<commit_message>
HuyBD: Update Report.docx, ListAction.xlsx
</commit_message>
<xml_diff>
--- a/Document/Report.docx
+++ b/Document/Report.docx
@@ -17,7 +17,7 @@
           <w:noProof/>
           <w:sz w:val="24"/>
           <w:szCs w:val="24"/>
-          <w:lang w:val="en-US" w:eastAsia="en-US"/>
+          <w:lang w:val="en-US"/>
         </w:rPr>
         <w:drawing>
           <wp:anchor distT="0" distB="0" distL="114300" distR="114300" simplePos="0" relativeHeight="251660288" behindDoc="1" locked="0" layoutInCell="1" allowOverlap="1">
@@ -354,7 +354,43 @@
                 <w:sz w:val="24"/>
                 <w:szCs w:val="24"/>
               </w:rPr>
-              <w:t xml:space="preserve">Nguyen Quang Thien – </w:t>
+              <w:t xml:space="preserve">Nguyen </w:t>
+            </w:r>
+            <w:proofErr w:type="spellStart"/>
+            <w:r>
+              <w:rPr>
+                <w:rFonts w:ascii="Cambria" w:hAnsi="Cambria"/>
+                <w:sz w:val="24"/>
+                <w:szCs w:val="24"/>
+              </w:rPr>
+              <w:t>Quang</w:t>
+            </w:r>
+            <w:proofErr w:type="spellEnd"/>
+            <w:r>
+              <w:rPr>
+                <w:rFonts w:ascii="Cambria" w:hAnsi="Cambria"/>
+                <w:sz w:val="24"/>
+                <w:szCs w:val="24"/>
+              </w:rPr>
+              <w:t xml:space="preserve"> </w:t>
+            </w:r>
+            <w:proofErr w:type="spellStart"/>
+            <w:r>
+              <w:rPr>
+                <w:rFonts w:ascii="Cambria" w:hAnsi="Cambria"/>
+                <w:sz w:val="24"/>
+                <w:szCs w:val="24"/>
+              </w:rPr>
+              <w:t>Thien</w:t>
+            </w:r>
+            <w:proofErr w:type="spellEnd"/>
+            <w:r>
+              <w:rPr>
+                <w:rFonts w:ascii="Cambria" w:hAnsi="Cambria"/>
+                <w:sz w:val="24"/>
+                <w:szCs w:val="24"/>
+              </w:rPr>
+              <w:t xml:space="preserve"> – </w:t>
             </w:r>
             <w:r>
               <w:rPr>
@@ -381,7 +417,43 @@
                 <w:sz w:val="24"/>
                 <w:szCs w:val="24"/>
               </w:rPr>
-              <w:t xml:space="preserve">Dang Phu Thinh – </w:t>
+              <w:t xml:space="preserve">Dang </w:t>
+            </w:r>
+            <w:proofErr w:type="spellStart"/>
+            <w:r>
+              <w:rPr>
+                <w:rFonts w:ascii="Cambria" w:hAnsi="Cambria"/>
+                <w:sz w:val="24"/>
+                <w:szCs w:val="24"/>
+              </w:rPr>
+              <w:t>Phu</w:t>
+            </w:r>
+            <w:proofErr w:type="spellEnd"/>
+            <w:r>
+              <w:rPr>
+                <w:rFonts w:ascii="Cambria" w:hAnsi="Cambria"/>
+                <w:sz w:val="24"/>
+                <w:szCs w:val="24"/>
+              </w:rPr>
+              <w:t xml:space="preserve"> </w:t>
+            </w:r>
+            <w:proofErr w:type="spellStart"/>
+            <w:r>
+              <w:rPr>
+                <w:rFonts w:ascii="Cambria" w:hAnsi="Cambria"/>
+                <w:sz w:val="24"/>
+                <w:szCs w:val="24"/>
+              </w:rPr>
+              <w:t>Thinh</w:t>
+            </w:r>
+            <w:proofErr w:type="spellEnd"/>
+            <w:r>
+              <w:rPr>
+                <w:rFonts w:ascii="Cambria" w:hAnsi="Cambria"/>
+                <w:sz w:val="24"/>
+                <w:szCs w:val="24"/>
+              </w:rPr>
+              <w:t xml:space="preserve"> – </w:t>
             </w:r>
             <w:r>
               <w:rPr>
@@ -408,7 +480,43 @@
                 <w:sz w:val="24"/>
                 <w:szCs w:val="24"/>
               </w:rPr>
-              <w:t xml:space="preserve">Nguyen Duy Khuong – </w:t>
+              <w:t xml:space="preserve">Nguyen </w:t>
+            </w:r>
+            <w:proofErr w:type="spellStart"/>
+            <w:r>
+              <w:rPr>
+                <w:rFonts w:ascii="Cambria" w:hAnsi="Cambria"/>
+                <w:sz w:val="24"/>
+                <w:szCs w:val="24"/>
+              </w:rPr>
+              <w:t>Duy</w:t>
+            </w:r>
+            <w:proofErr w:type="spellEnd"/>
+            <w:r>
+              <w:rPr>
+                <w:rFonts w:ascii="Cambria" w:hAnsi="Cambria"/>
+                <w:sz w:val="24"/>
+                <w:szCs w:val="24"/>
+              </w:rPr>
+              <w:t xml:space="preserve"> </w:t>
+            </w:r>
+            <w:proofErr w:type="spellStart"/>
+            <w:r>
+              <w:rPr>
+                <w:rFonts w:ascii="Cambria" w:hAnsi="Cambria"/>
+                <w:sz w:val="24"/>
+                <w:szCs w:val="24"/>
+              </w:rPr>
+              <w:t>Khuong</w:t>
+            </w:r>
+            <w:proofErr w:type="spellEnd"/>
+            <w:r>
+              <w:rPr>
+                <w:rFonts w:ascii="Cambria" w:hAnsi="Cambria"/>
+                <w:sz w:val="24"/>
+                <w:szCs w:val="24"/>
+              </w:rPr>
+              <w:t xml:space="preserve"> – </w:t>
             </w:r>
             <w:r>
               <w:rPr>
@@ -470,14 +578,52 @@
                 <w:szCs w:val="24"/>
               </w:rPr>
             </w:pPr>
+            <w:proofErr w:type="spellStart"/>
             <w:r>
               <w:rPr>
                 <w:rFonts w:ascii="Cambria" w:hAnsi="Cambria"/>
                 <w:sz w:val="24"/>
                 <w:szCs w:val="24"/>
               </w:rPr>
-              <w:t>Kieu Trong Khanh</w:t>
-            </w:r>
+              <w:t>Kieu</w:t>
+            </w:r>
+            <w:proofErr w:type="spellEnd"/>
+            <w:r>
+              <w:rPr>
+                <w:rFonts w:ascii="Cambria" w:hAnsi="Cambria"/>
+                <w:sz w:val="24"/>
+                <w:szCs w:val="24"/>
+              </w:rPr>
+              <w:t xml:space="preserve"> </w:t>
+            </w:r>
+            <w:proofErr w:type="spellStart"/>
+            <w:r>
+              <w:rPr>
+                <w:rFonts w:ascii="Cambria" w:hAnsi="Cambria"/>
+                <w:sz w:val="24"/>
+                <w:szCs w:val="24"/>
+              </w:rPr>
+              <w:t>Trong</w:t>
+            </w:r>
+            <w:proofErr w:type="spellEnd"/>
+            <w:r>
+              <w:rPr>
+                <w:rFonts w:ascii="Cambria" w:hAnsi="Cambria"/>
+                <w:sz w:val="24"/>
+                <w:szCs w:val="24"/>
+              </w:rPr>
+              <w:t xml:space="preserve"> </w:t>
+            </w:r>
+            <w:proofErr w:type="spellStart"/>
+            <w:r>
+              <w:rPr>
+                <w:rFonts w:ascii="Cambria" w:hAnsi="Cambria"/>
+                <w:sz w:val="24"/>
+                <w:szCs w:val="24"/>
+              </w:rPr>
+              <w:t>Khanh</w:t>
+            </w:r>
+            <w:proofErr w:type="spellEnd"/>
           </w:p>
         </w:tc>
       </w:tr>
@@ -635,7 +781,25 @@
           <w:sz w:val="26"/>
           <w:szCs w:val="26"/>
         </w:rPr>
-        <w:t xml:space="preserve">-Ho Chi Minh City, </w:t>
+        <w:t>-</w:t>
+      </w:r>
+      <w:proofErr w:type="spellStart"/>
+      <w:r>
+        <w:rPr>
+          <w:rFonts w:ascii="Cambria" w:hAnsi="Cambria"/>
+          <w:sz w:val="26"/>
+          <w:szCs w:val="26"/>
+        </w:rPr>
+        <w:t>Ho</w:t>
+      </w:r>
+      <w:proofErr w:type="spellEnd"/>
+      <w:r>
+        <w:rPr>
+          <w:rFonts w:ascii="Cambria" w:hAnsi="Cambria"/>
+          <w:sz w:val="26"/>
+          <w:szCs w:val="26"/>
+        </w:rPr>
+        <w:t xml:space="preserve"> Chi Minh City, </w:t>
       </w:r>
       <w:r>
         <w:rPr>
@@ -8854,7 +9018,7 @@
           <w:sz w:val="24"/>
           <w:szCs w:val="24"/>
         </w:rPr>
-        <w:t xml:space="preserve"> usually come back empty. Our project looks to solve this problem by propose a solution: when driver</w:t>
+        <w:t xml:space="preserve"> usually come back empty. Our project looks </w:t>
       </w:r>
       <w:r>
         <w:rPr>
@@ -8862,7 +9026,7 @@
           <w:sz w:val="24"/>
           <w:szCs w:val="24"/>
         </w:rPr>
-        <w:t>s come</w:t>
+        <w:t>to solve this problem by proposing</w:t>
       </w:r>
       <w:r>
         <w:rPr>
@@ -8870,10 +9034,56 @@
           <w:sz w:val="24"/>
           <w:szCs w:val="24"/>
         </w:rPr>
-        <w:t xml:space="preserve"> back after a delivery, they will also pick up and deliver additional goods from other owners on their way.  We provide mobile application for driver to search for goods when they return and for goods owner to send their request for delivery. We also build website for necessary management for </w:t>
-      </w:r>
-      <w:bookmarkStart w:id="11" w:name="_GoBack"/>
-      <w:bookmarkEnd w:id="11"/>
+        <w:t xml:space="preserve"> a solution: when driver</w:t>
+      </w:r>
+      <w:r>
+        <w:rPr>
+          <w:rFonts w:asciiTheme="majorHAnsi" w:hAnsiTheme="majorHAnsi"/>
+          <w:sz w:val="24"/>
+          <w:szCs w:val="24"/>
+        </w:rPr>
+        <w:t>s come</w:t>
+      </w:r>
+      <w:r>
+        <w:rPr>
+          <w:rFonts w:asciiTheme="majorHAnsi" w:hAnsiTheme="majorHAnsi"/>
+          <w:sz w:val="24"/>
+          <w:szCs w:val="24"/>
+        </w:rPr>
+        <w:t xml:space="preserve"> back after a delivery, they will also pick up and deliver additional goods from other owners on their way.  We provide mobile application for driver</w:t>
+      </w:r>
+      <w:r>
+        <w:rPr>
+          <w:rFonts w:asciiTheme="majorHAnsi" w:hAnsiTheme="majorHAnsi"/>
+          <w:sz w:val="24"/>
+          <w:szCs w:val="24"/>
+        </w:rPr>
+        <w:t>s</w:t>
+      </w:r>
+      <w:r>
+        <w:rPr>
+          <w:rFonts w:asciiTheme="majorHAnsi" w:hAnsiTheme="majorHAnsi"/>
+          <w:sz w:val="24"/>
+          <w:szCs w:val="24"/>
+        </w:rPr>
+        <w:t xml:space="preserve"> to search for goods when they return and for good owner to send their request for delivery. We also build</w:t>
+      </w:r>
+      <w:r>
+        <w:rPr>
+          <w:rFonts w:asciiTheme="majorHAnsi" w:hAnsiTheme="majorHAnsi"/>
+          <w:sz w:val="24"/>
+          <w:szCs w:val="24"/>
+        </w:rPr>
+        <w:t xml:space="preserve"> a</w:t>
+      </w:r>
+      <w:r>
+        <w:rPr>
+          <w:rFonts w:asciiTheme="majorHAnsi" w:hAnsiTheme="majorHAnsi"/>
+          <w:sz w:val="24"/>
+          <w:szCs w:val="24"/>
+        </w:rPr>
+        <w:t xml:space="preserve"> website for necessary management for </w:t>
+      </w:r>
       <w:r>
         <w:rPr>
           <w:rFonts w:asciiTheme="majorHAnsi" w:hAnsiTheme="majorHAnsi"/>
@@ -8881,7 +9091,7 @@
           <w:szCs w:val="24"/>
           <w:highlight w:val="yellow"/>
         </w:rPr>
-        <w:t>admins, staff and goods owners</w:t>
+        <w:t>admin</w:t>
       </w:r>
       <w:r>
         <w:rPr>
@@ -8890,65 +9100,7 @@
           <w:szCs w:val="24"/>
           <w:highlight w:val="yellow"/>
         </w:rPr>
-        <w:t>.</w:t>
-      </w:r>
-    </w:p>
-    <w:p>
-      <w:pPr>
-        <w:pStyle w:val="Heading2"/>
-      </w:pPr>
-      <w:bookmarkStart w:id="12" w:name="_Toc408433089"/>
-      <w:bookmarkStart w:id="13" w:name="_Toc366559298"/>
-      <w:r>
-        <w:t xml:space="preserve">Current </w:t>
-      </w:r>
-      <w:r>
-        <w:t>Situation</w:t>
-      </w:r>
-      <w:bookmarkEnd w:id="12"/>
-    </w:p>
-    <w:p>
-      <w:pPr>
-        <w:ind w:left="720"/>
-        <w:rPr>
-          <w:rFonts w:asciiTheme="majorHAnsi" w:hAnsiTheme="majorHAnsi"/>
-          <w:sz w:val="24"/>
-          <w:szCs w:val="24"/>
-        </w:rPr>
-      </w:pPr>
-      <w:r>
-        <w:rPr>
-          <w:rFonts w:asciiTheme="majorHAnsi" w:hAnsiTheme="majorHAnsi"/>
-          <w:sz w:val="24"/>
-          <w:szCs w:val="24"/>
-        </w:rPr>
-        <w:t>First of all, truck driver only deliver goods for one owner at a time. Therefore, when they finish deliver goods for the owner, they usuall</w:t>
-      </w:r>
-      <w:r>
-        <w:rPr>
-          <w:rFonts w:asciiTheme="majorHAnsi" w:hAnsiTheme="majorHAnsi"/>
-          <w:sz w:val="24"/>
-          <w:szCs w:val="24"/>
-        </w:rPr>
-        <w:t>y return home without anything.</w:t>
-      </w:r>
-    </w:p>
-    <w:p>
-      <w:pPr>
-        <w:ind w:left="720"/>
-        <w:rPr>
-          <w:rFonts w:asciiTheme="majorHAnsi" w:hAnsiTheme="majorHAnsi"/>
-          <w:sz w:val="24"/>
-          <w:szCs w:val="24"/>
-        </w:rPr>
-      </w:pPr>
-      <w:r>
-        <w:rPr>
-          <w:rFonts w:asciiTheme="majorHAnsi" w:hAnsiTheme="majorHAnsi"/>
-          <w:sz w:val="24"/>
-          <w:szCs w:val="24"/>
-        </w:rPr>
-        <w:t xml:space="preserve">Secondly, </w:t>
+        <w:t>, staff and goods owner</w:t>
       </w:r>
       <w:r>
         <w:rPr>
@@ -8957,7 +9109,81 @@
           <w:szCs w:val="24"/>
           <w:highlight w:val="yellow"/>
         </w:rPr>
-        <w:t xml:space="preserve">sometimes good owners and truck drivers make verbal agreement without delivery contract. </w:t>
+        <w:t>.</w:t>
+      </w:r>
+    </w:p>
+    <w:p>
+      <w:pPr>
+        <w:pStyle w:val="Heading2"/>
+      </w:pPr>
+      <w:bookmarkStart w:id="11" w:name="_Toc408433089"/>
+      <w:bookmarkStart w:id="12" w:name="_Toc366559298"/>
+      <w:r>
+        <w:t xml:space="preserve">Current </w:t>
+      </w:r>
+      <w:r>
+        <w:t>Situation</w:t>
+      </w:r>
+      <w:bookmarkEnd w:id="11"/>
+    </w:p>
+    <w:p>
+      <w:pPr>
+        <w:ind w:left="720"/>
+        <w:rPr>
+          <w:rFonts w:asciiTheme="majorHAnsi" w:hAnsiTheme="majorHAnsi"/>
+          <w:sz w:val="24"/>
+          <w:szCs w:val="24"/>
+        </w:rPr>
+      </w:pPr>
+      <w:r>
+        <w:rPr>
+          <w:rFonts w:asciiTheme="majorHAnsi" w:hAnsiTheme="majorHAnsi"/>
+          <w:sz w:val="24"/>
+          <w:szCs w:val="24"/>
+        </w:rPr>
+        <w:t xml:space="preserve">First of all, truck driver only deliver goods for one owner at a time. Therefore, when they finish deliver goods </w:t>
+      </w:r>
+      <w:r>
+        <w:rPr>
+          <w:rFonts w:asciiTheme="majorHAnsi" w:hAnsiTheme="majorHAnsi"/>
+          <w:sz w:val="24"/>
+          <w:szCs w:val="24"/>
+        </w:rPr>
+        <w:t>to</w:t>
+      </w:r>
+      <w:r>
+        <w:rPr>
+          <w:rFonts w:asciiTheme="majorHAnsi" w:hAnsiTheme="majorHAnsi"/>
+          <w:sz w:val="24"/>
+          <w:szCs w:val="24"/>
+        </w:rPr>
+        <w:t xml:space="preserve"> the owner, they usuall</w:t>
+      </w:r>
+      <w:r>
+        <w:rPr>
+          <w:rFonts w:asciiTheme="majorHAnsi" w:hAnsiTheme="majorHAnsi"/>
+          <w:sz w:val="24"/>
+          <w:szCs w:val="24"/>
+        </w:rPr>
+        <w:t>y return home without anything.</w:t>
+      </w:r>
+    </w:p>
+    <w:p>
+      <w:pPr>
+        <w:ind w:left="720"/>
+        <w:rPr>
+          <w:rFonts w:asciiTheme="majorHAnsi" w:hAnsiTheme="majorHAnsi"/>
+          <w:sz w:val="24"/>
+          <w:szCs w:val="24"/>
+        </w:rPr>
+      </w:pPr>
+      <w:r>
+        <w:rPr>
+          <w:rFonts w:asciiTheme="majorHAnsi" w:hAnsiTheme="majorHAnsi"/>
+          <w:sz w:val="24"/>
+          <w:szCs w:val="24"/>
+        </w:rPr>
+        <w:t xml:space="preserve">Secondly, </w:t>
       </w:r>
       <w:r>
         <w:rPr>
@@ -8966,190 +9192,7 @@
           <w:szCs w:val="24"/>
           <w:highlight w:val="yellow"/>
         </w:rPr>
-        <w:t>Therefore, there is no guarantee that items will be delivered safely.</w:t>
-      </w:r>
-    </w:p>
-    <w:p>
-      <w:pPr>
-        <w:pStyle w:val="Heading2"/>
-        <w:jc w:val="both"/>
-      </w:pPr>
-      <w:bookmarkStart w:id="14" w:name="_Toc408433090"/>
-      <w:bookmarkEnd w:id="13"/>
-      <w:r>
-        <w:t>P</w:t>
-      </w:r>
-      <w:r>
-        <w:t>roblem Definition</w:t>
-      </w:r>
-      <w:bookmarkEnd w:id="14"/>
-    </w:p>
-    <w:p>
-      <w:pPr>
-        <w:ind w:left="720"/>
-        <w:rPr>
-          <w:rFonts w:asciiTheme="majorHAnsi" w:hAnsiTheme="majorHAnsi"/>
-          <w:sz w:val="24"/>
-          <w:szCs w:val="24"/>
-        </w:rPr>
-      </w:pPr>
-      <w:r>
-        <w:rPr>
-          <w:rFonts w:asciiTheme="majorHAnsi" w:hAnsiTheme="majorHAnsi"/>
-          <w:sz w:val="24"/>
-          <w:szCs w:val="24"/>
-          <w:highlight w:val="red"/>
-        </w:rPr>
-        <w:t>When driver returns without goods, they waste fuel money only on travelling.</w:t>
-      </w:r>
-      <w:r>
-        <w:rPr>
-          <w:rFonts w:asciiTheme="majorHAnsi" w:hAnsiTheme="majorHAnsi"/>
-          <w:sz w:val="24"/>
-          <w:szCs w:val="24"/>
-        </w:rPr>
-        <w:t xml:space="preserve"> </w:t>
-      </w:r>
-    </w:p>
-    <w:p>
-      <w:pPr>
-        <w:ind w:left="720"/>
-        <w:rPr>
-          <w:rFonts w:asciiTheme="majorHAnsi" w:hAnsiTheme="majorHAnsi"/>
-          <w:sz w:val="24"/>
-          <w:szCs w:val="24"/>
-        </w:rPr>
-      </w:pPr>
-      <w:r>
-        <w:rPr>
-          <w:rFonts w:asciiTheme="majorHAnsi" w:hAnsiTheme="majorHAnsi"/>
-          <w:sz w:val="24"/>
-          <w:szCs w:val="24"/>
-        </w:rPr>
-        <w:t>When owner contacts driver by themselves, this may not work all the time because driver’s road and owner’s road do not match. Besides, there is no third party to enforce the arrangement between them, thus when driver decides to disappear with the goods, goods owner will lose their goods and money.</w:t>
-      </w:r>
-    </w:p>
-    <w:p>
-      <w:pPr>
-        <w:ind w:left="720"/>
-        <w:rPr>
-          <w:rFonts w:asciiTheme="majorHAnsi" w:hAnsiTheme="majorHAnsi"/>
-          <w:sz w:val="24"/>
-          <w:szCs w:val="24"/>
-        </w:rPr>
-      </w:pPr>
-      <w:r>
-        <w:rPr>
-          <w:rFonts w:asciiTheme="majorHAnsi" w:hAnsiTheme="majorHAnsi"/>
-          <w:sz w:val="24"/>
-          <w:szCs w:val="24"/>
-          <w:highlight w:val="red"/>
-        </w:rPr>
-        <w:t>Drive</w:t>
-      </w:r>
-      <w:r>
-        <w:rPr>
-          <w:rFonts w:asciiTheme="majorHAnsi" w:hAnsiTheme="majorHAnsi"/>
-          <w:sz w:val="24"/>
-          <w:szCs w:val="24"/>
-          <w:highlight w:val="red"/>
-        </w:rPr>
-        <w:t>rs may get stuck in traffic jam in the city or crowed area.</w:t>
-      </w:r>
-    </w:p>
-    <w:p>
-      <w:pPr>
-        <w:ind w:left="720"/>
-        <w:rPr>
-          <w:rFonts w:asciiTheme="majorHAnsi" w:hAnsiTheme="majorHAnsi"/>
-          <w:sz w:val="24"/>
-          <w:szCs w:val="24"/>
-        </w:rPr>
-      </w:pPr>
-      <w:r>
-        <w:rPr>
-          <w:rFonts w:asciiTheme="majorHAnsi" w:hAnsiTheme="majorHAnsi"/>
-          <w:sz w:val="24"/>
-          <w:szCs w:val="24"/>
-        </w:rPr>
-        <w:t xml:space="preserve">Goods owners cannot find </w:t>
-      </w:r>
-      <w:r>
-        <w:rPr>
-          <w:rFonts w:asciiTheme="majorHAnsi" w:hAnsiTheme="majorHAnsi"/>
-          <w:sz w:val="24"/>
-          <w:szCs w:val="24"/>
-        </w:rPr>
-        <w:t>trustworthy</w:t>
-      </w:r>
-      <w:r>
-        <w:rPr>
-          <w:rFonts w:asciiTheme="majorHAnsi" w:hAnsiTheme="majorHAnsi"/>
-          <w:sz w:val="24"/>
-          <w:szCs w:val="24"/>
-        </w:rPr>
-        <w:t xml:space="preserve"> </w:t>
-      </w:r>
-      <w:r>
-        <w:rPr>
-          <w:rFonts w:asciiTheme="majorHAnsi" w:hAnsiTheme="majorHAnsi"/>
-          <w:sz w:val="24"/>
-          <w:szCs w:val="24"/>
-        </w:rPr>
-        <w:t>truck driver</w:t>
-      </w:r>
-      <w:r>
-        <w:rPr>
-          <w:rFonts w:asciiTheme="majorHAnsi" w:hAnsiTheme="majorHAnsi"/>
-          <w:sz w:val="24"/>
-          <w:szCs w:val="24"/>
-        </w:rPr>
-        <w:t>s</w:t>
-      </w:r>
-      <w:r>
-        <w:rPr>
-          <w:rFonts w:asciiTheme="majorHAnsi" w:hAnsiTheme="majorHAnsi"/>
-          <w:sz w:val="24"/>
-          <w:szCs w:val="24"/>
-        </w:rPr>
-        <w:t xml:space="preserve"> to deliver their items</w:t>
-      </w:r>
-      <w:r>
-        <w:rPr>
-          <w:rFonts w:asciiTheme="majorHAnsi" w:hAnsiTheme="majorHAnsi"/>
-          <w:sz w:val="24"/>
-          <w:szCs w:val="24"/>
-        </w:rPr>
-        <w:t>.</w:t>
-      </w:r>
-    </w:p>
-    <w:p>
-      <w:pPr>
-        <w:pStyle w:val="Heading2"/>
-        <w:jc w:val="both"/>
-      </w:pPr>
-      <w:bookmarkStart w:id="15" w:name="_Toc408433091"/>
-      <w:r>
-        <w:t>Proposed Solution</w:t>
-      </w:r>
-      <w:bookmarkEnd w:id="15"/>
-    </w:p>
-    <w:p>
-      <w:pPr>
-        <w:ind w:left="720"/>
-        <w:rPr>
-          <w:rFonts w:asciiTheme="majorHAnsi" w:hAnsiTheme="majorHAnsi"/>
-          <w:sz w:val="24"/>
-          <w:szCs w:val="24"/>
-        </w:rPr>
-      </w:pPr>
-      <w:r>
-        <w:rPr>
-          <w:rFonts w:asciiTheme="majorHAnsi" w:hAnsiTheme="majorHAnsi"/>
-          <w:sz w:val="24"/>
-          <w:szCs w:val="24"/>
-        </w:rPr>
-        <w:t xml:space="preserve">We propose a new solution for goods owner and truck driver to solve these problem. </w:t>
+        <w:t xml:space="preserve">sometimes good owners and truck drivers make verbal agreement without delivery contract. </w:t>
       </w:r>
       <w:r>
         <w:rPr>
@@ -9158,7 +9201,197 @@
           <w:szCs w:val="24"/>
           <w:highlight w:val="yellow"/>
         </w:rPr>
-        <w:t xml:space="preserve">Our system includes mobile application </w:t>
+        <w:t>Therefore, there is no guarantee that items will be delivered safely.</w:t>
+      </w:r>
+    </w:p>
+    <w:p>
+      <w:pPr>
+        <w:pStyle w:val="Heading2"/>
+        <w:jc w:val="both"/>
+      </w:pPr>
+      <w:bookmarkStart w:id="13" w:name="_Toc408433090"/>
+      <w:bookmarkEnd w:id="12"/>
+      <w:r>
+        <w:t>P</w:t>
+      </w:r>
+      <w:r>
+        <w:t>roblem Definition</w:t>
+      </w:r>
+      <w:bookmarkEnd w:id="13"/>
+    </w:p>
+    <w:p>
+      <w:pPr>
+        <w:ind w:left="720"/>
+        <w:rPr>
+          <w:rFonts w:asciiTheme="majorHAnsi" w:hAnsiTheme="majorHAnsi"/>
+          <w:sz w:val="24"/>
+          <w:szCs w:val="24"/>
+        </w:rPr>
+      </w:pPr>
+      <w:r>
+        <w:rPr>
+          <w:rFonts w:asciiTheme="majorHAnsi" w:hAnsiTheme="majorHAnsi"/>
+          <w:sz w:val="24"/>
+          <w:szCs w:val="24"/>
+        </w:rPr>
+        <w:t xml:space="preserve">When </w:t>
+      </w:r>
+      <w:r>
+        <w:rPr>
+          <w:rFonts w:asciiTheme="majorHAnsi" w:hAnsiTheme="majorHAnsi"/>
+          <w:sz w:val="24"/>
+          <w:szCs w:val="24"/>
+        </w:rPr>
+        <w:t xml:space="preserve">the </w:t>
+      </w:r>
+      <w:r>
+        <w:rPr>
+          <w:rFonts w:asciiTheme="majorHAnsi" w:hAnsiTheme="majorHAnsi"/>
+          <w:sz w:val="24"/>
+          <w:szCs w:val="24"/>
+        </w:rPr>
+        <w:t xml:space="preserve">owner contacts driver by themselves, this may not work all the time because </w:t>
+      </w:r>
+      <w:r>
+        <w:rPr>
+          <w:rFonts w:asciiTheme="majorHAnsi" w:hAnsiTheme="majorHAnsi"/>
+          <w:sz w:val="24"/>
+          <w:szCs w:val="24"/>
+        </w:rPr>
+        <w:t xml:space="preserve">the </w:t>
+      </w:r>
+      <w:r>
+        <w:rPr>
+          <w:rFonts w:asciiTheme="majorHAnsi" w:hAnsiTheme="majorHAnsi"/>
+          <w:sz w:val="24"/>
+          <w:szCs w:val="24"/>
+        </w:rPr>
+        <w:t xml:space="preserve">driver’s road and owner’s road do not match. Besides, there is no third party to enforce the arrangement between them, thus when </w:t>
+      </w:r>
+      <w:r>
+        <w:rPr>
+          <w:rFonts w:asciiTheme="majorHAnsi" w:hAnsiTheme="majorHAnsi"/>
+          <w:sz w:val="24"/>
+          <w:szCs w:val="24"/>
+        </w:rPr>
+        <w:t xml:space="preserve">the </w:t>
+      </w:r>
+      <w:r>
+        <w:rPr>
+          <w:rFonts w:asciiTheme="majorHAnsi" w:hAnsiTheme="majorHAnsi"/>
+          <w:sz w:val="24"/>
+          <w:szCs w:val="24"/>
+        </w:rPr>
+        <w:t>driver decides to disappear with the goods, goods owner will lose their goods and money.</w:t>
+      </w:r>
+      <w:r>
+        <w:rPr>
+          <w:rFonts w:asciiTheme="majorHAnsi" w:hAnsiTheme="majorHAnsi"/>
+          <w:sz w:val="24"/>
+          <w:szCs w:val="24"/>
+        </w:rPr>
+        <w:t xml:space="preserve"> </w:t>
+      </w:r>
+      <w:r>
+        <w:rPr>
+          <w:rFonts w:asciiTheme="majorHAnsi" w:hAnsiTheme="majorHAnsi"/>
+          <w:sz w:val="24"/>
+          <w:szCs w:val="24"/>
+        </w:rPr>
+        <w:t xml:space="preserve">Goods owners cannot find </w:t>
+      </w:r>
+      <w:r>
+        <w:rPr>
+          <w:rFonts w:asciiTheme="majorHAnsi" w:hAnsiTheme="majorHAnsi"/>
+          <w:sz w:val="24"/>
+          <w:szCs w:val="24"/>
+        </w:rPr>
+        <w:t>trustworthy</w:t>
+      </w:r>
+      <w:r>
+        <w:rPr>
+          <w:rFonts w:asciiTheme="majorHAnsi" w:hAnsiTheme="majorHAnsi"/>
+          <w:sz w:val="24"/>
+          <w:szCs w:val="24"/>
+        </w:rPr>
+        <w:t xml:space="preserve"> </w:t>
+      </w:r>
+      <w:r>
+        <w:rPr>
+          <w:rFonts w:asciiTheme="majorHAnsi" w:hAnsiTheme="majorHAnsi"/>
+          <w:sz w:val="24"/>
+          <w:szCs w:val="24"/>
+        </w:rPr>
+        <w:t>truck driver</w:t>
+      </w:r>
+      <w:r>
+        <w:rPr>
+          <w:rFonts w:asciiTheme="majorHAnsi" w:hAnsiTheme="majorHAnsi"/>
+          <w:sz w:val="24"/>
+          <w:szCs w:val="24"/>
+        </w:rPr>
+        <w:t>s</w:t>
+      </w:r>
+      <w:r>
+        <w:rPr>
+          <w:rFonts w:asciiTheme="majorHAnsi" w:hAnsiTheme="majorHAnsi"/>
+          <w:sz w:val="24"/>
+          <w:szCs w:val="24"/>
+        </w:rPr>
+        <w:t xml:space="preserve"> to deliver their items</w:t>
+      </w:r>
+      <w:r>
+        <w:rPr>
+          <w:rFonts w:asciiTheme="majorHAnsi" w:hAnsiTheme="majorHAnsi"/>
+          <w:sz w:val="24"/>
+          <w:szCs w:val="24"/>
+        </w:rPr>
+        <w:t>.</w:t>
+      </w:r>
+    </w:p>
+    <w:p>
+      <w:pPr>
+        <w:pStyle w:val="Heading2"/>
+        <w:jc w:val="both"/>
+      </w:pPr>
+      <w:bookmarkStart w:id="14" w:name="_Toc408433091"/>
+      <w:r>
+        <w:t>Proposed Solution</w:t>
+      </w:r>
+      <w:bookmarkEnd w:id="14"/>
+    </w:p>
+    <w:p>
+      <w:pPr>
+        <w:ind w:left="720"/>
+        <w:rPr>
+          <w:rFonts w:asciiTheme="majorHAnsi" w:hAnsiTheme="majorHAnsi"/>
+          <w:sz w:val="24"/>
+          <w:szCs w:val="24"/>
+        </w:rPr>
+      </w:pPr>
+      <w:r>
+        <w:rPr>
+          <w:rFonts w:asciiTheme="majorHAnsi" w:hAnsiTheme="majorHAnsi"/>
+          <w:sz w:val="24"/>
+          <w:szCs w:val="24"/>
+        </w:rPr>
+        <w:t>We propose a new solution for goods owner and truck driver to solve these problem</w:t>
+      </w:r>
+      <w:r>
+        <w:rPr>
+          <w:rFonts w:asciiTheme="majorHAnsi" w:hAnsiTheme="majorHAnsi"/>
+          <w:sz w:val="24"/>
+          <w:szCs w:val="24"/>
+        </w:rPr>
+        <w:t>s</w:t>
+      </w:r>
+      <w:r>
+        <w:rPr>
+          <w:rFonts w:asciiTheme="majorHAnsi" w:hAnsiTheme="majorHAnsi"/>
+          <w:sz w:val="24"/>
+          <w:szCs w:val="24"/>
+        </w:rPr>
+        <w:t xml:space="preserve">. </w:t>
       </w:r>
       <w:r>
         <w:rPr>
@@ -9167,7 +9400,7 @@
           <w:szCs w:val="24"/>
           <w:highlight w:val="yellow"/>
         </w:rPr>
-        <w:t xml:space="preserve">for truck drivers </w:t>
+        <w:t>Our system includes</w:t>
       </w:r>
       <w:r>
         <w:rPr>
@@ -9176,7 +9409,7 @@
           <w:szCs w:val="24"/>
           <w:highlight w:val="yellow"/>
         </w:rPr>
-        <w:t xml:space="preserve">and website application for </w:t>
+        <w:t xml:space="preserve"> a</w:t>
       </w:r>
       <w:r>
         <w:rPr>
@@ -9185,7 +9418,7 @@
           <w:szCs w:val="24"/>
           <w:highlight w:val="yellow"/>
         </w:rPr>
-        <w:t>admins, staff and goods owners</w:t>
+        <w:t xml:space="preserve"> mobile application </w:t>
       </w:r>
       <w:r>
         <w:rPr>
@@ -9194,47 +9427,17 @@
           <w:szCs w:val="24"/>
           <w:highlight w:val="yellow"/>
         </w:rPr>
-        <w:t>.</w:t>
-      </w:r>
-    </w:p>
-    <w:p>
-      <w:pPr>
-        <w:pStyle w:val="Heading3"/>
-        <w:rPr>
-          <w:rStyle w:val="Heading3Char"/>
-          <w:b/>
-          <w:bCs/>
-        </w:rPr>
-      </w:pPr>
-      <w:r>
-        <w:rPr>
-          <w:rStyle w:val="Heading3Char"/>
-          <w:b/>
-          <w:bCs/>
-        </w:rPr>
-        <w:t xml:space="preserve"> </w:t>
-      </w:r>
-      <w:bookmarkStart w:id="16" w:name="_Toc408433092"/>
-      <w:r>
-        <w:rPr>
-          <w:rStyle w:val="Heading3Char"/>
-          <w:b/>
-          <w:bCs/>
-        </w:rPr>
-        <w:t>Feature functions</w:t>
-      </w:r>
-      <w:bookmarkEnd w:id="16"/>
-    </w:p>
-    <w:p>
-      <w:pPr>
-        <w:ind w:left="850" w:firstLine="404"/>
+        <w:t>for truck driver</w:t>
+      </w:r>
+      <w:r>
         <w:rPr>
           <w:rFonts w:asciiTheme="majorHAnsi" w:hAnsiTheme="majorHAnsi"/>
           <w:sz w:val="24"/>
           <w:szCs w:val="24"/>
           <w:highlight w:val="yellow"/>
         </w:rPr>
-      </w:pPr>
+        <w:t>s</w:t>
+      </w:r>
       <w:r>
         <w:rPr>
           <w:rFonts w:asciiTheme="majorHAnsi" w:hAnsiTheme="majorHAnsi"/>
@@ -9242,7 +9445,81 @@
           <w:szCs w:val="24"/>
           <w:highlight w:val="yellow"/>
         </w:rPr>
-        <w:lastRenderedPageBreak/>
+        <w:t xml:space="preserve"> </w:t>
+      </w:r>
+      <w:r>
+        <w:rPr>
+          <w:rFonts w:asciiTheme="majorHAnsi" w:hAnsiTheme="majorHAnsi"/>
+          <w:sz w:val="24"/>
+          <w:szCs w:val="24"/>
+          <w:highlight w:val="yellow"/>
+        </w:rPr>
+        <w:t xml:space="preserve">and website application for </w:t>
+      </w:r>
+      <w:r>
+        <w:rPr>
+          <w:rFonts w:asciiTheme="majorHAnsi" w:hAnsiTheme="majorHAnsi"/>
+          <w:sz w:val="24"/>
+          <w:szCs w:val="24"/>
+          <w:highlight w:val="yellow"/>
+        </w:rPr>
+        <w:t>admin, staff and goods owners</w:t>
+      </w:r>
+      <w:r>
+        <w:rPr>
+          <w:rFonts w:asciiTheme="majorHAnsi" w:hAnsiTheme="majorHAnsi"/>
+          <w:sz w:val="24"/>
+          <w:szCs w:val="24"/>
+          <w:highlight w:val="yellow"/>
+        </w:rPr>
+        <w:t>.</w:t>
+      </w:r>
+    </w:p>
+    <w:p>
+      <w:pPr>
+        <w:pStyle w:val="Heading3"/>
+        <w:rPr>
+          <w:rStyle w:val="Heading3Char"/>
+          <w:b/>
+          <w:bCs/>
+        </w:rPr>
+      </w:pPr>
+      <w:r>
+        <w:rPr>
+          <w:rStyle w:val="Heading3Char"/>
+          <w:b/>
+          <w:bCs/>
+        </w:rPr>
+        <w:t xml:space="preserve"> </w:t>
+      </w:r>
+      <w:bookmarkStart w:id="15" w:name="_Toc408433092"/>
+      <w:r>
+        <w:rPr>
+          <w:rStyle w:val="Heading3Char"/>
+          <w:b/>
+          <w:bCs/>
+        </w:rPr>
+        <w:t>Feature functions</w:t>
+      </w:r>
+      <w:bookmarkEnd w:id="15"/>
+    </w:p>
+    <w:p>
+      <w:pPr>
+        <w:ind w:left="850" w:firstLine="404"/>
+        <w:rPr>
+          <w:rFonts w:asciiTheme="majorHAnsi" w:hAnsiTheme="majorHAnsi"/>
+          <w:sz w:val="24"/>
+          <w:szCs w:val="24"/>
+          <w:highlight w:val="yellow"/>
+        </w:rPr>
+      </w:pPr>
+      <w:r>
+        <w:rPr>
+          <w:rFonts w:asciiTheme="majorHAnsi" w:hAnsiTheme="majorHAnsi"/>
+          <w:sz w:val="24"/>
+          <w:szCs w:val="24"/>
+          <w:highlight w:val="yellow"/>
+        </w:rPr>
         <w:t xml:space="preserve">Admins can </w:t>
       </w:r>
     </w:p>
@@ -9302,6 +9579,8 @@
           <w:highlight w:val="yellow"/>
         </w:rPr>
       </w:pPr>
+      <w:bookmarkStart w:id="16" w:name="_GoBack"/>
+      <w:bookmarkEnd w:id="16"/>
       <w:r>
         <w:rPr>
           <w:rFonts w:asciiTheme="majorHAnsi" w:hAnsiTheme="majorHAnsi"/>
@@ -9329,6 +9608,7 @@
           <w:szCs w:val="24"/>
           <w:highlight w:val="yellow"/>
         </w:rPr>
+        <w:lastRenderedPageBreak/>
         <w:t>Staff can</w:t>
       </w:r>
     </w:p>
@@ -9455,7 +9735,23 @@
           <w:sz w:val="24"/>
           <w:szCs w:val="24"/>
         </w:rPr>
-        <w:t>Search for driver.</w:t>
+        <w:t>Search for driver</w:t>
+      </w:r>
+      <w:r>
+        <w:rPr>
+          <w:rFonts w:asciiTheme="majorHAnsi" w:hAnsiTheme="majorHAnsi"/>
+          <w:sz w:val="24"/>
+          <w:szCs w:val="24"/>
+        </w:rPr>
+        <w:t>s</w:t>
+      </w:r>
+      <w:r>
+        <w:rPr>
+          <w:rFonts w:asciiTheme="majorHAnsi" w:hAnsiTheme="majorHAnsi"/>
+          <w:sz w:val="24"/>
+          <w:szCs w:val="24"/>
+        </w:rPr>
+        <w:t>.</w:t>
       </w:r>
     </w:p>
     <w:p>
@@ -9477,7 +9773,23 @@
           <w:sz w:val="24"/>
           <w:szCs w:val="24"/>
         </w:rPr>
-        <w:t>Request for delivery and make deal with truck drivers.</w:t>
+        <w:t xml:space="preserve">Request for delivery and make </w:t>
+      </w:r>
+      <w:r>
+        <w:rPr>
+          <w:rFonts w:asciiTheme="majorHAnsi" w:hAnsiTheme="majorHAnsi"/>
+          <w:sz w:val="24"/>
+          <w:szCs w:val="24"/>
+        </w:rPr>
+        <w:t xml:space="preserve">a </w:t>
+      </w:r>
+      <w:r>
+        <w:rPr>
+          <w:rFonts w:asciiTheme="majorHAnsi" w:hAnsiTheme="majorHAnsi"/>
+          <w:sz w:val="24"/>
+          <w:szCs w:val="24"/>
+        </w:rPr>
+        <w:t>deal with truck drivers.</w:t>
       </w:r>
     </w:p>
     <w:p>
@@ -9499,7 +9811,15 @@
           <w:sz w:val="24"/>
           <w:szCs w:val="24"/>
         </w:rPr>
-        <w:t>System will allow goods owners to track their order’s status.</w:t>
+        <w:t>The s</w:t>
+      </w:r>
+      <w:r>
+        <w:rPr>
+          <w:rFonts w:asciiTheme="majorHAnsi" w:hAnsiTheme="majorHAnsi"/>
+          <w:sz w:val="24"/>
+          <w:szCs w:val="24"/>
+        </w:rPr>
+        <w:t>ystem will allow goods owners to track their order’s status.</w:t>
       </w:r>
     </w:p>
     <w:p>
@@ -9566,159 +9886,159 @@
           <w:szCs w:val="24"/>
         </w:rPr>
         <w:tab/>
-        <w:t>Guarantee the goods is delivered with care.</w:t>
-      </w:r>
-    </w:p>
-    <w:p>
-      <w:pPr>
-        <w:ind w:left="1254"/>
+        <w:t>Guarantee the goods are</w:t>
+      </w:r>
+      <w:r>
         <w:rPr>
           <w:rFonts w:asciiTheme="majorHAnsi" w:hAnsiTheme="majorHAnsi"/>
           <w:sz w:val="24"/>
           <w:szCs w:val="24"/>
         </w:rPr>
-      </w:pPr>
-      <w:r>
+        <w:t xml:space="preserve"> delivered with care.</w:t>
+      </w:r>
+    </w:p>
+    <w:p>
+      <w:pPr>
+        <w:ind w:left="1254"/>
         <w:rPr>
           <w:rFonts w:asciiTheme="majorHAnsi" w:hAnsiTheme="majorHAnsi"/>
           <w:sz w:val="24"/>
           <w:szCs w:val="24"/>
         </w:rPr>
-        <w:t>-</w:t>
-      </w:r>
+      </w:pPr>
       <w:r>
         <w:rPr>
           <w:rFonts w:asciiTheme="majorHAnsi" w:hAnsiTheme="majorHAnsi"/>
           <w:sz w:val="24"/>
           <w:szCs w:val="24"/>
         </w:rPr>
-        <w:tab/>
-        <w:t>Increase income for truck drivers.</w:t>
-      </w:r>
-    </w:p>
-    <w:p>
-      <w:pPr>
-        <w:ind w:left="1254"/>
+        <w:t>-</w:t>
+      </w:r>
+      <w:r>
         <w:rPr>
           <w:rFonts w:asciiTheme="majorHAnsi" w:hAnsiTheme="majorHAnsi"/>
           <w:sz w:val="24"/>
           <w:szCs w:val="24"/>
         </w:rPr>
-      </w:pPr>
-      <w:r>
+        <w:tab/>
+        <w:t>Increase income for truck drivers.</w:t>
+      </w:r>
+    </w:p>
+    <w:p>
+      <w:pPr>
+        <w:ind w:left="1254"/>
         <w:rPr>
           <w:rFonts w:asciiTheme="majorHAnsi" w:hAnsiTheme="majorHAnsi"/>
           <w:sz w:val="24"/>
           <w:szCs w:val="24"/>
         </w:rPr>
-        <w:t>-</w:t>
-      </w:r>
+      </w:pPr>
       <w:r>
         <w:rPr>
           <w:rFonts w:asciiTheme="majorHAnsi" w:hAnsiTheme="majorHAnsi"/>
           <w:sz w:val="24"/>
           <w:szCs w:val="24"/>
         </w:rPr>
-        <w:tab/>
-        <w:t>Goods owners can find appropriate drivers quickly.</w:t>
-      </w:r>
-    </w:p>
-    <w:p>
-      <w:pPr>
-        <w:ind w:left="1254"/>
+        <w:t>-</w:t>
+      </w:r>
+      <w:r>
         <w:rPr>
           <w:rFonts w:asciiTheme="majorHAnsi" w:hAnsiTheme="majorHAnsi"/>
           <w:sz w:val="24"/>
           <w:szCs w:val="24"/>
         </w:rPr>
-      </w:pPr>
-      <w:r>
+        <w:tab/>
+        <w:t>Goods owners can find appropriate drivers quickly.</w:t>
+      </w:r>
+    </w:p>
+    <w:p>
+      <w:pPr>
+        <w:ind w:left="1254"/>
         <w:rPr>
           <w:rFonts w:asciiTheme="majorHAnsi" w:hAnsiTheme="majorHAnsi"/>
           <w:sz w:val="24"/>
           <w:szCs w:val="24"/>
         </w:rPr>
-        <w:t>Disadvantages:</w:t>
-      </w:r>
-    </w:p>
-    <w:p>
-      <w:pPr>
-        <w:ind w:left="1254"/>
+      </w:pPr>
+      <w:r>
         <w:rPr>
           <w:rFonts w:asciiTheme="majorHAnsi" w:hAnsiTheme="majorHAnsi"/>
           <w:sz w:val="24"/>
           <w:szCs w:val="24"/>
         </w:rPr>
-      </w:pPr>
-      <w:r>
+        <w:t>Disadvantages:</w:t>
+      </w:r>
+    </w:p>
+    <w:p>
+      <w:pPr>
+        <w:ind w:left="1254"/>
         <w:rPr>
           <w:rFonts w:asciiTheme="majorHAnsi" w:hAnsiTheme="majorHAnsi"/>
           <w:sz w:val="24"/>
           <w:szCs w:val="24"/>
         </w:rPr>
-        <w:t>-</w:t>
-      </w:r>
+      </w:pPr>
       <w:r>
         <w:rPr>
           <w:rFonts w:asciiTheme="majorHAnsi" w:hAnsiTheme="majorHAnsi"/>
           <w:sz w:val="24"/>
           <w:szCs w:val="24"/>
         </w:rPr>
-        <w:tab/>
-        <w:t>Truck driver must have smartphone with GPS.</w:t>
-      </w:r>
-    </w:p>
-    <w:p>
-      <w:pPr>
-        <w:ind w:left="1254"/>
+        <w:t>-</w:t>
+      </w:r>
+      <w:r>
         <w:rPr>
           <w:rFonts w:asciiTheme="majorHAnsi" w:hAnsiTheme="majorHAnsi"/>
           <w:sz w:val="24"/>
           <w:szCs w:val="24"/>
         </w:rPr>
-      </w:pPr>
-      <w:r>
+        <w:tab/>
+        <w:t>Truck driver must have smartphone with GPS.</w:t>
+      </w:r>
+    </w:p>
+    <w:p>
+      <w:pPr>
+        <w:ind w:left="1254"/>
         <w:rPr>
           <w:rFonts w:asciiTheme="majorHAnsi" w:hAnsiTheme="majorHAnsi"/>
           <w:sz w:val="24"/>
           <w:szCs w:val="24"/>
         </w:rPr>
-        <w:t>-</w:t>
-      </w:r>
+      </w:pPr>
       <w:r>
         <w:rPr>
           <w:rFonts w:asciiTheme="majorHAnsi" w:hAnsiTheme="majorHAnsi"/>
           <w:sz w:val="24"/>
           <w:szCs w:val="24"/>
         </w:rPr>
-        <w:tab/>
-        <w:t>Internet must be available so users can utilize all features.</w:t>
-      </w:r>
-    </w:p>
-    <w:p>
-      <w:pPr>
-        <w:ind w:left="1254"/>
+        <w:t>-</w:t>
+      </w:r>
+      <w:r>
         <w:rPr>
           <w:rFonts w:asciiTheme="majorHAnsi" w:hAnsiTheme="majorHAnsi"/>
           <w:sz w:val="24"/>
           <w:szCs w:val="24"/>
         </w:rPr>
-      </w:pPr>
-      <w:r>
+        <w:tab/>
+        <w:t>Internet must be available so users can utilize all features.</w:t>
+      </w:r>
+    </w:p>
+    <w:p>
+      <w:pPr>
+        <w:ind w:left="1254"/>
         <w:rPr>
           <w:rFonts w:asciiTheme="majorHAnsi" w:hAnsiTheme="majorHAnsi"/>
           <w:sz w:val="24"/>
           <w:szCs w:val="24"/>
         </w:rPr>
-        <w:t>-</w:t>
-      </w:r>
+      </w:pPr>
       <w:r>
         <w:rPr>
           <w:rFonts w:asciiTheme="majorHAnsi" w:hAnsiTheme="majorHAnsi"/>
           <w:sz w:val="24"/>
           <w:szCs w:val="24"/>
         </w:rPr>
-        <w:tab/>
+        <w:t>-</w:t>
       </w:r>
       <w:r>
         <w:rPr>
@@ -9726,7 +10046,7 @@
           <w:sz w:val="24"/>
           <w:szCs w:val="24"/>
         </w:rPr>
-        <w:t>D</w:t>
+        <w:tab/>
       </w:r>
       <w:r>
         <w:rPr>
@@ -9734,7 +10054,7 @@
           <w:sz w:val="24"/>
           <w:szCs w:val="24"/>
         </w:rPr>
-        <w:t xml:space="preserve">rivers must </w:t>
+        <w:t>D</w:t>
       </w:r>
       <w:r>
         <w:rPr>
@@ -9742,7 +10062,7 @@
           <w:sz w:val="24"/>
           <w:szCs w:val="24"/>
         </w:rPr>
-        <w:t xml:space="preserve">have </w:t>
+        <w:t xml:space="preserve">rivers must </w:t>
       </w:r>
       <w:r>
         <w:rPr>
@@ -9750,7 +10070,31 @@
           <w:sz w:val="24"/>
           <w:szCs w:val="24"/>
         </w:rPr>
-        <w:t>knowledge in using smartphone.</w:t>
+        <w:t xml:space="preserve">have </w:t>
+      </w:r>
+      <w:r>
+        <w:rPr>
+          <w:rFonts w:asciiTheme="majorHAnsi" w:hAnsiTheme="majorHAnsi"/>
+          <w:sz w:val="24"/>
+          <w:szCs w:val="24"/>
+        </w:rPr>
+        <w:t xml:space="preserve">knowledge in using </w:t>
+      </w:r>
+      <w:r>
+        <w:rPr>
+          <w:rFonts w:asciiTheme="majorHAnsi" w:hAnsiTheme="majorHAnsi"/>
+          <w:sz w:val="24"/>
+          <w:szCs w:val="24"/>
+        </w:rPr>
+        <w:t xml:space="preserve">the </w:t>
+      </w:r>
+      <w:r>
+        <w:rPr>
+          <w:rFonts w:asciiTheme="majorHAnsi" w:hAnsiTheme="majorHAnsi"/>
+          <w:sz w:val="24"/>
+          <w:szCs w:val="24"/>
+        </w:rPr>
+        <w:t>smartphone.</w:t>
       </w:r>
     </w:p>
     <w:p>
@@ -9779,30 +10123,28 @@
           <w:sz w:val="24"/>
           <w:szCs w:val="24"/>
         </w:rPr>
-        <w:t>Function requirements of the system are listed as below:</w:t>
-      </w:r>
-    </w:p>
-    <w:p>
-      <w:pPr>
-        <w:ind w:left="785"/>
+        <w:t>Function</w:t>
+      </w:r>
+      <w:r>
         <w:rPr>
           <w:rFonts w:asciiTheme="majorHAnsi" w:hAnsiTheme="majorHAnsi"/>
           <w:sz w:val="24"/>
           <w:szCs w:val="24"/>
         </w:rPr>
-      </w:pPr>
+        <w:t>al</w:t>
+      </w:r>
       <w:r>
         <w:rPr>
           <w:rFonts w:asciiTheme="majorHAnsi" w:hAnsiTheme="majorHAnsi"/>
           <w:sz w:val="24"/>
           <w:szCs w:val="24"/>
         </w:rPr>
-        <w:t>Truck drivers:</w:t>
+        <w:t xml:space="preserve"> requirements of the system are listed as below:</w:t>
       </w:r>
     </w:p>
     <w:p>
       <w:pPr>
-        <w:ind w:left="785" w:firstLine="655"/>
+        <w:ind w:left="785"/>
         <w:rPr>
           <w:rFonts w:asciiTheme="majorHAnsi" w:hAnsiTheme="majorHAnsi"/>
           <w:sz w:val="24"/>
@@ -9815,117 +10157,116 @@
           <w:sz w:val="24"/>
           <w:szCs w:val="24"/>
         </w:rPr>
-        <w:t xml:space="preserve">- </w:t>
-      </w:r>
-      <w:r>
+        <w:t>Truck drivers:</w:t>
+      </w:r>
+    </w:p>
+    <w:p>
+      <w:pPr>
+        <w:ind w:left="785" w:firstLine="655"/>
         <w:rPr>
           <w:rFonts w:asciiTheme="majorHAnsi" w:hAnsiTheme="majorHAnsi"/>
           <w:sz w:val="24"/>
           <w:szCs w:val="24"/>
         </w:rPr>
-        <w:t>Publish the destination with specified date, container size, contract information…</w:t>
-      </w:r>
-    </w:p>
-    <w:p>
-      <w:pPr>
-        <w:ind w:left="785" w:firstLine="655"/>
+      </w:pPr>
+      <w:r>
         <w:rPr>
           <w:rFonts w:asciiTheme="majorHAnsi" w:hAnsiTheme="majorHAnsi"/>
           <w:sz w:val="24"/>
           <w:szCs w:val="24"/>
         </w:rPr>
-      </w:pPr>
+        <w:t xml:space="preserve">- </w:t>
+      </w:r>
       <w:r>
         <w:rPr>
           <w:rFonts w:asciiTheme="majorHAnsi" w:hAnsiTheme="majorHAnsi"/>
           <w:sz w:val="24"/>
           <w:szCs w:val="24"/>
         </w:rPr>
-        <w:t xml:space="preserve">- </w:t>
-      </w:r>
-      <w:r>
+        <w:t>Publish the destination with specified date, container size, contract information…</w:t>
+      </w:r>
+    </w:p>
+    <w:p>
+      <w:pPr>
+        <w:ind w:left="785" w:firstLine="655"/>
         <w:rPr>
           <w:rFonts w:asciiTheme="majorHAnsi" w:hAnsiTheme="majorHAnsi"/>
           <w:sz w:val="24"/>
           <w:szCs w:val="24"/>
         </w:rPr>
-        <w:t>Define the proposed road and/or adjust depending on the goods owners.</w:t>
-      </w:r>
-    </w:p>
-    <w:p>
-      <w:pPr>
-        <w:ind w:left="785" w:firstLine="655"/>
+      </w:pPr>
+      <w:r>
         <w:rPr>
           <w:rFonts w:asciiTheme="majorHAnsi" w:hAnsiTheme="majorHAnsi"/>
           <w:sz w:val="24"/>
           <w:szCs w:val="24"/>
         </w:rPr>
-      </w:pPr>
+        <w:t xml:space="preserve">- </w:t>
+      </w:r>
       <w:r>
         <w:rPr>
           <w:rFonts w:asciiTheme="majorHAnsi" w:hAnsiTheme="majorHAnsi"/>
           <w:sz w:val="24"/>
           <w:szCs w:val="24"/>
         </w:rPr>
-        <w:t xml:space="preserve">- </w:t>
-      </w:r>
-      <w:r>
+        <w:t>Define the proposed road and/or adjust depending on the goods owners.</w:t>
+      </w:r>
+    </w:p>
+    <w:p>
+      <w:pPr>
+        <w:ind w:left="785" w:firstLine="655"/>
         <w:rPr>
           <w:rFonts w:asciiTheme="majorHAnsi" w:hAnsiTheme="majorHAnsi"/>
           <w:sz w:val="24"/>
           <w:szCs w:val="24"/>
         </w:rPr>
-        <w:t>Suggest goods owners for truck driver.</w:t>
-      </w:r>
-    </w:p>
-    <w:p>
-      <w:pPr>
-        <w:ind w:left="785" w:firstLine="655"/>
+      </w:pPr>
+      <w:r>
         <w:rPr>
           <w:rFonts w:asciiTheme="majorHAnsi" w:hAnsiTheme="majorHAnsi"/>
           <w:sz w:val="24"/>
           <w:szCs w:val="24"/>
         </w:rPr>
-      </w:pPr>
+        <w:t xml:space="preserve">- </w:t>
+      </w:r>
       <w:r>
         <w:rPr>
           <w:rFonts w:asciiTheme="majorHAnsi" w:hAnsiTheme="majorHAnsi"/>
           <w:sz w:val="24"/>
           <w:szCs w:val="24"/>
         </w:rPr>
-        <w:t xml:space="preserve">- </w:t>
-      </w:r>
-      <w:r>
+        <w:t>Suggest goods owners for truck driver.</w:t>
+      </w:r>
+    </w:p>
+    <w:p>
+      <w:pPr>
+        <w:ind w:left="785" w:firstLine="655"/>
         <w:rPr>
           <w:rFonts w:asciiTheme="majorHAnsi" w:hAnsiTheme="majorHAnsi"/>
           <w:sz w:val="24"/>
           <w:szCs w:val="24"/>
         </w:rPr>
-        <w:t>Optimize road for truck drivers.</w:t>
-      </w:r>
-    </w:p>
-    <w:p>
-      <w:pPr>
-        <w:ind w:left="785"/>
+      </w:pPr>
+      <w:r>
         <w:rPr>
           <w:rFonts w:asciiTheme="majorHAnsi" w:hAnsiTheme="majorHAnsi"/>
           <w:sz w:val="24"/>
           <w:szCs w:val="24"/>
         </w:rPr>
-      </w:pPr>
+        <w:t xml:space="preserve">- </w:t>
+      </w:r>
       <w:r>
         <w:rPr>
           <w:rFonts w:asciiTheme="majorHAnsi" w:hAnsiTheme="majorHAnsi"/>
           <w:sz w:val="24"/>
           <w:szCs w:val="24"/>
         </w:rPr>
-        <w:lastRenderedPageBreak/>
-        <w:t>Goods owners:</w:t>
+        <w:t>Optimize road for truck drivers.</w:t>
       </w:r>
     </w:p>
     <w:p>
       <w:pPr>
-        <w:ind w:left="785" w:firstLine="655"/>
+        <w:ind w:left="785"/>
         <w:rPr>
           <w:rFonts w:asciiTheme="majorHAnsi" w:hAnsiTheme="majorHAnsi"/>
           <w:sz w:val="24"/>
@@ -9938,32 +10279,67 @@
           <w:sz w:val="24"/>
           <w:szCs w:val="24"/>
         </w:rPr>
-        <w:t xml:space="preserve">- </w:t>
-      </w:r>
-      <w:r>
+        <w:t>Goods owners:</w:t>
+      </w:r>
+    </w:p>
+    <w:p>
+      <w:pPr>
+        <w:ind w:left="785" w:firstLine="655"/>
         <w:rPr>
           <w:rFonts w:asciiTheme="majorHAnsi" w:hAnsiTheme="majorHAnsi"/>
           <w:sz w:val="24"/>
           <w:szCs w:val="24"/>
         </w:rPr>
-        <w:t>Search and get suggestion about truck drivers.</w:t>
-      </w:r>
-    </w:p>
-    <w:p>
-      <w:pPr>
-        <w:ind w:left="785" w:firstLine="655"/>
+      </w:pPr>
+      <w:r>
         <w:rPr>
           <w:rFonts w:asciiTheme="majorHAnsi" w:hAnsiTheme="majorHAnsi"/>
           <w:sz w:val="24"/>
           <w:szCs w:val="24"/>
         </w:rPr>
-      </w:pPr>
+        <w:t xml:space="preserve">- </w:t>
+      </w:r>
       <w:r>
         <w:rPr>
           <w:rFonts w:asciiTheme="majorHAnsi" w:hAnsiTheme="majorHAnsi"/>
           <w:sz w:val="24"/>
           <w:szCs w:val="24"/>
         </w:rPr>
+        <w:t>Search and get suggestion</w:t>
+      </w:r>
+      <w:r>
+        <w:rPr>
+          <w:rFonts w:asciiTheme="majorHAnsi" w:hAnsiTheme="majorHAnsi"/>
+          <w:sz w:val="24"/>
+          <w:szCs w:val="24"/>
+        </w:rPr>
+        <w:t>s</w:t>
+      </w:r>
+      <w:r>
+        <w:rPr>
+          <w:rFonts w:asciiTheme="majorHAnsi" w:hAnsiTheme="majorHAnsi"/>
+          <w:sz w:val="24"/>
+          <w:szCs w:val="24"/>
+        </w:rPr>
+        <w:t xml:space="preserve"> about truck drivers.</w:t>
+      </w:r>
+    </w:p>
+    <w:p>
+      <w:pPr>
+        <w:ind w:left="785" w:firstLine="655"/>
+        <w:rPr>
+          <w:rFonts w:asciiTheme="majorHAnsi" w:hAnsiTheme="majorHAnsi"/>
+          <w:sz w:val="24"/>
+          <w:szCs w:val="24"/>
+        </w:rPr>
+      </w:pPr>
+      <w:r>
+        <w:rPr>
+          <w:rFonts w:asciiTheme="majorHAnsi" w:hAnsiTheme="majorHAnsi"/>
+          <w:sz w:val="24"/>
+          <w:szCs w:val="24"/>
+        </w:rPr>
+        <w:lastRenderedPageBreak/>
         <w:t xml:space="preserve">- </w:t>
       </w:r>
       <w:r>
@@ -10034,6 +10410,10 @@
           <w:tcPr>
             <w:cnfStyle w:val="001000000000" w:firstRow="0" w:lastRow="0" w:firstColumn="1" w:lastColumn="0" w:oddVBand="0" w:evenVBand="0" w:oddHBand="0" w:evenHBand="0" w:firstRowFirstColumn="0" w:firstRowLastColumn="0" w:lastRowFirstColumn="0" w:lastRowLastColumn="0"/>
             <w:tcW w:w="270" w:type="pct"/>
+            <w:tcBorders>
+              <w:top w:val="single" w:sz="4" w:space="0" w:color="auto"/>
+              <w:left w:val="single" w:sz="4" w:space="0" w:color="auto"/>
+            </w:tcBorders>
           </w:tcPr>
           <w:p>
             <w:pPr>
@@ -10051,6 +10431,9 @@
         <w:tc>
           <w:tcPr>
             <w:tcW w:w="1299" w:type="pct"/>
+            <w:tcBorders>
+              <w:top w:val="single" w:sz="4" w:space="0" w:color="auto"/>
+            </w:tcBorders>
           </w:tcPr>
           <w:p>
             <w:pPr>
@@ -10069,6 +10452,9 @@
         <w:tc>
           <w:tcPr>
             <w:tcW w:w="1059" w:type="pct"/>
+            <w:tcBorders>
+              <w:top w:val="single" w:sz="4" w:space="0" w:color="auto"/>
+            </w:tcBorders>
           </w:tcPr>
           <w:p>
             <w:pPr>
@@ -10087,6 +10473,9 @@
         <w:tc>
           <w:tcPr>
             <w:tcW w:w="657" w:type="pct"/>
+            <w:tcBorders>
+              <w:top w:val="single" w:sz="4" w:space="0" w:color="auto"/>
+            </w:tcBorders>
           </w:tcPr>
           <w:p>
             <w:pPr>
@@ -10105,6 +10494,10 @@
         <w:tc>
           <w:tcPr>
             <w:tcW w:w="1715" w:type="pct"/>
+            <w:tcBorders>
+              <w:top w:val="single" w:sz="4" w:space="0" w:color="auto"/>
+              <w:right w:val="single" w:sz="4" w:space="0" w:color="auto"/>
+            </w:tcBorders>
           </w:tcPr>
           <w:p>
             <w:pPr>
@@ -10129,6 +10522,9 @@
           <w:tcPr>
             <w:cnfStyle w:val="001000000000" w:firstRow="0" w:lastRow="0" w:firstColumn="1" w:lastColumn="0" w:oddVBand="0" w:evenVBand="0" w:oddHBand="0" w:evenHBand="0" w:firstRowFirstColumn="0" w:firstRowLastColumn="0" w:lastRowFirstColumn="0" w:lastRowLastColumn="0"/>
             <w:tcW w:w="270" w:type="pct"/>
+            <w:tcBorders>
+              <w:left w:val="single" w:sz="4" w:space="0" w:color="auto"/>
+            </w:tcBorders>
           </w:tcPr>
           <w:p>
             <w:pPr>
@@ -10148,9 +10544,27 @@
               <w:pStyle w:val="Default"/>
               <w:cnfStyle w:val="000000100000" w:firstRow="0" w:lastRow="0" w:firstColumn="0" w:lastColumn="0" w:oddVBand="0" w:evenVBand="0" w:oddHBand="1" w:evenHBand="0" w:firstRowFirstColumn="0" w:firstRowLastColumn="0" w:lastRowFirstColumn="0" w:lastRowLastColumn="0"/>
             </w:pPr>
-            <w:r>
-              <w:t>Kiều Trọng Khánh</w:t>
-            </w:r>
+            <w:proofErr w:type="spellStart"/>
+            <w:r>
+              <w:t>Kiều</w:t>
+            </w:r>
+            <w:proofErr w:type="spellEnd"/>
+            <w:r>
+              <w:t xml:space="preserve"> </w:t>
+            </w:r>
+            <w:proofErr w:type="spellStart"/>
+            <w:r>
+              <w:t>Trọng</w:t>
+            </w:r>
+            <w:proofErr w:type="spellEnd"/>
+            <w:r>
+              <w:t xml:space="preserve"> </w:t>
+            </w:r>
+            <w:proofErr w:type="spellStart"/>
+            <w:r>
+              <w:t>Khánh</w:t>
+            </w:r>
+            <w:proofErr w:type="spellEnd"/>
           </w:p>
         </w:tc>
         <w:tc>
@@ -10184,6 +10598,9 @@
         <w:tc>
           <w:tcPr>
             <w:tcW w:w="1715" w:type="pct"/>
+            <w:tcBorders>
+              <w:right w:val="single" w:sz="4" w:space="0" w:color="auto"/>
+            </w:tcBorders>
           </w:tcPr>
           <w:p>
             <w:pPr>
@@ -10201,6 +10618,9 @@
           <w:tcPr>
             <w:cnfStyle w:val="001000000000" w:firstRow="0" w:lastRow="0" w:firstColumn="1" w:lastColumn="0" w:oddVBand="0" w:evenVBand="0" w:oddHBand="0" w:evenHBand="0" w:firstRowFirstColumn="0" w:firstRowLastColumn="0" w:lastRowFirstColumn="0" w:lastRowLastColumn="0"/>
             <w:tcW w:w="270" w:type="pct"/>
+            <w:tcBorders>
+              <w:left w:val="single" w:sz="4" w:space="0" w:color="auto"/>
+            </w:tcBorders>
           </w:tcPr>
           <w:p>
             <w:pPr>
@@ -10221,7 +10641,15 @@
               <w:cnfStyle w:val="000000000000" w:firstRow="0" w:lastRow="0" w:firstColumn="0" w:lastColumn="0" w:oddVBand="0" w:evenVBand="0" w:oddHBand="0" w:evenHBand="0" w:firstRowFirstColumn="0" w:firstRowLastColumn="0" w:lastRowFirstColumn="0" w:lastRowLastColumn="0"/>
             </w:pPr>
             <w:r>
-              <w:t>Bùi Đức Huy</w:t>
+              <w:t xml:space="preserve">Bùi </w:t>
+            </w:r>
+            <w:proofErr w:type="spellStart"/>
+            <w:r>
+              <w:t>Đức</w:t>
+            </w:r>
+            <w:proofErr w:type="spellEnd"/>
+            <w:r>
+              <w:t xml:space="preserve"> Huy</w:t>
             </w:r>
           </w:p>
         </w:tc>
@@ -10256,6 +10684,9 @@
         <w:tc>
           <w:tcPr>
             <w:tcW w:w="1715" w:type="pct"/>
+            <w:tcBorders>
+              <w:right w:val="single" w:sz="4" w:space="0" w:color="auto"/>
+            </w:tcBorders>
           </w:tcPr>
           <w:p>
             <w:pPr>
@@ -10276,6 +10707,9 @@
           <w:tcPr>
             <w:cnfStyle w:val="001000000000" w:firstRow="0" w:lastRow="0" w:firstColumn="1" w:lastColumn="0" w:oddVBand="0" w:evenVBand="0" w:oddHBand="0" w:evenHBand="0" w:firstRowFirstColumn="0" w:firstRowLastColumn="0" w:lastRowFirstColumn="0" w:lastRowLastColumn="0"/>
             <w:tcW w:w="270" w:type="pct"/>
+            <w:tcBorders>
+              <w:left w:val="single" w:sz="4" w:space="0" w:color="auto"/>
+            </w:tcBorders>
           </w:tcPr>
           <w:p>
             <w:pPr>
@@ -10296,8 +10730,13 @@
               <w:cnfStyle w:val="000000100000" w:firstRow="0" w:lastRow="0" w:firstColumn="0" w:lastColumn="0" w:oddVBand="0" w:evenVBand="0" w:oddHBand="1" w:evenHBand="0" w:firstRowFirstColumn="0" w:firstRowLastColumn="0" w:lastRowFirstColumn="0" w:lastRowLastColumn="0"/>
             </w:pPr>
             <w:r>
-              <w:t>Nguyễn Quang Thiện</w:t>
-            </w:r>
+              <w:t xml:space="preserve">Nguyễn Quang </w:t>
+            </w:r>
+            <w:proofErr w:type="spellStart"/>
+            <w:r>
+              <w:t>Thiện</w:t>
+            </w:r>
+            <w:proofErr w:type="spellEnd"/>
           </w:p>
         </w:tc>
         <w:tc>
@@ -10331,6 +10770,9 @@
         <w:tc>
           <w:tcPr>
             <w:tcW w:w="1715" w:type="pct"/>
+            <w:tcBorders>
+              <w:right w:val="single" w:sz="4" w:space="0" w:color="auto"/>
+            </w:tcBorders>
           </w:tcPr>
           <w:p>
             <w:pPr>
@@ -10348,6 +10790,9 @@
           <w:tcPr>
             <w:cnfStyle w:val="001000000000" w:firstRow="0" w:lastRow="0" w:firstColumn="1" w:lastColumn="0" w:oddVBand="0" w:evenVBand="0" w:oddHBand="0" w:evenHBand="0" w:firstRowFirstColumn="0" w:firstRowLastColumn="0" w:lastRowFirstColumn="0" w:lastRowLastColumn="0"/>
             <w:tcW w:w="270" w:type="pct"/>
+            <w:tcBorders>
+              <w:left w:val="single" w:sz="4" w:space="0" w:color="auto"/>
+            </w:tcBorders>
           </w:tcPr>
           <w:p>
             <w:pPr>
@@ -10368,8 +10813,21 @@
               <w:cnfStyle w:val="000000000000" w:firstRow="0" w:lastRow="0" w:firstColumn="0" w:lastColumn="0" w:oddVBand="0" w:evenVBand="0" w:oddHBand="0" w:evenHBand="0" w:firstRowFirstColumn="0" w:firstRowLastColumn="0" w:lastRowFirstColumn="0" w:lastRowLastColumn="0"/>
             </w:pPr>
             <w:r>
-              <w:t>Đặng Phú Thịnh</w:t>
-            </w:r>
+              <w:t xml:space="preserve">Đặng </w:t>
+            </w:r>
+            <w:proofErr w:type="spellStart"/>
+            <w:r>
+              <w:t>Phú</w:t>
+            </w:r>
+            <w:proofErr w:type="spellEnd"/>
+            <w:r>
+              <w:t xml:space="preserve"> </w:t>
+            </w:r>
+            <w:proofErr w:type="spellStart"/>
+            <w:r>
+              <w:t>Thịnh</w:t>
+            </w:r>
+            <w:proofErr w:type="spellEnd"/>
           </w:p>
         </w:tc>
         <w:tc>
@@ -10403,6 +10861,9 @@
         <w:tc>
           <w:tcPr>
             <w:tcW w:w="1715" w:type="pct"/>
+            <w:tcBorders>
+              <w:right w:val="single" w:sz="4" w:space="0" w:color="auto"/>
+            </w:tcBorders>
           </w:tcPr>
           <w:p>
             <w:pPr>
@@ -10429,6 +10890,10 @@
           <w:tcPr>
             <w:cnfStyle w:val="001000000000" w:firstRow="0" w:lastRow="0" w:firstColumn="1" w:lastColumn="0" w:oddVBand="0" w:evenVBand="0" w:oddHBand="0" w:evenHBand="0" w:firstRowFirstColumn="0" w:firstRowLastColumn="0" w:lastRowFirstColumn="0" w:lastRowLastColumn="0"/>
             <w:tcW w:w="270" w:type="pct"/>
+            <w:tcBorders>
+              <w:left w:val="single" w:sz="4" w:space="0" w:color="auto"/>
+              <w:bottom w:val="single" w:sz="4" w:space="0" w:color="auto"/>
+            </w:tcBorders>
           </w:tcPr>
           <w:p>
             <w:pPr>
@@ -10442,6 +10907,9 @@
         <w:tc>
           <w:tcPr>
             <w:tcW w:w="1299" w:type="pct"/>
+            <w:tcBorders>
+              <w:bottom w:val="single" w:sz="4" w:space="0" w:color="auto"/>
+            </w:tcBorders>
           </w:tcPr>
           <w:p>
             <w:pPr>
@@ -10449,13 +10917,21 @@
               <w:cnfStyle w:val="000000100000" w:firstRow="0" w:lastRow="0" w:firstColumn="0" w:lastColumn="0" w:oddVBand="0" w:evenVBand="0" w:oddHBand="1" w:evenHBand="0" w:firstRowFirstColumn="0" w:firstRowLastColumn="0" w:lastRowFirstColumn="0" w:lastRowLastColumn="0"/>
             </w:pPr>
             <w:r>
-              <w:t>Nguyễn Duy Khương</w:t>
-            </w:r>
+              <w:t xml:space="preserve">Nguyễn Duy </w:t>
+            </w:r>
+            <w:proofErr w:type="spellStart"/>
+            <w:r>
+              <w:t>Khương</w:t>
+            </w:r>
+            <w:proofErr w:type="spellEnd"/>
           </w:p>
         </w:tc>
         <w:tc>
           <w:tcPr>
             <w:tcW w:w="1059" w:type="pct"/>
+            <w:tcBorders>
+              <w:bottom w:val="single" w:sz="4" w:space="0" w:color="auto"/>
+            </w:tcBorders>
           </w:tcPr>
           <w:p>
             <w:pPr>
@@ -10470,6 +10946,9 @@
         <w:tc>
           <w:tcPr>
             <w:tcW w:w="657" w:type="pct"/>
+            <w:tcBorders>
+              <w:bottom w:val="single" w:sz="4" w:space="0" w:color="auto"/>
+            </w:tcBorders>
           </w:tcPr>
           <w:p>
             <w:pPr>
@@ -10484,6 +10963,10 @@
         <w:tc>
           <w:tcPr>
             <w:tcW w:w="1715" w:type="pct"/>
+            <w:tcBorders>
+              <w:bottom w:val="single" w:sz="4" w:space="0" w:color="auto"/>
+              <w:right w:val="single" w:sz="4" w:space="0" w:color="auto"/>
+            </w:tcBorders>
           </w:tcPr>
           <w:p>
             <w:pPr>
@@ -10901,8 +11384,19 @@
                 <w:sz w:val="23"/>
                 <w:szCs w:val="23"/>
               </w:rPr>
-              <w:t>Cable, Wifi</w:t>
-            </w:r>
+              <w:t xml:space="preserve">Cable, </w:t>
+            </w:r>
+            <w:proofErr w:type="spellStart"/>
+            <w:r>
+              <w:rPr>
+                <w:rFonts w:ascii="Cambria" w:hAnsi="Cambria" w:cs="Cambria"/>
+                <w:color w:val="000000"/>
+                <w:sz w:val="23"/>
+                <w:szCs w:val="23"/>
+              </w:rPr>
+              <w:t>Wifi</w:t>
+            </w:r>
+            <w:proofErr w:type="spellEnd"/>
             <w:r>
               <w:rPr>
                 <w:rFonts w:ascii="Cambria" w:hAnsi="Cambria" w:cs="Cambria"/>
@@ -10938,8 +11432,19 @@
                 <w:sz w:val="23"/>
                 <w:szCs w:val="23"/>
               </w:rPr>
-              <w:t>Cable, Wifi</w:t>
-            </w:r>
+              <w:t xml:space="preserve">Cable, </w:t>
+            </w:r>
+            <w:proofErr w:type="spellStart"/>
+            <w:r>
+              <w:rPr>
+                <w:rFonts w:ascii="Cambria" w:hAnsi="Cambria" w:cs="Cambria"/>
+                <w:color w:val="000000"/>
+                <w:sz w:val="23"/>
+                <w:szCs w:val="23"/>
+              </w:rPr>
+              <w:t>Wifi</w:t>
+            </w:r>
+            <w:proofErr w:type="spellEnd"/>
             <w:r>
               <w:rPr>
                 <w:rFonts w:ascii="Cambria" w:hAnsi="Cambria" w:cs="Cambria"/>
@@ -11500,8 +12005,19 @@
                 <w:sz w:val="23"/>
                 <w:szCs w:val="23"/>
               </w:rPr>
-              <w:t>Cable, Wifi</w:t>
-            </w:r>
+              <w:t xml:space="preserve">Cable, </w:t>
+            </w:r>
+            <w:proofErr w:type="spellStart"/>
+            <w:r>
+              <w:rPr>
+                <w:rFonts w:ascii="Cambria" w:hAnsi="Cambria" w:cs="Cambria"/>
+                <w:color w:val="000000"/>
+                <w:sz w:val="23"/>
+                <w:szCs w:val="23"/>
+              </w:rPr>
+              <w:t>Wifi</w:t>
+            </w:r>
+            <w:proofErr w:type="spellEnd"/>
             <w:r>
               <w:rPr>
                 <w:rFonts w:ascii="Cambria" w:hAnsi="Cambria" w:cs="Cambria"/>
@@ -11537,8 +12053,19 @@
                 <w:sz w:val="23"/>
                 <w:szCs w:val="23"/>
               </w:rPr>
-              <w:t>Cable, Wifi</w:t>
-            </w:r>
+              <w:t xml:space="preserve">Cable, </w:t>
+            </w:r>
+            <w:proofErr w:type="spellStart"/>
+            <w:r>
+              <w:rPr>
+                <w:rFonts w:ascii="Cambria" w:hAnsi="Cambria" w:cs="Cambria"/>
+                <w:color w:val="000000"/>
+                <w:sz w:val="23"/>
+                <w:szCs w:val="23"/>
+              </w:rPr>
+              <w:t>Wifi</w:t>
+            </w:r>
+            <w:proofErr w:type="spellEnd"/>
             <w:r>
               <w:rPr>
                 <w:rFonts w:ascii="Cambria" w:hAnsi="Cambria" w:cs="Cambria"/>
@@ -12079,6 +12606,7 @@
                 <w:szCs w:val="24"/>
               </w:rPr>
             </w:pPr>
+            <w:proofErr w:type="spellStart"/>
             <w:r>
               <w:rPr>
                 <w:rFonts w:ascii="Cambria" w:hAnsi="Cambria"/>
@@ -12101,14 +12629,32 @@
                 <w:sz w:val="24"/>
                 <w:szCs w:val="24"/>
               </w:rPr>
-              <w:t>u Tr</w:t>
-            </w:r>
+              <w:t>u</w:t>
+            </w:r>
+            <w:proofErr w:type="spellEnd"/>
             <w:r>
               <w:rPr>
                 <w:rFonts w:ascii="Cambria" w:hAnsi="Cambria" w:cs="Arial"/>
                 <w:sz w:val="24"/>
                 <w:szCs w:val="24"/>
               </w:rPr>
+              <w:t xml:space="preserve"> </w:t>
+            </w:r>
+            <w:proofErr w:type="spellStart"/>
+            <w:r>
+              <w:rPr>
+                <w:rFonts w:ascii="Cambria" w:hAnsi="Cambria" w:cs="Arial"/>
+                <w:sz w:val="24"/>
+                <w:szCs w:val="24"/>
+              </w:rPr>
+              <w:t>Tr</w:t>
+            </w:r>
+            <w:r>
+              <w:rPr>
+                <w:rFonts w:ascii="Cambria" w:hAnsi="Cambria" w:cs="Arial"/>
+                <w:sz w:val="24"/>
+                <w:szCs w:val="24"/>
+              </w:rPr>
               <w:t>o</w:t>
             </w:r>
             <w:r>
@@ -12117,14 +12663,32 @@
                 <w:sz w:val="24"/>
                 <w:szCs w:val="24"/>
               </w:rPr>
-              <w:t>ng Kh</w:t>
-            </w:r>
+              <w:t>ng</w:t>
+            </w:r>
+            <w:proofErr w:type="spellEnd"/>
             <w:r>
               <w:rPr>
                 <w:rFonts w:ascii="Cambria" w:hAnsi="Cambria" w:cs="Arial"/>
                 <w:sz w:val="24"/>
                 <w:szCs w:val="24"/>
               </w:rPr>
+              <w:t xml:space="preserve"> </w:t>
+            </w:r>
+            <w:proofErr w:type="spellStart"/>
+            <w:r>
+              <w:rPr>
+                <w:rFonts w:ascii="Cambria" w:hAnsi="Cambria" w:cs="Arial"/>
+                <w:sz w:val="24"/>
+                <w:szCs w:val="24"/>
+              </w:rPr>
+              <w:t>Kh</w:t>
+            </w:r>
+            <w:r>
+              <w:rPr>
+                <w:rFonts w:ascii="Cambria" w:hAnsi="Cambria" w:cs="Arial"/>
+                <w:sz w:val="24"/>
+                <w:szCs w:val="24"/>
+              </w:rPr>
               <w:t>a</w:t>
             </w:r>
             <w:r>
@@ -12135,6 +12699,7 @@
               </w:rPr>
               <w:t>nh</w:t>
             </w:r>
+            <w:proofErr w:type="spellEnd"/>
           </w:p>
         </w:tc>
         <w:tc>
@@ -14383,8 +14948,18 @@
                       <w:sz w:val="24"/>
                       <w:szCs w:val="24"/>
                     </w:rPr>
-                    <w:t>System Respon</w:t>
+                    <w:t xml:space="preserve">System </w:t>
                   </w:r>
+                  <w:proofErr w:type="spellStart"/>
+                  <w:r>
+                    <w:rPr>
+                      <w:rFonts w:asciiTheme="majorHAnsi" w:hAnsiTheme="majorHAnsi"/>
+                      <w:sz w:val="24"/>
+                      <w:szCs w:val="24"/>
+                    </w:rPr>
+                    <w:t>Respon</w:t>
+                  </w:r>
+                  <w:proofErr w:type="spellEnd"/>
                   <w:r>
                     <w:rPr>
                       <w:rFonts w:asciiTheme="majorHAnsi" w:hAnsiTheme="majorHAnsi"/>
@@ -14630,7 +15205,24 @@
                       <w:szCs w:val="24"/>
                     </w:rPr>
                     <w:cr/>
-                    <w:t>ctor Action</w:t>
+                  </w:r>
+                  <w:proofErr w:type="spellStart"/>
+                  <w:r>
+                    <w:rPr>
+                      <w:rFonts w:asciiTheme="majorHAnsi" w:hAnsiTheme="majorHAnsi"/>
+                      <w:sz w:val="24"/>
+                      <w:szCs w:val="24"/>
+                    </w:rPr>
+                    <w:t>ctor</w:t>
+                  </w:r>
+                  <w:proofErr w:type="spellEnd"/>
+                  <w:r>
+                    <w:rPr>
+                      <w:rFonts w:asciiTheme="majorHAnsi" w:hAnsiTheme="majorHAnsi"/>
+                      <w:sz w:val="24"/>
+                      <w:szCs w:val="24"/>
+                    </w:rPr>
+                    <w:t xml:space="preserve"> Action</w:t>
                   </w:r>
                 </w:p>
               </w:tc>
@@ -18696,6 +19288,7 @@
           <w:lang w:eastAsia="zh-CN"/>
         </w:rPr>
       </w:pPr>
+      <w:proofErr w:type="spellStart"/>
       <w:r>
         <w:rPr>
           <w:rFonts w:asciiTheme="majorHAnsi" w:eastAsia="Times New Roman" w:hAnsiTheme="majorHAnsi" w:cs="Times New Roman"/>
@@ -18705,6 +19298,7 @@
         </w:rPr>
         <w:t>qweqwe</w:t>
       </w:r>
+      <w:proofErr w:type="spellEnd"/>
     </w:p>
     <w:p>
       <w:pPr>
@@ -18727,6 +19321,7 @@
           <w:docGrid w:linePitch="360"/>
         </w:sectPr>
       </w:pPr>
+      <w:proofErr w:type="spellStart"/>
       <w:r>
         <w:rPr>
           <w:rFonts w:asciiTheme="majorHAnsi" w:eastAsia="Times New Roman" w:hAnsiTheme="majorHAnsi" w:cs="Times New Roman"/>
@@ -18736,6 +19331,7 @@
         </w:rPr>
         <w:t>qweqw</w:t>
       </w:r>
+      <w:proofErr w:type="spellEnd"/>
     </w:p>
     <w:p>
       <w:pPr>
@@ -19661,7 +20257,7 @@
           <w:rPr>
             <w:noProof/>
           </w:rPr>
-          <w:t>8</w:t>
+          <w:t>19</w:t>
         </w:r>
         <w:r>
           <w:rPr>
@@ -33800,7 +34396,6 @@
       <w:spacing w:after="0" w:line="240" w:lineRule="auto"/>
     </w:pPr>
     <w:tblPr>
-      <w:tblInd w:w="0" w:type="dxa"/>
       <w:tblBorders>
         <w:top w:val="single" w:sz="4" w:space="0" w:color="auto"/>
         <w:left w:val="single" w:sz="4" w:space="0" w:color="auto"/>
@@ -33809,12 +34404,6 @@
         <w:insideH w:val="single" w:sz="4" w:space="0" w:color="auto"/>
         <w:insideV w:val="single" w:sz="4" w:space="0" w:color="auto"/>
       </w:tblBorders>
-      <w:tblCellMar>
-        <w:top w:w="0" w:type="dxa"/>
-        <w:left w:w="108" w:type="dxa"/>
-        <w:bottom w:w="0" w:type="dxa"/>
-        <w:right w:w="108" w:type="dxa"/>
-      </w:tblCellMar>
     </w:tblPr>
   </w:style>
   <w:style w:type="paragraph" w:styleId="Header">
@@ -33997,7 +34586,6 @@
     <w:tblPr>
       <w:tblStyleRowBandSize w:val="1"/>
       <w:tblStyleColBandSize w:val="1"/>
-      <w:tblInd w:w="0" w:type="dxa"/>
       <w:tblBorders>
         <w:top w:val="single" w:sz="8" w:space="0" w:color="000000" w:themeColor="text1"/>
         <w:left w:val="single" w:sz="8" w:space="0" w:color="000000" w:themeColor="text1"/>
@@ -34006,12 +34594,6 @@
         <w:insideH w:val="single" w:sz="8" w:space="0" w:color="000000" w:themeColor="text1"/>
         <w:insideV w:val="single" w:sz="8" w:space="0" w:color="000000" w:themeColor="text1"/>
       </w:tblBorders>
-      <w:tblCellMar>
-        <w:top w:w="0" w:type="dxa"/>
-        <w:left w:w="108" w:type="dxa"/>
-        <w:bottom w:w="0" w:type="dxa"/>
-        <w:right w:w="108" w:type="dxa"/>
-      </w:tblCellMar>
     </w:tblPr>
     <w:tblStylePr w:type="firstRow">
       <w:pPr>
@@ -34278,7 +34860,6 @@
     <w:tblPr>
       <w:tblStyleRowBandSize w:val="1"/>
       <w:tblStyleColBandSize w:val="1"/>
-      <w:tblInd w:w="0" w:type="dxa"/>
       <w:tblBorders>
         <w:top w:val="single" w:sz="8" w:space="0" w:color="000000" w:themeColor="text1"/>
         <w:left w:val="single" w:sz="8" w:space="0" w:color="000000" w:themeColor="text1"/>
@@ -34287,12 +34868,6 @@
         <w:insideH w:val="single" w:sz="8" w:space="0" w:color="000000" w:themeColor="text1"/>
         <w:insideV w:val="single" w:sz="8" w:space="0" w:color="000000" w:themeColor="text1"/>
       </w:tblBorders>
-      <w:tblCellMar>
-        <w:top w:w="0" w:type="dxa"/>
-        <w:left w:w="108" w:type="dxa"/>
-        <w:bottom w:w="0" w:type="dxa"/>
-        <w:right w:w="108" w:type="dxa"/>
-      </w:tblCellMar>
     </w:tblPr>
     <w:tblStylePr w:type="firstRow">
       <w:pPr>
@@ -34708,17 +35283,10 @@
     <w:tblPr>
       <w:tblStyleRowBandSize w:val="1"/>
       <w:tblStyleColBandSize w:val="1"/>
-      <w:tblInd w:w="0" w:type="dxa"/>
       <w:tblBorders>
         <w:top w:val="single" w:sz="8" w:space="0" w:color="4BACC6" w:themeColor="accent5"/>
         <w:bottom w:val="single" w:sz="8" w:space="0" w:color="4BACC6" w:themeColor="accent5"/>
       </w:tblBorders>
-      <w:tblCellMar>
-        <w:top w:w="0" w:type="dxa"/>
-        <w:left w:w="108" w:type="dxa"/>
-        <w:bottom w:w="0" w:type="dxa"/>
-        <w:right w:w="108" w:type="dxa"/>
-      </w:tblCellMar>
     </w:tblPr>
     <w:tblStylePr w:type="firstRow">
       <w:pPr>
@@ -35225,7 +35793,7 @@
 </file>
 
 <file path=customXml/itemProps1.xml><?xml version="1.0" encoding="utf-8"?>
-<ds:datastoreItem xmlns:ds="http://schemas.openxmlformats.org/officeDocument/2006/customXml" ds:itemID="{3A09D1AA-4ACF-480D-9C04-2739A3B95113}">
+<ds:datastoreItem xmlns:ds="http://schemas.openxmlformats.org/officeDocument/2006/customXml" ds:itemID="{7091FD55-54AF-44F5-A70B-36ECE02BEFB8}">
   <ds:schemaRefs>
     <ds:schemaRef ds:uri="http://schemas.openxmlformats.org/officeDocument/2006/bibliography"/>
   </ds:schemaRefs>
@@ -35233,7 +35801,7 @@
 </file>
 
 <file path=customXml/itemProps10.xml><?xml version="1.0" encoding="utf-8"?>
-<ds:datastoreItem xmlns:ds="http://schemas.openxmlformats.org/officeDocument/2006/customXml" ds:itemID="{D963A085-EA6B-4C2D-850D-862CC109D741}">
+<ds:datastoreItem xmlns:ds="http://schemas.openxmlformats.org/officeDocument/2006/customXml" ds:itemID="{7BAF2BAB-404D-4CFD-8468-198D4F26FDAF}">
   <ds:schemaRefs>
     <ds:schemaRef ds:uri="http://schemas.openxmlformats.org/officeDocument/2006/bibliography"/>
   </ds:schemaRefs>
@@ -35241,7 +35809,7 @@
 </file>
 
 <file path=customXml/itemProps2.xml><?xml version="1.0" encoding="utf-8"?>
-<ds:datastoreItem xmlns:ds="http://schemas.openxmlformats.org/officeDocument/2006/customXml" ds:itemID="{2FE41BBD-CFC8-464C-978D-2037007076DA}">
+<ds:datastoreItem xmlns:ds="http://schemas.openxmlformats.org/officeDocument/2006/customXml" ds:itemID="{1FC43819-5B6F-4649-878A-A203401DC8CC}">
   <ds:schemaRefs>
     <ds:schemaRef ds:uri="http://schemas.openxmlformats.org/officeDocument/2006/bibliography"/>
   </ds:schemaRefs>
@@ -35249,7 +35817,7 @@
 </file>
 
 <file path=customXml/itemProps3.xml><?xml version="1.0" encoding="utf-8"?>
-<ds:datastoreItem xmlns:ds="http://schemas.openxmlformats.org/officeDocument/2006/customXml" ds:itemID="{86B199D4-8079-4EAB-8BF8-135441D729E7}">
+<ds:datastoreItem xmlns:ds="http://schemas.openxmlformats.org/officeDocument/2006/customXml" ds:itemID="{1BC72888-A5A3-49EE-A95B-87510CFA69A4}">
   <ds:schemaRefs>
     <ds:schemaRef ds:uri="http://schemas.openxmlformats.org/officeDocument/2006/bibliography"/>
   </ds:schemaRefs>
@@ -35257,7 +35825,7 @@
 </file>
 
 <file path=customXml/itemProps4.xml><?xml version="1.0" encoding="utf-8"?>
-<ds:datastoreItem xmlns:ds="http://schemas.openxmlformats.org/officeDocument/2006/customXml" ds:itemID="{302479E6-C169-4DA8-A55D-666A0ECF58A5}">
+<ds:datastoreItem xmlns:ds="http://schemas.openxmlformats.org/officeDocument/2006/customXml" ds:itemID="{9974BE98-EFC3-4047-BC06-39A2F9FA52EF}">
   <ds:schemaRefs>
     <ds:schemaRef ds:uri="http://schemas.openxmlformats.org/officeDocument/2006/bibliography"/>
   </ds:schemaRefs>
@@ -35265,7 +35833,7 @@
 </file>
 
 <file path=customXml/itemProps5.xml><?xml version="1.0" encoding="utf-8"?>
-<ds:datastoreItem xmlns:ds="http://schemas.openxmlformats.org/officeDocument/2006/customXml" ds:itemID="{239B92A1-1D41-4F10-80EE-DC4CB99CEFCF}">
+<ds:datastoreItem xmlns:ds="http://schemas.openxmlformats.org/officeDocument/2006/customXml" ds:itemID="{D4FE3797-D5D1-4E01-877C-4307CCFD7A4C}">
   <ds:schemaRefs>
     <ds:schemaRef ds:uri="http://schemas.openxmlformats.org/officeDocument/2006/bibliography"/>
   </ds:schemaRefs>
@@ -35273,7 +35841,7 @@
 </file>
 
 <file path=customXml/itemProps6.xml><?xml version="1.0" encoding="utf-8"?>
-<ds:datastoreItem xmlns:ds="http://schemas.openxmlformats.org/officeDocument/2006/customXml" ds:itemID="{075890D0-50C5-4A97-9562-95EAF2720B94}">
+<ds:datastoreItem xmlns:ds="http://schemas.openxmlformats.org/officeDocument/2006/customXml" ds:itemID="{E863A40C-FF9B-4E41-AA0E-25D9B239F977}">
   <ds:schemaRefs>
     <ds:schemaRef ds:uri="http://schemas.openxmlformats.org/officeDocument/2006/bibliography"/>
   </ds:schemaRefs>
@@ -35281,7 +35849,7 @@
 </file>
 
 <file path=customXml/itemProps7.xml><?xml version="1.0" encoding="utf-8"?>
-<ds:datastoreItem xmlns:ds="http://schemas.openxmlformats.org/officeDocument/2006/customXml" ds:itemID="{3A39D06D-E9EF-4B14-BEF0-16E7607A883E}">
+<ds:datastoreItem xmlns:ds="http://schemas.openxmlformats.org/officeDocument/2006/customXml" ds:itemID="{EC19974E-0E02-4731-9B0B-D89A445E278F}">
   <ds:schemaRefs>
     <ds:schemaRef ds:uri="http://schemas.openxmlformats.org/officeDocument/2006/bibliography"/>
   </ds:schemaRefs>
@@ -35289,7 +35857,7 @@
 </file>
 
 <file path=customXml/itemProps8.xml><?xml version="1.0" encoding="utf-8"?>
-<ds:datastoreItem xmlns:ds="http://schemas.openxmlformats.org/officeDocument/2006/customXml" ds:itemID="{A9B54D73-238D-42FE-B617-BFE4E4200ABF}">
+<ds:datastoreItem xmlns:ds="http://schemas.openxmlformats.org/officeDocument/2006/customXml" ds:itemID="{6F45BA20-D8A5-42D0-B176-55CDA886877F}">
   <ds:schemaRefs>
     <ds:schemaRef ds:uri="http://schemas.openxmlformats.org/officeDocument/2006/bibliography"/>
   </ds:schemaRefs>
@@ -35297,7 +35865,7 @@
 </file>
 
 <file path=customXml/itemProps9.xml><?xml version="1.0" encoding="utf-8"?>
-<ds:datastoreItem xmlns:ds="http://schemas.openxmlformats.org/officeDocument/2006/customXml" ds:itemID="{71E99F02-6FA4-4B1B-98DC-54280DCE5FB7}">
+<ds:datastoreItem xmlns:ds="http://schemas.openxmlformats.org/officeDocument/2006/customXml" ds:itemID="{31444CEE-7905-4A0F-B74C-FB07C90AE020}">
   <ds:schemaRefs>
     <ds:schemaRef ds:uri="http://schemas.openxmlformats.org/officeDocument/2006/bibliography"/>
   </ds:schemaRefs>

</xml_diff>

<commit_message>
HuyBD: Update Report.docx, Use case diagram.vsd
</commit_message>
<xml_diff>
--- a/Document/Report.docx
+++ b/Document/Report.docx
@@ -370,43 +370,7 @@
                 <w:sz w:val="24"/>
                 <w:szCs w:val="24"/>
               </w:rPr>
-              <w:t xml:space="preserve">Nguyen </w:t>
-            </w:r>
-            <w:proofErr w:type="spellStart"/>
-            <w:r>
-              <w:rPr>
-                <w:rFonts w:ascii="Cambria" w:hAnsi="Cambria"/>
-                <w:sz w:val="24"/>
-                <w:szCs w:val="24"/>
-              </w:rPr>
-              <w:t>Quang</w:t>
-            </w:r>
-            <w:proofErr w:type="spellEnd"/>
-            <w:r>
-              <w:rPr>
-                <w:rFonts w:ascii="Cambria" w:hAnsi="Cambria"/>
-                <w:sz w:val="24"/>
-                <w:szCs w:val="24"/>
-              </w:rPr>
-              <w:t xml:space="preserve"> </w:t>
-            </w:r>
-            <w:proofErr w:type="spellStart"/>
-            <w:r>
-              <w:rPr>
-                <w:rFonts w:ascii="Cambria" w:hAnsi="Cambria"/>
-                <w:sz w:val="24"/>
-                <w:szCs w:val="24"/>
-              </w:rPr>
-              <w:t>Thien</w:t>
-            </w:r>
-            <w:proofErr w:type="spellEnd"/>
-            <w:r>
-              <w:rPr>
-                <w:rFonts w:ascii="Cambria" w:hAnsi="Cambria"/>
-                <w:sz w:val="24"/>
-                <w:szCs w:val="24"/>
-              </w:rPr>
-              <w:t xml:space="preserve"> </w:t>
+              <w:t xml:space="preserve">Nguyen Quang Thien </w:t>
             </w:r>
             <w:r>
               <w:rPr>
@@ -449,43 +413,7 @@
                 <w:sz w:val="24"/>
                 <w:szCs w:val="24"/>
               </w:rPr>
-              <w:t xml:space="preserve">Dang </w:t>
-            </w:r>
-            <w:proofErr w:type="spellStart"/>
-            <w:r>
-              <w:rPr>
-                <w:rFonts w:ascii="Cambria" w:hAnsi="Cambria"/>
-                <w:sz w:val="24"/>
-                <w:szCs w:val="24"/>
-              </w:rPr>
-              <w:t>Phu</w:t>
-            </w:r>
-            <w:proofErr w:type="spellEnd"/>
-            <w:r>
-              <w:rPr>
-                <w:rFonts w:ascii="Cambria" w:hAnsi="Cambria"/>
-                <w:sz w:val="24"/>
-                <w:szCs w:val="24"/>
-              </w:rPr>
-              <w:t xml:space="preserve"> </w:t>
-            </w:r>
-            <w:proofErr w:type="spellStart"/>
-            <w:r>
-              <w:rPr>
-                <w:rFonts w:ascii="Cambria" w:hAnsi="Cambria"/>
-                <w:sz w:val="24"/>
-                <w:szCs w:val="24"/>
-              </w:rPr>
-              <w:t>Thinh</w:t>
-            </w:r>
-            <w:proofErr w:type="spellEnd"/>
-            <w:r>
-              <w:rPr>
-                <w:rFonts w:ascii="Cambria" w:hAnsi="Cambria"/>
-                <w:sz w:val="24"/>
-                <w:szCs w:val="24"/>
-              </w:rPr>
-              <w:t xml:space="preserve"> </w:t>
+              <w:t xml:space="preserve">Dang Phu Thinh </w:t>
             </w:r>
             <w:r>
               <w:rPr>
@@ -528,43 +456,7 @@
                 <w:sz w:val="24"/>
                 <w:szCs w:val="24"/>
               </w:rPr>
-              <w:t xml:space="preserve">Nguyen </w:t>
-            </w:r>
-            <w:proofErr w:type="spellStart"/>
-            <w:r>
-              <w:rPr>
-                <w:rFonts w:ascii="Cambria" w:hAnsi="Cambria"/>
-                <w:sz w:val="24"/>
-                <w:szCs w:val="24"/>
-              </w:rPr>
-              <w:t>Duy</w:t>
-            </w:r>
-            <w:proofErr w:type="spellEnd"/>
-            <w:r>
-              <w:rPr>
-                <w:rFonts w:ascii="Cambria" w:hAnsi="Cambria"/>
-                <w:sz w:val="24"/>
-                <w:szCs w:val="24"/>
-              </w:rPr>
-              <w:t xml:space="preserve"> </w:t>
-            </w:r>
-            <w:proofErr w:type="spellStart"/>
-            <w:r>
-              <w:rPr>
-                <w:rFonts w:ascii="Cambria" w:hAnsi="Cambria"/>
-                <w:sz w:val="24"/>
-                <w:szCs w:val="24"/>
-              </w:rPr>
-              <w:t>Khuong</w:t>
-            </w:r>
-            <w:proofErr w:type="spellEnd"/>
-            <w:r>
-              <w:rPr>
-                <w:rFonts w:ascii="Cambria" w:hAnsi="Cambria"/>
-                <w:sz w:val="24"/>
-                <w:szCs w:val="24"/>
-              </w:rPr>
-              <w:t xml:space="preserve"> – Member – KhuongND60493</w:t>
+              <w:t>Nguyen Duy Khuong – Member – KhuongND60493</w:t>
             </w:r>
           </w:p>
         </w:tc>
@@ -610,52 +502,14 @@
                 <w:szCs w:val="24"/>
               </w:rPr>
             </w:pPr>
-            <w:proofErr w:type="spellStart"/>
             <w:r>
               <w:rPr>
                 <w:rFonts w:ascii="Cambria" w:hAnsi="Cambria"/>
                 <w:sz w:val="24"/>
                 <w:szCs w:val="24"/>
               </w:rPr>
-              <w:t>Kieu</w:t>
-            </w:r>
-            <w:proofErr w:type="spellEnd"/>
-            <w:r>
-              <w:rPr>
-                <w:rFonts w:ascii="Cambria" w:hAnsi="Cambria"/>
-                <w:sz w:val="24"/>
-                <w:szCs w:val="24"/>
-              </w:rPr>
-              <w:t xml:space="preserve"> </w:t>
-            </w:r>
-            <w:proofErr w:type="spellStart"/>
-            <w:r>
-              <w:rPr>
-                <w:rFonts w:ascii="Cambria" w:hAnsi="Cambria"/>
-                <w:sz w:val="24"/>
-                <w:szCs w:val="24"/>
-              </w:rPr>
-              <w:t>Trong</w:t>
-            </w:r>
-            <w:proofErr w:type="spellEnd"/>
-            <w:r>
-              <w:rPr>
-                <w:rFonts w:ascii="Cambria" w:hAnsi="Cambria"/>
-                <w:sz w:val="24"/>
-                <w:szCs w:val="24"/>
-              </w:rPr>
-              <w:t xml:space="preserve"> </w:t>
-            </w:r>
-            <w:proofErr w:type="spellStart"/>
-            <w:r>
-              <w:rPr>
-                <w:rFonts w:ascii="Cambria" w:hAnsi="Cambria"/>
-                <w:sz w:val="24"/>
-                <w:szCs w:val="24"/>
-              </w:rPr>
-              <w:t>Khanh</w:t>
-            </w:r>
-            <w:proofErr w:type="spellEnd"/>
+              <w:t>Kieu Trong Khanh</w:t>
+            </w:r>
           </w:p>
         </w:tc>
       </w:tr>
@@ -813,25 +667,7 @@
           <w:sz w:val="26"/>
           <w:szCs w:val="26"/>
         </w:rPr>
-        <w:t>-</w:t>
-      </w:r>
-      <w:proofErr w:type="spellStart"/>
-      <w:r>
-        <w:rPr>
-          <w:rFonts w:ascii="Cambria" w:hAnsi="Cambria"/>
-          <w:sz w:val="26"/>
-          <w:szCs w:val="26"/>
-        </w:rPr>
-        <w:t>Ho</w:t>
-      </w:r>
-      <w:proofErr w:type="spellEnd"/>
-      <w:r>
-        <w:rPr>
-          <w:rFonts w:ascii="Cambria" w:hAnsi="Cambria"/>
-          <w:sz w:val="26"/>
-          <w:szCs w:val="26"/>
-        </w:rPr>
-        <w:t xml:space="preserve"> Chi Minh City, </w:t>
+        <w:t xml:space="preserve">-Ho Chi Minh City, </w:t>
       </w:r>
       <w:r>
         <w:rPr>
@@ -10703,25 +10539,7 @@
           <w:sz w:val="24"/>
           <w:szCs w:val="24"/>
         </w:rPr>
-        <w:t xml:space="preserve">Admins can manage </w:t>
-      </w:r>
-      <w:proofErr w:type="spellStart"/>
-      <w:r>
-        <w:rPr>
-          <w:rFonts w:asciiTheme="majorHAnsi" w:hAnsiTheme="majorHAnsi"/>
-          <w:sz w:val="24"/>
-          <w:szCs w:val="24"/>
-        </w:rPr>
-        <w:t>users’s</w:t>
-      </w:r>
-      <w:proofErr w:type="spellEnd"/>
-      <w:r>
-        <w:rPr>
-          <w:rFonts w:asciiTheme="majorHAnsi" w:hAnsiTheme="majorHAnsi"/>
-          <w:sz w:val="24"/>
-          <w:szCs w:val="24"/>
-        </w:rPr>
-        <w:t xml:space="preserve"> ac</w:t>
+        <w:t>Admins can manage users’s ac</w:t>
       </w:r>
       <w:r>
         <w:rPr>
@@ -11208,27 +11026,9 @@
               <w:pStyle w:val="Default"/>
               <w:cnfStyle w:val="000000100000" w:firstRow="0" w:lastRow="0" w:firstColumn="0" w:lastColumn="0" w:oddVBand="0" w:evenVBand="0" w:oddHBand="1" w:evenHBand="0" w:firstRowFirstColumn="0" w:firstRowLastColumn="0" w:lastRowFirstColumn="0" w:lastRowLastColumn="0"/>
             </w:pPr>
-            <w:proofErr w:type="spellStart"/>
-            <w:r>
-              <w:t>Kiều</w:t>
-            </w:r>
-            <w:proofErr w:type="spellEnd"/>
-            <w:r>
-              <w:t xml:space="preserve"> </w:t>
-            </w:r>
-            <w:proofErr w:type="spellStart"/>
-            <w:r>
-              <w:t>Trọng</w:t>
-            </w:r>
-            <w:proofErr w:type="spellEnd"/>
-            <w:r>
-              <w:t xml:space="preserve"> </w:t>
-            </w:r>
-            <w:proofErr w:type="spellStart"/>
-            <w:r>
-              <w:t>Khánh</w:t>
-            </w:r>
-            <w:proofErr w:type="spellEnd"/>
+            <w:r>
+              <w:t>Kiều Trọng Khánh</w:t>
+            </w:r>
           </w:p>
         </w:tc>
         <w:tc>
@@ -11305,15 +11105,7 @@
               <w:cnfStyle w:val="000000000000" w:firstRow="0" w:lastRow="0" w:firstColumn="0" w:lastColumn="0" w:oddVBand="0" w:evenVBand="0" w:oddHBand="0" w:evenHBand="0" w:firstRowFirstColumn="0" w:firstRowLastColumn="0" w:lastRowFirstColumn="0" w:lastRowLastColumn="0"/>
             </w:pPr>
             <w:r>
-              <w:t xml:space="preserve">Bùi </w:t>
-            </w:r>
-            <w:proofErr w:type="spellStart"/>
-            <w:r>
-              <w:t>Đức</w:t>
-            </w:r>
-            <w:proofErr w:type="spellEnd"/>
-            <w:r>
-              <w:t xml:space="preserve"> Huy</w:t>
+              <w:t>Bùi Đức Huy</w:t>
             </w:r>
           </w:p>
         </w:tc>
@@ -11394,13 +11186,8 @@
               <w:cnfStyle w:val="000000100000" w:firstRow="0" w:lastRow="0" w:firstColumn="0" w:lastColumn="0" w:oddVBand="0" w:evenVBand="0" w:oddHBand="1" w:evenHBand="0" w:firstRowFirstColumn="0" w:firstRowLastColumn="0" w:lastRowFirstColumn="0" w:lastRowLastColumn="0"/>
             </w:pPr>
             <w:r>
-              <w:t xml:space="preserve">Nguyễn Quang </w:t>
-            </w:r>
-            <w:proofErr w:type="spellStart"/>
-            <w:r>
-              <w:t>Thiện</w:t>
-            </w:r>
-            <w:proofErr w:type="spellEnd"/>
+              <w:t>Nguyễn Quang Thiện</w:t>
+            </w:r>
           </w:p>
         </w:tc>
         <w:tc>
@@ -11477,21 +11264,8 @@
               <w:cnfStyle w:val="000000000000" w:firstRow="0" w:lastRow="0" w:firstColumn="0" w:lastColumn="0" w:oddVBand="0" w:evenVBand="0" w:oddHBand="0" w:evenHBand="0" w:firstRowFirstColumn="0" w:firstRowLastColumn="0" w:lastRowFirstColumn="0" w:lastRowLastColumn="0"/>
             </w:pPr>
             <w:r>
-              <w:t xml:space="preserve">Đặng </w:t>
-            </w:r>
-            <w:proofErr w:type="spellStart"/>
-            <w:r>
-              <w:t>Phú</w:t>
-            </w:r>
-            <w:proofErr w:type="spellEnd"/>
-            <w:r>
-              <w:t xml:space="preserve"> </w:t>
-            </w:r>
-            <w:proofErr w:type="spellStart"/>
-            <w:r>
-              <w:t>Thịnh</w:t>
-            </w:r>
-            <w:proofErr w:type="spellEnd"/>
+              <w:t>Đặng Phú Thịnh</w:t>
+            </w:r>
           </w:p>
         </w:tc>
         <w:tc>
@@ -11581,13 +11355,8 @@
               <w:cnfStyle w:val="000000100000" w:firstRow="0" w:lastRow="0" w:firstColumn="0" w:lastColumn="0" w:oddVBand="0" w:evenVBand="0" w:oddHBand="1" w:evenHBand="0" w:firstRowFirstColumn="0" w:firstRowLastColumn="0" w:lastRowFirstColumn="0" w:lastRowLastColumn="0"/>
             </w:pPr>
             <w:r>
-              <w:t xml:space="preserve">Nguyễn Duy </w:t>
-            </w:r>
-            <w:proofErr w:type="spellStart"/>
-            <w:r>
-              <w:t>Khương</w:t>
-            </w:r>
-            <w:proofErr w:type="spellEnd"/>
+              <w:t>Nguyễn Duy Khương</w:t>
+            </w:r>
           </w:p>
         </w:tc>
         <w:tc>
@@ -11820,8 +11589,6 @@
       <w:pPr>
         <w:ind w:left="850"/>
       </w:pPr>
-      <w:bookmarkStart w:id="24" w:name="_GoBack"/>
-      <w:bookmarkEnd w:id="24"/>
     </w:p>
     <w:p>
       <w:pPr>
@@ -11830,11 +11597,11 @@
       <w:r>
         <w:t xml:space="preserve"> </w:t>
       </w:r>
-      <w:bookmarkStart w:id="25" w:name="_Toc408433100"/>
+      <w:bookmarkStart w:id="24" w:name="_Toc408433100"/>
       <w:r>
         <w:t>Project Overview</w:t>
       </w:r>
-      <w:bookmarkEnd w:id="25"/>
+      <w:bookmarkEnd w:id="24"/>
     </w:p>
     <w:p>
       <w:pPr>
@@ -12091,9 +11858,8 @@
                 <w:szCs w:val="23"/>
                 <w:highlight w:val="yellow"/>
               </w:rPr>
-              <w:t xml:space="preserve">Cable, </w:t>
-            </w:r>
-            <w:proofErr w:type="spellStart"/>
+              <w:t>Cable, Wifi</w:t>
+            </w:r>
             <w:r>
               <w:rPr>
                 <w:rFonts w:ascii="Cambria" w:hAnsi="Cambria" w:cs="Cambria"/>
@@ -12102,10 +11868,20 @@
                 <w:szCs w:val="23"/>
                 <w:highlight w:val="yellow"/>
               </w:rPr>
-              <w:t>Wifi</w:t>
-            </w:r>
-            <w:proofErr w:type="spellEnd"/>
-            <w:r>
+              <w:t xml:space="preserve"> (4 Mbps)</w:t>
+            </w:r>
+          </w:p>
+        </w:tc>
+        <w:tc>
+          <w:tcPr>
+            <w:tcW w:w="3554" w:type="dxa"/>
+          </w:tcPr>
+          <w:p>
+            <w:pPr>
+              <w:autoSpaceDE w:val="0"/>
+              <w:autoSpaceDN w:val="0"/>
+              <w:adjustRightInd w:val="0"/>
+              <w:cnfStyle w:val="000000100000" w:firstRow="0" w:lastRow="0" w:firstColumn="0" w:lastColumn="0" w:oddVBand="0" w:evenVBand="0" w:oddHBand="1" w:evenHBand="0" w:firstRowFirstColumn="0" w:firstRowLastColumn="0" w:lastRowFirstColumn="0" w:lastRowLastColumn="0"/>
               <w:rPr>
                 <w:rFonts w:ascii="Cambria" w:hAnsi="Cambria" w:cs="Cambria"/>
                 <w:color w:val="000000"/>
@@ -12113,20 +11889,8 @@
                 <w:szCs w:val="23"/>
                 <w:highlight w:val="yellow"/>
               </w:rPr>
-              <w:t xml:space="preserve"> (4 Mbps)</w:t>
-            </w:r>
-          </w:p>
-        </w:tc>
-        <w:tc>
-          <w:tcPr>
-            <w:tcW w:w="3554" w:type="dxa"/>
-          </w:tcPr>
-          <w:p>
-            <w:pPr>
-              <w:autoSpaceDE w:val="0"/>
-              <w:autoSpaceDN w:val="0"/>
-              <w:adjustRightInd w:val="0"/>
-              <w:cnfStyle w:val="000000100000" w:firstRow="0" w:lastRow="0" w:firstColumn="0" w:lastColumn="0" w:oddVBand="0" w:evenVBand="0" w:oddHBand="1" w:evenHBand="0" w:firstRowFirstColumn="0" w:firstRowLastColumn="0" w:lastRowFirstColumn="0" w:lastRowLastColumn="0"/>
+            </w:pPr>
+            <w:r>
               <w:rPr>
                 <w:rFonts w:ascii="Cambria" w:hAnsi="Cambria" w:cs="Cambria"/>
                 <w:color w:val="000000"/>
@@ -12134,7 +11898,8 @@
                 <w:szCs w:val="23"/>
                 <w:highlight w:val="yellow"/>
               </w:rPr>
-            </w:pPr>
+              <w:t>Cable, Wifi</w:t>
+            </w:r>
             <w:r>
               <w:rPr>
                 <w:rFonts w:ascii="Cambria" w:hAnsi="Cambria" w:cs="Cambria"/>
@@ -12143,10 +11908,53 @@
                 <w:szCs w:val="23"/>
                 <w:highlight w:val="yellow"/>
               </w:rPr>
-              <w:t xml:space="preserve">Cable, </w:t>
-            </w:r>
-            <w:proofErr w:type="spellStart"/>
-            <w:r>
+              <w:t xml:space="preserve"> (8 Mbps)</w:t>
+            </w:r>
+          </w:p>
+        </w:tc>
+      </w:tr>
+      <w:tr>
+        <w:trPr>
+          <w:cnfStyle w:val="000000010000" w:firstRow="0" w:lastRow="0" w:firstColumn="0" w:lastColumn="0" w:oddVBand="0" w:evenVBand="0" w:oddHBand="0" w:evenHBand="1" w:firstRowFirstColumn="0" w:firstRowLastColumn="0" w:lastRowFirstColumn="0" w:lastRowLastColumn="0"/>
+        </w:trPr>
+        <w:tc>
+          <w:tcPr>
+            <w:cnfStyle w:val="001000000000" w:firstRow="0" w:lastRow="0" w:firstColumn="1" w:lastColumn="0" w:oddVBand="0" w:evenVBand="0" w:oddHBand="0" w:evenHBand="0" w:firstRowFirstColumn="0" w:firstRowLastColumn="0" w:lastRowFirstColumn="0" w:lastRowLastColumn="0"/>
+            <w:tcW w:w="3553" w:type="dxa"/>
+          </w:tcPr>
+          <w:p>
+            <w:pPr>
+              <w:autoSpaceDE w:val="0"/>
+              <w:autoSpaceDN w:val="0"/>
+              <w:adjustRightInd w:val="0"/>
+              <w:rPr>
+                <w:rFonts w:ascii="Cambria" w:hAnsi="Cambria" w:cs="Cambria"/>
+                <w:color w:val="000000"/>
+                <w:sz w:val="23"/>
+                <w:szCs w:val="23"/>
+              </w:rPr>
+            </w:pPr>
+            <w:r>
+              <w:rPr>
+                <w:rFonts w:ascii="Cambria" w:hAnsi="Cambria" w:cs="Cambria"/>
+                <w:color w:val="000000"/>
+                <w:sz w:val="23"/>
+                <w:szCs w:val="23"/>
+              </w:rPr>
+              <w:t>Operating System</w:t>
+            </w:r>
+          </w:p>
+        </w:tc>
+        <w:tc>
+          <w:tcPr>
+            <w:tcW w:w="3553" w:type="dxa"/>
+          </w:tcPr>
+          <w:p>
+            <w:pPr>
+              <w:autoSpaceDE w:val="0"/>
+              <w:autoSpaceDN w:val="0"/>
+              <w:adjustRightInd w:val="0"/>
+              <w:cnfStyle w:val="000000010000" w:firstRow="0" w:lastRow="0" w:firstColumn="0" w:lastColumn="0" w:oddVBand="0" w:evenVBand="0" w:oddHBand="0" w:evenHBand="1" w:firstRowFirstColumn="0" w:firstRowLastColumn="0" w:lastRowFirstColumn="0" w:lastRowLastColumn="0"/>
               <w:rPr>
                 <w:rFonts w:ascii="Cambria" w:hAnsi="Cambria" w:cs="Cambria"/>
                 <w:color w:val="000000"/>
@@ -12154,9 +11962,7 @@
                 <w:szCs w:val="23"/>
                 <w:highlight w:val="yellow"/>
               </w:rPr>
-              <w:t>Wifi</w:t>
-            </w:r>
-            <w:proofErr w:type="spellEnd"/>
+            </w:pPr>
             <w:r>
               <w:rPr>
                 <w:rFonts w:ascii="Cambria" w:hAnsi="Cambria" w:cs="Cambria"/>
@@ -12165,7 +11971,140 @@
                 <w:szCs w:val="23"/>
                 <w:highlight w:val="yellow"/>
               </w:rPr>
-              <w:t xml:space="preserve"> (8 Mbps)</w:t>
+              <w:t>XP, Vista, 7, 8</w:t>
+            </w:r>
+          </w:p>
+        </w:tc>
+        <w:tc>
+          <w:tcPr>
+            <w:tcW w:w="3554" w:type="dxa"/>
+          </w:tcPr>
+          <w:p>
+            <w:pPr>
+              <w:autoSpaceDE w:val="0"/>
+              <w:autoSpaceDN w:val="0"/>
+              <w:adjustRightInd w:val="0"/>
+              <w:cnfStyle w:val="000000010000" w:firstRow="0" w:lastRow="0" w:firstColumn="0" w:lastColumn="0" w:oddVBand="0" w:evenVBand="0" w:oddHBand="0" w:evenHBand="1" w:firstRowFirstColumn="0" w:firstRowLastColumn="0" w:lastRowFirstColumn="0" w:lastRowLastColumn="0"/>
+              <w:rPr>
+                <w:rFonts w:ascii="Cambria" w:hAnsi="Cambria" w:cs="Cambria"/>
+                <w:color w:val="000000"/>
+                <w:sz w:val="23"/>
+                <w:szCs w:val="23"/>
+                <w:highlight w:val="yellow"/>
+              </w:rPr>
+            </w:pPr>
+            <w:r>
+              <w:rPr>
+                <w:rFonts w:ascii="Cambria" w:hAnsi="Cambria" w:cs="Cambria"/>
+                <w:color w:val="000000"/>
+                <w:sz w:val="23"/>
+                <w:szCs w:val="23"/>
+                <w:highlight w:val="yellow"/>
+              </w:rPr>
+              <w:t>XP, Vista, 7, 8</w:t>
+            </w:r>
+          </w:p>
+        </w:tc>
+      </w:tr>
+      <w:tr>
+        <w:trPr>
+          <w:cnfStyle w:val="000000100000" w:firstRow="0" w:lastRow="0" w:firstColumn="0" w:lastColumn="0" w:oddVBand="0" w:evenVBand="0" w:oddHBand="1" w:evenHBand="0" w:firstRowFirstColumn="0" w:firstRowLastColumn="0" w:lastRowFirstColumn="0" w:lastRowLastColumn="0"/>
+        </w:trPr>
+        <w:tc>
+          <w:tcPr>
+            <w:cnfStyle w:val="001000000000" w:firstRow="0" w:lastRow="0" w:firstColumn="1" w:lastColumn="0" w:oddVBand="0" w:evenVBand="0" w:oddHBand="0" w:evenHBand="0" w:firstRowFirstColumn="0" w:firstRowLastColumn="0" w:lastRowFirstColumn="0" w:lastRowLastColumn="0"/>
+            <w:tcW w:w="3553" w:type="dxa"/>
+          </w:tcPr>
+          <w:p>
+            <w:pPr>
+              <w:autoSpaceDE w:val="0"/>
+              <w:autoSpaceDN w:val="0"/>
+              <w:adjustRightInd w:val="0"/>
+              <w:rPr>
+                <w:rFonts w:ascii="Cambria" w:hAnsi="Cambria" w:cs="Cambria"/>
+                <w:color w:val="000000"/>
+                <w:sz w:val="23"/>
+                <w:szCs w:val="23"/>
+              </w:rPr>
+            </w:pPr>
+            <w:r>
+              <w:rPr>
+                <w:rFonts w:ascii="Cambria" w:hAnsi="Cambria" w:cs="Cambria"/>
+                <w:color w:val="000000"/>
+                <w:sz w:val="23"/>
+                <w:szCs w:val="23"/>
+              </w:rPr>
+              <w:t>Computer Processor</w:t>
+            </w:r>
+          </w:p>
+        </w:tc>
+        <w:tc>
+          <w:tcPr>
+            <w:tcW w:w="3553" w:type="dxa"/>
+          </w:tcPr>
+          <w:p>
+            <w:pPr>
+              <w:autoSpaceDE w:val="0"/>
+              <w:autoSpaceDN w:val="0"/>
+              <w:adjustRightInd w:val="0"/>
+              <w:cnfStyle w:val="000000100000" w:firstRow="0" w:lastRow="0" w:firstColumn="0" w:lastColumn="0" w:oddVBand="0" w:evenVBand="0" w:oddHBand="1" w:evenHBand="0" w:firstRowFirstColumn="0" w:firstRowLastColumn="0" w:lastRowFirstColumn="0" w:lastRowLastColumn="0"/>
+              <w:rPr>
+                <w:rFonts w:ascii="Cambria" w:hAnsi="Cambria" w:cs="Cambria"/>
+                <w:color w:val="000000"/>
+                <w:sz w:val="23"/>
+                <w:szCs w:val="23"/>
+                <w:highlight w:val="yellow"/>
+              </w:rPr>
+            </w:pPr>
+            <w:r>
+              <w:rPr>
+                <w:rFonts w:ascii="Cambria" w:hAnsi="Cambria" w:cs="Cambria"/>
+                <w:color w:val="000000"/>
+                <w:sz w:val="23"/>
+                <w:szCs w:val="23"/>
+                <w:highlight w:val="yellow"/>
+              </w:rPr>
+              <w:t>Intel® Core 2 Duo</w:t>
+            </w:r>
+          </w:p>
+        </w:tc>
+        <w:tc>
+          <w:tcPr>
+            <w:tcW w:w="3554" w:type="dxa"/>
+          </w:tcPr>
+          <w:p>
+            <w:pPr>
+              <w:autoSpaceDE w:val="0"/>
+              <w:autoSpaceDN w:val="0"/>
+              <w:adjustRightInd w:val="0"/>
+              <w:cnfStyle w:val="000000100000" w:firstRow="0" w:lastRow="0" w:firstColumn="0" w:lastColumn="0" w:oddVBand="0" w:evenVBand="0" w:oddHBand="1" w:evenHBand="0" w:firstRowFirstColumn="0" w:firstRowLastColumn="0" w:lastRowFirstColumn="0" w:lastRowLastColumn="0"/>
+              <w:rPr>
+                <w:rFonts w:ascii="Cambria" w:hAnsi="Cambria" w:cs="Cambria"/>
+                <w:color w:val="000000"/>
+                <w:sz w:val="23"/>
+                <w:szCs w:val="23"/>
+                <w:highlight w:val="yellow"/>
+              </w:rPr>
+            </w:pPr>
+            <w:r>
+              <w:rPr>
+                <w:rFonts w:ascii="Cambria" w:hAnsi="Cambria" w:cs="Cambria"/>
+                <w:color w:val="000000"/>
+                <w:sz w:val="23"/>
+                <w:szCs w:val="23"/>
+                <w:highlight w:val="yellow"/>
+              </w:rPr>
+              <w:t xml:space="preserve">Intel® </w:t>
+            </w:r>
+            <w:r>
+              <w:rPr>
+                <w:rFonts w:ascii="Cambria" w:hAnsi="Cambria" w:cs="Cambria"/>
+                <w:color w:val="000000"/>
+                <w:sz w:val="23"/>
+                <w:szCs w:val="23"/>
+                <w:highlight w:val="yellow"/>
+              </w:rPr>
+              <w:t>Core(TM) i5 CPU , M 460 @ 2.53GHz</w:t>
             </w:r>
           </w:p>
         </w:tc>
@@ -12198,7 +12137,7 @@
                 <w:sz w:val="23"/>
                 <w:szCs w:val="23"/>
               </w:rPr>
-              <w:t>Operating System</w:t>
+              <w:t>Computer Memory</w:t>
             </w:r>
           </w:p>
         </w:tc>
@@ -12228,7 +12167,7 @@
                 <w:szCs w:val="23"/>
                 <w:highlight w:val="yellow"/>
               </w:rPr>
-              <w:t>XP, Vista, 7, 8</w:t>
+              <w:t>1GB RAM</w:t>
             </w:r>
           </w:p>
         </w:tc>
@@ -12238,6 +12177,7 @@
           </w:tcPr>
           <w:p>
             <w:pPr>
+              <w:keepNext/>
               <w:autoSpaceDE w:val="0"/>
               <w:autoSpaceDN w:val="0"/>
               <w:adjustRightInd w:val="0"/>
@@ -12258,203 +12198,6 @@
                 <w:szCs w:val="23"/>
                 <w:highlight w:val="yellow"/>
               </w:rPr>
-              <w:t>XP, Vista, 7, 8</w:t>
-            </w:r>
-          </w:p>
-        </w:tc>
-      </w:tr>
-      <w:tr>
-        <w:trPr>
-          <w:cnfStyle w:val="000000100000" w:firstRow="0" w:lastRow="0" w:firstColumn="0" w:lastColumn="0" w:oddVBand="0" w:evenVBand="0" w:oddHBand="1" w:evenHBand="0" w:firstRowFirstColumn="0" w:firstRowLastColumn="0" w:lastRowFirstColumn="0" w:lastRowLastColumn="0"/>
-        </w:trPr>
-        <w:tc>
-          <w:tcPr>
-            <w:cnfStyle w:val="001000000000" w:firstRow="0" w:lastRow="0" w:firstColumn="1" w:lastColumn="0" w:oddVBand="0" w:evenVBand="0" w:oddHBand="0" w:evenHBand="0" w:firstRowFirstColumn="0" w:firstRowLastColumn="0" w:lastRowFirstColumn="0" w:lastRowLastColumn="0"/>
-            <w:tcW w:w="3553" w:type="dxa"/>
-          </w:tcPr>
-          <w:p>
-            <w:pPr>
-              <w:autoSpaceDE w:val="0"/>
-              <w:autoSpaceDN w:val="0"/>
-              <w:adjustRightInd w:val="0"/>
-              <w:rPr>
-                <w:rFonts w:ascii="Cambria" w:hAnsi="Cambria" w:cs="Cambria"/>
-                <w:color w:val="000000"/>
-                <w:sz w:val="23"/>
-                <w:szCs w:val="23"/>
-              </w:rPr>
-            </w:pPr>
-            <w:r>
-              <w:rPr>
-                <w:rFonts w:ascii="Cambria" w:hAnsi="Cambria" w:cs="Cambria"/>
-                <w:color w:val="000000"/>
-                <w:sz w:val="23"/>
-                <w:szCs w:val="23"/>
-              </w:rPr>
-              <w:t>Computer Processor</w:t>
-            </w:r>
-          </w:p>
-        </w:tc>
-        <w:tc>
-          <w:tcPr>
-            <w:tcW w:w="3553" w:type="dxa"/>
-          </w:tcPr>
-          <w:p>
-            <w:pPr>
-              <w:autoSpaceDE w:val="0"/>
-              <w:autoSpaceDN w:val="0"/>
-              <w:adjustRightInd w:val="0"/>
-              <w:cnfStyle w:val="000000100000" w:firstRow="0" w:lastRow="0" w:firstColumn="0" w:lastColumn="0" w:oddVBand="0" w:evenVBand="0" w:oddHBand="1" w:evenHBand="0" w:firstRowFirstColumn="0" w:firstRowLastColumn="0" w:lastRowFirstColumn="0" w:lastRowLastColumn="0"/>
-              <w:rPr>
-                <w:rFonts w:ascii="Cambria" w:hAnsi="Cambria" w:cs="Cambria"/>
-                <w:color w:val="000000"/>
-                <w:sz w:val="23"/>
-                <w:szCs w:val="23"/>
-                <w:highlight w:val="yellow"/>
-              </w:rPr>
-            </w:pPr>
-            <w:r>
-              <w:rPr>
-                <w:rFonts w:ascii="Cambria" w:hAnsi="Cambria" w:cs="Cambria"/>
-                <w:color w:val="000000"/>
-                <w:sz w:val="23"/>
-                <w:szCs w:val="23"/>
-                <w:highlight w:val="yellow"/>
-              </w:rPr>
-              <w:t>Intel® Core 2 Duo</w:t>
-            </w:r>
-          </w:p>
-        </w:tc>
-        <w:tc>
-          <w:tcPr>
-            <w:tcW w:w="3554" w:type="dxa"/>
-          </w:tcPr>
-          <w:p>
-            <w:pPr>
-              <w:autoSpaceDE w:val="0"/>
-              <w:autoSpaceDN w:val="0"/>
-              <w:adjustRightInd w:val="0"/>
-              <w:cnfStyle w:val="000000100000" w:firstRow="0" w:lastRow="0" w:firstColumn="0" w:lastColumn="0" w:oddVBand="0" w:evenVBand="0" w:oddHBand="1" w:evenHBand="0" w:firstRowFirstColumn="0" w:firstRowLastColumn="0" w:lastRowFirstColumn="0" w:lastRowLastColumn="0"/>
-              <w:rPr>
-                <w:rFonts w:ascii="Cambria" w:hAnsi="Cambria" w:cs="Cambria"/>
-                <w:color w:val="000000"/>
-                <w:sz w:val="23"/>
-                <w:szCs w:val="23"/>
-                <w:highlight w:val="yellow"/>
-              </w:rPr>
-            </w:pPr>
-            <w:r>
-              <w:rPr>
-                <w:rFonts w:ascii="Cambria" w:hAnsi="Cambria" w:cs="Cambria"/>
-                <w:color w:val="000000"/>
-                <w:sz w:val="23"/>
-                <w:szCs w:val="23"/>
-                <w:highlight w:val="yellow"/>
-              </w:rPr>
-              <w:t xml:space="preserve">Intel® </w:t>
-            </w:r>
-            <w:r>
-              <w:rPr>
-                <w:rFonts w:ascii="Cambria" w:hAnsi="Cambria" w:cs="Cambria"/>
-                <w:color w:val="000000"/>
-                <w:sz w:val="23"/>
-                <w:szCs w:val="23"/>
-                <w:highlight w:val="yellow"/>
-              </w:rPr>
-              <w:t>Core(TM) i5 CPU , M 460 @ 2.53GHz</w:t>
-            </w:r>
-          </w:p>
-        </w:tc>
-      </w:tr>
-      <w:tr>
-        <w:trPr>
-          <w:cnfStyle w:val="000000010000" w:firstRow="0" w:lastRow="0" w:firstColumn="0" w:lastColumn="0" w:oddVBand="0" w:evenVBand="0" w:oddHBand="0" w:evenHBand="1" w:firstRowFirstColumn="0" w:firstRowLastColumn="0" w:lastRowFirstColumn="0" w:lastRowLastColumn="0"/>
-        </w:trPr>
-        <w:tc>
-          <w:tcPr>
-            <w:cnfStyle w:val="001000000000" w:firstRow="0" w:lastRow="0" w:firstColumn="1" w:lastColumn="0" w:oddVBand="0" w:evenVBand="0" w:oddHBand="0" w:evenHBand="0" w:firstRowFirstColumn="0" w:firstRowLastColumn="0" w:lastRowFirstColumn="0" w:lastRowLastColumn="0"/>
-            <w:tcW w:w="3553" w:type="dxa"/>
-          </w:tcPr>
-          <w:p>
-            <w:pPr>
-              <w:autoSpaceDE w:val="0"/>
-              <w:autoSpaceDN w:val="0"/>
-              <w:adjustRightInd w:val="0"/>
-              <w:rPr>
-                <w:rFonts w:ascii="Cambria" w:hAnsi="Cambria" w:cs="Cambria"/>
-                <w:color w:val="000000"/>
-                <w:sz w:val="23"/>
-                <w:szCs w:val="23"/>
-              </w:rPr>
-            </w:pPr>
-            <w:r>
-              <w:rPr>
-                <w:rFonts w:ascii="Cambria" w:hAnsi="Cambria" w:cs="Cambria"/>
-                <w:color w:val="000000"/>
-                <w:sz w:val="23"/>
-                <w:szCs w:val="23"/>
-              </w:rPr>
-              <w:t>Computer Memory</w:t>
-            </w:r>
-          </w:p>
-        </w:tc>
-        <w:tc>
-          <w:tcPr>
-            <w:tcW w:w="3553" w:type="dxa"/>
-          </w:tcPr>
-          <w:p>
-            <w:pPr>
-              <w:autoSpaceDE w:val="0"/>
-              <w:autoSpaceDN w:val="0"/>
-              <w:adjustRightInd w:val="0"/>
-              <w:cnfStyle w:val="000000010000" w:firstRow="0" w:lastRow="0" w:firstColumn="0" w:lastColumn="0" w:oddVBand="0" w:evenVBand="0" w:oddHBand="0" w:evenHBand="1" w:firstRowFirstColumn="0" w:firstRowLastColumn="0" w:lastRowFirstColumn="0" w:lastRowLastColumn="0"/>
-              <w:rPr>
-                <w:rFonts w:ascii="Cambria" w:hAnsi="Cambria" w:cs="Cambria"/>
-                <w:color w:val="000000"/>
-                <w:sz w:val="23"/>
-                <w:szCs w:val="23"/>
-                <w:highlight w:val="yellow"/>
-              </w:rPr>
-            </w:pPr>
-            <w:r>
-              <w:rPr>
-                <w:rFonts w:ascii="Cambria" w:hAnsi="Cambria" w:cs="Cambria"/>
-                <w:color w:val="000000"/>
-                <w:sz w:val="23"/>
-                <w:szCs w:val="23"/>
-                <w:highlight w:val="yellow"/>
-              </w:rPr>
-              <w:t>1GB RAM</w:t>
-            </w:r>
-          </w:p>
-        </w:tc>
-        <w:tc>
-          <w:tcPr>
-            <w:tcW w:w="3554" w:type="dxa"/>
-          </w:tcPr>
-          <w:p>
-            <w:pPr>
-              <w:keepNext/>
-              <w:autoSpaceDE w:val="0"/>
-              <w:autoSpaceDN w:val="0"/>
-              <w:adjustRightInd w:val="0"/>
-              <w:cnfStyle w:val="000000010000" w:firstRow="0" w:lastRow="0" w:firstColumn="0" w:lastColumn="0" w:oddVBand="0" w:evenVBand="0" w:oddHBand="0" w:evenHBand="1" w:firstRowFirstColumn="0" w:firstRowLastColumn="0" w:lastRowFirstColumn="0" w:lastRowLastColumn="0"/>
-              <w:rPr>
-                <w:rFonts w:ascii="Cambria" w:hAnsi="Cambria" w:cs="Cambria"/>
-                <w:color w:val="000000"/>
-                <w:sz w:val="23"/>
-                <w:szCs w:val="23"/>
-                <w:highlight w:val="yellow"/>
-              </w:rPr>
-            </w:pPr>
-            <w:r>
-              <w:rPr>
-                <w:rFonts w:ascii="Cambria" w:hAnsi="Cambria" w:cs="Cambria"/>
-                <w:color w:val="000000"/>
-                <w:sz w:val="23"/>
-                <w:szCs w:val="23"/>
-                <w:highlight w:val="yellow"/>
-              </w:rPr>
               <w:t>3GB or more</w:t>
             </w:r>
           </w:p>
@@ -12473,7 +12216,7 @@
           <w:szCs w:val="24"/>
         </w:rPr>
       </w:pPr>
-      <w:bookmarkStart w:id="26" w:name="_Toc395974214"/>
+      <w:bookmarkStart w:id="25" w:name="_Toc395974214"/>
       <w:r>
         <w:rPr>
           <w:rFonts w:asciiTheme="majorHAnsi" w:hAnsiTheme="majorHAnsi"/>
@@ -12547,7 +12290,7 @@
         </w:rPr>
         <w:t xml:space="preserve"> Hardware Requirement for Server</w:t>
       </w:r>
-      <w:bookmarkEnd w:id="26"/>
+      <w:bookmarkEnd w:id="25"/>
     </w:p>
     <w:p>
       <w:pPr>
@@ -12733,10 +12476,20 @@
                 <w:szCs w:val="23"/>
                 <w:highlight w:val="yellow"/>
               </w:rPr>
-              <w:t xml:space="preserve">Cable, </w:t>
-            </w:r>
-            <w:proofErr w:type="spellStart"/>
-            <w:r>
+              <w:t>Cable, Wifi (4 Mbps)</w:t>
+            </w:r>
+          </w:p>
+        </w:tc>
+        <w:tc>
+          <w:tcPr>
+            <w:tcW w:w="3047" w:type="dxa"/>
+          </w:tcPr>
+          <w:p>
+            <w:pPr>
+              <w:autoSpaceDE w:val="0"/>
+              <w:autoSpaceDN w:val="0"/>
+              <w:adjustRightInd w:val="0"/>
+              <w:cnfStyle w:val="000000100000" w:firstRow="0" w:lastRow="0" w:firstColumn="0" w:lastColumn="0" w:oddVBand="0" w:evenVBand="0" w:oddHBand="1" w:evenHBand="0" w:firstRowFirstColumn="0" w:firstRowLastColumn="0" w:lastRowFirstColumn="0" w:lastRowLastColumn="0"/>
               <w:rPr>
                 <w:rFonts w:ascii="Cambria" w:hAnsi="Cambria" w:cs="Cambria"/>
                 <w:color w:val="000000"/>
@@ -12744,9 +12497,7 @@
                 <w:szCs w:val="23"/>
                 <w:highlight w:val="yellow"/>
               </w:rPr>
-              <w:t>Wifi</w:t>
-            </w:r>
-            <w:proofErr w:type="spellEnd"/>
+            </w:pPr>
             <w:r>
               <w:rPr>
                 <w:rFonts w:ascii="Cambria" w:hAnsi="Cambria" w:cs="Cambria"/>
@@ -12755,59 +12506,7 @@
                 <w:szCs w:val="23"/>
                 <w:highlight w:val="yellow"/>
               </w:rPr>
-              <w:t xml:space="preserve"> (4 Mbps)</w:t>
-            </w:r>
-          </w:p>
-        </w:tc>
-        <w:tc>
-          <w:tcPr>
-            <w:tcW w:w="3047" w:type="dxa"/>
-          </w:tcPr>
-          <w:p>
-            <w:pPr>
-              <w:autoSpaceDE w:val="0"/>
-              <w:autoSpaceDN w:val="0"/>
-              <w:adjustRightInd w:val="0"/>
-              <w:cnfStyle w:val="000000100000" w:firstRow="0" w:lastRow="0" w:firstColumn="0" w:lastColumn="0" w:oddVBand="0" w:evenVBand="0" w:oddHBand="1" w:evenHBand="0" w:firstRowFirstColumn="0" w:firstRowLastColumn="0" w:lastRowFirstColumn="0" w:lastRowLastColumn="0"/>
-              <w:rPr>
-                <w:rFonts w:ascii="Cambria" w:hAnsi="Cambria" w:cs="Cambria"/>
-                <w:color w:val="000000"/>
-                <w:sz w:val="23"/>
-                <w:szCs w:val="23"/>
-                <w:highlight w:val="yellow"/>
-              </w:rPr>
-            </w:pPr>
-            <w:r>
-              <w:rPr>
-                <w:rFonts w:ascii="Cambria" w:hAnsi="Cambria" w:cs="Cambria"/>
-                <w:color w:val="000000"/>
-                <w:sz w:val="23"/>
-                <w:szCs w:val="23"/>
-                <w:highlight w:val="yellow"/>
-              </w:rPr>
-              <w:t xml:space="preserve">Cable, </w:t>
-            </w:r>
-            <w:proofErr w:type="spellStart"/>
-            <w:r>
-              <w:rPr>
-                <w:rFonts w:ascii="Cambria" w:hAnsi="Cambria" w:cs="Cambria"/>
-                <w:color w:val="000000"/>
-                <w:sz w:val="23"/>
-                <w:szCs w:val="23"/>
-                <w:highlight w:val="yellow"/>
-              </w:rPr>
-              <w:t>Wifi</w:t>
-            </w:r>
-            <w:proofErr w:type="spellEnd"/>
-            <w:r>
-              <w:rPr>
-                <w:rFonts w:ascii="Cambria" w:hAnsi="Cambria" w:cs="Cambria"/>
-                <w:color w:val="000000"/>
-                <w:sz w:val="23"/>
-                <w:szCs w:val="23"/>
-                <w:highlight w:val="yellow"/>
-              </w:rPr>
-              <w:t xml:space="preserve"> (8 Mbps)</w:t>
+              <w:t>Cable, Wifi (8 Mbps)</w:t>
             </w:r>
           </w:p>
         </w:tc>
@@ -13347,25 +13046,7 @@
           <w:sz w:val="24"/>
           <w:szCs w:val="24"/>
         </w:rPr>
-        <w:t xml:space="preserve"> &amp; </w:t>
-      </w:r>
-      <w:proofErr w:type="spellStart"/>
-      <w:r>
-        <w:rPr>
-          <w:rFonts w:asciiTheme="majorHAnsi" w:hAnsiTheme="majorHAnsi" w:cs="Arial"/>
-          <w:sz w:val="24"/>
-          <w:szCs w:val="24"/>
-        </w:rPr>
-        <w:t>TortoiseSVN</w:t>
-      </w:r>
-      <w:proofErr w:type="spellEnd"/>
-      <w:r>
-        <w:rPr>
-          <w:rFonts w:asciiTheme="majorHAnsi" w:hAnsiTheme="majorHAnsi" w:cs="Arial"/>
-          <w:sz w:val="24"/>
-          <w:szCs w:val="24"/>
-        </w:rPr>
-        <w:t>: used for source control.</w:t>
+        <w:t xml:space="preserve"> &amp; TortoiseSVN: used for source control.</w:t>
       </w:r>
     </w:p>
     <w:p>
@@ -13441,11 +13122,11 @@
         <w:pStyle w:val="Heading2"/>
         <w:jc w:val="both"/>
       </w:pPr>
-      <w:bookmarkStart w:id="27" w:name="_Toc408433101"/>
+      <w:bookmarkStart w:id="26" w:name="_Toc408433101"/>
       <w:r>
         <w:t>Project organization</w:t>
       </w:r>
-      <w:bookmarkEnd w:id="27"/>
+      <w:bookmarkEnd w:id="26"/>
     </w:p>
     <w:p>
       <w:pPr>
@@ -13455,11 +13136,11 @@
         <w:lastRenderedPageBreak/>
         <w:t xml:space="preserve"> </w:t>
       </w:r>
-      <w:bookmarkStart w:id="28" w:name="_Toc408433102"/>
+      <w:bookmarkStart w:id="27" w:name="_Toc408433102"/>
       <w:r>
         <w:t>Software Process Model</w:t>
       </w:r>
-      <w:bookmarkEnd w:id="28"/>
+      <w:bookmarkEnd w:id="27"/>
     </w:p>
     <w:p>
       <w:r>
@@ -15194,25 +14875,7 @@
           <w:sz w:val="24"/>
           <w:szCs w:val="24"/>
         </w:rPr>
-        <w:t xml:space="preserve"> </w:t>
-      </w:r>
-      <w:proofErr w:type="spellStart"/>
-      <w:r>
-        <w:rPr>
-          <w:rFonts w:asciiTheme="majorHAnsi" w:hAnsiTheme="majorHAnsi"/>
-          <w:sz w:val="24"/>
-          <w:szCs w:val="24"/>
-        </w:rPr>
-        <w:t>Warterfall</w:t>
-      </w:r>
-      <w:proofErr w:type="spellEnd"/>
-      <w:r>
-        <w:rPr>
-          <w:rFonts w:asciiTheme="majorHAnsi" w:hAnsiTheme="majorHAnsi"/>
-          <w:sz w:val="24"/>
-          <w:szCs w:val="24"/>
-        </w:rPr>
-        <w:t xml:space="preserve"> process model</w:t>
+        <w:t xml:space="preserve"> Warterfall process model</w:t>
       </w:r>
     </w:p>
     <w:p>
@@ -15239,11 +14902,11 @@
       <w:r>
         <w:t xml:space="preserve"> </w:t>
       </w:r>
-      <w:bookmarkStart w:id="29" w:name="_Toc408433103"/>
+      <w:bookmarkStart w:id="28" w:name="_Toc408433103"/>
       <w:r>
         <w:t>Roles and responsibilities</w:t>
       </w:r>
-      <w:bookmarkEnd w:id="29"/>
+      <w:bookmarkEnd w:id="28"/>
     </w:p>
     <w:tbl>
       <w:tblPr>
@@ -15409,52 +15072,14 @@
                 <w:szCs w:val="24"/>
               </w:rPr>
             </w:pPr>
-            <w:proofErr w:type="spellStart"/>
             <w:r>
               <w:rPr>
                 <w:rFonts w:asciiTheme="majorHAnsi" w:hAnsiTheme="majorHAnsi" w:cs="Arial"/>
                 <w:sz w:val="24"/>
                 <w:szCs w:val="24"/>
               </w:rPr>
-              <w:t>Kieu</w:t>
-            </w:r>
-            <w:proofErr w:type="spellEnd"/>
-            <w:r>
-              <w:rPr>
-                <w:rFonts w:asciiTheme="majorHAnsi" w:hAnsiTheme="majorHAnsi" w:cs="Arial"/>
-                <w:sz w:val="24"/>
-                <w:szCs w:val="24"/>
-              </w:rPr>
-              <w:t xml:space="preserve"> </w:t>
-            </w:r>
-            <w:proofErr w:type="spellStart"/>
-            <w:r>
-              <w:rPr>
-                <w:rFonts w:asciiTheme="majorHAnsi" w:hAnsiTheme="majorHAnsi" w:cs="Arial"/>
-                <w:sz w:val="24"/>
-                <w:szCs w:val="24"/>
-              </w:rPr>
-              <w:t>Trong</w:t>
-            </w:r>
-            <w:proofErr w:type="spellEnd"/>
-            <w:r>
-              <w:rPr>
-                <w:rFonts w:asciiTheme="majorHAnsi" w:hAnsiTheme="majorHAnsi" w:cs="Arial"/>
-                <w:sz w:val="24"/>
-                <w:szCs w:val="24"/>
-              </w:rPr>
-              <w:t xml:space="preserve"> </w:t>
-            </w:r>
-            <w:proofErr w:type="spellStart"/>
-            <w:r>
-              <w:rPr>
-                <w:rFonts w:asciiTheme="majorHAnsi" w:hAnsiTheme="majorHAnsi" w:cs="Arial"/>
-                <w:sz w:val="24"/>
-                <w:szCs w:val="24"/>
-              </w:rPr>
-              <w:t>Khanh</w:t>
-            </w:r>
-            <w:proofErr w:type="spellEnd"/>
+              <w:t>Kieu Trong Khanh</w:t>
+            </w:r>
           </w:p>
         </w:tc>
         <w:tc>
@@ -15941,36 +15566,8 @@
                 <w:sz w:val="24"/>
                 <w:szCs w:val="24"/>
               </w:rPr>
-              <w:t xml:space="preserve">Nguyen </w:t>
-            </w:r>
-            <w:proofErr w:type="spellStart"/>
-            <w:r>
-              <w:rPr>
-                <w:rFonts w:asciiTheme="majorHAnsi" w:hAnsiTheme="majorHAnsi" w:cs="Arial"/>
-                <w:sz w:val="24"/>
-                <w:szCs w:val="24"/>
-              </w:rPr>
-              <w:t>Quang</w:t>
-            </w:r>
-            <w:proofErr w:type="spellEnd"/>
-            <w:r>
-              <w:rPr>
-                <w:rFonts w:asciiTheme="majorHAnsi" w:hAnsiTheme="majorHAnsi" w:cs="Arial"/>
-                <w:sz w:val="24"/>
-                <w:szCs w:val="24"/>
-              </w:rPr>
-              <w:t xml:space="preserve"> </w:t>
-            </w:r>
-            <w:proofErr w:type="spellStart"/>
-            <w:r>
-              <w:rPr>
-                <w:rFonts w:asciiTheme="majorHAnsi" w:hAnsiTheme="majorHAnsi" w:cs="Arial"/>
-                <w:sz w:val="24"/>
-                <w:szCs w:val="24"/>
-              </w:rPr>
-              <w:t>Thien</w:t>
-            </w:r>
-            <w:proofErr w:type="spellEnd"/>
+              <w:t>Nguyen Quang Thien</w:t>
+            </w:r>
           </w:p>
         </w:tc>
         <w:tc>
@@ -16247,36 +15844,8 @@
                 <w:sz w:val="24"/>
                 <w:szCs w:val="24"/>
               </w:rPr>
-              <w:t xml:space="preserve">Dang </w:t>
-            </w:r>
-            <w:proofErr w:type="spellStart"/>
-            <w:r>
-              <w:rPr>
-                <w:rFonts w:asciiTheme="majorHAnsi" w:hAnsiTheme="majorHAnsi" w:cs="Arial"/>
-                <w:sz w:val="24"/>
-                <w:szCs w:val="24"/>
-              </w:rPr>
-              <w:t>Phu</w:t>
-            </w:r>
-            <w:proofErr w:type="spellEnd"/>
-            <w:r>
-              <w:rPr>
-                <w:rFonts w:asciiTheme="majorHAnsi" w:hAnsiTheme="majorHAnsi" w:cs="Arial"/>
-                <w:sz w:val="24"/>
-                <w:szCs w:val="24"/>
-              </w:rPr>
-              <w:t xml:space="preserve"> </w:t>
-            </w:r>
-            <w:proofErr w:type="spellStart"/>
-            <w:r>
-              <w:rPr>
-                <w:rFonts w:asciiTheme="majorHAnsi" w:hAnsiTheme="majorHAnsi" w:cs="Arial"/>
-                <w:sz w:val="24"/>
-                <w:szCs w:val="24"/>
-              </w:rPr>
-              <w:t>Thinh</w:t>
-            </w:r>
-            <w:proofErr w:type="spellEnd"/>
+              <w:t>Dang Phu Thinh</w:t>
+            </w:r>
           </w:p>
         </w:tc>
         <w:tc>
@@ -16557,36 +16126,8 @@
                 <w:sz w:val="24"/>
                 <w:szCs w:val="24"/>
               </w:rPr>
-              <w:t xml:space="preserve">Nguyen </w:t>
-            </w:r>
-            <w:proofErr w:type="spellStart"/>
-            <w:r>
-              <w:rPr>
-                <w:rFonts w:asciiTheme="majorHAnsi" w:hAnsiTheme="majorHAnsi" w:cs="Arial"/>
-                <w:sz w:val="24"/>
-                <w:szCs w:val="24"/>
-              </w:rPr>
-              <w:t>Duy</w:t>
-            </w:r>
-            <w:proofErr w:type="spellEnd"/>
-            <w:r>
-              <w:rPr>
-                <w:rFonts w:asciiTheme="majorHAnsi" w:hAnsiTheme="majorHAnsi" w:cs="Arial"/>
-                <w:sz w:val="24"/>
-                <w:szCs w:val="24"/>
-              </w:rPr>
-              <w:t xml:space="preserve"> </w:t>
-            </w:r>
-            <w:proofErr w:type="spellStart"/>
-            <w:r>
-              <w:rPr>
-                <w:rFonts w:asciiTheme="majorHAnsi" w:hAnsiTheme="majorHAnsi" w:cs="Arial"/>
-                <w:sz w:val="24"/>
-                <w:szCs w:val="24"/>
-              </w:rPr>
-              <w:t>Khuong</w:t>
-            </w:r>
-            <w:proofErr w:type="spellEnd"/>
+              <w:t>Nguyen Duy Khuong</w:t>
+            </w:r>
           </w:p>
         </w:tc>
         <w:tc>
@@ -16832,7 +16373,7 @@
           <w:szCs w:val="24"/>
         </w:rPr>
       </w:pPr>
-      <w:bookmarkStart w:id="30" w:name="_Toc395974215"/>
+      <w:bookmarkStart w:id="29" w:name="_Toc395974215"/>
       <w:r>
         <w:rPr>
           <w:rFonts w:asciiTheme="majorHAnsi" w:hAnsiTheme="majorHAnsi"/>
@@ -16860,7 +16401,7 @@
         </w:rPr>
         <w:t>: Roles and Responsibility Details</w:t>
       </w:r>
-      <w:bookmarkEnd w:id="30"/>
+      <w:bookmarkEnd w:id="29"/>
     </w:p>
     <w:p>
       <w:pPr>
@@ -16869,11 +16410,11 @@
       <w:r>
         <w:t xml:space="preserve"> </w:t>
       </w:r>
-      <w:bookmarkStart w:id="31" w:name="_Toc408433104"/>
+      <w:bookmarkStart w:id="30" w:name="_Toc408433104"/>
       <w:r>
         <w:t>Tools and Techniques</w:t>
       </w:r>
-      <w:bookmarkEnd w:id="31"/>
+      <w:bookmarkEnd w:id="30"/>
     </w:p>
     <w:p>
       <w:pPr>
@@ -16954,71 +16495,7 @@
           <w:sz w:val="24"/>
           <w:szCs w:val="24"/>
         </w:rPr>
-        <w:t xml:space="preserve">Model – </w:t>
-      </w:r>
-      <w:r>
-        <w:rPr>
-          <w:rFonts w:asciiTheme="majorHAnsi" w:hAnsiTheme="majorHAnsi"/>
-          <w:sz w:val="24"/>
-          <w:szCs w:val="24"/>
-        </w:rPr>
-        <w:t>V</w:t>
-      </w:r>
-      <w:r>
-        <w:rPr>
-          <w:rFonts w:asciiTheme="majorHAnsi" w:hAnsiTheme="majorHAnsi"/>
-          <w:sz w:val="24"/>
-          <w:szCs w:val="24"/>
-        </w:rPr>
-        <w:t xml:space="preserve">iew </w:t>
-      </w:r>
-      <w:r>
-        <w:rPr>
-          <w:rFonts w:asciiTheme="majorHAnsi" w:hAnsiTheme="majorHAnsi"/>
-          <w:sz w:val="24"/>
-          <w:szCs w:val="24"/>
-        </w:rPr>
-        <w:t>– Controller</w:t>
-      </w:r>
-      <w:r>
-        <w:rPr>
-          <w:rFonts w:asciiTheme="majorHAnsi" w:hAnsiTheme="majorHAnsi"/>
-          <w:sz w:val="24"/>
-          <w:szCs w:val="24"/>
-        </w:rPr>
-        <w:t xml:space="preserve"> </w:t>
-      </w:r>
-      <w:r>
-        <w:rPr>
-          <w:rFonts w:asciiTheme="majorHAnsi" w:hAnsiTheme="majorHAnsi"/>
-          <w:sz w:val="24"/>
-          <w:szCs w:val="24"/>
-        </w:rPr>
-        <w:t>Pattern</w:t>
-      </w:r>
-      <w:r>
-        <w:rPr>
-          <w:rFonts w:asciiTheme="majorHAnsi" w:hAnsiTheme="majorHAnsi"/>
-          <w:sz w:val="24"/>
-          <w:szCs w:val="24"/>
-        </w:rPr>
-        <w:t xml:space="preserve"> </w:t>
-      </w:r>
-      <w:r>
-        <w:rPr>
-          <w:rFonts w:asciiTheme="majorHAnsi" w:hAnsiTheme="majorHAnsi"/>
-          <w:sz w:val="24"/>
-          <w:szCs w:val="24"/>
-        </w:rPr>
-        <w:t xml:space="preserve">– </w:t>
-      </w:r>
-      <w:r>
-        <w:rPr>
-          <w:rFonts w:asciiTheme="majorHAnsi" w:hAnsiTheme="majorHAnsi"/>
-          <w:sz w:val="24"/>
-          <w:szCs w:val="24"/>
-        </w:rPr>
-        <w:t>Java</w:t>
+        <w:t>J2EE MVC</w:t>
       </w:r>
       <w:r>
         <w:rPr>
@@ -17050,16 +16527,24 @@
         </w:rPr>
         <w:t xml:space="preserve">Web Service: </w:t>
       </w:r>
-      <w:proofErr w:type="spellStart"/>
       <w:r>
         <w:rPr>
           <w:rFonts w:asciiTheme="majorHAnsi" w:hAnsiTheme="majorHAnsi"/>
           <w:sz w:val="24"/>
           <w:szCs w:val="24"/>
         </w:rPr>
-        <w:t>RESTful</w:t>
-      </w:r>
-      <w:proofErr w:type="spellEnd"/>
+        <w:t>Web</w:t>
+      </w:r>
+      <w:bookmarkStart w:id="31" w:name="_GoBack"/>
+      <w:bookmarkEnd w:id="31"/>
+      <w:r>
+        <w:rPr>
+          <w:rFonts w:asciiTheme="majorHAnsi" w:hAnsiTheme="majorHAnsi"/>
+          <w:sz w:val="24"/>
+          <w:szCs w:val="24"/>
+        </w:rPr>
+        <w:t xml:space="preserve"> API RESTful</w:t>
+      </w:r>
       <w:r>
         <w:rPr>
           <w:rFonts w:asciiTheme="majorHAnsi" w:hAnsiTheme="majorHAnsi"/>
@@ -19714,7 +19199,6 @@
                 <w:szCs w:val="24"/>
               </w:rPr>
             </w:pPr>
-            <w:proofErr w:type="spellStart"/>
             <w:r>
               <w:rPr>
                 <w:rFonts w:asciiTheme="majorHAnsi" w:hAnsiTheme="majorHAnsi" w:cs="Arial"/>
@@ -19722,69 +19206,8 @@
                 <w:szCs w:val="24"/>
                 <w:lang w:val="en-US"/>
               </w:rPr>
-              <w:t>HuyBD</w:t>
-            </w:r>
-            <w:proofErr w:type="spellEnd"/>
-            <w:r>
-              <w:rPr>
-                <w:rFonts w:asciiTheme="majorHAnsi" w:hAnsiTheme="majorHAnsi" w:cs="Arial"/>
-                <w:sz w:val="24"/>
-                <w:szCs w:val="24"/>
-                <w:lang w:val="en-US"/>
-              </w:rPr>
-              <w:t xml:space="preserve">, </w:t>
-            </w:r>
-            <w:proofErr w:type="spellStart"/>
-            <w:r>
-              <w:rPr>
-                <w:rFonts w:asciiTheme="majorHAnsi" w:hAnsiTheme="majorHAnsi" w:cs="Arial"/>
-                <w:sz w:val="24"/>
-                <w:szCs w:val="24"/>
-                <w:lang w:val="en-US"/>
-              </w:rPr>
-              <w:t>ThienDQ</w:t>
-            </w:r>
-            <w:proofErr w:type="spellEnd"/>
-            <w:r>
-              <w:rPr>
-                <w:rFonts w:asciiTheme="majorHAnsi" w:hAnsiTheme="majorHAnsi" w:cs="Arial"/>
-                <w:sz w:val="24"/>
-                <w:szCs w:val="24"/>
-                <w:lang w:val="en-US"/>
-              </w:rPr>
-              <w:t xml:space="preserve">, </w:t>
-            </w:r>
-            <w:proofErr w:type="spellStart"/>
-            <w:r>
-              <w:rPr>
-                <w:rFonts w:asciiTheme="majorHAnsi" w:hAnsiTheme="majorHAnsi" w:cs="Arial"/>
-                <w:sz w:val="24"/>
-                <w:szCs w:val="24"/>
-                <w:lang w:val="en-US"/>
-              </w:rPr>
-              <w:t>ThinhDP</w:t>
-            </w:r>
-            <w:proofErr w:type="spellEnd"/>
-            <w:r>
-              <w:rPr>
-                <w:rFonts w:asciiTheme="majorHAnsi" w:hAnsiTheme="majorHAnsi" w:cs="Arial"/>
-                <w:sz w:val="24"/>
-                <w:szCs w:val="24"/>
-                <w:lang w:val="en-US"/>
-              </w:rPr>
-              <w:t xml:space="preserve">, </w:t>
-            </w:r>
-            <w:proofErr w:type="spellStart"/>
-            <w:r>
-              <w:rPr>
-                <w:rFonts w:asciiTheme="majorHAnsi" w:hAnsiTheme="majorHAnsi" w:cs="Arial"/>
-                <w:sz w:val="24"/>
-                <w:szCs w:val="24"/>
-                <w:lang w:val="en-US"/>
-              </w:rPr>
-              <w:t>KhuongND</w:t>
-            </w:r>
-            <w:proofErr w:type="spellEnd"/>
+              <w:t>HuyBD, ThienDQ, ThinhDP, KhuongND</w:t>
+            </w:r>
           </w:p>
         </w:tc>
       </w:tr>
@@ -20295,7 +19718,6 @@
                 <w:szCs w:val="24"/>
               </w:rPr>
             </w:pPr>
-            <w:proofErr w:type="spellStart"/>
             <w:r>
               <w:rPr>
                 <w:rFonts w:asciiTheme="majorHAnsi" w:hAnsiTheme="majorHAnsi" w:cs="Arial"/>
@@ -20303,69 +19725,8 @@
                 <w:szCs w:val="24"/>
                 <w:lang w:val="en-US"/>
               </w:rPr>
-              <w:t>HuyBD</w:t>
-            </w:r>
-            <w:proofErr w:type="spellEnd"/>
-            <w:r>
-              <w:rPr>
-                <w:rFonts w:asciiTheme="majorHAnsi" w:hAnsiTheme="majorHAnsi" w:cs="Arial"/>
-                <w:sz w:val="24"/>
-                <w:szCs w:val="24"/>
-                <w:lang w:val="en-US"/>
-              </w:rPr>
-              <w:t xml:space="preserve">, </w:t>
-            </w:r>
-            <w:proofErr w:type="spellStart"/>
-            <w:r>
-              <w:rPr>
-                <w:rFonts w:asciiTheme="majorHAnsi" w:hAnsiTheme="majorHAnsi" w:cs="Arial"/>
-                <w:sz w:val="24"/>
-                <w:szCs w:val="24"/>
-                <w:lang w:val="en-US"/>
-              </w:rPr>
-              <w:t>ThienDQ</w:t>
-            </w:r>
-            <w:proofErr w:type="spellEnd"/>
-            <w:r>
-              <w:rPr>
-                <w:rFonts w:asciiTheme="majorHAnsi" w:hAnsiTheme="majorHAnsi" w:cs="Arial"/>
-                <w:sz w:val="24"/>
-                <w:szCs w:val="24"/>
-                <w:lang w:val="en-US"/>
-              </w:rPr>
-              <w:t xml:space="preserve">, </w:t>
-            </w:r>
-            <w:proofErr w:type="spellStart"/>
-            <w:r>
-              <w:rPr>
-                <w:rFonts w:asciiTheme="majorHAnsi" w:hAnsiTheme="majorHAnsi" w:cs="Arial"/>
-                <w:sz w:val="24"/>
-                <w:szCs w:val="24"/>
-                <w:lang w:val="en-US"/>
-              </w:rPr>
-              <w:t>ThinhDP</w:t>
-            </w:r>
-            <w:proofErr w:type="spellEnd"/>
-            <w:r>
-              <w:rPr>
-                <w:rFonts w:asciiTheme="majorHAnsi" w:hAnsiTheme="majorHAnsi" w:cs="Arial"/>
-                <w:sz w:val="24"/>
-                <w:szCs w:val="24"/>
-                <w:lang w:val="en-US"/>
-              </w:rPr>
-              <w:t xml:space="preserve">, </w:t>
-            </w:r>
-            <w:proofErr w:type="spellStart"/>
-            <w:r>
-              <w:rPr>
-                <w:rFonts w:asciiTheme="majorHAnsi" w:hAnsiTheme="majorHAnsi" w:cs="Arial"/>
-                <w:sz w:val="24"/>
-                <w:szCs w:val="24"/>
-                <w:lang w:val="en-US"/>
-              </w:rPr>
-              <w:t>KhuongND</w:t>
-            </w:r>
-            <w:proofErr w:type="spellEnd"/>
+              <w:t>HuyBD, ThienDQ, ThinhDP, KhuongND</w:t>
+            </w:r>
           </w:p>
         </w:tc>
       </w:tr>
@@ -20763,7 +20124,6 @@
                 <w:szCs w:val="24"/>
               </w:rPr>
             </w:pPr>
-            <w:proofErr w:type="spellStart"/>
             <w:r>
               <w:rPr>
                 <w:rFonts w:asciiTheme="majorHAnsi" w:hAnsiTheme="majorHAnsi" w:cs="Arial"/>
@@ -20773,7 +20133,6 @@
               </w:rPr>
               <w:t>HuyBD</w:t>
             </w:r>
-            <w:proofErr w:type="spellEnd"/>
           </w:p>
         </w:tc>
       </w:tr>
@@ -21188,7 +20547,6 @@
                 <w:szCs w:val="24"/>
               </w:rPr>
             </w:pPr>
-            <w:proofErr w:type="spellStart"/>
             <w:r>
               <w:rPr>
                 <w:rFonts w:asciiTheme="majorHAnsi" w:hAnsiTheme="majorHAnsi" w:cs="Arial"/>
@@ -21198,7 +20556,6 @@
               </w:rPr>
               <w:t>HuyBD</w:t>
             </w:r>
-            <w:proofErr w:type="spellEnd"/>
           </w:p>
         </w:tc>
       </w:tr>
@@ -21655,7 +21012,6 @@
                 <w:szCs w:val="24"/>
               </w:rPr>
             </w:pPr>
-            <w:proofErr w:type="spellStart"/>
             <w:r>
               <w:rPr>
                 <w:rFonts w:asciiTheme="majorHAnsi" w:hAnsiTheme="majorHAnsi" w:cs="Arial"/>
@@ -21663,49 +21019,8 @@
                 <w:szCs w:val="24"/>
                 <w:lang w:val="en-US"/>
               </w:rPr>
-              <w:t>ThienDQ</w:t>
-            </w:r>
-            <w:proofErr w:type="spellEnd"/>
-            <w:r>
-              <w:rPr>
-                <w:rFonts w:asciiTheme="majorHAnsi" w:hAnsiTheme="majorHAnsi" w:cs="Arial"/>
-                <w:sz w:val="24"/>
-                <w:szCs w:val="24"/>
-                <w:lang w:val="en-US"/>
-              </w:rPr>
-              <w:t xml:space="preserve">, </w:t>
-            </w:r>
-            <w:proofErr w:type="spellStart"/>
-            <w:r>
-              <w:rPr>
-                <w:rFonts w:asciiTheme="majorHAnsi" w:hAnsiTheme="majorHAnsi" w:cs="Arial"/>
-                <w:sz w:val="24"/>
-                <w:szCs w:val="24"/>
-                <w:lang w:val="en-US"/>
-              </w:rPr>
-              <w:t>ThinhDP</w:t>
-            </w:r>
-            <w:proofErr w:type="spellEnd"/>
-            <w:r>
-              <w:rPr>
-                <w:rFonts w:asciiTheme="majorHAnsi" w:hAnsiTheme="majorHAnsi" w:cs="Arial"/>
-                <w:sz w:val="24"/>
-                <w:szCs w:val="24"/>
-                <w:lang w:val="en-US"/>
-              </w:rPr>
-              <w:t xml:space="preserve">, </w:t>
-            </w:r>
-            <w:proofErr w:type="spellStart"/>
-            <w:r>
-              <w:rPr>
-                <w:rFonts w:asciiTheme="majorHAnsi" w:hAnsiTheme="majorHAnsi" w:cs="Arial"/>
-                <w:sz w:val="24"/>
-                <w:szCs w:val="24"/>
-                <w:lang w:val="en-US"/>
-              </w:rPr>
-              <w:t>KhuongND</w:t>
-            </w:r>
-            <w:proofErr w:type="spellEnd"/>
+              <w:t>ThienDQ, ThinhDP, KhuongND</w:t>
+            </w:r>
           </w:p>
         </w:tc>
       </w:tr>
@@ -21904,7 +21219,6 @@
                 <w:szCs w:val="24"/>
               </w:rPr>
             </w:pPr>
-            <w:proofErr w:type="spellStart"/>
             <w:r>
               <w:rPr>
                 <w:rFonts w:asciiTheme="majorHAnsi" w:hAnsiTheme="majorHAnsi" w:cs="Arial"/>
@@ -21912,69 +21226,8 @@
                 <w:szCs w:val="24"/>
                 <w:lang w:val="en-US"/>
               </w:rPr>
-              <w:t>HuyBD</w:t>
-            </w:r>
-            <w:proofErr w:type="spellEnd"/>
-            <w:r>
-              <w:rPr>
-                <w:rFonts w:asciiTheme="majorHAnsi" w:hAnsiTheme="majorHAnsi" w:cs="Arial"/>
-                <w:sz w:val="24"/>
-                <w:szCs w:val="24"/>
-                <w:lang w:val="en-US"/>
-              </w:rPr>
-              <w:t xml:space="preserve">, </w:t>
-            </w:r>
-            <w:proofErr w:type="spellStart"/>
-            <w:r>
-              <w:rPr>
-                <w:rFonts w:asciiTheme="majorHAnsi" w:hAnsiTheme="majorHAnsi" w:cs="Arial"/>
-                <w:sz w:val="24"/>
-                <w:szCs w:val="24"/>
-                <w:lang w:val="en-US"/>
-              </w:rPr>
-              <w:t>ThienDQ</w:t>
-            </w:r>
-            <w:proofErr w:type="spellEnd"/>
-            <w:r>
-              <w:rPr>
-                <w:rFonts w:asciiTheme="majorHAnsi" w:hAnsiTheme="majorHAnsi" w:cs="Arial"/>
-                <w:sz w:val="24"/>
-                <w:szCs w:val="24"/>
-                <w:lang w:val="en-US"/>
-              </w:rPr>
-              <w:t xml:space="preserve">, </w:t>
-            </w:r>
-            <w:proofErr w:type="spellStart"/>
-            <w:r>
-              <w:rPr>
-                <w:rFonts w:asciiTheme="majorHAnsi" w:hAnsiTheme="majorHAnsi" w:cs="Arial"/>
-                <w:sz w:val="24"/>
-                <w:szCs w:val="24"/>
-                <w:lang w:val="en-US"/>
-              </w:rPr>
-              <w:t>ThinhDP</w:t>
-            </w:r>
-            <w:proofErr w:type="spellEnd"/>
-            <w:r>
-              <w:rPr>
-                <w:rFonts w:asciiTheme="majorHAnsi" w:hAnsiTheme="majorHAnsi" w:cs="Arial"/>
-                <w:sz w:val="24"/>
-                <w:szCs w:val="24"/>
-                <w:lang w:val="en-US"/>
-              </w:rPr>
-              <w:t xml:space="preserve">, </w:t>
-            </w:r>
-            <w:proofErr w:type="spellStart"/>
-            <w:r>
-              <w:rPr>
-                <w:rFonts w:asciiTheme="majorHAnsi" w:hAnsiTheme="majorHAnsi" w:cs="Arial"/>
-                <w:sz w:val="24"/>
-                <w:szCs w:val="24"/>
-                <w:lang w:val="en-US"/>
-              </w:rPr>
-              <w:t>KhuongND</w:t>
-            </w:r>
-            <w:proofErr w:type="spellEnd"/>
+              <w:t>HuyBD, ThienDQ, ThinhDP, KhuongND</w:t>
+            </w:r>
           </w:p>
         </w:tc>
       </w:tr>
@@ -22598,7 +21851,6 @@
               </w:rPr>
               <w:t xml:space="preserve"> </w:t>
             </w:r>
-            <w:proofErr w:type="spellStart"/>
             <w:r>
               <w:rPr>
                 <w:rFonts w:ascii="Cambria" w:eastAsia="Cambria" w:hAnsi="Cambria" w:cs="Cambria"/>
@@ -22616,7 +21868,6 @@
               </w:rPr>
               <w:t>ocx</w:t>
             </w:r>
-            <w:proofErr w:type="spellEnd"/>
             <w:r>
               <w:rPr>
                 <w:rFonts w:ascii="Cambria" w:eastAsia="Cambria" w:hAnsi="Cambria" w:cs="Cambria"/>
@@ -22656,7 +21907,6 @@
                 <w:szCs w:val="24"/>
               </w:rPr>
             </w:pPr>
-            <w:proofErr w:type="spellStart"/>
             <w:r>
               <w:rPr>
                 <w:rFonts w:asciiTheme="majorHAnsi" w:hAnsiTheme="majorHAnsi" w:cs="Arial"/>
@@ -22664,69 +21914,8 @@
                 <w:szCs w:val="24"/>
                 <w:lang w:val="en-US"/>
               </w:rPr>
-              <w:t>HuyBD</w:t>
-            </w:r>
-            <w:proofErr w:type="spellEnd"/>
-            <w:r>
-              <w:rPr>
-                <w:rFonts w:asciiTheme="majorHAnsi" w:hAnsiTheme="majorHAnsi" w:cs="Arial"/>
-                <w:sz w:val="24"/>
-                <w:szCs w:val="24"/>
-                <w:lang w:val="en-US"/>
-              </w:rPr>
-              <w:t xml:space="preserve">, </w:t>
-            </w:r>
-            <w:proofErr w:type="spellStart"/>
-            <w:r>
-              <w:rPr>
-                <w:rFonts w:asciiTheme="majorHAnsi" w:hAnsiTheme="majorHAnsi" w:cs="Arial"/>
-                <w:sz w:val="24"/>
-                <w:szCs w:val="24"/>
-                <w:lang w:val="en-US"/>
-              </w:rPr>
-              <w:t>ThienDQ</w:t>
-            </w:r>
-            <w:proofErr w:type="spellEnd"/>
-            <w:r>
-              <w:rPr>
-                <w:rFonts w:asciiTheme="majorHAnsi" w:hAnsiTheme="majorHAnsi" w:cs="Arial"/>
-                <w:sz w:val="24"/>
-                <w:szCs w:val="24"/>
-                <w:lang w:val="en-US"/>
-              </w:rPr>
-              <w:t xml:space="preserve">, </w:t>
-            </w:r>
-            <w:proofErr w:type="spellStart"/>
-            <w:r>
-              <w:rPr>
-                <w:rFonts w:asciiTheme="majorHAnsi" w:hAnsiTheme="majorHAnsi" w:cs="Arial"/>
-                <w:sz w:val="24"/>
-                <w:szCs w:val="24"/>
-                <w:lang w:val="en-US"/>
-              </w:rPr>
-              <w:t>ThinhDP</w:t>
-            </w:r>
-            <w:proofErr w:type="spellEnd"/>
-            <w:r>
-              <w:rPr>
-                <w:rFonts w:asciiTheme="majorHAnsi" w:hAnsiTheme="majorHAnsi" w:cs="Arial"/>
-                <w:sz w:val="24"/>
-                <w:szCs w:val="24"/>
-                <w:lang w:val="en-US"/>
-              </w:rPr>
-              <w:t xml:space="preserve">, </w:t>
-            </w:r>
-            <w:proofErr w:type="spellStart"/>
-            <w:r>
-              <w:rPr>
-                <w:rFonts w:asciiTheme="majorHAnsi" w:hAnsiTheme="majorHAnsi" w:cs="Arial"/>
-                <w:sz w:val="24"/>
-                <w:szCs w:val="24"/>
-                <w:lang w:val="en-US"/>
-              </w:rPr>
-              <w:t>KhuongND</w:t>
-            </w:r>
-            <w:proofErr w:type="spellEnd"/>
+              <w:t>HuyBD, ThienDQ, ThinhDP, KhuongND</w:t>
+            </w:r>
           </w:p>
         </w:tc>
       </w:tr>
@@ -23134,7 +22323,6 @@
                 <w:szCs w:val="24"/>
               </w:rPr>
             </w:pPr>
-            <w:proofErr w:type="spellStart"/>
             <w:r>
               <w:rPr>
                 <w:rFonts w:asciiTheme="majorHAnsi" w:hAnsiTheme="majorHAnsi" w:cs="Arial"/>
@@ -23142,69 +22330,8 @@
                 <w:szCs w:val="24"/>
                 <w:lang w:val="en-US"/>
               </w:rPr>
-              <w:t>HuyBD</w:t>
-            </w:r>
-            <w:proofErr w:type="spellEnd"/>
-            <w:r>
-              <w:rPr>
-                <w:rFonts w:asciiTheme="majorHAnsi" w:hAnsiTheme="majorHAnsi" w:cs="Arial"/>
-                <w:sz w:val="24"/>
-                <w:szCs w:val="24"/>
-                <w:lang w:val="en-US"/>
-              </w:rPr>
-              <w:t xml:space="preserve">, </w:t>
-            </w:r>
-            <w:proofErr w:type="spellStart"/>
-            <w:r>
-              <w:rPr>
-                <w:rFonts w:asciiTheme="majorHAnsi" w:hAnsiTheme="majorHAnsi" w:cs="Arial"/>
-                <w:sz w:val="24"/>
-                <w:szCs w:val="24"/>
-                <w:lang w:val="en-US"/>
-              </w:rPr>
-              <w:t>ThienDQ</w:t>
-            </w:r>
-            <w:proofErr w:type="spellEnd"/>
-            <w:r>
-              <w:rPr>
-                <w:rFonts w:asciiTheme="majorHAnsi" w:hAnsiTheme="majorHAnsi" w:cs="Arial"/>
-                <w:sz w:val="24"/>
-                <w:szCs w:val="24"/>
-                <w:lang w:val="en-US"/>
-              </w:rPr>
-              <w:t xml:space="preserve">, </w:t>
-            </w:r>
-            <w:proofErr w:type="spellStart"/>
-            <w:r>
-              <w:rPr>
-                <w:rFonts w:asciiTheme="majorHAnsi" w:hAnsiTheme="majorHAnsi" w:cs="Arial"/>
-                <w:sz w:val="24"/>
-                <w:szCs w:val="24"/>
-                <w:lang w:val="en-US"/>
-              </w:rPr>
-              <w:t>ThinhDP</w:t>
-            </w:r>
-            <w:proofErr w:type="spellEnd"/>
-            <w:r>
-              <w:rPr>
-                <w:rFonts w:asciiTheme="majorHAnsi" w:hAnsiTheme="majorHAnsi" w:cs="Arial"/>
-                <w:sz w:val="24"/>
-                <w:szCs w:val="24"/>
-                <w:lang w:val="en-US"/>
-              </w:rPr>
-              <w:t xml:space="preserve">, </w:t>
-            </w:r>
-            <w:proofErr w:type="spellStart"/>
-            <w:r>
-              <w:rPr>
-                <w:rFonts w:asciiTheme="majorHAnsi" w:hAnsiTheme="majorHAnsi" w:cs="Arial"/>
-                <w:sz w:val="24"/>
-                <w:szCs w:val="24"/>
-                <w:lang w:val="en-US"/>
-              </w:rPr>
-              <w:t>KhuongND</w:t>
-            </w:r>
-            <w:proofErr w:type="spellEnd"/>
+              <w:t>HuyBD, ThienDQ, ThinhDP, KhuongND</w:t>
+            </w:r>
           </w:p>
         </w:tc>
       </w:tr>
@@ -23524,7 +22651,6 @@
                 <w:szCs w:val="24"/>
               </w:rPr>
             </w:pPr>
-            <w:proofErr w:type="spellStart"/>
             <w:r>
               <w:rPr>
                 <w:rFonts w:asciiTheme="majorHAnsi" w:hAnsiTheme="majorHAnsi" w:cs="Arial"/>
@@ -23532,69 +22658,8 @@
                 <w:szCs w:val="24"/>
                 <w:lang w:val="en-US"/>
               </w:rPr>
-              <w:t>HuyBD</w:t>
-            </w:r>
-            <w:proofErr w:type="spellEnd"/>
-            <w:r>
-              <w:rPr>
-                <w:rFonts w:asciiTheme="majorHAnsi" w:hAnsiTheme="majorHAnsi" w:cs="Arial"/>
-                <w:sz w:val="24"/>
-                <w:szCs w:val="24"/>
-                <w:lang w:val="en-US"/>
-              </w:rPr>
-              <w:t xml:space="preserve">, </w:t>
-            </w:r>
-            <w:proofErr w:type="spellStart"/>
-            <w:r>
-              <w:rPr>
-                <w:rFonts w:asciiTheme="majorHAnsi" w:hAnsiTheme="majorHAnsi" w:cs="Arial"/>
-                <w:sz w:val="24"/>
-                <w:szCs w:val="24"/>
-                <w:lang w:val="en-US"/>
-              </w:rPr>
-              <w:t>ThienDQ</w:t>
-            </w:r>
-            <w:proofErr w:type="spellEnd"/>
-            <w:r>
-              <w:rPr>
-                <w:rFonts w:asciiTheme="majorHAnsi" w:hAnsiTheme="majorHAnsi" w:cs="Arial"/>
-                <w:sz w:val="24"/>
-                <w:szCs w:val="24"/>
-                <w:lang w:val="en-US"/>
-              </w:rPr>
-              <w:t xml:space="preserve">, </w:t>
-            </w:r>
-            <w:proofErr w:type="spellStart"/>
-            <w:r>
-              <w:rPr>
-                <w:rFonts w:asciiTheme="majorHAnsi" w:hAnsiTheme="majorHAnsi" w:cs="Arial"/>
-                <w:sz w:val="24"/>
-                <w:szCs w:val="24"/>
-                <w:lang w:val="en-US"/>
-              </w:rPr>
-              <w:t>ThinhDP</w:t>
-            </w:r>
-            <w:proofErr w:type="spellEnd"/>
-            <w:r>
-              <w:rPr>
-                <w:rFonts w:asciiTheme="majorHAnsi" w:hAnsiTheme="majorHAnsi" w:cs="Arial"/>
-                <w:sz w:val="24"/>
-                <w:szCs w:val="24"/>
-                <w:lang w:val="en-US"/>
-              </w:rPr>
-              <w:t xml:space="preserve">, </w:t>
-            </w:r>
-            <w:proofErr w:type="spellStart"/>
-            <w:r>
-              <w:rPr>
-                <w:rFonts w:asciiTheme="majorHAnsi" w:hAnsiTheme="majorHAnsi" w:cs="Arial"/>
-                <w:sz w:val="24"/>
-                <w:szCs w:val="24"/>
-                <w:lang w:val="en-US"/>
-              </w:rPr>
-              <w:t>KhuongND</w:t>
-            </w:r>
-            <w:proofErr w:type="spellEnd"/>
+              <w:t>HuyBD, ThienDQ, ThinhDP, KhuongND</w:t>
+            </w:r>
           </w:p>
         </w:tc>
       </w:tr>
@@ -24022,7 +23087,6 @@
                 <w:szCs w:val="24"/>
               </w:rPr>
             </w:pPr>
-            <w:proofErr w:type="spellStart"/>
             <w:r>
               <w:rPr>
                 <w:rFonts w:asciiTheme="majorHAnsi" w:hAnsiTheme="majorHAnsi" w:cs="Arial"/>
@@ -24030,69 +23094,8 @@
                 <w:szCs w:val="24"/>
                 <w:lang w:val="en-US"/>
               </w:rPr>
-              <w:t>HuyBD</w:t>
-            </w:r>
-            <w:proofErr w:type="spellEnd"/>
-            <w:r>
-              <w:rPr>
-                <w:rFonts w:asciiTheme="majorHAnsi" w:hAnsiTheme="majorHAnsi" w:cs="Arial"/>
-                <w:sz w:val="24"/>
-                <w:szCs w:val="24"/>
-                <w:lang w:val="en-US"/>
-              </w:rPr>
-              <w:t xml:space="preserve">, </w:t>
-            </w:r>
-            <w:proofErr w:type="spellStart"/>
-            <w:r>
-              <w:rPr>
-                <w:rFonts w:asciiTheme="majorHAnsi" w:hAnsiTheme="majorHAnsi" w:cs="Arial"/>
-                <w:sz w:val="24"/>
-                <w:szCs w:val="24"/>
-                <w:lang w:val="en-US"/>
-              </w:rPr>
-              <w:t>ThienDQ</w:t>
-            </w:r>
-            <w:proofErr w:type="spellEnd"/>
-            <w:r>
-              <w:rPr>
-                <w:rFonts w:asciiTheme="majorHAnsi" w:hAnsiTheme="majorHAnsi" w:cs="Arial"/>
-                <w:sz w:val="24"/>
-                <w:szCs w:val="24"/>
-                <w:lang w:val="en-US"/>
-              </w:rPr>
-              <w:t xml:space="preserve">, </w:t>
-            </w:r>
-            <w:proofErr w:type="spellStart"/>
-            <w:r>
-              <w:rPr>
-                <w:rFonts w:asciiTheme="majorHAnsi" w:hAnsiTheme="majorHAnsi" w:cs="Arial"/>
-                <w:sz w:val="24"/>
-                <w:szCs w:val="24"/>
-                <w:lang w:val="en-US"/>
-              </w:rPr>
-              <w:t>ThinhDP</w:t>
-            </w:r>
-            <w:proofErr w:type="spellEnd"/>
-            <w:r>
-              <w:rPr>
-                <w:rFonts w:asciiTheme="majorHAnsi" w:hAnsiTheme="majorHAnsi" w:cs="Arial"/>
-                <w:sz w:val="24"/>
-                <w:szCs w:val="24"/>
-                <w:lang w:val="en-US"/>
-              </w:rPr>
-              <w:t xml:space="preserve">, </w:t>
-            </w:r>
-            <w:proofErr w:type="spellStart"/>
-            <w:r>
-              <w:rPr>
-                <w:rFonts w:asciiTheme="majorHAnsi" w:hAnsiTheme="majorHAnsi" w:cs="Arial"/>
-                <w:sz w:val="24"/>
-                <w:szCs w:val="24"/>
-                <w:lang w:val="en-US"/>
-              </w:rPr>
-              <w:t>KhuongND</w:t>
-            </w:r>
-            <w:proofErr w:type="spellEnd"/>
+              <w:t>HuyBD, ThienDQ, ThinhDP, KhuongND</w:t>
+            </w:r>
           </w:p>
         </w:tc>
       </w:tr>
@@ -24449,7 +23452,6 @@
                 <w:szCs w:val="24"/>
               </w:rPr>
             </w:pPr>
-            <w:proofErr w:type="spellStart"/>
             <w:r>
               <w:rPr>
                 <w:rFonts w:asciiTheme="majorHAnsi" w:hAnsiTheme="majorHAnsi" w:cs="Arial"/>
@@ -24459,7 +23461,6 @@
               </w:rPr>
               <w:t>HuyBD</w:t>
             </w:r>
-            <w:proofErr w:type="spellEnd"/>
             <w:r>
               <w:rPr>
                 <w:rFonts w:ascii="Cambria" w:eastAsia="Cambria" w:hAnsi="Cambria" w:cs="Cambria"/>
@@ -24468,7 +23469,6 @@
               </w:rPr>
               <w:t xml:space="preserve">, </w:t>
             </w:r>
-            <w:proofErr w:type="spellStart"/>
             <w:r>
               <w:rPr>
                 <w:rFonts w:asciiTheme="majorHAnsi" w:hAnsiTheme="majorHAnsi" w:cs="Arial"/>
@@ -24478,7 +23478,6 @@
               </w:rPr>
               <w:t>ThinhDP</w:t>
             </w:r>
-            <w:proofErr w:type="spellEnd"/>
           </w:p>
         </w:tc>
       </w:tr>
@@ -25159,34 +24158,14 @@
                 <w:szCs w:val="24"/>
               </w:rPr>
             </w:pPr>
-            <w:proofErr w:type="spellStart"/>
-            <w:r>
-              <w:rPr>
-                <w:rFonts w:ascii="Cambria" w:eastAsia="Cambria" w:hAnsi="Cambria" w:cs="Cambria"/>
-                <w:sz w:val="24"/>
-                <w:szCs w:val="24"/>
-              </w:rPr>
-              <w:t>KhuongND</w:t>
-            </w:r>
-            <w:proofErr w:type="spellEnd"/>
-            <w:r>
-              <w:rPr>
-                <w:rFonts w:ascii="Cambria" w:eastAsia="Cambria" w:hAnsi="Cambria" w:cs="Cambria"/>
-                <w:sz w:val="24"/>
-                <w:szCs w:val="24"/>
-              </w:rPr>
-              <w:t xml:space="preserve">, </w:t>
-            </w:r>
-            <w:proofErr w:type="spellStart"/>
-            <w:r>
-              <w:rPr>
-                <w:rFonts w:ascii="Cambria" w:eastAsia="Cambria" w:hAnsi="Cambria" w:cs="Cambria"/>
-                <w:sz w:val="24"/>
-                <w:szCs w:val="24"/>
-              </w:rPr>
-              <w:t>HuyBD</w:t>
-            </w:r>
-            <w:proofErr w:type="spellEnd"/>
+            <w:r>
+              <w:rPr>
+                <w:rFonts w:ascii="Cambria" w:eastAsia="Cambria" w:hAnsi="Cambria" w:cs="Cambria"/>
+                <w:sz w:val="24"/>
+                <w:szCs w:val="24"/>
+              </w:rPr>
+              <w:t>KhuongND, HuyBD</w:t>
+            </w:r>
           </w:p>
         </w:tc>
       </w:tr>
@@ -25557,7 +24536,6 @@
                 <w:szCs w:val="24"/>
               </w:rPr>
             </w:pPr>
-            <w:proofErr w:type="spellStart"/>
             <w:r>
               <w:rPr>
                 <w:rFonts w:asciiTheme="majorHAnsi" w:hAnsiTheme="majorHAnsi" w:cs="Arial"/>
@@ -25565,29 +24543,8 @@
                 <w:szCs w:val="24"/>
                 <w:lang w:val="en-US"/>
               </w:rPr>
-              <w:t>HuyBD</w:t>
-            </w:r>
-            <w:proofErr w:type="spellEnd"/>
-            <w:r>
-              <w:rPr>
-                <w:rFonts w:asciiTheme="majorHAnsi" w:hAnsiTheme="majorHAnsi" w:cs="Arial"/>
-                <w:sz w:val="24"/>
-                <w:szCs w:val="24"/>
-                <w:lang w:val="en-US"/>
-              </w:rPr>
-              <w:t xml:space="preserve">, </w:t>
-            </w:r>
-            <w:proofErr w:type="spellStart"/>
-            <w:r>
-              <w:rPr>
-                <w:rFonts w:asciiTheme="majorHAnsi" w:hAnsiTheme="majorHAnsi" w:cs="Arial"/>
-                <w:sz w:val="24"/>
-                <w:szCs w:val="24"/>
-                <w:lang w:val="en-US"/>
-              </w:rPr>
-              <w:t>KhuongND</w:t>
-            </w:r>
-            <w:proofErr w:type="spellEnd"/>
+              <w:t>HuyBD, KhuongND</w:t>
+            </w:r>
           </w:p>
         </w:tc>
       </w:tr>
@@ -25868,7 +24825,6 @@
                 <w:szCs w:val="24"/>
               </w:rPr>
             </w:pPr>
-            <w:proofErr w:type="spellStart"/>
             <w:r>
               <w:rPr>
                 <w:rFonts w:ascii="Cambria" w:eastAsia="Cambria" w:hAnsi="Cambria" w:cs="Cambria"/>
@@ -25876,49 +24832,8 @@
                 <w:sz w:val="24"/>
                 <w:szCs w:val="24"/>
               </w:rPr>
-              <w:t>HuyBD</w:t>
-            </w:r>
-            <w:proofErr w:type="spellEnd"/>
-            <w:r>
-              <w:rPr>
-                <w:rFonts w:ascii="Cambria" w:eastAsia="Cambria" w:hAnsi="Cambria" w:cs="Cambria"/>
-                <w:spacing w:val="1"/>
-                <w:sz w:val="24"/>
-                <w:szCs w:val="24"/>
-              </w:rPr>
-              <w:t xml:space="preserve">, </w:t>
-            </w:r>
-            <w:proofErr w:type="spellStart"/>
-            <w:r>
-              <w:rPr>
-                <w:rFonts w:ascii="Cambria" w:eastAsia="Cambria" w:hAnsi="Cambria" w:cs="Cambria"/>
-                <w:spacing w:val="1"/>
-                <w:sz w:val="24"/>
-                <w:szCs w:val="24"/>
-              </w:rPr>
-              <w:t>ThienDQ</w:t>
-            </w:r>
-            <w:proofErr w:type="spellEnd"/>
-            <w:r>
-              <w:rPr>
-                <w:rFonts w:ascii="Cambria" w:eastAsia="Cambria" w:hAnsi="Cambria" w:cs="Cambria"/>
-                <w:spacing w:val="1"/>
-                <w:sz w:val="24"/>
-                <w:szCs w:val="24"/>
-              </w:rPr>
-              <w:t xml:space="preserve">, </w:t>
-            </w:r>
-            <w:proofErr w:type="spellStart"/>
-            <w:r>
-              <w:rPr>
-                <w:rFonts w:ascii="Cambria" w:eastAsia="Cambria" w:hAnsi="Cambria" w:cs="Cambria"/>
-                <w:spacing w:val="1"/>
-                <w:sz w:val="24"/>
-                <w:szCs w:val="24"/>
-              </w:rPr>
-              <w:t>ThinhDP</w:t>
-            </w:r>
-            <w:proofErr w:type="spellEnd"/>
+              <w:t>HuyBD, ThienDQ, ThinhDP</w:t>
+            </w:r>
           </w:p>
         </w:tc>
       </w:tr>
@@ -26319,7 +25234,6 @@
                 <w:szCs w:val="24"/>
               </w:rPr>
             </w:pPr>
-            <w:proofErr w:type="spellStart"/>
             <w:r>
               <w:rPr>
                 <w:rFonts w:ascii="Cambria" w:eastAsia="Cambria" w:hAnsi="Cambria" w:cs="Cambria"/>
@@ -26328,7 +25242,6 @@
               </w:rPr>
               <w:t>HuyBD</w:t>
             </w:r>
-            <w:proofErr w:type="spellEnd"/>
           </w:p>
         </w:tc>
       </w:tr>
@@ -26717,7 +25630,6 @@
                 <w:szCs w:val="24"/>
               </w:rPr>
             </w:pPr>
-            <w:proofErr w:type="spellStart"/>
             <w:r>
               <w:rPr>
                 <w:rFonts w:ascii="Cambria" w:eastAsia="Cambria" w:hAnsi="Cambria" w:cs="Cambria"/>
@@ -26725,29 +25637,8 @@
                 <w:sz w:val="24"/>
                 <w:szCs w:val="24"/>
               </w:rPr>
-              <w:t>HuyBD</w:t>
-            </w:r>
-            <w:proofErr w:type="spellEnd"/>
-            <w:r>
-              <w:rPr>
-                <w:rFonts w:ascii="Cambria" w:eastAsia="Cambria" w:hAnsi="Cambria" w:cs="Cambria"/>
-                <w:spacing w:val="1"/>
-                <w:sz w:val="24"/>
-                <w:szCs w:val="24"/>
-              </w:rPr>
-              <w:t xml:space="preserve">, </w:t>
-            </w:r>
-            <w:proofErr w:type="spellStart"/>
-            <w:r>
-              <w:rPr>
-                <w:rFonts w:ascii="Cambria" w:eastAsia="Cambria" w:hAnsi="Cambria" w:cs="Cambria"/>
-                <w:spacing w:val="1"/>
-                <w:sz w:val="24"/>
-                <w:szCs w:val="24"/>
-              </w:rPr>
-              <w:t>KhuongND</w:t>
-            </w:r>
-            <w:proofErr w:type="spellEnd"/>
+              <w:t>HuyBD, KhuongND</w:t>
+            </w:r>
           </w:p>
         </w:tc>
       </w:tr>
@@ -27021,7 +25912,6 @@
                 <w:szCs w:val="24"/>
               </w:rPr>
             </w:pPr>
-            <w:proofErr w:type="spellStart"/>
             <w:r>
               <w:rPr>
                 <w:rFonts w:ascii="Cambria" w:eastAsia="Cambria" w:hAnsi="Cambria" w:cs="Cambria"/>
@@ -27029,29 +25919,8 @@
                 <w:sz w:val="24"/>
                 <w:szCs w:val="24"/>
               </w:rPr>
-              <w:t>ThienDQ</w:t>
-            </w:r>
-            <w:proofErr w:type="spellEnd"/>
-            <w:r>
-              <w:rPr>
-                <w:rFonts w:ascii="Cambria" w:eastAsia="Cambria" w:hAnsi="Cambria" w:cs="Cambria"/>
-                <w:spacing w:val="1"/>
-                <w:sz w:val="24"/>
-                <w:szCs w:val="24"/>
-              </w:rPr>
-              <w:t xml:space="preserve">, </w:t>
-            </w:r>
-            <w:proofErr w:type="spellStart"/>
-            <w:r>
-              <w:rPr>
-                <w:rFonts w:ascii="Cambria" w:eastAsia="Cambria" w:hAnsi="Cambria" w:cs="Cambria"/>
-                <w:spacing w:val="1"/>
-                <w:sz w:val="24"/>
-                <w:szCs w:val="24"/>
-              </w:rPr>
-              <w:t>ThinhDP</w:t>
-            </w:r>
-            <w:proofErr w:type="spellEnd"/>
+              <w:t>ThienDQ, ThinhDP</w:t>
+            </w:r>
           </w:p>
         </w:tc>
       </w:tr>
@@ -27764,7 +26633,6 @@
                 <w:szCs w:val="24"/>
               </w:rPr>
             </w:pPr>
-            <w:proofErr w:type="spellStart"/>
             <w:r>
               <w:rPr>
                 <w:rFonts w:asciiTheme="majorHAnsi" w:hAnsiTheme="majorHAnsi" w:cs="Arial"/>
@@ -27772,69 +26640,8 @@
                 <w:szCs w:val="24"/>
                 <w:lang w:val="en-US"/>
               </w:rPr>
-              <w:t>HuyBD</w:t>
-            </w:r>
-            <w:proofErr w:type="spellEnd"/>
-            <w:r>
-              <w:rPr>
-                <w:rFonts w:asciiTheme="majorHAnsi" w:hAnsiTheme="majorHAnsi" w:cs="Arial"/>
-                <w:sz w:val="24"/>
-                <w:szCs w:val="24"/>
-                <w:lang w:val="en-US"/>
-              </w:rPr>
-              <w:t xml:space="preserve">, </w:t>
-            </w:r>
-            <w:proofErr w:type="spellStart"/>
-            <w:r>
-              <w:rPr>
-                <w:rFonts w:asciiTheme="majorHAnsi" w:hAnsiTheme="majorHAnsi" w:cs="Arial"/>
-                <w:sz w:val="24"/>
-                <w:szCs w:val="24"/>
-                <w:lang w:val="en-US"/>
-              </w:rPr>
-              <w:t>ThienDQ</w:t>
-            </w:r>
-            <w:proofErr w:type="spellEnd"/>
-            <w:r>
-              <w:rPr>
-                <w:rFonts w:asciiTheme="majorHAnsi" w:hAnsiTheme="majorHAnsi" w:cs="Arial"/>
-                <w:sz w:val="24"/>
-                <w:szCs w:val="24"/>
-                <w:lang w:val="en-US"/>
-              </w:rPr>
-              <w:t xml:space="preserve">, </w:t>
-            </w:r>
-            <w:proofErr w:type="spellStart"/>
-            <w:r>
-              <w:rPr>
-                <w:rFonts w:asciiTheme="majorHAnsi" w:hAnsiTheme="majorHAnsi" w:cs="Arial"/>
-                <w:sz w:val="24"/>
-                <w:szCs w:val="24"/>
-                <w:lang w:val="en-US"/>
-              </w:rPr>
-              <w:t>ThinhDP</w:t>
-            </w:r>
-            <w:proofErr w:type="spellEnd"/>
-            <w:r>
-              <w:rPr>
-                <w:rFonts w:asciiTheme="majorHAnsi" w:hAnsiTheme="majorHAnsi" w:cs="Arial"/>
-                <w:sz w:val="24"/>
-                <w:szCs w:val="24"/>
-                <w:lang w:val="en-US"/>
-              </w:rPr>
-              <w:t xml:space="preserve">, </w:t>
-            </w:r>
-            <w:proofErr w:type="spellStart"/>
-            <w:r>
-              <w:rPr>
-                <w:rFonts w:asciiTheme="majorHAnsi" w:hAnsiTheme="majorHAnsi" w:cs="Arial"/>
-                <w:sz w:val="24"/>
-                <w:szCs w:val="24"/>
-                <w:lang w:val="en-US"/>
-              </w:rPr>
-              <w:t>KhuongND</w:t>
-            </w:r>
-            <w:proofErr w:type="spellEnd"/>
+              <w:t>HuyBD, ThienDQ, ThinhDP, KhuongND</w:t>
+            </w:r>
           </w:p>
         </w:tc>
       </w:tr>
@@ -28087,7 +26894,6 @@
                 <w:szCs w:val="24"/>
               </w:rPr>
             </w:pPr>
-            <w:proofErr w:type="spellStart"/>
             <w:r>
               <w:rPr>
                 <w:rFonts w:asciiTheme="majorHAnsi" w:hAnsiTheme="majorHAnsi" w:cs="Arial"/>
@@ -28095,69 +26901,8 @@
                 <w:szCs w:val="24"/>
                 <w:lang w:val="en-US"/>
               </w:rPr>
-              <w:t>HuyBD</w:t>
-            </w:r>
-            <w:proofErr w:type="spellEnd"/>
-            <w:r>
-              <w:rPr>
-                <w:rFonts w:asciiTheme="majorHAnsi" w:hAnsiTheme="majorHAnsi" w:cs="Arial"/>
-                <w:sz w:val="24"/>
-                <w:szCs w:val="24"/>
-                <w:lang w:val="en-US"/>
-              </w:rPr>
-              <w:t xml:space="preserve">, </w:t>
-            </w:r>
-            <w:proofErr w:type="spellStart"/>
-            <w:r>
-              <w:rPr>
-                <w:rFonts w:asciiTheme="majorHAnsi" w:hAnsiTheme="majorHAnsi" w:cs="Arial"/>
-                <w:sz w:val="24"/>
-                <w:szCs w:val="24"/>
-                <w:lang w:val="en-US"/>
-              </w:rPr>
-              <w:t>ThienDQ</w:t>
-            </w:r>
-            <w:proofErr w:type="spellEnd"/>
-            <w:r>
-              <w:rPr>
-                <w:rFonts w:asciiTheme="majorHAnsi" w:hAnsiTheme="majorHAnsi" w:cs="Arial"/>
-                <w:sz w:val="24"/>
-                <w:szCs w:val="24"/>
-                <w:lang w:val="en-US"/>
-              </w:rPr>
-              <w:t xml:space="preserve">, </w:t>
-            </w:r>
-            <w:proofErr w:type="spellStart"/>
-            <w:r>
-              <w:rPr>
-                <w:rFonts w:asciiTheme="majorHAnsi" w:hAnsiTheme="majorHAnsi" w:cs="Arial"/>
-                <w:sz w:val="24"/>
-                <w:szCs w:val="24"/>
-                <w:lang w:val="en-US"/>
-              </w:rPr>
-              <w:t>ThinhDP</w:t>
-            </w:r>
-            <w:proofErr w:type="spellEnd"/>
-            <w:r>
-              <w:rPr>
-                <w:rFonts w:asciiTheme="majorHAnsi" w:hAnsiTheme="majorHAnsi" w:cs="Arial"/>
-                <w:sz w:val="24"/>
-                <w:szCs w:val="24"/>
-                <w:lang w:val="en-US"/>
-              </w:rPr>
-              <w:t xml:space="preserve">, </w:t>
-            </w:r>
-            <w:proofErr w:type="spellStart"/>
-            <w:r>
-              <w:rPr>
-                <w:rFonts w:asciiTheme="majorHAnsi" w:hAnsiTheme="majorHAnsi" w:cs="Arial"/>
-                <w:sz w:val="24"/>
-                <w:szCs w:val="24"/>
-                <w:lang w:val="en-US"/>
-              </w:rPr>
-              <w:t>KhuongND</w:t>
-            </w:r>
-            <w:proofErr w:type="spellEnd"/>
+              <w:t>HuyBD, ThienDQ, ThinhDP, KhuongND</w:t>
+            </w:r>
           </w:p>
         </w:tc>
       </w:tr>
@@ -28782,7 +27527,6 @@
                 <w:szCs w:val="24"/>
               </w:rPr>
             </w:pPr>
-            <w:proofErr w:type="spellStart"/>
             <w:r>
               <w:rPr>
                 <w:rFonts w:asciiTheme="majorHAnsi" w:hAnsiTheme="majorHAnsi" w:cs="Arial"/>
@@ -28792,7 +27536,6 @@
               </w:rPr>
               <w:t>HuyBD</w:t>
             </w:r>
-            <w:proofErr w:type="spellEnd"/>
           </w:p>
         </w:tc>
       </w:tr>
@@ -29026,7 +27769,6 @@
                 <w:szCs w:val="24"/>
               </w:rPr>
             </w:pPr>
-            <w:proofErr w:type="spellStart"/>
             <w:r>
               <w:rPr>
                 <w:rFonts w:asciiTheme="majorHAnsi" w:hAnsiTheme="majorHAnsi" w:cs="Arial"/>
@@ -29034,69 +27776,8 @@
                 <w:szCs w:val="24"/>
                 <w:lang w:val="en-US"/>
               </w:rPr>
-              <w:t>HuyBD</w:t>
-            </w:r>
-            <w:proofErr w:type="spellEnd"/>
-            <w:r>
-              <w:rPr>
-                <w:rFonts w:asciiTheme="majorHAnsi" w:hAnsiTheme="majorHAnsi" w:cs="Arial"/>
-                <w:sz w:val="24"/>
-                <w:szCs w:val="24"/>
-                <w:lang w:val="en-US"/>
-              </w:rPr>
-              <w:t xml:space="preserve">, </w:t>
-            </w:r>
-            <w:proofErr w:type="spellStart"/>
-            <w:r>
-              <w:rPr>
-                <w:rFonts w:asciiTheme="majorHAnsi" w:hAnsiTheme="majorHAnsi" w:cs="Arial"/>
-                <w:sz w:val="24"/>
-                <w:szCs w:val="24"/>
-                <w:lang w:val="en-US"/>
-              </w:rPr>
-              <w:t>ThienDQ</w:t>
-            </w:r>
-            <w:proofErr w:type="spellEnd"/>
-            <w:r>
-              <w:rPr>
-                <w:rFonts w:asciiTheme="majorHAnsi" w:hAnsiTheme="majorHAnsi" w:cs="Arial"/>
-                <w:sz w:val="24"/>
-                <w:szCs w:val="24"/>
-                <w:lang w:val="en-US"/>
-              </w:rPr>
-              <w:t xml:space="preserve">, </w:t>
-            </w:r>
-            <w:proofErr w:type="spellStart"/>
-            <w:r>
-              <w:rPr>
-                <w:rFonts w:asciiTheme="majorHAnsi" w:hAnsiTheme="majorHAnsi" w:cs="Arial"/>
-                <w:sz w:val="24"/>
-                <w:szCs w:val="24"/>
-                <w:lang w:val="en-US"/>
-              </w:rPr>
-              <w:t>ThinhDP</w:t>
-            </w:r>
-            <w:proofErr w:type="spellEnd"/>
-            <w:r>
-              <w:rPr>
-                <w:rFonts w:asciiTheme="majorHAnsi" w:hAnsiTheme="majorHAnsi" w:cs="Arial"/>
-                <w:sz w:val="24"/>
-                <w:szCs w:val="24"/>
-                <w:lang w:val="en-US"/>
-              </w:rPr>
-              <w:t xml:space="preserve">, </w:t>
-            </w:r>
-            <w:proofErr w:type="spellStart"/>
-            <w:r>
-              <w:rPr>
-                <w:rFonts w:asciiTheme="majorHAnsi" w:hAnsiTheme="majorHAnsi" w:cs="Arial"/>
-                <w:sz w:val="24"/>
-                <w:szCs w:val="24"/>
-                <w:lang w:val="en-US"/>
-              </w:rPr>
-              <w:t>KhuongND</w:t>
-            </w:r>
-            <w:proofErr w:type="spellEnd"/>
+              <w:t>HuyBD, ThienDQ, ThinhDP, KhuongND</w:t>
+            </w:r>
           </w:p>
         </w:tc>
       </w:tr>
@@ -29147,27 +27828,7 @@
           <w:sz w:val="24"/>
           <w:szCs w:val="24"/>
         </w:rPr>
-        <w:t xml:space="preserve"> </w:t>
-      </w:r>
-      <w:proofErr w:type="spellStart"/>
-      <w:r>
-        <w:rPr>
-          <w:rFonts w:asciiTheme="majorHAnsi" w:hAnsiTheme="majorHAnsi"/>
-          <w:color w:val="000000" w:themeColor="text1"/>
-          <w:sz w:val="24"/>
-          <w:szCs w:val="24"/>
-        </w:rPr>
-        <w:t>Opration</w:t>
-      </w:r>
-      <w:proofErr w:type="spellEnd"/>
-      <w:r>
-        <w:rPr>
-          <w:rFonts w:asciiTheme="majorHAnsi" w:hAnsiTheme="majorHAnsi"/>
-          <w:color w:val="000000" w:themeColor="text1"/>
-          <w:sz w:val="24"/>
-          <w:szCs w:val="24"/>
-        </w:rPr>
-        <w:t xml:space="preserve"> and maintenance</w:t>
+        <w:t xml:space="preserve"> Opration and maintenance</w:t>
       </w:r>
     </w:p>
     <w:p>
@@ -30675,18 +29336,8 @@
                       <w:sz w:val="24"/>
                       <w:szCs w:val="24"/>
                     </w:rPr>
-                    <w:t xml:space="preserve">System </w:t>
+                    <w:t>System Respon</w:t>
                   </w:r>
-                  <w:proofErr w:type="spellStart"/>
-                  <w:r>
-                    <w:rPr>
-                      <w:rFonts w:asciiTheme="majorHAnsi" w:hAnsiTheme="majorHAnsi"/>
-                      <w:sz w:val="24"/>
-                      <w:szCs w:val="24"/>
-                    </w:rPr>
-                    <w:t>Respon</w:t>
-                  </w:r>
-                  <w:proofErr w:type="spellEnd"/>
                   <w:r>
                     <w:rPr>
                       <w:rFonts w:asciiTheme="majorHAnsi" w:hAnsiTheme="majorHAnsi"/>
@@ -30932,24 +29583,7 @@
                       <w:szCs w:val="24"/>
                     </w:rPr>
                     <w:cr/>
-                  </w:r>
-                  <w:proofErr w:type="spellStart"/>
-                  <w:r>
-                    <w:rPr>
-                      <w:rFonts w:asciiTheme="majorHAnsi" w:hAnsiTheme="majorHAnsi"/>
-                      <w:sz w:val="24"/>
-                      <w:szCs w:val="24"/>
-                    </w:rPr>
-                    <w:t>ctor</w:t>
-                  </w:r>
-                  <w:proofErr w:type="spellEnd"/>
-                  <w:r>
-                    <w:rPr>
-                      <w:rFonts w:asciiTheme="majorHAnsi" w:hAnsiTheme="majorHAnsi"/>
-                      <w:sz w:val="24"/>
-                      <w:szCs w:val="24"/>
-                    </w:rPr>
-                    <w:t xml:space="preserve"> Action</w:t>
+                    <w:t>ctor Action</w:t>
                   </w:r>
                 </w:p>
               </w:tc>
@@ -35015,7 +33649,6 @@
           <w:lang w:eastAsia="zh-CN"/>
         </w:rPr>
       </w:pPr>
-      <w:proofErr w:type="spellStart"/>
       <w:r>
         <w:rPr>
           <w:rFonts w:asciiTheme="majorHAnsi" w:eastAsia="Times New Roman" w:hAnsiTheme="majorHAnsi" w:cs="Times New Roman"/>
@@ -35025,7 +33658,6 @@
         </w:rPr>
         <w:t>qweqwe</w:t>
       </w:r>
-      <w:proofErr w:type="spellEnd"/>
     </w:p>
     <w:p>
       <w:pPr>
@@ -35048,7 +33680,6 @@
           <w:docGrid w:linePitch="360"/>
         </w:sectPr>
       </w:pPr>
-      <w:proofErr w:type="spellStart"/>
       <w:r>
         <w:rPr>
           <w:rFonts w:asciiTheme="majorHAnsi" w:eastAsia="Times New Roman" w:hAnsiTheme="majorHAnsi" w:cs="Times New Roman"/>
@@ -35058,7 +33689,6 @@
         </w:rPr>
         <w:t>qweqw</w:t>
       </w:r>
-      <w:proofErr w:type="spellEnd"/>
     </w:p>
     <w:p>
       <w:pPr>
@@ -35984,7 +34614,7 @@
           <w:rPr>
             <w:noProof/>
           </w:rPr>
-          <w:t>11</w:t>
+          <w:t>13</w:t>
         </w:r>
         <w:r>
           <w:rPr>
@@ -40954,6 +39584,38 @@
 </file>
 
 <file path=customXml/itemProps1.xml><?xml version="1.0" encoding="utf-8"?>
+<ds:datastoreItem xmlns:ds="http://schemas.openxmlformats.org/officeDocument/2006/customXml" ds:itemID="{D6E8BA21-1AAC-4956-9EF1-8404A89D86A4}">
+  <ds:schemaRefs>
+    <ds:schemaRef ds:uri="http://schemas.openxmlformats.org/officeDocument/2006/bibliography"/>
+  </ds:schemaRefs>
+</ds:datastoreItem>
+</file>
+
+<file path=customXml/itemProps10.xml><?xml version="1.0" encoding="utf-8"?>
+<ds:datastoreItem xmlns:ds="http://schemas.openxmlformats.org/officeDocument/2006/customXml" ds:itemID="{3C511A66-FD5A-4CBF-981A-DE20504410E7}">
+  <ds:schemaRefs>
+    <ds:schemaRef ds:uri="http://schemas.openxmlformats.org/officeDocument/2006/bibliography"/>
+  </ds:schemaRefs>
+</ds:datastoreItem>
+</file>
+
+<file path=customXml/itemProps2.xml><?xml version="1.0" encoding="utf-8"?>
+<ds:datastoreItem xmlns:ds="http://schemas.openxmlformats.org/officeDocument/2006/customXml" ds:itemID="{7BF6C2F5-C077-4C6E-A165-EED5DC4031B2}">
+  <ds:schemaRefs>
+    <ds:schemaRef ds:uri="http://schemas.openxmlformats.org/officeDocument/2006/bibliography"/>
+  </ds:schemaRefs>
+</ds:datastoreItem>
+</file>
+
+<file path=customXml/itemProps3.xml><?xml version="1.0" encoding="utf-8"?>
+<ds:datastoreItem xmlns:ds="http://schemas.openxmlformats.org/officeDocument/2006/customXml" ds:itemID="{83643140-4715-4767-8B7D-A104BD995626}">
+  <ds:schemaRefs>
+    <ds:schemaRef ds:uri="http://schemas.openxmlformats.org/officeDocument/2006/bibliography"/>
+  </ds:schemaRefs>
+</ds:datastoreItem>
+</file>
+
+<file path=customXml/itemProps4.xml><?xml version="1.0" encoding="utf-8"?>
 <ds:datastoreItem xmlns:ds="http://schemas.openxmlformats.org/officeDocument/2006/customXml" ds:itemID="{58E3CD5E-F1BD-45A4-AD7D-6D448FFAC5FC}">
   <ds:schemaRefs>
     <ds:schemaRef ds:uri="http://schemas.openxmlformats.org/officeDocument/2006/bibliography"/>
@@ -40961,39 +39623,15 @@
 </ds:datastoreItem>
 </file>
 
-<file path=customXml/itemProps10.xml><?xml version="1.0" encoding="utf-8"?>
-<ds:datastoreItem xmlns:ds="http://schemas.openxmlformats.org/officeDocument/2006/customXml" ds:itemID="{56C9CE51-4854-4940-AC29-DCC1615EAB61}">
+<file path=customXml/itemProps5.xml><?xml version="1.0" encoding="utf-8"?>
+<ds:datastoreItem xmlns:ds="http://schemas.openxmlformats.org/officeDocument/2006/customXml" ds:itemID="{A6F05A22-96AC-48C9-8EA5-9BB25A0ACA28}">
   <ds:schemaRefs>
     <ds:schemaRef ds:uri="http://schemas.openxmlformats.org/officeDocument/2006/bibliography"/>
   </ds:schemaRefs>
 </ds:datastoreItem>
 </file>
 
-<file path=customXml/itemProps2.xml><?xml version="1.0" encoding="utf-8"?>
-<ds:datastoreItem xmlns:ds="http://schemas.openxmlformats.org/officeDocument/2006/customXml" ds:itemID="{83643140-4715-4767-8B7D-A104BD995626}">
-  <ds:schemaRefs>
-    <ds:schemaRef ds:uri="http://schemas.openxmlformats.org/officeDocument/2006/bibliography"/>
-  </ds:schemaRefs>
-</ds:datastoreItem>
-</file>
-
-<file path=customXml/itemProps3.xml><?xml version="1.0" encoding="utf-8"?>
-<ds:datastoreItem xmlns:ds="http://schemas.openxmlformats.org/officeDocument/2006/customXml" ds:itemID="{D6E8BA21-1AAC-4956-9EF1-8404A89D86A4}">
-  <ds:schemaRefs>
-    <ds:schemaRef ds:uri="http://schemas.openxmlformats.org/officeDocument/2006/bibliography"/>
-  </ds:schemaRefs>
-</ds:datastoreItem>
-</file>
-
-<file path=customXml/itemProps4.xml><?xml version="1.0" encoding="utf-8"?>
-<ds:datastoreItem xmlns:ds="http://schemas.openxmlformats.org/officeDocument/2006/customXml" ds:itemID="{5B056438-646F-4D8C-B988-E98448E06629}">
-  <ds:schemaRefs>
-    <ds:schemaRef ds:uri="http://schemas.openxmlformats.org/officeDocument/2006/bibliography"/>
-  </ds:schemaRefs>
-</ds:datastoreItem>
-</file>
-
-<file path=customXml/itemProps5.xml><?xml version="1.0" encoding="utf-8"?>
+<file path=customXml/itemProps6.xml><?xml version="1.0" encoding="utf-8"?>
 <ds:datastoreItem xmlns:ds="http://schemas.openxmlformats.org/officeDocument/2006/customXml" ds:itemID="{B83C615F-E983-4A36-A0FC-4A6AF5F0C897}">
   <ds:schemaRefs>
     <ds:schemaRef ds:uri="http://schemas.openxmlformats.org/officeDocument/2006/bibliography"/>
@@ -41001,16 +39639,8 @@
 </ds:datastoreItem>
 </file>
 
-<file path=customXml/itemProps6.xml><?xml version="1.0" encoding="utf-8"?>
-<ds:datastoreItem xmlns:ds="http://schemas.openxmlformats.org/officeDocument/2006/customXml" ds:itemID="{A6F05A22-96AC-48C9-8EA5-9BB25A0ACA28}">
-  <ds:schemaRefs>
-    <ds:schemaRef ds:uri="http://schemas.openxmlformats.org/officeDocument/2006/bibliography"/>
-  </ds:schemaRefs>
-</ds:datastoreItem>
-</file>
-
 <file path=customXml/itemProps7.xml><?xml version="1.0" encoding="utf-8"?>
-<ds:datastoreItem xmlns:ds="http://schemas.openxmlformats.org/officeDocument/2006/customXml" ds:itemID="{7BF6C2F5-C077-4C6E-A165-EED5DC4031B2}">
+<ds:datastoreItem xmlns:ds="http://schemas.openxmlformats.org/officeDocument/2006/customXml" ds:itemID="{D6CDA922-AE5E-4859-9AC1-6F260C819B2F}">
   <ds:schemaRefs>
     <ds:schemaRef ds:uri="http://schemas.openxmlformats.org/officeDocument/2006/bibliography"/>
   </ds:schemaRefs>
@@ -41018,7 +39648,7 @@
 </file>
 
 <file path=customXml/itemProps8.xml><?xml version="1.0" encoding="utf-8"?>
-<ds:datastoreItem xmlns:ds="http://schemas.openxmlformats.org/officeDocument/2006/customXml" ds:itemID="{C795A971-77A0-4023-B079-1FDCBDA4B439}">
+<ds:datastoreItem xmlns:ds="http://schemas.openxmlformats.org/officeDocument/2006/customXml" ds:itemID="{F1A33F9A-40D5-4901-BD39-EA98561913A0}">
   <ds:schemaRefs>
     <ds:schemaRef ds:uri="http://schemas.openxmlformats.org/officeDocument/2006/bibliography"/>
   </ds:schemaRefs>
@@ -41026,7 +39656,7 @@
 </file>
 
 <file path=customXml/itemProps9.xml><?xml version="1.0" encoding="utf-8"?>
-<ds:datastoreItem xmlns:ds="http://schemas.openxmlformats.org/officeDocument/2006/customXml" ds:itemID="{45F0116E-2FBB-40CA-98F0-197531A05634}">
+<ds:datastoreItem xmlns:ds="http://schemas.openxmlformats.org/officeDocument/2006/customXml" ds:itemID="{CFF27844-826D-437E-BB68-1F6F5783FD97}">
   <ds:schemaRefs>
     <ds:schemaRef ds:uri="http://schemas.openxmlformats.org/officeDocument/2006/bibliography"/>
   </ds:schemaRefs>

</xml_diff>

<commit_message>
HuyBD: Update Use case diagram.vsd, Report.docx
</commit_message>
<xml_diff>
--- a/Document/Report.docx
+++ b/Document/Report.docx
@@ -370,7 +370,43 @@
                 <w:sz w:val="24"/>
                 <w:szCs w:val="24"/>
               </w:rPr>
-              <w:t xml:space="preserve">Nguyen Quang Thien </w:t>
+              <w:t xml:space="preserve">Nguyen </w:t>
+            </w:r>
+            <w:proofErr w:type="spellStart"/>
+            <w:r>
+              <w:rPr>
+                <w:rFonts w:ascii="Cambria" w:hAnsi="Cambria"/>
+                <w:sz w:val="24"/>
+                <w:szCs w:val="24"/>
+              </w:rPr>
+              <w:t>Quang</w:t>
+            </w:r>
+            <w:proofErr w:type="spellEnd"/>
+            <w:r>
+              <w:rPr>
+                <w:rFonts w:ascii="Cambria" w:hAnsi="Cambria"/>
+                <w:sz w:val="24"/>
+                <w:szCs w:val="24"/>
+              </w:rPr>
+              <w:t xml:space="preserve"> </w:t>
+            </w:r>
+            <w:proofErr w:type="spellStart"/>
+            <w:r>
+              <w:rPr>
+                <w:rFonts w:ascii="Cambria" w:hAnsi="Cambria"/>
+                <w:sz w:val="24"/>
+                <w:szCs w:val="24"/>
+              </w:rPr>
+              <w:t>Thien</w:t>
+            </w:r>
+            <w:proofErr w:type="spellEnd"/>
+            <w:r>
+              <w:rPr>
+                <w:rFonts w:ascii="Cambria" w:hAnsi="Cambria"/>
+                <w:sz w:val="24"/>
+                <w:szCs w:val="24"/>
+              </w:rPr>
+              <w:t xml:space="preserve"> </w:t>
             </w:r>
             <w:r>
               <w:rPr>
@@ -413,7 +449,43 @@
                 <w:sz w:val="24"/>
                 <w:szCs w:val="24"/>
               </w:rPr>
-              <w:t xml:space="preserve">Dang Phu Thinh </w:t>
+              <w:t xml:space="preserve">Dang </w:t>
+            </w:r>
+            <w:proofErr w:type="spellStart"/>
+            <w:r>
+              <w:rPr>
+                <w:rFonts w:ascii="Cambria" w:hAnsi="Cambria"/>
+                <w:sz w:val="24"/>
+                <w:szCs w:val="24"/>
+              </w:rPr>
+              <w:t>Phu</w:t>
+            </w:r>
+            <w:proofErr w:type="spellEnd"/>
+            <w:r>
+              <w:rPr>
+                <w:rFonts w:ascii="Cambria" w:hAnsi="Cambria"/>
+                <w:sz w:val="24"/>
+                <w:szCs w:val="24"/>
+              </w:rPr>
+              <w:t xml:space="preserve"> </w:t>
+            </w:r>
+            <w:proofErr w:type="spellStart"/>
+            <w:r>
+              <w:rPr>
+                <w:rFonts w:ascii="Cambria" w:hAnsi="Cambria"/>
+                <w:sz w:val="24"/>
+                <w:szCs w:val="24"/>
+              </w:rPr>
+              <w:t>Thinh</w:t>
+            </w:r>
+            <w:proofErr w:type="spellEnd"/>
+            <w:r>
+              <w:rPr>
+                <w:rFonts w:ascii="Cambria" w:hAnsi="Cambria"/>
+                <w:sz w:val="24"/>
+                <w:szCs w:val="24"/>
+              </w:rPr>
+              <w:t xml:space="preserve"> </w:t>
             </w:r>
             <w:r>
               <w:rPr>
@@ -456,7 +528,43 @@
                 <w:sz w:val="24"/>
                 <w:szCs w:val="24"/>
               </w:rPr>
-              <w:t>Nguyen Duy Khuong – Member – KhuongND60493</w:t>
+              <w:t xml:space="preserve">Nguyen </w:t>
+            </w:r>
+            <w:proofErr w:type="spellStart"/>
+            <w:r>
+              <w:rPr>
+                <w:rFonts w:ascii="Cambria" w:hAnsi="Cambria"/>
+                <w:sz w:val="24"/>
+                <w:szCs w:val="24"/>
+              </w:rPr>
+              <w:t>Duy</w:t>
+            </w:r>
+            <w:proofErr w:type="spellEnd"/>
+            <w:r>
+              <w:rPr>
+                <w:rFonts w:ascii="Cambria" w:hAnsi="Cambria"/>
+                <w:sz w:val="24"/>
+                <w:szCs w:val="24"/>
+              </w:rPr>
+              <w:t xml:space="preserve"> </w:t>
+            </w:r>
+            <w:proofErr w:type="spellStart"/>
+            <w:r>
+              <w:rPr>
+                <w:rFonts w:ascii="Cambria" w:hAnsi="Cambria"/>
+                <w:sz w:val="24"/>
+                <w:szCs w:val="24"/>
+              </w:rPr>
+              <w:t>Khuong</w:t>
+            </w:r>
+            <w:proofErr w:type="spellEnd"/>
+            <w:r>
+              <w:rPr>
+                <w:rFonts w:ascii="Cambria" w:hAnsi="Cambria"/>
+                <w:sz w:val="24"/>
+                <w:szCs w:val="24"/>
+              </w:rPr>
+              <w:t xml:space="preserve"> – Member – KhuongND60493</w:t>
             </w:r>
           </w:p>
         </w:tc>
@@ -502,14 +610,52 @@
                 <w:szCs w:val="24"/>
               </w:rPr>
             </w:pPr>
+            <w:proofErr w:type="spellStart"/>
             <w:r>
               <w:rPr>
                 <w:rFonts w:ascii="Cambria" w:hAnsi="Cambria"/>
                 <w:sz w:val="24"/>
                 <w:szCs w:val="24"/>
               </w:rPr>
-              <w:t>Kieu Trong Khanh</w:t>
-            </w:r>
+              <w:t>Kieu</w:t>
+            </w:r>
+            <w:proofErr w:type="spellEnd"/>
+            <w:r>
+              <w:rPr>
+                <w:rFonts w:ascii="Cambria" w:hAnsi="Cambria"/>
+                <w:sz w:val="24"/>
+                <w:szCs w:val="24"/>
+              </w:rPr>
+              <w:t xml:space="preserve"> </w:t>
+            </w:r>
+            <w:proofErr w:type="spellStart"/>
+            <w:r>
+              <w:rPr>
+                <w:rFonts w:ascii="Cambria" w:hAnsi="Cambria"/>
+                <w:sz w:val="24"/>
+                <w:szCs w:val="24"/>
+              </w:rPr>
+              <w:t>Trong</w:t>
+            </w:r>
+            <w:proofErr w:type="spellEnd"/>
+            <w:r>
+              <w:rPr>
+                <w:rFonts w:ascii="Cambria" w:hAnsi="Cambria"/>
+                <w:sz w:val="24"/>
+                <w:szCs w:val="24"/>
+              </w:rPr>
+              <w:t xml:space="preserve"> </w:t>
+            </w:r>
+            <w:proofErr w:type="spellStart"/>
+            <w:r>
+              <w:rPr>
+                <w:rFonts w:ascii="Cambria" w:hAnsi="Cambria"/>
+                <w:sz w:val="24"/>
+                <w:szCs w:val="24"/>
+              </w:rPr>
+              <w:t>Khanh</w:t>
+            </w:r>
+            <w:proofErr w:type="spellEnd"/>
           </w:p>
         </w:tc>
       </w:tr>
@@ -667,7 +813,25 @@
           <w:sz w:val="26"/>
           <w:szCs w:val="26"/>
         </w:rPr>
-        <w:t xml:space="preserve">-Ho Chi Minh City, </w:t>
+        <w:t>-</w:t>
+      </w:r>
+      <w:proofErr w:type="spellStart"/>
+      <w:r>
+        <w:rPr>
+          <w:rFonts w:ascii="Cambria" w:hAnsi="Cambria"/>
+          <w:sz w:val="26"/>
+          <w:szCs w:val="26"/>
+        </w:rPr>
+        <w:t>Ho</w:t>
+      </w:r>
+      <w:proofErr w:type="spellEnd"/>
+      <w:r>
+        <w:rPr>
+          <w:rFonts w:ascii="Cambria" w:hAnsi="Cambria"/>
+          <w:sz w:val="26"/>
+          <w:szCs w:val="26"/>
+        </w:rPr>
+        <w:t xml:space="preserve"> Chi Minh City, </w:t>
       </w:r>
       <w:r>
         <w:rPr>
@@ -10539,7 +10703,25 @@
           <w:sz w:val="24"/>
           <w:szCs w:val="24"/>
         </w:rPr>
-        <w:t>Admins can manage users’s ac</w:t>
+        <w:t xml:space="preserve">Admins can manage </w:t>
+      </w:r>
+      <w:proofErr w:type="spellStart"/>
+      <w:r>
+        <w:rPr>
+          <w:rFonts w:asciiTheme="majorHAnsi" w:hAnsiTheme="majorHAnsi"/>
+          <w:sz w:val="24"/>
+          <w:szCs w:val="24"/>
+        </w:rPr>
+        <w:t>users’s</w:t>
+      </w:r>
+      <w:proofErr w:type="spellEnd"/>
+      <w:r>
+        <w:rPr>
+          <w:rFonts w:asciiTheme="majorHAnsi" w:hAnsiTheme="majorHAnsi"/>
+          <w:sz w:val="24"/>
+          <w:szCs w:val="24"/>
+        </w:rPr>
+        <w:t xml:space="preserve"> ac</w:t>
       </w:r>
       <w:r>
         <w:rPr>
@@ -11026,9 +11208,27 @@
               <w:pStyle w:val="Default"/>
               <w:cnfStyle w:val="000000100000" w:firstRow="0" w:lastRow="0" w:firstColumn="0" w:lastColumn="0" w:oddVBand="0" w:evenVBand="0" w:oddHBand="1" w:evenHBand="0" w:firstRowFirstColumn="0" w:firstRowLastColumn="0" w:lastRowFirstColumn="0" w:lastRowLastColumn="0"/>
             </w:pPr>
-            <w:r>
-              <w:t>Kiều Trọng Khánh</w:t>
-            </w:r>
+            <w:proofErr w:type="spellStart"/>
+            <w:r>
+              <w:t>Kiều</w:t>
+            </w:r>
+            <w:proofErr w:type="spellEnd"/>
+            <w:r>
+              <w:t xml:space="preserve"> </w:t>
+            </w:r>
+            <w:proofErr w:type="spellStart"/>
+            <w:r>
+              <w:t>Trọng</w:t>
+            </w:r>
+            <w:proofErr w:type="spellEnd"/>
+            <w:r>
+              <w:t xml:space="preserve"> </w:t>
+            </w:r>
+            <w:proofErr w:type="spellStart"/>
+            <w:r>
+              <w:t>Khánh</w:t>
+            </w:r>
+            <w:proofErr w:type="spellEnd"/>
           </w:p>
         </w:tc>
         <w:tc>
@@ -11105,7 +11305,15 @@
               <w:cnfStyle w:val="000000000000" w:firstRow="0" w:lastRow="0" w:firstColumn="0" w:lastColumn="0" w:oddVBand="0" w:evenVBand="0" w:oddHBand="0" w:evenHBand="0" w:firstRowFirstColumn="0" w:firstRowLastColumn="0" w:lastRowFirstColumn="0" w:lastRowLastColumn="0"/>
             </w:pPr>
             <w:r>
-              <w:t>Bùi Đức Huy</w:t>
+              <w:t xml:space="preserve">Bùi </w:t>
+            </w:r>
+            <w:proofErr w:type="spellStart"/>
+            <w:r>
+              <w:t>Đức</w:t>
+            </w:r>
+            <w:proofErr w:type="spellEnd"/>
+            <w:r>
+              <w:t xml:space="preserve"> Huy</w:t>
             </w:r>
           </w:p>
         </w:tc>
@@ -11186,8 +11394,13 @@
               <w:cnfStyle w:val="000000100000" w:firstRow="0" w:lastRow="0" w:firstColumn="0" w:lastColumn="0" w:oddVBand="0" w:evenVBand="0" w:oddHBand="1" w:evenHBand="0" w:firstRowFirstColumn="0" w:firstRowLastColumn="0" w:lastRowFirstColumn="0" w:lastRowLastColumn="0"/>
             </w:pPr>
             <w:r>
-              <w:t>Nguyễn Quang Thiện</w:t>
-            </w:r>
+              <w:t xml:space="preserve">Nguyễn Quang </w:t>
+            </w:r>
+            <w:proofErr w:type="spellStart"/>
+            <w:r>
+              <w:t>Thiện</w:t>
+            </w:r>
+            <w:proofErr w:type="spellEnd"/>
           </w:p>
         </w:tc>
         <w:tc>
@@ -11264,8 +11477,21 @@
               <w:cnfStyle w:val="000000000000" w:firstRow="0" w:lastRow="0" w:firstColumn="0" w:lastColumn="0" w:oddVBand="0" w:evenVBand="0" w:oddHBand="0" w:evenHBand="0" w:firstRowFirstColumn="0" w:firstRowLastColumn="0" w:lastRowFirstColumn="0" w:lastRowLastColumn="0"/>
             </w:pPr>
             <w:r>
-              <w:t>Đặng Phú Thịnh</w:t>
-            </w:r>
+              <w:t xml:space="preserve">Đặng </w:t>
+            </w:r>
+            <w:proofErr w:type="spellStart"/>
+            <w:r>
+              <w:t>Phú</w:t>
+            </w:r>
+            <w:proofErr w:type="spellEnd"/>
+            <w:r>
+              <w:t xml:space="preserve"> </w:t>
+            </w:r>
+            <w:proofErr w:type="spellStart"/>
+            <w:r>
+              <w:t>Thịnh</w:t>
+            </w:r>
+            <w:proofErr w:type="spellEnd"/>
           </w:p>
         </w:tc>
         <w:tc>
@@ -11355,8 +11581,13 @@
               <w:cnfStyle w:val="000000100000" w:firstRow="0" w:lastRow="0" w:firstColumn="0" w:lastColumn="0" w:oddVBand="0" w:evenVBand="0" w:oddHBand="1" w:evenHBand="0" w:firstRowFirstColumn="0" w:firstRowLastColumn="0" w:lastRowFirstColumn="0" w:lastRowLastColumn="0"/>
             </w:pPr>
             <w:r>
-              <w:t>Nguyễn Duy Khương</w:t>
-            </w:r>
+              <w:t xml:space="preserve">Nguyễn Duy </w:t>
+            </w:r>
+            <w:proofErr w:type="spellStart"/>
+            <w:r>
+              <w:t>Khương</w:t>
+            </w:r>
+            <w:proofErr w:type="spellEnd"/>
           </w:p>
         </w:tc>
         <w:tc>
@@ -11587,8 +11818,52 @@
     </w:p>
     <w:p>
       <w:pPr>
-        <w:ind w:left="850"/>
-      </w:pPr>
+        <w:ind w:left="1276"/>
+      </w:pPr>
+      <w:r>
+        <w:rPr>
+          <w:rFonts w:asciiTheme="majorHAnsi" w:hAnsiTheme="majorHAnsi"/>
+          <w:sz w:val="24"/>
+          <w:szCs w:val="24"/>
+        </w:rPr>
+        <w:t xml:space="preserve">Transportation is one of the most important </w:t>
+      </w:r>
+      <w:proofErr w:type="spellStart"/>
+      <w:r>
+        <w:rPr>
+          <w:rFonts w:asciiTheme="majorHAnsi" w:hAnsiTheme="majorHAnsi"/>
+          <w:sz w:val="24"/>
+          <w:szCs w:val="24"/>
+        </w:rPr>
+        <w:t>acitivity</w:t>
+      </w:r>
+      <w:proofErr w:type="spellEnd"/>
+      <w:r>
+        <w:rPr>
+          <w:rFonts w:asciiTheme="majorHAnsi" w:hAnsiTheme="majorHAnsi"/>
+          <w:sz w:val="24"/>
+          <w:szCs w:val="24"/>
+        </w:rPr>
+        <w:t xml:space="preserve"> of human. It reflects the economic development of a country. Every year in Vietnam, there are thousands of trucks transferring goods around the country, but they often come back with empty containers. If we can optimize these empty containers, we can give truck drivers a chance to increase their income. To make it real, we propose an idea where we are the connector between truck drivers with empty containers and good owners where they can cooperate with better price and benefits. We will develop a system suggesting goods for truck drivers, tracking goods for </w:t>
+      </w:r>
+      <w:bookmarkStart w:id="24" w:name="_GoBack"/>
+      <w:r>
+        <w:rPr>
+          <w:rFonts w:asciiTheme="majorHAnsi" w:hAnsiTheme="majorHAnsi"/>
+          <w:sz w:val="24"/>
+          <w:szCs w:val="24"/>
+        </w:rPr>
+        <w:t xml:space="preserve">goods </w:t>
+      </w:r>
+      <w:bookmarkEnd w:id="24"/>
+      <w:r>
+        <w:rPr>
+          <w:rFonts w:asciiTheme="majorHAnsi" w:hAnsiTheme="majorHAnsi"/>
+          <w:sz w:val="24"/>
+          <w:szCs w:val="24"/>
+        </w:rPr>
+        <w:t>owners, helping truck drivers and goods owners make deals and contracts with the best price possible.</w:t>
+      </w:r>
     </w:p>
     <w:p>
       <w:pPr>
@@ -11597,11 +11872,11 @@
       <w:r>
         <w:t xml:space="preserve"> </w:t>
       </w:r>
-      <w:bookmarkStart w:id="24" w:name="_Toc408433100"/>
+      <w:bookmarkStart w:id="25" w:name="_Toc408433100"/>
       <w:r>
         <w:t>Project Overview</w:t>
       </w:r>
-      <w:bookmarkEnd w:id="24"/>
+      <w:bookmarkEnd w:id="25"/>
     </w:p>
     <w:p>
       <w:pPr>
@@ -11616,34 +11891,1646 @@
     </w:p>
     <w:p>
       <w:pPr>
-        <w:pStyle w:val="Heading4"/>
-      </w:pPr>
-      <w:r>
-        <w:t>The Proposed System</w:t>
+        <w:pStyle w:val="ListParagraph"/>
+        <w:ind w:left="1210"/>
+        <w:rPr>
+          <w:rStyle w:val="hps"/>
+          <w:rFonts w:asciiTheme="majorHAnsi" w:hAnsiTheme="majorHAnsi"/>
+          <w:sz w:val="24"/>
+          <w:szCs w:val="24"/>
+          <w:lang w:val="en"/>
+        </w:rPr>
+      </w:pPr>
+      <w:r>
+        <w:rPr>
+          <w:rStyle w:val="hps"/>
+          <w:rFonts w:asciiTheme="majorHAnsi" w:hAnsiTheme="majorHAnsi"/>
+          <w:sz w:val="24"/>
+          <w:szCs w:val="24"/>
+          <w:lang w:val="en"/>
+        </w:rPr>
+        <w:t>On the market</w:t>
+      </w:r>
+      <w:r>
+        <w:rPr>
+          <w:rStyle w:val="hps"/>
+          <w:rFonts w:asciiTheme="majorHAnsi" w:hAnsiTheme="majorHAnsi"/>
+          <w:sz w:val="24"/>
+          <w:szCs w:val="24"/>
+          <w:lang w:val="en"/>
+        </w:rPr>
+        <w:t xml:space="preserve"> right now already have some</w:t>
+      </w:r>
+      <w:r>
+        <w:rPr>
+          <w:rFonts w:asciiTheme="majorHAnsi" w:hAnsiTheme="majorHAnsi"/>
+          <w:sz w:val="24"/>
+          <w:szCs w:val="24"/>
+          <w:lang w:val="en"/>
+        </w:rPr>
+        <w:t xml:space="preserve"> </w:t>
+      </w:r>
+      <w:r>
+        <w:rPr>
+          <w:rStyle w:val="hps"/>
+          <w:rFonts w:asciiTheme="majorHAnsi" w:hAnsiTheme="majorHAnsi"/>
+          <w:sz w:val="24"/>
+          <w:szCs w:val="24"/>
+          <w:lang w:val="en"/>
+        </w:rPr>
+        <w:t xml:space="preserve">systems, which </w:t>
+      </w:r>
+      <w:r>
+        <w:rPr>
+          <w:rStyle w:val="hps"/>
+          <w:rFonts w:asciiTheme="majorHAnsi" w:hAnsiTheme="majorHAnsi"/>
+          <w:sz w:val="24"/>
+          <w:szCs w:val="24"/>
+          <w:lang w:val="en"/>
+        </w:rPr>
+        <w:t>have</w:t>
+      </w:r>
+      <w:r>
+        <w:rPr>
+          <w:rFonts w:asciiTheme="majorHAnsi" w:hAnsiTheme="majorHAnsi"/>
+          <w:sz w:val="24"/>
+          <w:szCs w:val="24"/>
+          <w:lang w:val="en"/>
+        </w:rPr>
+        <w:t xml:space="preserve"> </w:t>
+      </w:r>
+      <w:r>
+        <w:rPr>
+          <w:rStyle w:val="hps"/>
+          <w:rFonts w:asciiTheme="majorHAnsi" w:hAnsiTheme="majorHAnsi"/>
+          <w:sz w:val="24"/>
+          <w:szCs w:val="24"/>
+          <w:lang w:val="en"/>
+        </w:rPr>
+        <w:t>been</w:t>
+      </w:r>
+      <w:r>
+        <w:rPr>
+          <w:rFonts w:asciiTheme="majorHAnsi" w:hAnsiTheme="majorHAnsi"/>
+          <w:sz w:val="24"/>
+          <w:szCs w:val="24"/>
+          <w:lang w:val="en"/>
+        </w:rPr>
+        <w:t xml:space="preserve"> </w:t>
+      </w:r>
+      <w:r>
+        <w:rPr>
+          <w:rStyle w:val="hps"/>
+          <w:rFonts w:asciiTheme="majorHAnsi" w:hAnsiTheme="majorHAnsi"/>
+          <w:sz w:val="24"/>
+          <w:szCs w:val="24"/>
+          <w:lang w:val="en"/>
+        </w:rPr>
+        <w:t>implemented</w:t>
+      </w:r>
+      <w:r>
+        <w:rPr>
+          <w:rFonts w:asciiTheme="majorHAnsi" w:hAnsiTheme="majorHAnsi"/>
+          <w:sz w:val="24"/>
+          <w:szCs w:val="24"/>
+          <w:lang w:val="en"/>
+        </w:rPr>
+        <w:t xml:space="preserve"> </w:t>
+      </w:r>
+      <w:r>
+        <w:rPr>
+          <w:rStyle w:val="hps"/>
+          <w:rFonts w:asciiTheme="majorHAnsi" w:hAnsiTheme="majorHAnsi"/>
+          <w:sz w:val="24"/>
+          <w:szCs w:val="24"/>
+          <w:lang w:val="en"/>
+        </w:rPr>
+        <w:t>this idea</w:t>
+      </w:r>
+      <w:r>
+        <w:rPr>
+          <w:rFonts w:asciiTheme="majorHAnsi" w:hAnsiTheme="majorHAnsi"/>
+          <w:sz w:val="24"/>
+          <w:szCs w:val="24"/>
+          <w:lang w:val="en"/>
+        </w:rPr>
+        <w:t xml:space="preserve"> b</w:t>
+      </w:r>
+      <w:r>
+        <w:rPr>
+          <w:rStyle w:val="hps"/>
+          <w:rFonts w:asciiTheme="majorHAnsi" w:hAnsiTheme="majorHAnsi"/>
+          <w:sz w:val="24"/>
+          <w:szCs w:val="24"/>
+          <w:lang w:val="en"/>
+        </w:rPr>
+        <w:t>ut</w:t>
+      </w:r>
+      <w:r>
+        <w:rPr>
+          <w:rFonts w:asciiTheme="majorHAnsi" w:hAnsiTheme="majorHAnsi"/>
+          <w:sz w:val="24"/>
+          <w:szCs w:val="24"/>
+          <w:lang w:val="en"/>
+        </w:rPr>
+        <w:t xml:space="preserve"> </w:t>
+      </w:r>
+      <w:r>
+        <w:rPr>
+          <w:rStyle w:val="hps"/>
+          <w:rFonts w:asciiTheme="majorHAnsi" w:hAnsiTheme="majorHAnsi"/>
+          <w:sz w:val="24"/>
+          <w:szCs w:val="24"/>
+          <w:lang w:val="en"/>
+        </w:rPr>
+        <w:t>there are</w:t>
+      </w:r>
+      <w:r>
+        <w:rPr>
+          <w:rFonts w:asciiTheme="majorHAnsi" w:hAnsiTheme="majorHAnsi"/>
+          <w:sz w:val="24"/>
+          <w:szCs w:val="24"/>
+          <w:lang w:val="en"/>
+        </w:rPr>
+        <w:t xml:space="preserve"> </w:t>
+      </w:r>
+      <w:r>
+        <w:rPr>
+          <w:rStyle w:val="hps"/>
+          <w:rFonts w:asciiTheme="majorHAnsi" w:hAnsiTheme="majorHAnsi"/>
+          <w:sz w:val="24"/>
+          <w:szCs w:val="24"/>
+          <w:lang w:val="en"/>
+        </w:rPr>
+        <w:t>some</w:t>
+      </w:r>
+      <w:r>
+        <w:rPr>
+          <w:rFonts w:asciiTheme="majorHAnsi" w:hAnsiTheme="majorHAnsi"/>
+          <w:sz w:val="24"/>
+          <w:szCs w:val="24"/>
+          <w:lang w:val="en"/>
+        </w:rPr>
+        <w:t xml:space="preserve"> </w:t>
+      </w:r>
+      <w:r>
+        <w:rPr>
+          <w:rStyle w:val="hps"/>
+          <w:rFonts w:asciiTheme="majorHAnsi" w:hAnsiTheme="majorHAnsi"/>
+          <w:sz w:val="24"/>
+          <w:szCs w:val="24"/>
+          <w:lang w:val="en"/>
+        </w:rPr>
+        <w:t>limitations such as</w:t>
+      </w:r>
+      <w:r>
+        <w:rPr>
+          <w:rFonts w:asciiTheme="majorHAnsi" w:hAnsiTheme="majorHAnsi"/>
+          <w:sz w:val="24"/>
+          <w:szCs w:val="24"/>
+          <w:lang w:val="en"/>
+        </w:rPr>
+        <w:t xml:space="preserve"> </w:t>
+      </w:r>
+      <w:r>
+        <w:rPr>
+          <w:rStyle w:val="hps"/>
+          <w:rFonts w:asciiTheme="majorHAnsi" w:hAnsiTheme="majorHAnsi"/>
+          <w:sz w:val="24"/>
+          <w:szCs w:val="24"/>
+          <w:lang w:val="en"/>
+        </w:rPr>
+        <w:t>no</w:t>
+      </w:r>
+      <w:r>
+        <w:rPr>
+          <w:rFonts w:asciiTheme="majorHAnsi" w:hAnsiTheme="majorHAnsi"/>
+          <w:sz w:val="24"/>
+          <w:szCs w:val="24"/>
+          <w:lang w:val="en"/>
+        </w:rPr>
+        <w:t xml:space="preserve"> </w:t>
+      </w:r>
+      <w:r>
+        <w:rPr>
+          <w:rStyle w:val="hps"/>
+          <w:rFonts w:asciiTheme="majorHAnsi" w:hAnsiTheme="majorHAnsi"/>
+          <w:sz w:val="24"/>
+          <w:szCs w:val="24"/>
+          <w:lang w:val="en"/>
+        </w:rPr>
+        <w:t>mobile</w:t>
+      </w:r>
+      <w:r>
+        <w:rPr>
+          <w:rFonts w:asciiTheme="majorHAnsi" w:hAnsiTheme="majorHAnsi"/>
+          <w:sz w:val="24"/>
+          <w:szCs w:val="24"/>
+          <w:lang w:val="en"/>
+        </w:rPr>
+        <w:t xml:space="preserve"> </w:t>
+      </w:r>
+      <w:r>
+        <w:rPr>
+          <w:rStyle w:val="hps"/>
+          <w:rFonts w:asciiTheme="majorHAnsi" w:hAnsiTheme="majorHAnsi"/>
+          <w:sz w:val="24"/>
+          <w:szCs w:val="24"/>
+          <w:lang w:val="en"/>
+        </w:rPr>
+        <w:t>app</w:t>
+      </w:r>
+      <w:r>
+        <w:rPr>
+          <w:rFonts w:asciiTheme="majorHAnsi" w:hAnsiTheme="majorHAnsi"/>
+          <w:sz w:val="24"/>
+          <w:szCs w:val="24"/>
+          <w:lang w:val="en"/>
+        </w:rPr>
+        <w:t xml:space="preserve">, </w:t>
+      </w:r>
+      <w:r>
+        <w:rPr>
+          <w:rStyle w:val="hps"/>
+          <w:rFonts w:asciiTheme="majorHAnsi" w:hAnsiTheme="majorHAnsi"/>
+          <w:sz w:val="24"/>
+          <w:szCs w:val="24"/>
+          <w:lang w:val="en"/>
+        </w:rPr>
+        <w:t>intuitive</w:t>
+      </w:r>
+      <w:r>
+        <w:rPr>
+          <w:rFonts w:asciiTheme="majorHAnsi" w:hAnsiTheme="majorHAnsi"/>
+          <w:sz w:val="24"/>
+          <w:szCs w:val="24"/>
+          <w:lang w:val="en"/>
+        </w:rPr>
+        <w:t xml:space="preserve"> </w:t>
+      </w:r>
+      <w:r>
+        <w:rPr>
+          <w:rStyle w:val="hps"/>
+          <w:rFonts w:asciiTheme="majorHAnsi" w:hAnsiTheme="majorHAnsi"/>
+          <w:sz w:val="24"/>
+          <w:szCs w:val="24"/>
+          <w:lang w:val="en"/>
+        </w:rPr>
+        <w:t>interface</w:t>
+      </w:r>
+      <w:r>
+        <w:rPr>
+          <w:rFonts w:asciiTheme="majorHAnsi" w:hAnsiTheme="majorHAnsi"/>
+          <w:sz w:val="24"/>
+          <w:szCs w:val="24"/>
+          <w:lang w:val="en"/>
+        </w:rPr>
+        <w:t xml:space="preserve">, </w:t>
+      </w:r>
+      <w:r>
+        <w:rPr>
+          <w:rStyle w:val="hps"/>
+          <w:rFonts w:asciiTheme="majorHAnsi" w:hAnsiTheme="majorHAnsi"/>
+          <w:sz w:val="24"/>
+          <w:szCs w:val="24"/>
+          <w:lang w:val="en"/>
+        </w:rPr>
+        <w:t>no</w:t>
+      </w:r>
+      <w:r>
+        <w:rPr>
+          <w:rFonts w:asciiTheme="majorHAnsi" w:hAnsiTheme="majorHAnsi"/>
+          <w:sz w:val="24"/>
+          <w:szCs w:val="24"/>
+          <w:lang w:val="en"/>
+        </w:rPr>
+        <w:t xml:space="preserve"> </w:t>
+      </w:r>
+      <w:r>
+        <w:rPr>
+          <w:rStyle w:val="hps"/>
+          <w:rFonts w:asciiTheme="majorHAnsi" w:hAnsiTheme="majorHAnsi"/>
+          <w:sz w:val="24"/>
+          <w:szCs w:val="24"/>
+          <w:lang w:val="en"/>
+        </w:rPr>
+        <w:t xml:space="preserve">proposal </w:t>
+      </w:r>
+      <w:r>
+        <w:rPr>
+          <w:rStyle w:val="hps"/>
+          <w:rFonts w:asciiTheme="majorHAnsi" w:hAnsiTheme="majorHAnsi"/>
+          <w:sz w:val="24"/>
+          <w:szCs w:val="24"/>
+          <w:lang w:val="en"/>
+        </w:rPr>
+        <w:t>information</w:t>
+      </w:r>
+      <w:r>
+        <w:rPr>
+          <w:rStyle w:val="hps"/>
+          <w:rFonts w:asciiTheme="majorHAnsi" w:hAnsiTheme="majorHAnsi"/>
+          <w:sz w:val="24"/>
+          <w:szCs w:val="24"/>
+          <w:lang w:val="en"/>
+        </w:rPr>
+        <w:t xml:space="preserve"> functional</w:t>
+      </w:r>
+      <w:r>
+        <w:rPr>
+          <w:rFonts w:asciiTheme="majorHAnsi" w:hAnsiTheme="majorHAnsi"/>
+          <w:sz w:val="24"/>
+          <w:szCs w:val="24"/>
+          <w:lang w:val="en"/>
+        </w:rPr>
+        <w:t xml:space="preserve">, </w:t>
+      </w:r>
+      <w:r>
+        <w:rPr>
+          <w:rStyle w:val="hps"/>
+          <w:rFonts w:asciiTheme="majorHAnsi" w:hAnsiTheme="majorHAnsi"/>
+          <w:sz w:val="24"/>
+          <w:szCs w:val="24"/>
+          <w:lang w:val="en"/>
+        </w:rPr>
+        <w:t>suggest router</w:t>
+      </w:r>
+      <w:r>
+        <w:rPr>
+          <w:rFonts w:asciiTheme="majorHAnsi" w:hAnsiTheme="majorHAnsi"/>
+          <w:sz w:val="24"/>
+          <w:szCs w:val="24"/>
+          <w:lang w:val="en"/>
+        </w:rPr>
+        <w:t xml:space="preserve"> </w:t>
+      </w:r>
+      <w:r>
+        <w:rPr>
+          <w:rStyle w:val="hps"/>
+          <w:rFonts w:asciiTheme="majorHAnsi" w:hAnsiTheme="majorHAnsi"/>
+          <w:sz w:val="24"/>
+          <w:szCs w:val="24"/>
+          <w:lang w:val="en"/>
+        </w:rPr>
+        <w:t>to the user</w:t>
+      </w:r>
+      <w:r>
+        <w:rPr>
+          <w:rFonts w:asciiTheme="majorHAnsi" w:hAnsiTheme="majorHAnsi"/>
+          <w:sz w:val="24"/>
+          <w:szCs w:val="24"/>
+          <w:lang w:val="en"/>
+        </w:rPr>
+        <w:t xml:space="preserve"> </w:t>
+      </w:r>
+      <w:r>
+        <w:rPr>
+          <w:rStyle w:val="hps"/>
+          <w:rFonts w:asciiTheme="majorHAnsi" w:hAnsiTheme="majorHAnsi"/>
+          <w:sz w:val="24"/>
+          <w:szCs w:val="24"/>
+          <w:lang w:val="en"/>
+        </w:rPr>
+        <w:t xml:space="preserve">… </w:t>
+      </w:r>
+      <w:proofErr w:type="spellStart"/>
+      <w:r>
+        <w:rPr>
+          <w:rStyle w:val="hps"/>
+          <w:rFonts w:asciiTheme="majorHAnsi" w:hAnsiTheme="majorHAnsi"/>
+          <w:sz w:val="24"/>
+          <w:szCs w:val="24"/>
+          <w:lang w:val="en"/>
+        </w:rPr>
+        <w:t>Thourght</w:t>
+      </w:r>
+      <w:proofErr w:type="spellEnd"/>
+      <w:r>
+        <w:rPr>
+          <w:rStyle w:val="hps"/>
+          <w:rFonts w:asciiTheme="majorHAnsi" w:hAnsiTheme="majorHAnsi"/>
+          <w:sz w:val="24"/>
+          <w:szCs w:val="24"/>
+          <w:lang w:val="en"/>
+        </w:rPr>
+        <w:t xml:space="preserve"> the market research in Viet Nam, we did not found any similar </w:t>
+      </w:r>
+      <w:r>
+        <w:rPr>
+          <w:rStyle w:val="hps"/>
+          <w:rFonts w:asciiTheme="majorHAnsi" w:hAnsiTheme="majorHAnsi"/>
+          <w:sz w:val="24"/>
+          <w:szCs w:val="24"/>
+          <w:lang w:val="en"/>
+        </w:rPr>
+        <w:t>system</w:t>
+      </w:r>
+      <w:r>
+        <w:rPr>
+          <w:rStyle w:val="hps"/>
+          <w:rFonts w:asciiTheme="majorHAnsi" w:hAnsiTheme="majorHAnsi"/>
+          <w:sz w:val="24"/>
+          <w:szCs w:val="24"/>
+          <w:lang w:val="en"/>
+        </w:rPr>
+        <w:t xml:space="preserve">. Our solution will solve </w:t>
+      </w:r>
+      <w:proofErr w:type="spellStart"/>
+      <w:r>
+        <w:rPr>
+          <w:rStyle w:val="hps"/>
+          <w:rFonts w:asciiTheme="majorHAnsi" w:hAnsiTheme="majorHAnsi"/>
+          <w:sz w:val="24"/>
+          <w:szCs w:val="24"/>
+          <w:lang w:val="en"/>
+        </w:rPr>
+        <w:t>ou</w:t>
+      </w:r>
+      <w:r>
+        <w:rPr>
+          <w:rStyle w:val="hps"/>
+          <w:rFonts w:asciiTheme="majorHAnsi" w:hAnsiTheme="majorHAnsi"/>
+          <w:sz w:val="24"/>
+          <w:szCs w:val="24"/>
+          <w:lang w:val="en"/>
+        </w:rPr>
+        <w:t>standing</w:t>
+      </w:r>
+      <w:proofErr w:type="spellEnd"/>
+      <w:r>
+        <w:rPr>
+          <w:rStyle w:val="hps"/>
+          <w:rFonts w:asciiTheme="majorHAnsi" w:hAnsiTheme="majorHAnsi"/>
+          <w:sz w:val="24"/>
+          <w:szCs w:val="24"/>
+          <w:lang w:val="en"/>
+        </w:rPr>
+        <w:t xml:space="preserve"> goods problem of owner and </w:t>
+      </w:r>
+      <w:proofErr w:type="spellStart"/>
+      <w:r>
+        <w:rPr>
+          <w:rStyle w:val="hps"/>
+          <w:rFonts w:asciiTheme="majorHAnsi" w:hAnsiTheme="majorHAnsi"/>
+          <w:sz w:val="24"/>
+          <w:szCs w:val="24"/>
+          <w:lang w:val="en"/>
+        </w:rPr>
+        <w:t>inscrease</w:t>
+      </w:r>
+      <w:proofErr w:type="spellEnd"/>
+      <w:r>
+        <w:rPr>
+          <w:rStyle w:val="hps"/>
+          <w:rFonts w:asciiTheme="majorHAnsi" w:hAnsiTheme="majorHAnsi"/>
+          <w:sz w:val="24"/>
+          <w:szCs w:val="24"/>
+          <w:lang w:val="en"/>
+        </w:rPr>
+        <w:t xml:space="preserve"> the</w:t>
+      </w:r>
+      <w:r>
+        <w:rPr>
+          <w:rStyle w:val="hps"/>
+          <w:rFonts w:asciiTheme="majorHAnsi" w:hAnsiTheme="majorHAnsi"/>
+          <w:sz w:val="24"/>
+          <w:szCs w:val="24"/>
+          <w:lang w:val="en"/>
+        </w:rPr>
+        <w:t xml:space="preserve"> profit </w:t>
+      </w:r>
+      <w:r>
+        <w:rPr>
+          <w:rStyle w:val="hps"/>
+          <w:rFonts w:asciiTheme="majorHAnsi" w:hAnsiTheme="majorHAnsi"/>
+          <w:sz w:val="24"/>
+          <w:szCs w:val="24"/>
+          <w:lang w:val="en"/>
+        </w:rPr>
+        <w:t>of</w:t>
+      </w:r>
+      <w:r>
+        <w:rPr>
+          <w:rStyle w:val="hps"/>
+          <w:rFonts w:asciiTheme="majorHAnsi" w:hAnsiTheme="majorHAnsi"/>
+          <w:sz w:val="24"/>
+          <w:szCs w:val="24"/>
+          <w:lang w:val="en"/>
+        </w:rPr>
+        <w:t xml:space="preserve"> truck driver</w:t>
+      </w:r>
+      <w:r>
+        <w:rPr>
+          <w:rStyle w:val="hps"/>
+          <w:rFonts w:asciiTheme="majorHAnsi" w:hAnsiTheme="majorHAnsi"/>
+          <w:sz w:val="24"/>
+          <w:szCs w:val="24"/>
+          <w:lang w:val="en"/>
+        </w:rPr>
+        <w:t>.</w:t>
       </w:r>
     </w:p>
     <w:p>
       <w:pPr>
-        <w:pStyle w:val="Heading5"/>
-      </w:pPr>
-      <w:r>
-        <w:t>Website Application</w:t>
+        <w:pStyle w:val="ListParagraph"/>
+        <w:ind w:left="1210"/>
+        <w:rPr>
+          <w:rFonts w:asciiTheme="majorHAnsi" w:hAnsiTheme="majorHAnsi"/>
+          <w:sz w:val="24"/>
+          <w:szCs w:val="24"/>
+        </w:rPr>
+      </w:pPr>
+      <w:r>
+        <w:rPr>
+          <w:rStyle w:val="hps"/>
+          <w:rFonts w:asciiTheme="majorHAnsi" w:hAnsiTheme="majorHAnsi"/>
+          <w:sz w:val="24"/>
+          <w:szCs w:val="24"/>
+          <w:lang w:val="en"/>
+        </w:rPr>
+        <w:t>In addition</w:t>
+      </w:r>
+      <w:r>
+        <w:rPr>
+          <w:rStyle w:val="hps"/>
+          <w:rFonts w:asciiTheme="majorHAnsi" w:hAnsiTheme="majorHAnsi"/>
+          <w:sz w:val="24"/>
+          <w:szCs w:val="24"/>
+          <w:lang w:val="en"/>
+        </w:rPr>
+        <w:t>al</w:t>
+      </w:r>
+      <w:r>
+        <w:rPr>
+          <w:rStyle w:val="hps"/>
+          <w:rFonts w:asciiTheme="majorHAnsi" w:hAnsiTheme="majorHAnsi"/>
+          <w:sz w:val="24"/>
+          <w:szCs w:val="24"/>
+          <w:lang w:val="en"/>
+        </w:rPr>
+        <w:t xml:space="preserve">, we also provide </w:t>
+      </w:r>
+      <w:r>
+        <w:rPr>
+          <w:rStyle w:val="hps"/>
+          <w:rFonts w:asciiTheme="majorHAnsi" w:hAnsiTheme="majorHAnsi"/>
+          <w:sz w:val="24"/>
+          <w:szCs w:val="24"/>
+          <w:lang w:val="en"/>
+        </w:rPr>
+        <w:t xml:space="preserve">a </w:t>
+      </w:r>
+      <w:r>
+        <w:rPr>
+          <w:rStyle w:val="hps"/>
+          <w:rFonts w:asciiTheme="majorHAnsi" w:hAnsiTheme="majorHAnsi"/>
+          <w:sz w:val="24"/>
+          <w:szCs w:val="24"/>
+          <w:lang w:val="en"/>
+        </w:rPr>
+        <w:t>se</w:t>
+      </w:r>
+      <w:r>
+        <w:rPr>
+          <w:rStyle w:val="hps"/>
+          <w:rFonts w:asciiTheme="majorHAnsi" w:hAnsiTheme="majorHAnsi"/>
+          <w:sz w:val="24"/>
+          <w:szCs w:val="24"/>
+          <w:lang w:val="en"/>
+        </w:rPr>
+        <w:t>rvice on mobile application which can help truck driver receive the suggestion from</w:t>
+      </w:r>
+      <w:r>
+        <w:rPr>
+          <w:rStyle w:val="hps"/>
+          <w:rFonts w:asciiTheme="majorHAnsi" w:hAnsiTheme="majorHAnsi"/>
+          <w:sz w:val="24"/>
+          <w:szCs w:val="24"/>
+          <w:lang w:val="en"/>
+        </w:rPr>
+        <w:t xml:space="preserve"> </w:t>
+      </w:r>
+      <w:r>
+        <w:rPr>
+          <w:rStyle w:val="hps"/>
+          <w:rFonts w:asciiTheme="majorHAnsi" w:hAnsiTheme="majorHAnsi"/>
+          <w:sz w:val="24"/>
+          <w:szCs w:val="24"/>
+          <w:lang w:val="en"/>
+        </w:rPr>
+        <w:t>system,</w:t>
+      </w:r>
+      <w:r>
+        <w:rPr>
+          <w:rStyle w:val="hps"/>
+          <w:rFonts w:asciiTheme="majorHAnsi" w:hAnsiTheme="majorHAnsi"/>
+          <w:sz w:val="24"/>
+          <w:szCs w:val="24"/>
+          <w:lang w:val="en"/>
+        </w:rPr>
+        <w:t xml:space="preserve"> </w:t>
+      </w:r>
+      <w:r>
+        <w:rPr>
+          <w:rStyle w:val="hps"/>
+          <w:rFonts w:asciiTheme="majorHAnsi" w:hAnsiTheme="majorHAnsi"/>
+          <w:sz w:val="24"/>
+          <w:szCs w:val="24"/>
+          <w:lang w:val="en"/>
+        </w:rPr>
+        <w:t>view</w:t>
+      </w:r>
+      <w:r>
+        <w:rPr>
+          <w:rStyle w:val="hps"/>
+          <w:rFonts w:asciiTheme="majorHAnsi" w:hAnsiTheme="majorHAnsi"/>
+          <w:sz w:val="24"/>
+          <w:szCs w:val="24"/>
+          <w:lang w:val="en"/>
+        </w:rPr>
+        <w:t xml:space="preserve"> the good information</w:t>
+      </w:r>
+      <w:r>
+        <w:rPr>
+          <w:rStyle w:val="hps"/>
+          <w:rFonts w:asciiTheme="majorHAnsi" w:hAnsiTheme="majorHAnsi"/>
+          <w:sz w:val="24"/>
+          <w:szCs w:val="24"/>
+          <w:lang w:val="en"/>
+        </w:rPr>
+        <w:t>. After that, driver can make a deal with good owner, load balancing by the best</w:t>
+      </w:r>
+      <w:r>
+        <w:rPr>
+          <w:rStyle w:val="hps"/>
+          <w:rFonts w:asciiTheme="majorHAnsi" w:hAnsiTheme="majorHAnsi"/>
+          <w:sz w:val="24"/>
+          <w:szCs w:val="24"/>
+          <w:lang w:val="en"/>
+        </w:rPr>
+        <w:t xml:space="preserve"> route</w:t>
+      </w:r>
+      <w:r>
+        <w:rPr>
+          <w:rStyle w:val="hps"/>
+          <w:rFonts w:asciiTheme="majorHAnsi" w:hAnsiTheme="majorHAnsi"/>
+          <w:sz w:val="24"/>
+          <w:szCs w:val="24"/>
+          <w:lang w:val="en"/>
+        </w:rPr>
+        <w:t xml:space="preserve"> </w:t>
+      </w:r>
+      <w:r>
+        <w:rPr>
+          <w:rStyle w:val="hps"/>
+          <w:rFonts w:asciiTheme="majorHAnsi" w:hAnsiTheme="majorHAnsi"/>
+          <w:sz w:val="24"/>
+          <w:szCs w:val="24"/>
+          <w:lang w:val="en"/>
+        </w:rPr>
+        <w:t>optimizing</w:t>
+      </w:r>
+      <w:r>
+        <w:rPr>
+          <w:rStyle w:val="hps"/>
+          <w:rFonts w:asciiTheme="majorHAnsi" w:hAnsiTheme="majorHAnsi"/>
+          <w:sz w:val="24"/>
+          <w:szCs w:val="24"/>
+          <w:lang w:val="en"/>
+        </w:rPr>
+        <w:t xml:space="preserve"> which system</w:t>
+      </w:r>
+      <w:r>
+        <w:rPr>
+          <w:rStyle w:val="hps"/>
+          <w:rFonts w:asciiTheme="majorHAnsi" w:hAnsiTheme="majorHAnsi"/>
+          <w:sz w:val="24"/>
+          <w:szCs w:val="24"/>
+          <w:lang w:val="en"/>
+        </w:rPr>
+        <w:t xml:space="preserve"> suggested</w:t>
+      </w:r>
+      <w:r>
+        <w:rPr>
+          <w:rStyle w:val="hps"/>
+          <w:rFonts w:asciiTheme="majorHAnsi" w:hAnsiTheme="majorHAnsi"/>
+          <w:sz w:val="24"/>
+          <w:szCs w:val="24"/>
+          <w:lang w:val="en"/>
+        </w:rPr>
+        <w:t xml:space="preserve">; </w:t>
+      </w:r>
+      <w:r>
+        <w:rPr>
+          <w:rStyle w:val="hps"/>
+          <w:rFonts w:asciiTheme="majorHAnsi" w:hAnsiTheme="majorHAnsi"/>
+          <w:sz w:val="24"/>
+          <w:szCs w:val="24"/>
+          <w:lang w:val="en"/>
+        </w:rPr>
+        <w:t>good owner can view the information of truck driver, deal again and tracking the delivery information.</w:t>
       </w:r>
     </w:p>
     <w:p>
       <w:pPr>
-        <w:pStyle w:val="Heading5"/>
-      </w:pPr>
-      <w:r>
-        <w:t>Mobile Application</w:t>
+        <w:pStyle w:val="Heading4"/>
+      </w:pPr>
+      <w:r>
+        <w:t>The Proposed System</w:t>
       </w:r>
     </w:p>
     <w:p>
       <w:pPr>
+        <w:pStyle w:val="Heading5"/>
+      </w:pPr>
+      <w:r>
+        <w:t>Website Application</w:t>
+      </w:r>
+    </w:p>
+    <w:p>
+      <w:pPr>
+        <w:pStyle w:val="Heading5"/>
+        <w:numPr>
+          <w:ilvl w:val="4"/>
+          <w:numId w:val="3"/>
+        </w:numPr>
+        <w:rPr>
+          <w:rFonts w:asciiTheme="majorHAnsi" w:hAnsiTheme="majorHAnsi"/>
+        </w:rPr>
+      </w:pPr>
+      <w:r>
+        <w:rPr>
+          <w:rFonts w:asciiTheme="majorHAnsi" w:hAnsiTheme="majorHAnsi"/>
+        </w:rPr>
+        <w:t>Admin</w:t>
+      </w:r>
+    </w:p>
+    <w:p>
+      <w:pPr>
+        <w:pStyle w:val="ListParagraph"/>
+        <w:numPr>
+          <w:ilvl w:val="2"/>
+          <w:numId w:val="24"/>
+        </w:numPr>
+        <w:rPr>
+          <w:rFonts w:asciiTheme="majorHAnsi" w:hAnsiTheme="majorHAnsi"/>
+          <w:sz w:val="24"/>
+          <w:szCs w:val="24"/>
+        </w:rPr>
+      </w:pPr>
+      <w:r>
+        <w:rPr>
+          <w:rFonts w:asciiTheme="majorHAnsi" w:hAnsiTheme="majorHAnsi"/>
+          <w:sz w:val="24"/>
+          <w:szCs w:val="24"/>
+        </w:rPr>
+        <w:t>Admins can manage accounts in the system.</w:t>
+      </w:r>
+    </w:p>
+    <w:p>
+      <w:pPr>
+        <w:pStyle w:val="ListParagraph"/>
+        <w:numPr>
+          <w:ilvl w:val="2"/>
+          <w:numId w:val="24"/>
+        </w:numPr>
+        <w:rPr>
+          <w:rFonts w:asciiTheme="majorHAnsi" w:hAnsiTheme="majorHAnsi"/>
+          <w:sz w:val="24"/>
+          <w:szCs w:val="24"/>
+        </w:rPr>
+      </w:pPr>
+      <w:r>
+        <w:rPr>
+          <w:rFonts w:asciiTheme="majorHAnsi" w:hAnsiTheme="majorHAnsi"/>
+          <w:sz w:val="24"/>
+          <w:szCs w:val="24"/>
+        </w:rPr>
+        <w:t>Admins can configure some value of system and algorithms to apply default to all new users’ accounts.</w:t>
+      </w:r>
+    </w:p>
+    <w:p>
+      <w:pPr>
+        <w:pStyle w:val="Heading5"/>
+        <w:numPr>
+          <w:ilvl w:val="4"/>
+          <w:numId w:val="3"/>
+        </w:numPr>
+        <w:rPr>
+          <w:rFonts w:asciiTheme="majorHAnsi" w:hAnsiTheme="majorHAnsi"/>
+        </w:rPr>
+      </w:pPr>
+      <w:r>
+        <w:rPr>
+          <w:rFonts w:asciiTheme="majorHAnsi" w:hAnsiTheme="majorHAnsi"/>
+        </w:rPr>
+        <w:t>Staff</w:t>
+      </w:r>
+    </w:p>
+    <w:p>
+      <w:pPr>
+        <w:pStyle w:val="ListParagraph"/>
+        <w:numPr>
+          <w:ilvl w:val="2"/>
+          <w:numId w:val="24"/>
+        </w:numPr>
+        <w:rPr>
+          <w:rFonts w:asciiTheme="majorHAnsi" w:hAnsiTheme="majorHAnsi"/>
+          <w:sz w:val="24"/>
+          <w:szCs w:val="24"/>
+        </w:rPr>
+      </w:pPr>
+      <w:r>
+        <w:rPr>
+          <w:rFonts w:asciiTheme="majorHAnsi" w:hAnsiTheme="majorHAnsi"/>
+          <w:sz w:val="24"/>
+          <w:szCs w:val="24"/>
+        </w:rPr>
+        <w:t>Manage status of deal</w:t>
+      </w:r>
+    </w:p>
+    <w:p>
+      <w:pPr>
+        <w:pStyle w:val="ListParagraph"/>
+        <w:numPr>
+          <w:ilvl w:val="2"/>
+          <w:numId w:val="24"/>
+        </w:numPr>
+        <w:rPr>
+          <w:rFonts w:asciiTheme="majorHAnsi" w:hAnsiTheme="majorHAnsi"/>
+          <w:sz w:val="24"/>
+          <w:szCs w:val="24"/>
+        </w:rPr>
+      </w:pPr>
+      <w:r>
+        <w:rPr>
+          <w:rFonts w:asciiTheme="majorHAnsi" w:hAnsiTheme="majorHAnsi"/>
+          <w:sz w:val="24"/>
+          <w:szCs w:val="24"/>
+        </w:rPr>
+        <w:t>Tracking the delivery information</w:t>
+      </w:r>
+    </w:p>
+    <w:p>
+      <w:pPr>
+        <w:pStyle w:val="Heading5"/>
+        <w:numPr>
+          <w:ilvl w:val="4"/>
+          <w:numId w:val="3"/>
+        </w:numPr>
+        <w:rPr>
+          <w:rFonts w:asciiTheme="majorHAnsi" w:hAnsiTheme="majorHAnsi"/>
+        </w:rPr>
+      </w:pPr>
+      <w:r>
+        <w:rPr>
+          <w:rFonts w:asciiTheme="majorHAnsi" w:hAnsiTheme="majorHAnsi"/>
+        </w:rPr>
+        <w:lastRenderedPageBreak/>
+        <w:t xml:space="preserve">Goods </w:t>
+      </w:r>
+      <w:r>
+        <w:rPr>
+          <w:rFonts w:asciiTheme="majorHAnsi" w:hAnsiTheme="majorHAnsi"/>
+        </w:rPr>
+        <w:t>o</w:t>
+      </w:r>
+      <w:r>
+        <w:rPr>
+          <w:rFonts w:asciiTheme="majorHAnsi" w:hAnsiTheme="majorHAnsi"/>
+        </w:rPr>
+        <w:t>wner</w:t>
+      </w:r>
+    </w:p>
+    <w:p>
+      <w:pPr>
+        <w:pStyle w:val="ListParagraph"/>
+        <w:numPr>
+          <w:ilvl w:val="2"/>
+          <w:numId w:val="24"/>
+        </w:numPr>
+        <w:rPr>
+          <w:rFonts w:asciiTheme="majorHAnsi" w:hAnsiTheme="majorHAnsi"/>
+          <w:sz w:val="24"/>
+          <w:szCs w:val="24"/>
+        </w:rPr>
+      </w:pPr>
+      <w:r>
+        <w:rPr>
+          <w:rFonts w:asciiTheme="majorHAnsi" w:hAnsiTheme="majorHAnsi"/>
+          <w:sz w:val="24"/>
+          <w:szCs w:val="24"/>
+        </w:rPr>
+        <w:t>Goods owner can manage load and personal information.</w:t>
+      </w:r>
+    </w:p>
+    <w:p>
+      <w:pPr>
+        <w:pStyle w:val="ListParagraph"/>
+        <w:numPr>
+          <w:ilvl w:val="2"/>
+          <w:numId w:val="24"/>
+        </w:numPr>
+        <w:rPr>
+          <w:rFonts w:asciiTheme="majorHAnsi" w:hAnsiTheme="majorHAnsi"/>
+          <w:sz w:val="24"/>
+          <w:szCs w:val="24"/>
+        </w:rPr>
+      </w:pPr>
+      <w:r>
+        <w:rPr>
+          <w:rFonts w:asciiTheme="majorHAnsi" w:hAnsiTheme="majorHAnsi"/>
+          <w:sz w:val="24"/>
+          <w:szCs w:val="24"/>
+        </w:rPr>
+        <w:t xml:space="preserve">Make deal with truck driver after </w:t>
+      </w:r>
+      <w:proofErr w:type="spellStart"/>
+      <w:r>
+        <w:rPr>
+          <w:rFonts w:asciiTheme="majorHAnsi" w:hAnsiTheme="majorHAnsi"/>
+          <w:sz w:val="24"/>
+          <w:szCs w:val="24"/>
+        </w:rPr>
+        <w:t>reveived</w:t>
+      </w:r>
+      <w:proofErr w:type="spellEnd"/>
+      <w:r>
+        <w:rPr>
+          <w:rFonts w:asciiTheme="majorHAnsi" w:hAnsiTheme="majorHAnsi"/>
+          <w:sz w:val="24"/>
+          <w:szCs w:val="24"/>
+        </w:rPr>
+        <w:t xml:space="preserve"> or search road information.</w:t>
+      </w:r>
+    </w:p>
+    <w:p>
+      <w:pPr>
+        <w:pStyle w:val="Heading5"/>
+        <w:numPr>
+          <w:ilvl w:val="4"/>
+          <w:numId w:val="3"/>
+        </w:numPr>
+        <w:rPr>
+          <w:rFonts w:asciiTheme="majorHAnsi" w:hAnsiTheme="majorHAnsi"/>
+        </w:rPr>
+      </w:pPr>
+      <w:r>
+        <w:rPr>
+          <w:rFonts w:asciiTheme="majorHAnsi" w:hAnsiTheme="majorHAnsi"/>
+        </w:rPr>
+        <w:t>System</w:t>
+      </w:r>
+    </w:p>
+    <w:p>
+      <w:pPr>
+        <w:pStyle w:val="ListParagraph"/>
+        <w:numPr>
+          <w:ilvl w:val="2"/>
+          <w:numId w:val="24"/>
+        </w:numPr>
+        <w:rPr>
+          <w:rFonts w:asciiTheme="majorHAnsi" w:hAnsiTheme="majorHAnsi"/>
+          <w:sz w:val="24"/>
+          <w:szCs w:val="24"/>
+        </w:rPr>
+      </w:pPr>
+      <w:r>
+        <w:rPr>
+          <w:rFonts w:asciiTheme="majorHAnsi" w:hAnsiTheme="majorHAnsi"/>
+          <w:sz w:val="24"/>
+          <w:szCs w:val="24"/>
+        </w:rPr>
+        <w:t xml:space="preserve">System can give suggestions about </w:t>
+      </w:r>
+      <w:r>
+        <w:rPr>
+          <w:rFonts w:asciiTheme="majorHAnsi" w:hAnsiTheme="majorHAnsi"/>
+          <w:sz w:val="24"/>
+          <w:szCs w:val="24"/>
+        </w:rPr>
+        <w:t xml:space="preserve">the road information of </w:t>
+      </w:r>
+      <w:r>
+        <w:rPr>
+          <w:rFonts w:asciiTheme="majorHAnsi" w:hAnsiTheme="majorHAnsi"/>
+          <w:sz w:val="24"/>
+          <w:szCs w:val="24"/>
+        </w:rPr>
+        <w:t xml:space="preserve">the </w:t>
+      </w:r>
+      <w:r>
+        <w:rPr>
+          <w:rFonts w:asciiTheme="majorHAnsi" w:hAnsiTheme="majorHAnsi"/>
+          <w:sz w:val="24"/>
+          <w:szCs w:val="24"/>
+        </w:rPr>
+        <w:t>truck driver to goods owner, or suggest load information of goods owner to truck driver afte</w:t>
+      </w:r>
+      <w:r>
+        <w:rPr>
+          <w:rFonts w:asciiTheme="majorHAnsi" w:hAnsiTheme="majorHAnsi"/>
+          <w:sz w:val="24"/>
+          <w:szCs w:val="24"/>
+        </w:rPr>
+        <w:t xml:space="preserve">r they posted </w:t>
+      </w:r>
+      <w:r>
+        <w:rPr>
+          <w:rFonts w:asciiTheme="majorHAnsi" w:hAnsiTheme="majorHAnsi"/>
+          <w:sz w:val="24"/>
+          <w:szCs w:val="24"/>
+        </w:rPr>
+        <w:t>items</w:t>
+      </w:r>
+      <w:r>
+        <w:rPr>
+          <w:rFonts w:asciiTheme="majorHAnsi" w:hAnsiTheme="majorHAnsi"/>
+          <w:sz w:val="24"/>
+          <w:szCs w:val="24"/>
+        </w:rPr>
+        <w:t>.</w:t>
+      </w:r>
+    </w:p>
+    <w:p>
+      <w:pPr>
+        <w:pStyle w:val="ListParagraph"/>
+        <w:numPr>
+          <w:ilvl w:val="2"/>
+          <w:numId w:val="24"/>
+        </w:numPr>
+        <w:rPr>
+          <w:rFonts w:asciiTheme="majorHAnsi" w:hAnsiTheme="majorHAnsi"/>
+          <w:sz w:val="24"/>
+          <w:szCs w:val="24"/>
+        </w:rPr>
+      </w:pPr>
+      <w:r>
+        <w:rPr>
+          <w:rFonts w:asciiTheme="majorHAnsi" w:hAnsiTheme="majorHAnsi"/>
+          <w:sz w:val="24"/>
+          <w:szCs w:val="24"/>
+        </w:rPr>
+        <w:t>System can optimize the road when driver register</w:t>
+      </w:r>
+      <w:r>
+        <w:rPr>
+          <w:rFonts w:asciiTheme="majorHAnsi" w:hAnsiTheme="majorHAnsi"/>
+          <w:sz w:val="24"/>
+          <w:szCs w:val="24"/>
+        </w:rPr>
+        <w:t>ed</w:t>
+      </w:r>
+      <w:r>
+        <w:rPr>
+          <w:rFonts w:asciiTheme="majorHAnsi" w:hAnsiTheme="majorHAnsi"/>
+          <w:sz w:val="24"/>
+          <w:szCs w:val="24"/>
+        </w:rPr>
+        <w:t xml:space="preserve"> multiple loads.</w:t>
+      </w:r>
+    </w:p>
+    <w:p>
+      <w:pPr>
+        <w:pStyle w:val="Heading5"/>
+        <w:rPr>
+          <w:rFonts w:asciiTheme="majorHAnsi" w:hAnsiTheme="majorHAnsi"/>
+        </w:rPr>
+      </w:pPr>
+      <w:r>
+        <w:rPr>
+          <w:rFonts w:asciiTheme="majorHAnsi" w:hAnsiTheme="majorHAnsi"/>
+        </w:rPr>
+        <w:t>Mobile Application</w:t>
+      </w:r>
+    </w:p>
+    <w:p>
+      <w:pPr>
+        <w:pStyle w:val="Heading5"/>
+        <w:numPr>
+          <w:ilvl w:val="4"/>
+          <w:numId w:val="3"/>
+        </w:numPr>
+        <w:rPr>
+          <w:rFonts w:asciiTheme="majorHAnsi" w:hAnsiTheme="majorHAnsi"/>
+        </w:rPr>
+      </w:pPr>
+      <w:r>
+        <w:rPr>
+          <w:rFonts w:asciiTheme="majorHAnsi" w:hAnsiTheme="majorHAnsi"/>
+        </w:rPr>
+        <w:t>Truck driver</w:t>
+      </w:r>
+    </w:p>
+    <w:p>
+      <w:pPr>
+        <w:pStyle w:val="ListParagraph"/>
+        <w:numPr>
+          <w:ilvl w:val="2"/>
+          <w:numId w:val="24"/>
+        </w:numPr>
+        <w:rPr>
+          <w:rFonts w:asciiTheme="majorHAnsi" w:hAnsiTheme="majorHAnsi"/>
+          <w:sz w:val="24"/>
+          <w:szCs w:val="24"/>
+        </w:rPr>
+      </w:pPr>
+      <w:r>
+        <w:rPr>
+          <w:rFonts w:asciiTheme="majorHAnsi" w:hAnsiTheme="majorHAnsi"/>
+          <w:sz w:val="24"/>
+          <w:szCs w:val="24"/>
+        </w:rPr>
+        <w:t xml:space="preserve">Truck driver can manage </w:t>
+      </w:r>
+      <w:r>
+        <w:rPr>
+          <w:rFonts w:asciiTheme="majorHAnsi" w:hAnsiTheme="majorHAnsi"/>
+          <w:sz w:val="24"/>
+          <w:szCs w:val="24"/>
+        </w:rPr>
+        <w:t>road</w:t>
+      </w:r>
+      <w:r>
+        <w:rPr>
+          <w:rFonts w:asciiTheme="majorHAnsi" w:hAnsiTheme="majorHAnsi"/>
+          <w:sz w:val="24"/>
+          <w:szCs w:val="24"/>
+        </w:rPr>
+        <w:t xml:space="preserve"> </w:t>
+      </w:r>
+      <w:r>
+        <w:rPr>
+          <w:rFonts w:asciiTheme="majorHAnsi" w:hAnsiTheme="majorHAnsi"/>
+          <w:sz w:val="24"/>
+          <w:szCs w:val="24"/>
+        </w:rPr>
+        <w:t xml:space="preserve">and personal </w:t>
+      </w:r>
+      <w:r>
+        <w:rPr>
+          <w:rFonts w:asciiTheme="majorHAnsi" w:hAnsiTheme="majorHAnsi"/>
+          <w:sz w:val="24"/>
+          <w:szCs w:val="24"/>
+        </w:rPr>
+        <w:t>information</w:t>
+      </w:r>
+      <w:r>
+        <w:rPr>
+          <w:rFonts w:asciiTheme="majorHAnsi" w:hAnsiTheme="majorHAnsi"/>
+          <w:sz w:val="24"/>
+          <w:szCs w:val="24"/>
+        </w:rPr>
+        <w:t>.</w:t>
+      </w:r>
+    </w:p>
+    <w:p>
+      <w:pPr>
+        <w:pStyle w:val="ListParagraph"/>
+        <w:numPr>
+          <w:ilvl w:val="2"/>
+          <w:numId w:val="24"/>
+        </w:numPr>
+        <w:rPr>
+          <w:rFonts w:asciiTheme="majorHAnsi" w:hAnsiTheme="majorHAnsi"/>
+          <w:sz w:val="24"/>
+          <w:szCs w:val="24"/>
+        </w:rPr>
+      </w:pPr>
+      <w:r>
+        <w:rPr>
+          <w:rFonts w:asciiTheme="majorHAnsi" w:hAnsiTheme="majorHAnsi"/>
+          <w:sz w:val="24"/>
+          <w:szCs w:val="24"/>
+        </w:rPr>
+        <w:t xml:space="preserve">Make deal with goods owner after </w:t>
+      </w:r>
+      <w:proofErr w:type="spellStart"/>
+      <w:r>
+        <w:rPr>
+          <w:rFonts w:asciiTheme="majorHAnsi" w:hAnsiTheme="majorHAnsi"/>
+          <w:sz w:val="24"/>
+          <w:szCs w:val="24"/>
+        </w:rPr>
+        <w:t>reveived</w:t>
+      </w:r>
+      <w:proofErr w:type="spellEnd"/>
+      <w:r>
+        <w:rPr>
+          <w:rFonts w:asciiTheme="majorHAnsi" w:hAnsiTheme="majorHAnsi"/>
+          <w:sz w:val="24"/>
+          <w:szCs w:val="24"/>
+        </w:rPr>
+        <w:t xml:space="preserve"> load </w:t>
+      </w:r>
+      <w:r>
+        <w:rPr>
+          <w:rFonts w:asciiTheme="majorHAnsi" w:hAnsiTheme="majorHAnsi"/>
+          <w:sz w:val="24"/>
+          <w:szCs w:val="24"/>
+        </w:rPr>
+        <w:t>information</w:t>
+      </w:r>
+      <w:r>
+        <w:rPr>
+          <w:rFonts w:asciiTheme="majorHAnsi" w:hAnsiTheme="majorHAnsi"/>
+          <w:sz w:val="24"/>
+          <w:szCs w:val="24"/>
+        </w:rPr>
+        <w:t xml:space="preserve"> fro</w:t>
+      </w:r>
+      <w:r>
+        <w:rPr>
+          <w:rFonts w:asciiTheme="majorHAnsi" w:hAnsiTheme="majorHAnsi"/>
+          <w:sz w:val="24"/>
+          <w:szCs w:val="24"/>
+        </w:rPr>
+        <w:t>m system</w:t>
+      </w:r>
+      <w:r>
+        <w:rPr>
+          <w:rFonts w:asciiTheme="majorHAnsi" w:hAnsiTheme="majorHAnsi"/>
+          <w:sz w:val="24"/>
+          <w:szCs w:val="24"/>
+        </w:rPr>
+        <w:t>.</w:t>
+      </w:r>
+    </w:p>
+    <w:p>
+      <w:pPr>
+        <w:pStyle w:val="Heading5"/>
+        <w:numPr>
+          <w:ilvl w:val="4"/>
+          <w:numId w:val="3"/>
+        </w:numPr>
+        <w:rPr>
+          <w:rFonts w:asciiTheme="majorHAnsi" w:hAnsiTheme="majorHAnsi"/>
+        </w:rPr>
+      </w:pPr>
+      <w:r>
+        <w:rPr>
+          <w:rFonts w:asciiTheme="majorHAnsi" w:hAnsiTheme="majorHAnsi"/>
+        </w:rPr>
+        <w:t>System</w:t>
+      </w:r>
+    </w:p>
+    <w:p>
+      <w:pPr>
+        <w:pStyle w:val="ListParagraph"/>
+        <w:numPr>
+          <w:ilvl w:val="2"/>
+          <w:numId w:val="24"/>
+        </w:numPr>
+        <w:rPr>
+          <w:rFonts w:asciiTheme="majorHAnsi" w:hAnsiTheme="majorHAnsi"/>
+          <w:sz w:val="24"/>
+          <w:szCs w:val="24"/>
+        </w:rPr>
+      </w:pPr>
+      <w:r>
+        <w:rPr>
+          <w:rFonts w:asciiTheme="majorHAnsi" w:hAnsiTheme="majorHAnsi"/>
+          <w:sz w:val="24"/>
+          <w:szCs w:val="24"/>
+        </w:rPr>
+        <w:t xml:space="preserve">System can </w:t>
+      </w:r>
+      <w:r>
+        <w:rPr>
+          <w:rFonts w:asciiTheme="majorHAnsi" w:hAnsiTheme="majorHAnsi"/>
+          <w:sz w:val="24"/>
+          <w:szCs w:val="24"/>
+        </w:rPr>
+        <w:t>push notification from</w:t>
+      </w:r>
+      <w:r>
+        <w:rPr>
+          <w:rFonts w:asciiTheme="majorHAnsi" w:hAnsiTheme="majorHAnsi"/>
+          <w:sz w:val="24"/>
+          <w:szCs w:val="24"/>
+        </w:rPr>
+        <w:t xml:space="preserve"> server </w:t>
+      </w:r>
+      <w:r>
+        <w:rPr>
+          <w:rFonts w:asciiTheme="majorHAnsi" w:hAnsiTheme="majorHAnsi"/>
+          <w:sz w:val="24"/>
+          <w:szCs w:val="24"/>
+        </w:rPr>
+        <w:t xml:space="preserve">to user </w:t>
+      </w:r>
+      <w:r>
+        <w:rPr>
+          <w:rFonts w:asciiTheme="majorHAnsi" w:hAnsiTheme="majorHAnsi"/>
+          <w:sz w:val="24"/>
+          <w:szCs w:val="24"/>
+        </w:rPr>
+        <w:t xml:space="preserve">when </w:t>
+      </w:r>
+      <w:r>
+        <w:rPr>
+          <w:rFonts w:asciiTheme="majorHAnsi" w:hAnsiTheme="majorHAnsi"/>
+          <w:sz w:val="24"/>
+          <w:szCs w:val="24"/>
+        </w:rPr>
+        <w:t>dealing</w:t>
+      </w:r>
+      <w:r>
+        <w:rPr>
+          <w:rFonts w:asciiTheme="majorHAnsi" w:hAnsiTheme="majorHAnsi"/>
+          <w:sz w:val="24"/>
+          <w:szCs w:val="24"/>
+        </w:rPr>
+        <w:t>.</w:t>
+      </w:r>
+    </w:p>
+    <w:p>
+      <w:pPr>
         <w:pStyle w:val="Heading4"/>
       </w:pPr>
       <w:r>
         <w:t xml:space="preserve">Boundaries of the System </w:t>
+      </w:r>
+    </w:p>
+    <w:p>
+      <w:pPr>
+        <w:pStyle w:val="ListParagraph"/>
+        <w:numPr>
+          <w:ilvl w:val="0"/>
+          <w:numId w:val="26"/>
+        </w:numPr>
+        <w:spacing w:after="0" w:line="276" w:lineRule="auto"/>
+        <w:rPr>
+          <w:rFonts w:asciiTheme="majorHAnsi" w:hAnsiTheme="majorHAnsi" w:cs="Arial"/>
+          <w:sz w:val="24"/>
+          <w:szCs w:val="24"/>
+        </w:rPr>
+      </w:pPr>
+      <w:r>
+        <w:rPr>
+          <w:rFonts w:asciiTheme="majorHAnsi" w:hAnsiTheme="majorHAnsi" w:cs="Arial"/>
+          <w:sz w:val="24"/>
+          <w:szCs w:val="24"/>
+        </w:rPr>
+        <w:t>The system can be used by every people with a smart phone or a laptop/computer with Internet connection.</w:t>
+      </w:r>
+    </w:p>
+    <w:p>
+      <w:pPr>
+        <w:pStyle w:val="ListParagraph"/>
+        <w:numPr>
+          <w:ilvl w:val="0"/>
+          <w:numId w:val="26"/>
+        </w:numPr>
+        <w:spacing w:after="0" w:line="276" w:lineRule="auto"/>
+        <w:rPr>
+          <w:rFonts w:asciiTheme="majorHAnsi" w:hAnsiTheme="majorHAnsi" w:cs="Arial"/>
+          <w:sz w:val="24"/>
+          <w:szCs w:val="24"/>
+        </w:rPr>
+      </w:pPr>
+      <w:r>
+        <w:rPr>
+          <w:rFonts w:asciiTheme="majorHAnsi" w:hAnsiTheme="majorHAnsi" w:cs="Arial"/>
+          <w:sz w:val="24"/>
+          <w:szCs w:val="24"/>
+        </w:rPr>
+        <w:t xml:space="preserve">The system is </w:t>
+      </w:r>
+      <w:r>
+        <w:rPr>
+          <w:rFonts w:asciiTheme="majorHAnsi" w:hAnsiTheme="majorHAnsi" w:cs="Arial"/>
+          <w:b/>
+          <w:sz w:val="24"/>
+          <w:szCs w:val="24"/>
+        </w:rPr>
+        <w:t>not intended</w:t>
+      </w:r>
+      <w:r>
+        <w:rPr>
+          <w:rFonts w:asciiTheme="majorHAnsi" w:hAnsiTheme="majorHAnsi" w:cs="Arial"/>
+          <w:sz w:val="24"/>
+          <w:szCs w:val="24"/>
+        </w:rPr>
+        <w:t xml:space="preserve"> for managing these aspects:</w:t>
+      </w:r>
+    </w:p>
+    <w:p>
+      <w:pPr>
+        <w:pStyle w:val="ListParagraph"/>
+        <w:numPr>
+          <w:ilvl w:val="1"/>
+          <w:numId w:val="26"/>
+        </w:numPr>
+        <w:spacing w:after="0" w:line="276" w:lineRule="auto"/>
+        <w:rPr>
+          <w:rFonts w:asciiTheme="majorHAnsi" w:hAnsiTheme="majorHAnsi" w:cs="Arial"/>
+          <w:sz w:val="24"/>
+          <w:szCs w:val="24"/>
+        </w:rPr>
+      </w:pPr>
+      <w:r>
+        <w:rPr>
+          <w:rFonts w:asciiTheme="majorHAnsi" w:hAnsiTheme="majorHAnsi" w:cs="Arial"/>
+          <w:sz w:val="24"/>
+          <w:szCs w:val="24"/>
+        </w:rPr>
+        <w:t xml:space="preserve">Managing </w:t>
+      </w:r>
+      <w:r>
+        <w:rPr>
+          <w:rFonts w:asciiTheme="majorHAnsi" w:hAnsiTheme="majorHAnsi" w:cs="Arial"/>
+          <w:sz w:val="24"/>
+          <w:szCs w:val="24"/>
+        </w:rPr>
+        <w:t>money</w:t>
+      </w:r>
+      <w:r>
+        <w:rPr>
+          <w:rFonts w:asciiTheme="majorHAnsi" w:hAnsiTheme="majorHAnsi" w:cs="Arial"/>
+          <w:sz w:val="24"/>
+          <w:szCs w:val="24"/>
+        </w:rPr>
+        <w:t xml:space="preserve"> account</w:t>
+      </w:r>
+      <w:r>
+        <w:rPr>
+          <w:rFonts w:asciiTheme="majorHAnsi" w:hAnsiTheme="majorHAnsi" w:cs="Arial"/>
+          <w:sz w:val="24"/>
+          <w:szCs w:val="24"/>
+        </w:rPr>
+        <w:t>.</w:t>
+      </w:r>
+    </w:p>
+    <w:p>
+      <w:pPr>
+        <w:pStyle w:val="ListParagraph"/>
+        <w:numPr>
+          <w:ilvl w:val="0"/>
+          <w:numId w:val="26"/>
+        </w:numPr>
+        <w:spacing w:after="0"/>
+        <w:rPr>
+          <w:rFonts w:asciiTheme="majorHAnsi" w:hAnsiTheme="majorHAnsi" w:cs="Arial"/>
+          <w:sz w:val="24"/>
+          <w:szCs w:val="24"/>
+        </w:rPr>
+      </w:pPr>
+      <w:r>
+        <w:rPr>
+          <w:rFonts w:asciiTheme="majorHAnsi" w:hAnsiTheme="majorHAnsi" w:cs="Arial"/>
+          <w:sz w:val="24"/>
+          <w:szCs w:val="24"/>
+        </w:rPr>
+        <w:t>The complete product includes:</w:t>
+      </w:r>
+    </w:p>
+    <w:p>
+      <w:pPr>
+        <w:pStyle w:val="ListParagraph"/>
+        <w:numPr>
+          <w:ilvl w:val="1"/>
+          <w:numId w:val="26"/>
+        </w:numPr>
+        <w:spacing w:after="0"/>
+        <w:rPr>
+          <w:rFonts w:asciiTheme="majorHAnsi" w:hAnsiTheme="majorHAnsi" w:cs="Arial"/>
+          <w:sz w:val="24"/>
+          <w:szCs w:val="24"/>
+        </w:rPr>
+      </w:pPr>
+      <w:r>
+        <w:rPr>
+          <w:rFonts w:asciiTheme="majorHAnsi" w:hAnsiTheme="majorHAnsi" w:cs="Arial"/>
+          <w:sz w:val="24"/>
+          <w:szCs w:val="24"/>
+        </w:rPr>
+        <w:t>The website for admin</w:t>
+      </w:r>
+      <w:r>
+        <w:rPr>
+          <w:rFonts w:asciiTheme="majorHAnsi" w:hAnsiTheme="majorHAnsi" w:cs="Arial"/>
+          <w:sz w:val="24"/>
+          <w:szCs w:val="24"/>
+        </w:rPr>
+        <w:t>istrator</w:t>
+      </w:r>
+      <w:r>
+        <w:rPr>
+          <w:rFonts w:asciiTheme="majorHAnsi" w:hAnsiTheme="majorHAnsi" w:cs="Arial"/>
+          <w:sz w:val="24"/>
+          <w:szCs w:val="24"/>
+        </w:rPr>
+        <w:t xml:space="preserve"> and </w:t>
+      </w:r>
+      <w:r>
+        <w:rPr>
+          <w:rFonts w:asciiTheme="majorHAnsi" w:hAnsiTheme="majorHAnsi" w:cs="Arial"/>
+          <w:sz w:val="24"/>
+          <w:szCs w:val="24"/>
+        </w:rPr>
+        <w:t>goods owner</w:t>
+      </w:r>
+      <w:r>
+        <w:rPr>
+          <w:rFonts w:asciiTheme="majorHAnsi" w:hAnsiTheme="majorHAnsi" w:cs="Arial"/>
+          <w:sz w:val="24"/>
+          <w:szCs w:val="24"/>
+        </w:rPr>
+        <w:t>.</w:t>
+      </w:r>
+    </w:p>
+    <w:p>
+      <w:pPr>
+        <w:pStyle w:val="ListParagraph"/>
+        <w:numPr>
+          <w:ilvl w:val="1"/>
+          <w:numId w:val="26"/>
+        </w:numPr>
+        <w:spacing w:after="0"/>
+        <w:rPr>
+          <w:rFonts w:asciiTheme="majorHAnsi" w:hAnsiTheme="majorHAnsi" w:cs="Arial"/>
+          <w:sz w:val="24"/>
+          <w:szCs w:val="24"/>
+        </w:rPr>
+      </w:pPr>
+      <w:r>
+        <w:rPr>
+          <w:rFonts w:asciiTheme="majorHAnsi" w:hAnsiTheme="majorHAnsi" w:cs="Arial"/>
+          <w:sz w:val="24"/>
+          <w:szCs w:val="24"/>
+        </w:rPr>
+        <w:t xml:space="preserve">Mobile application for </w:t>
+      </w:r>
+      <w:r>
+        <w:rPr>
+          <w:rFonts w:asciiTheme="majorHAnsi" w:hAnsiTheme="majorHAnsi" w:cs="Arial"/>
+          <w:sz w:val="24"/>
+          <w:szCs w:val="24"/>
+        </w:rPr>
+        <w:t>driver</w:t>
+      </w:r>
+      <w:r>
+        <w:rPr>
+          <w:rFonts w:asciiTheme="majorHAnsi" w:hAnsiTheme="majorHAnsi" w:cs="Arial"/>
+          <w:sz w:val="24"/>
+          <w:szCs w:val="24"/>
+        </w:rPr>
+        <w:t xml:space="preserve"> and goods owner</w:t>
+      </w:r>
+      <w:r>
+        <w:rPr>
+          <w:rFonts w:asciiTheme="majorHAnsi" w:hAnsiTheme="majorHAnsi" w:cs="Arial"/>
+          <w:sz w:val="24"/>
+          <w:szCs w:val="24"/>
+        </w:rPr>
+        <w:t>.</w:t>
+      </w:r>
+    </w:p>
+    <w:p>
+      <w:pPr>
+        <w:pStyle w:val="ListParagraph"/>
+        <w:numPr>
+          <w:ilvl w:val="1"/>
+          <w:numId w:val="26"/>
+        </w:numPr>
+        <w:spacing w:after="0"/>
+        <w:rPr>
+          <w:rFonts w:asciiTheme="majorHAnsi" w:hAnsiTheme="majorHAnsi" w:cs="Arial"/>
+          <w:sz w:val="24"/>
+          <w:szCs w:val="24"/>
+        </w:rPr>
+      </w:pPr>
+      <w:r>
+        <w:rPr>
+          <w:rFonts w:asciiTheme="majorHAnsi" w:hAnsiTheme="majorHAnsi" w:cs="Arial"/>
+          <w:sz w:val="24"/>
+          <w:szCs w:val="24"/>
+        </w:rPr>
+        <w:t>All the process document involved.</w:t>
+      </w:r>
+    </w:p>
+    <w:p>
+      <w:pPr>
+        <w:pStyle w:val="ListParagraph"/>
+        <w:numPr>
+          <w:ilvl w:val="0"/>
+          <w:numId w:val="26"/>
+        </w:numPr>
+        <w:spacing w:after="0"/>
+        <w:rPr>
+          <w:rFonts w:asciiTheme="majorHAnsi" w:hAnsiTheme="majorHAnsi" w:cs="Arial"/>
+          <w:sz w:val="24"/>
+          <w:szCs w:val="24"/>
+        </w:rPr>
+      </w:pPr>
+      <w:r>
+        <w:rPr>
+          <w:rFonts w:asciiTheme="majorHAnsi" w:hAnsiTheme="majorHAnsi" w:cs="Arial"/>
+          <w:sz w:val="24"/>
+          <w:szCs w:val="24"/>
+        </w:rPr>
+        <w:t>The language of the system is Vietnamese.</w:t>
       </w:r>
     </w:p>
     <w:p>
@@ -11858,8 +13745,9 @@
                 <w:szCs w:val="23"/>
                 <w:highlight w:val="yellow"/>
               </w:rPr>
-              <w:t>Cable, Wifi</w:t>
-            </w:r>
+              <w:t xml:space="preserve">Cable, </w:t>
+            </w:r>
+            <w:proofErr w:type="spellStart"/>
             <w:r>
               <w:rPr>
                 <w:rFonts w:ascii="Cambria" w:hAnsi="Cambria" w:cs="Cambria"/>
@@ -11868,6 +13756,17 @@
                 <w:szCs w:val="23"/>
                 <w:highlight w:val="yellow"/>
               </w:rPr>
+              <w:t>Wifi</w:t>
+            </w:r>
+            <w:proofErr w:type="spellEnd"/>
+            <w:r>
+              <w:rPr>
+                <w:rFonts w:ascii="Cambria" w:hAnsi="Cambria" w:cs="Cambria"/>
+                <w:color w:val="000000"/>
+                <w:sz w:val="23"/>
+                <w:szCs w:val="23"/>
+                <w:highlight w:val="yellow"/>
+              </w:rPr>
               <w:t xml:space="preserve"> (4 Mbps)</w:t>
             </w:r>
           </w:p>
@@ -11898,8 +13797,20 @@
                 <w:szCs w:val="23"/>
                 <w:highlight w:val="yellow"/>
               </w:rPr>
-              <w:t>Cable, Wifi</w:t>
-            </w:r>
+              <w:t xml:space="preserve">Cable, </w:t>
+            </w:r>
+            <w:proofErr w:type="spellStart"/>
+            <w:r>
+              <w:rPr>
+                <w:rFonts w:ascii="Cambria" w:hAnsi="Cambria" w:cs="Cambria"/>
+                <w:color w:val="000000"/>
+                <w:sz w:val="23"/>
+                <w:szCs w:val="23"/>
+                <w:highlight w:val="yellow"/>
+              </w:rPr>
+              <w:t>Wifi</w:t>
+            </w:r>
+            <w:proofErr w:type="spellEnd"/>
             <w:r>
               <w:rPr>
                 <w:rFonts w:ascii="Cambria" w:hAnsi="Cambria" w:cs="Cambria"/>
@@ -12216,7 +14127,7 @@
           <w:szCs w:val="24"/>
         </w:rPr>
       </w:pPr>
-      <w:bookmarkStart w:id="25" w:name="_Toc395974214"/>
+      <w:bookmarkStart w:id="26" w:name="_Toc395974214"/>
       <w:r>
         <w:rPr>
           <w:rFonts w:asciiTheme="majorHAnsi" w:hAnsiTheme="majorHAnsi"/>
@@ -12290,7 +14201,7 @@
         </w:rPr>
         <w:t xml:space="preserve"> Hardware Requirement for Server</w:t>
       </w:r>
-      <w:bookmarkEnd w:id="25"/>
+      <w:bookmarkEnd w:id="26"/>
     </w:p>
     <w:p>
       <w:pPr>
@@ -12476,7 +14387,29 @@
                 <w:szCs w:val="23"/>
                 <w:highlight w:val="yellow"/>
               </w:rPr>
-              <w:t>Cable, Wifi (4 Mbps)</w:t>
+              <w:t xml:space="preserve">Cable, </w:t>
+            </w:r>
+            <w:proofErr w:type="spellStart"/>
+            <w:r>
+              <w:rPr>
+                <w:rFonts w:ascii="Cambria" w:hAnsi="Cambria" w:cs="Cambria"/>
+                <w:color w:val="000000"/>
+                <w:sz w:val="23"/>
+                <w:szCs w:val="23"/>
+                <w:highlight w:val="yellow"/>
+              </w:rPr>
+              <w:t>Wifi</w:t>
+            </w:r>
+            <w:proofErr w:type="spellEnd"/>
+            <w:r>
+              <w:rPr>
+                <w:rFonts w:ascii="Cambria" w:hAnsi="Cambria" w:cs="Cambria"/>
+                <w:color w:val="000000"/>
+                <w:sz w:val="23"/>
+                <w:szCs w:val="23"/>
+                <w:highlight w:val="yellow"/>
+              </w:rPr>
+              <w:t xml:space="preserve"> (4 Mbps)</w:t>
             </w:r>
           </w:p>
         </w:tc>
@@ -12506,7 +14439,29 @@
                 <w:szCs w:val="23"/>
                 <w:highlight w:val="yellow"/>
               </w:rPr>
-              <w:t>Cable, Wifi (8 Mbps)</w:t>
+              <w:t xml:space="preserve">Cable, </w:t>
+            </w:r>
+            <w:proofErr w:type="spellStart"/>
+            <w:r>
+              <w:rPr>
+                <w:rFonts w:ascii="Cambria" w:hAnsi="Cambria" w:cs="Cambria"/>
+                <w:color w:val="000000"/>
+                <w:sz w:val="23"/>
+                <w:szCs w:val="23"/>
+                <w:highlight w:val="yellow"/>
+              </w:rPr>
+              <w:t>Wifi</w:t>
+            </w:r>
+            <w:proofErr w:type="spellEnd"/>
+            <w:r>
+              <w:rPr>
+                <w:rFonts w:ascii="Cambria" w:hAnsi="Cambria" w:cs="Cambria"/>
+                <w:color w:val="000000"/>
+                <w:sz w:val="23"/>
+                <w:szCs w:val="23"/>
+                <w:highlight w:val="yellow"/>
+              </w:rPr>
+              <w:t xml:space="preserve"> (8 Mbps)</w:t>
             </w:r>
           </w:p>
         </w:tc>
@@ -12539,6 +14494,7 @@
                 <w:sz w:val="23"/>
                 <w:szCs w:val="23"/>
               </w:rPr>
+              <w:lastRenderedPageBreak/>
               <w:t>Operating System</w:t>
             </w:r>
           </w:p>
@@ -13046,7 +15002,25 @@
           <w:sz w:val="24"/>
           <w:szCs w:val="24"/>
         </w:rPr>
-        <w:t xml:space="preserve"> &amp; TortoiseSVN: used for source control.</w:t>
+        <w:t xml:space="preserve"> &amp; </w:t>
+      </w:r>
+      <w:proofErr w:type="spellStart"/>
+      <w:r>
+        <w:rPr>
+          <w:rFonts w:asciiTheme="majorHAnsi" w:hAnsiTheme="majorHAnsi" w:cs="Arial"/>
+          <w:sz w:val="24"/>
+          <w:szCs w:val="24"/>
+        </w:rPr>
+        <w:t>TortoiseSVN</w:t>
+      </w:r>
+      <w:proofErr w:type="spellEnd"/>
+      <w:r>
+        <w:rPr>
+          <w:rFonts w:asciiTheme="majorHAnsi" w:hAnsiTheme="majorHAnsi" w:cs="Arial"/>
+          <w:sz w:val="24"/>
+          <w:szCs w:val="24"/>
+        </w:rPr>
+        <w:t>: used for source control.</w:t>
       </w:r>
     </w:p>
     <w:p>
@@ -13122,25 +15096,24 @@
         <w:pStyle w:val="Heading2"/>
         <w:jc w:val="both"/>
       </w:pPr>
-      <w:bookmarkStart w:id="26" w:name="_Toc408433101"/>
+      <w:bookmarkStart w:id="27" w:name="_Toc408433101"/>
       <w:r>
         <w:t>Project organization</w:t>
       </w:r>
-      <w:bookmarkEnd w:id="26"/>
+      <w:bookmarkEnd w:id="27"/>
     </w:p>
     <w:p>
       <w:pPr>
         <w:pStyle w:val="Heading3"/>
       </w:pPr>
       <w:r>
-        <w:lastRenderedPageBreak/>
         <w:t xml:space="preserve"> </w:t>
       </w:r>
-      <w:bookmarkStart w:id="27" w:name="_Toc408433102"/>
+      <w:bookmarkStart w:id="28" w:name="_Toc408433102"/>
       <w:r>
         <w:t>Software Process Model</w:t>
       </w:r>
-      <w:bookmarkEnd w:id="27"/>
+      <w:bookmarkEnd w:id="28"/>
     </w:p>
     <w:p>
       <w:r>
@@ -14875,7 +16848,25 @@
           <w:sz w:val="24"/>
           <w:szCs w:val="24"/>
         </w:rPr>
-        <w:t xml:space="preserve"> Warterfall process model</w:t>
+        <w:t xml:space="preserve"> </w:t>
+      </w:r>
+      <w:proofErr w:type="spellStart"/>
+      <w:r>
+        <w:rPr>
+          <w:rFonts w:asciiTheme="majorHAnsi" w:hAnsiTheme="majorHAnsi"/>
+          <w:sz w:val="24"/>
+          <w:szCs w:val="24"/>
+        </w:rPr>
+        <w:t>Warterfall</w:t>
+      </w:r>
+      <w:proofErr w:type="spellEnd"/>
+      <w:r>
+        <w:rPr>
+          <w:rFonts w:asciiTheme="majorHAnsi" w:hAnsiTheme="majorHAnsi"/>
+          <w:sz w:val="24"/>
+          <w:szCs w:val="24"/>
+        </w:rPr>
+        <w:t xml:space="preserve"> process model</w:t>
       </w:r>
     </w:p>
     <w:p>
@@ -14892,7 +16883,38 @@
           <w:sz w:val="24"/>
           <w:szCs w:val="24"/>
         </w:rPr>
-        <w:t>Reference</w:t>
+        <w:t>Reference:</w:t>
+      </w:r>
+      <w:r>
+        <w:rPr>
+          <w:rFonts w:asciiTheme="majorHAnsi" w:hAnsiTheme="majorHAnsi"/>
+          <w:sz w:val="24"/>
+          <w:szCs w:val="24"/>
+        </w:rPr>
+        <w:t xml:space="preserve"> </w:t>
+      </w:r>
+      <w:r>
+        <w:rPr>
+          <w:rFonts w:asciiTheme="majorHAnsi" w:hAnsiTheme="majorHAnsi" w:cs="Arial"/>
+          <w:szCs w:val="24"/>
+        </w:rPr>
+        <w:t xml:space="preserve">Software processes in book Software Engineering 8th – Ivan </w:t>
+      </w:r>
+      <w:proofErr w:type="spellStart"/>
+      <w:r>
+        <w:rPr>
+          <w:rFonts w:asciiTheme="majorHAnsi" w:hAnsiTheme="majorHAnsi" w:cs="Arial"/>
+          <w:szCs w:val="24"/>
+        </w:rPr>
+        <w:t>Sommerville</w:t>
+      </w:r>
+      <w:proofErr w:type="spellEnd"/>
+      <w:r>
+        <w:rPr>
+          <w:rFonts w:asciiTheme="majorHAnsi" w:hAnsiTheme="majorHAnsi" w:cs="Arial"/>
+          <w:szCs w:val="24"/>
+        </w:rPr>
+        <w:t>.</w:t>
       </w:r>
     </w:p>
     <w:p>
@@ -14902,11 +16924,11 @@
       <w:r>
         <w:t xml:space="preserve"> </w:t>
       </w:r>
-      <w:bookmarkStart w:id="28" w:name="_Toc408433103"/>
+      <w:bookmarkStart w:id="29" w:name="_Toc408433103"/>
       <w:r>
         <w:t>Roles and responsibilities</w:t>
       </w:r>
-      <w:bookmarkEnd w:id="28"/>
+      <w:bookmarkEnd w:id="29"/>
     </w:p>
     <w:tbl>
       <w:tblPr>
@@ -15072,14 +17094,52 @@
                 <w:szCs w:val="24"/>
               </w:rPr>
             </w:pPr>
+            <w:proofErr w:type="spellStart"/>
             <w:r>
               <w:rPr>
                 <w:rFonts w:asciiTheme="majorHAnsi" w:hAnsiTheme="majorHAnsi" w:cs="Arial"/>
                 <w:sz w:val="24"/>
                 <w:szCs w:val="24"/>
               </w:rPr>
-              <w:t>Kieu Trong Khanh</w:t>
-            </w:r>
+              <w:t>Kieu</w:t>
+            </w:r>
+            <w:proofErr w:type="spellEnd"/>
+            <w:r>
+              <w:rPr>
+                <w:rFonts w:asciiTheme="majorHAnsi" w:hAnsiTheme="majorHAnsi" w:cs="Arial"/>
+                <w:sz w:val="24"/>
+                <w:szCs w:val="24"/>
+              </w:rPr>
+              <w:t xml:space="preserve"> </w:t>
+            </w:r>
+            <w:proofErr w:type="spellStart"/>
+            <w:r>
+              <w:rPr>
+                <w:rFonts w:asciiTheme="majorHAnsi" w:hAnsiTheme="majorHAnsi" w:cs="Arial"/>
+                <w:sz w:val="24"/>
+                <w:szCs w:val="24"/>
+              </w:rPr>
+              <w:t>Trong</w:t>
+            </w:r>
+            <w:proofErr w:type="spellEnd"/>
+            <w:r>
+              <w:rPr>
+                <w:rFonts w:asciiTheme="majorHAnsi" w:hAnsiTheme="majorHAnsi" w:cs="Arial"/>
+                <w:sz w:val="24"/>
+                <w:szCs w:val="24"/>
+              </w:rPr>
+              <w:t xml:space="preserve"> </w:t>
+            </w:r>
+            <w:proofErr w:type="spellStart"/>
+            <w:r>
+              <w:rPr>
+                <w:rFonts w:asciiTheme="majorHAnsi" w:hAnsiTheme="majorHAnsi" w:cs="Arial"/>
+                <w:sz w:val="24"/>
+                <w:szCs w:val="24"/>
+              </w:rPr>
+              <w:t>Khanh</w:t>
+            </w:r>
+            <w:proofErr w:type="spellEnd"/>
           </w:p>
         </w:tc>
         <w:tc>
@@ -15268,6 +17328,7 @@
                 <w:sz w:val="24"/>
                 <w:szCs w:val="24"/>
               </w:rPr>
+              <w:lastRenderedPageBreak/>
               <w:t>BA, DEV</w:t>
             </w:r>
             <w:r>
@@ -15308,6 +17369,7 @@
                 <w:szCs w:val="24"/>
                 <w:lang w:val="en-US"/>
               </w:rPr>
+              <w:lastRenderedPageBreak/>
               <w:t>Managing process</w:t>
             </w:r>
           </w:p>
@@ -15334,6 +17396,7 @@
                 <w:szCs w:val="24"/>
                 <w:lang w:val="en-US"/>
               </w:rPr>
+              <w:lastRenderedPageBreak/>
               <w:t>Support team members with technical problems.</w:t>
             </w:r>
           </w:p>
@@ -15542,6 +17605,7 @@
                 <w:sz w:val="24"/>
                 <w:szCs w:val="24"/>
               </w:rPr>
+              <w:lastRenderedPageBreak/>
               <w:t>3</w:t>
             </w:r>
           </w:p>
@@ -15566,8 +17630,36 @@
                 <w:sz w:val="24"/>
                 <w:szCs w:val="24"/>
               </w:rPr>
-              <w:t>Nguyen Quang Thien</w:t>
-            </w:r>
+              <w:t xml:space="preserve">Nguyen </w:t>
+            </w:r>
+            <w:proofErr w:type="spellStart"/>
+            <w:r>
+              <w:rPr>
+                <w:rFonts w:asciiTheme="majorHAnsi" w:hAnsiTheme="majorHAnsi" w:cs="Arial"/>
+                <w:sz w:val="24"/>
+                <w:szCs w:val="24"/>
+              </w:rPr>
+              <w:t>Quang</w:t>
+            </w:r>
+            <w:proofErr w:type="spellEnd"/>
+            <w:r>
+              <w:rPr>
+                <w:rFonts w:asciiTheme="majorHAnsi" w:hAnsiTheme="majorHAnsi" w:cs="Arial"/>
+                <w:sz w:val="24"/>
+                <w:szCs w:val="24"/>
+              </w:rPr>
+              <w:t xml:space="preserve"> </w:t>
+            </w:r>
+            <w:proofErr w:type="spellStart"/>
+            <w:r>
+              <w:rPr>
+                <w:rFonts w:asciiTheme="majorHAnsi" w:hAnsiTheme="majorHAnsi" w:cs="Arial"/>
+                <w:sz w:val="24"/>
+                <w:szCs w:val="24"/>
+              </w:rPr>
+              <w:t>Thien</w:t>
+            </w:r>
+            <w:proofErr w:type="spellEnd"/>
           </w:p>
         </w:tc>
         <w:tc>
@@ -15844,8 +17936,36 @@
                 <w:sz w:val="24"/>
                 <w:szCs w:val="24"/>
               </w:rPr>
-              <w:t>Dang Phu Thinh</w:t>
-            </w:r>
+              <w:t xml:space="preserve">Dang </w:t>
+            </w:r>
+            <w:proofErr w:type="spellStart"/>
+            <w:r>
+              <w:rPr>
+                <w:rFonts w:asciiTheme="majorHAnsi" w:hAnsiTheme="majorHAnsi" w:cs="Arial"/>
+                <w:sz w:val="24"/>
+                <w:szCs w:val="24"/>
+              </w:rPr>
+              <w:t>Phu</w:t>
+            </w:r>
+            <w:proofErr w:type="spellEnd"/>
+            <w:r>
+              <w:rPr>
+                <w:rFonts w:asciiTheme="majorHAnsi" w:hAnsiTheme="majorHAnsi" w:cs="Arial"/>
+                <w:sz w:val="24"/>
+                <w:szCs w:val="24"/>
+              </w:rPr>
+              <w:t xml:space="preserve"> </w:t>
+            </w:r>
+            <w:proofErr w:type="spellStart"/>
+            <w:r>
+              <w:rPr>
+                <w:rFonts w:asciiTheme="majorHAnsi" w:hAnsiTheme="majorHAnsi" w:cs="Arial"/>
+                <w:sz w:val="24"/>
+                <w:szCs w:val="24"/>
+              </w:rPr>
+              <w:t>Thinh</w:t>
+            </w:r>
+            <w:proofErr w:type="spellEnd"/>
           </w:p>
         </w:tc>
         <w:tc>
@@ -15876,7 +17996,6 @@
                 <w:sz w:val="24"/>
                 <w:szCs w:val="24"/>
               </w:rPr>
-              <w:lastRenderedPageBreak/>
               <w:t>BA, DEV</w:t>
             </w:r>
             <w:r>
@@ -15917,7 +18036,6 @@
                 <w:szCs w:val="24"/>
                 <w:lang w:val="en-US"/>
               </w:rPr>
-              <w:lastRenderedPageBreak/>
               <w:t>Designing database</w:t>
             </w:r>
           </w:p>
@@ -15944,7 +18062,6 @@
                 <w:szCs w:val="24"/>
                 <w:lang w:val="en-US"/>
               </w:rPr>
-              <w:lastRenderedPageBreak/>
               <w:t>Clarifying requirements</w:t>
             </w:r>
           </w:p>
@@ -16101,7 +18218,6 @@
                 <w:sz w:val="24"/>
                 <w:szCs w:val="24"/>
               </w:rPr>
-              <w:lastRenderedPageBreak/>
               <w:t>5</w:t>
             </w:r>
           </w:p>
@@ -16126,8 +18242,36 @@
                 <w:sz w:val="24"/>
                 <w:szCs w:val="24"/>
               </w:rPr>
-              <w:t>Nguyen Duy Khuong</w:t>
-            </w:r>
+              <w:t xml:space="preserve">Nguyen </w:t>
+            </w:r>
+            <w:proofErr w:type="spellStart"/>
+            <w:r>
+              <w:rPr>
+                <w:rFonts w:asciiTheme="majorHAnsi" w:hAnsiTheme="majorHAnsi" w:cs="Arial"/>
+                <w:sz w:val="24"/>
+                <w:szCs w:val="24"/>
+              </w:rPr>
+              <w:t>Duy</w:t>
+            </w:r>
+            <w:proofErr w:type="spellEnd"/>
+            <w:r>
+              <w:rPr>
+                <w:rFonts w:asciiTheme="majorHAnsi" w:hAnsiTheme="majorHAnsi" w:cs="Arial"/>
+                <w:sz w:val="24"/>
+                <w:szCs w:val="24"/>
+              </w:rPr>
+              <w:t xml:space="preserve"> </w:t>
+            </w:r>
+            <w:proofErr w:type="spellStart"/>
+            <w:r>
+              <w:rPr>
+                <w:rFonts w:asciiTheme="majorHAnsi" w:hAnsiTheme="majorHAnsi" w:cs="Arial"/>
+                <w:sz w:val="24"/>
+                <w:szCs w:val="24"/>
+              </w:rPr>
+              <w:t>Khuong</w:t>
+            </w:r>
+            <w:proofErr w:type="spellEnd"/>
           </w:p>
         </w:tc>
         <w:tc>
@@ -16373,7 +18517,7 @@
           <w:szCs w:val="24"/>
         </w:rPr>
       </w:pPr>
-      <w:bookmarkStart w:id="29" w:name="_Toc395974215"/>
+      <w:bookmarkStart w:id="30" w:name="_Toc395974215"/>
       <w:r>
         <w:rPr>
           <w:rFonts w:asciiTheme="majorHAnsi" w:hAnsiTheme="majorHAnsi"/>
@@ -16401,7 +18545,7 @@
         </w:rPr>
         <w:t>: Roles and Responsibility Details</w:t>
       </w:r>
-      <w:bookmarkEnd w:id="29"/>
+      <w:bookmarkEnd w:id="30"/>
     </w:p>
     <w:p>
       <w:pPr>
@@ -16410,11 +18554,11 @@
       <w:r>
         <w:t xml:space="preserve"> </w:t>
       </w:r>
-      <w:bookmarkStart w:id="30" w:name="_Toc408433104"/>
+      <w:bookmarkStart w:id="31" w:name="_Toc408433104"/>
       <w:r>
         <w:t>Tools and Techniques</w:t>
       </w:r>
-      <w:bookmarkEnd w:id="30"/>
+      <w:bookmarkEnd w:id="31"/>
     </w:p>
     <w:p>
       <w:pPr>
@@ -16535,16 +18679,24 @@
         </w:rPr>
         <w:t>Web</w:t>
       </w:r>
-      <w:bookmarkStart w:id="31" w:name="_GoBack"/>
-      <w:bookmarkEnd w:id="31"/>
-      <w:r>
-        <w:rPr>
-          <w:rFonts w:asciiTheme="majorHAnsi" w:hAnsiTheme="majorHAnsi"/>
-          <w:sz w:val="24"/>
-          <w:szCs w:val="24"/>
-        </w:rPr>
-        <w:t xml:space="preserve"> API RESTful</w:t>
-      </w:r>
+      <w:r>
+        <w:rPr>
+          <w:rFonts w:asciiTheme="majorHAnsi" w:hAnsiTheme="majorHAnsi"/>
+          <w:sz w:val="24"/>
+          <w:szCs w:val="24"/>
+        </w:rPr>
+        <w:t xml:space="preserve"> API </w:t>
+      </w:r>
+      <w:proofErr w:type="spellStart"/>
+      <w:r>
+        <w:rPr>
+          <w:rFonts w:asciiTheme="majorHAnsi" w:hAnsiTheme="majorHAnsi"/>
+          <w:sz w:val="24"/>
+          <w:szCs w:val="24"/>
+        </w:rPr>
+        <w:t>RESTful</w:t>
+      </w:r>
+      <w:proofErr w:type="spellEnd"/>
       <w:r>
         <w:rPr>
           <w:rFonts w:asciiTheme="majorHAnsi" w:hAnsiTheme="majorHAnsi"/>
@@ -16898,7 +19050,17 @@
                 <w:szCs w:val="24"/>
                 <w:lang w:val="en-US"/>
               </w:rPr>
-              <w:t>Requirements Definition</w:t>
+              <w:t>Requirem</w:t>
+            </w:r>
+            <w:r>
+              <w:rPr>
+                <w:rFonts w:asciiTheme="majorHAnsi" w:hAnsiTheme="majorHAnsi" w:cs="Arial"/>
+                <w:sz w:val="24"/>
+                <w:szCs w:val="24"/>
+                <w:lang w:val="en-US"/>
+              </w:rPr>
+              <w:lastRenderedPageBreak/>
+              <w:t>ents Definition</w:t>
             </w:r>
           </w:p>
         </w:tc>
@@ -16930,7 +19092,18 @@
                 <w:szCs w:val="24"/>
                 <w:lang w:val="en-US"/>
               </w:rPr>
-              <w:t>Collect requirements from customer</w:t>
+              <w:lastRenderedPageBreak/>
+              <w:t xml:space="preserve">Collect </w:t>
+            </w:r>
+            <w:r>
+              <w:rPr>
+                <w:rFonts w:asciiTheme="majorHAnsi" w:hAnsiTheme="majorHAnsi" w:cs="Arial"/>
+                <w:sz w:val="24"/>
+                <w:szCs w:val="24"/>
+                <w:lang w:val="en-US"/>
+              </w:rPr>
+              <w:lastRenderedPageBreak/>
+              <w:t>requirements from customer</w:t>
             </w:r>
           </w:p>
           <w:p>
@@ -16988,7 +19161,18 @@
                 <w:szCs w:val="24"/>
                 <w:lang w:val="en-US"/>
               </w:rPr>
-              <w:t>Introduction of proposed system.</w:t>
+              <w:lastRenderedPageBreak/>
+              <w:t xml:space="preserve">Introduction of </w:t>
+            </w:r>
+            <w:r>
+              <w:rPr>
+                <w:rFonts w:asciiTheme="majorHAnsi" w:hAnsiTheme="majorHAnsi" w:cs="Arial"/>
+                <w:sz w:val="24"/>
+                <w:szCs w:val="24"/>
+                <w:lang w:val="en-US"/>
+              </w:rPr>
+              <w:lastRenderedPageBreak/>
+              <w:t>proposed system.</w:t>
             </w:r>
           </w:p>
           <w:p>
@@ -17055,7 +19239,18 @@
                 <w:szCs w:val="24"/>
                 <w:lang w:val="en-US"/>
               </w:rPr>
-              <w:t>20 man-days</w:t>
+              <w:lastRenderedPageBreak/>
+              <w:t>20 man-</w:t>
+            </w:r>
+            <w:r>
+              <w:rPr>
+                <w:rFonts w:asciiTheme="majorHAnsi" w:hAnsiTheme="majorHAnsi" w:cs="Arial"/>
+                <w:sz w:val="24"/>
+                <w:szCs w:val="24"/>
+                <w:lang w:val="en-US"/>
+              </w:rPr>
+              <w:lastRenderedPageBreak/>
+              <w:t>days</w:t>
             </w:r>
           </w:p>
         </w:tc>
@@ -17083,6 +19278,7 @@
                 <w:szCs w:val="24"/>
                 <w:lang w:val="en-US"/>
               </w:rPr>
+              <w:lastRenderedPageBreak/>
               <w:t>N/A</w:t>
             </w:r>
           </w:p>
@@ -17111,7 +19307,17 @@
                 <w:szCs w:val="24"/>
                 <w:lang w:val="en-US"/>
               </w:rPr>
-              <w:t>Misunderstand the requirements.</w:t>
+              <w:t>Misundersta</w:t>
+            </w:r>
+            <w:r>
+              <w:rPr>
+                <w:rFonts w:asciiTheme="majorHAnsi" w:hAnsiTheme="majorHAnsi" w:cs="Arial"/>
+                <w:sz w:val="24"/>
+                <w:szCs w:val="24"/>
+                <w:lang w:val="en-US"/>
+              </w:rPr>
+              <w:lastRenderedPageBreak/>
+              <w:t>nd the requirements.</w:t>
             </w:r>
           </w:p>
           <w:p>
@@ -17163,6 +19369,7 @@
                 <w:szCs w:val="24"/>
                 <w:lang w:val="en-US"/>
               </w:rPr>
+              <w:lastRenderedPageBreak/>
               <w:t>System and Software Design</w:t>
             </w:r>
           </w:p>
@@ -17247,17 +19454,7 @@
                 <w:szCs w:val="24"/>
                 <w:lang w:val="en-US"/>
               </w:rPr>
-              <w:t xml:space="preserve">Design main </w:t>
-            </w:r>
-            <w:r>
-              <w:rPr>
-                <w:rFonts w:asciiTheme="majorHAnsi" w:hAnsiTheme="majorHAnsi" w:cs="Arial"/>
-                <w:sz w:val="24"/>
-                <w:szCs w:val="24"/>
-                <w:lang w:val="en-US"/>
-              </w:rPr>
-              <w:lastRenderedPageBreak/>
-              <w:t>structure of system</w:t>
+              <w:t>Design main structure of system</w:t>
             </w:r>
           </w:p>
         </w:tc>
@@ -17289,7 +19486,6 @@
                 <w:szCs w:val="24"/>
                 <w:lang w:val="en-US"/>
               </w:rPr>
-              <w:lastRenderedPageBreak/>
               <w:t>Project management plan.</w:t>
             </w:r>
           </w:p>
@@ -17552,7 +19748,6 @@
                 <w:szCs w:val="24"/>
                 <w:lang w:val="en-US"/>
               </w:rPr>
-              <w:lastRenderedPageBreak/>
               <w:t>Implementation and Unit Testing</w:t>
             </w:r>
           </w:p>
@@ -19199,6 +21394,7 @@
                 <w:szCs w:val="24"/>
               </w:rPr>
             </w:pPr>
+            <w:proofErr w:type="spellStart"/>
             <w:r>
               <w:rPr>
                 <w:rFonts w:asciiTheme="majorHAnsi" w:hAnsiTheme="majorHAnsi" w:cs="Arial"/>
@@ -19206,8 +21402,69 @@
                 <w:szCs w:val="24"/>
                 <w:lang w:val="en-US"/>
               </w:rPr>
-              <w:t>HuyBD, ThienDQ, ThinhDP, KhuongND</w:t>
-            </w:r>
+              <w:t>HuyBD</w:t>
+            </w:r>
+            <w:proofErr w:type="spellEnd"/>
+            <w:r>
+              <w:rPr>
+                <w:rFonts w:asciiTheme="majorHAnsi" w:hAnsiTheme="majorHAnsi" w:cs="Arial"/>
+                <w:sz w:val="24"/>
+                <w:szCs w:val="24"/>
+                <w:lang w:val="en-US"/>
+              </w:rPr>
+              <w:t xml:space="preserve">, </w:t>
+            </w:r>
+            <w:proofErr w:type="spellStart"/>
+            <w:r>
+              <w:rPr>
+                <w:rFonts w:asciiTheme="majorHAnsi" w:hAnsiTheme="majorHAnsi" w:cs="Arial"/>
+                <w:sz w:val="24"/>
+                <w:szCs w:val="24"/>
+                <w:lang w:val="en-US"/>
+              </w:rPr>
+              <w:t>ThienDQ</w:t>
+            </w:r>
+            <w:proofErr w:type="spellEnd"/>
+            <w:r>
+              <w:rPr>
+                <w:rFonts w:asciiTheme="majorHAnsi" w:hAnsiTheme="majorHAnsi" w:cs="Arial"/>
+                <w:sz w:val="24"/>
+                <w:szCs w:val="24"/>
+                <w:lang w:val="en-US"/>
+              </w:rPr>
+              <w:t xml:space="preserve">, </w:t>
+            </w:r>
+            <w:proofErr w:type="spellStart"/>
+            <w:r>
+              <w:rPr>
+                <w:rFonts w:asciiTheme="majorHAnsi" w:hAnsiTheme="majorHAnsi" w:cs="Arial"/>
+                <w:sz w:val="24"/>
+                <w:szCs w:val="24"/>
+                <w:lang w:val="en-US"/>
+              </w:rPr>
+              <w:t>ThinhDP</w:t>
+            </w:r>
+            <w:proofErr w:type="spellEnd"/>
+            <w:r>
+              <w:rPr>
+                <w:rFonts w:asciiTheme="majorHAnsi" w:hAnsiTheme="majorHAnsi" w:cs="Arial"/>
+                <w:sz w:val="24"/>
+                <w:szCs w:val="24"/>
+                <w:lang w:val="en-US"/>
+              </w:rPr>
+              <w:t xml:space="preserve">, </w:t>
+            </w:r>
+            <w:proofErr w:type="spellStart"/>
+            <w:r>
+              <w:rPr>
+                <w:rFonts w:asciiTheme="majorHAnsi" w:hAnsiTheme="majorHAnsi" w:cs="Arial"/>
+                <w:sz w:val="24"/>
+                <w:szCs w:val="24"/>
+                <w:lang w:val="en-US"/>
+              </w:rPr>
+              <w:t>KhuongND</w:t>
+            </w:r>
+            <w:proofErr w:type="spellEnd"/>
           </w:p>
         </w:tc>
       </w:tr>
@@ -19241,6 +21498,7 @@
                 <w:sz w:val="24"/>
                 <w:szCs w:val="24"/>
               </w:rPr>
+              <w:lastRenderedPageBreak/>
               <w:t>2.</w:t>
             </w:r>
             <w:r>
@@ -19718,6 +21976,7 @@
                 <w:szCs w:val="24"/>
               </w:rPr>
             </w:pPr>
+            <w:proofErr w:type="spellStart"/>
             <w:r>
               <w:rPr>
                 <w:rFonts w:asciiTheme="majorHAnsi" w:hAnsiTheme="majorHAnsi" w:cs="Arial"/>
@@ -19725,8 +21984,69 @@
                 <w:szCs w:val="24"/>
                 <w:lang w:val="en-US"/>
               </w:rPr>
-              <w:t>HuyBD, ThienDQ, ThinhDP, KhuongND</w:t>
-            </w:r>
+              <w:t>HuyBD</w:t>
+            </w:r>
+            <w:proofErr w:type="spellEnd"/>
+            <w:r>
+              <w:rPr>
+                <w:rFonts w:asciiTheme="majorHAnsi" w:hAnsiTheme="majorHAnsi" w:cs="Arial"/>
+                <w:sz w:val="24"/>
+                <w:szCs w:val="24"/>
+                <w:lang w:val="en-US"/>
+              </w:rPr>
+              <w:t xml:space="preserve">, </w:t>
+            </w:r>
+            <w:proofErr w:type="spellStart"/>
+            <w:r>
+              <w:rPr>
+                <w:rFonts w:asciiTheme="majorHAnsi" w:hAnsiTheme="majorHAnsi" w:cs="Arial"/>
+                <w:sz w:val="24"/>
+                <w:szCs w:val="24"/>
+                <w:lang w:val="en-US"/>
+              </w:rPr>
+              <w:t>ThienDQ</w:t>
+            </w:r>
+            <w:proofErr w:type="spellEnd"/>
+            <w:r>
+              <w:rPr>
+                <w:rFonts w:asciiTheme="majorHAnsi" w:hAnsiTheme="majorHAnsi" w:cs="Arial"/>
+                <w:sz w:val="24"/>
+                <w:szCs w:val="24"/>
+                <w:lang w:val="en-US"/>
+              </w:rPr>
+              <w:t xml:space="preserve">, </w:t>
+            </w:r>
+            <w:proofErr w:type="spellStart"/>
+            <w:r>
+              <w:rPr>
+                <w:rFonts w:asciiTheme="majorHAnsi" w:hAnsiTheme="majorHAnsi" w:cs="Arial"/>
+                <w:sz w:val="24"/>
+                <w:szCs w:val="24"/>
+                <w:lang w:val="en-US"/>
+              </w:rPr>
+              <w:t>ThinhDP</w:t>
+            </w:r>
+            <w:proofErr w:type="spellEnd"/>
+            <w:r>
+              <w:rPr>
+                <w:rFonts w:asciiTheme="majorHAnsi" w:hAnsiTheme="majorHAnsi" w:cs="Arial"/>
+                <w:sz w:val="24"/>
+                <w:szCs w:val="24"/>
+                <w:lang w:val="en-US"/>
+              </w:rPr>
+              <w:t xml:space="preserve">, </w:t>
+            </w:r>
+            <w:proofErr w:type="spellStart"/>
+            <w:r>
+              <w:rPr>
+                <w:rFonts w:asciiTheme="majorHAnsi" w:hAnsiTheme="majorHAnsi" w:cs="Arial"/>
+                <w:sz w:val="24"/>
+                <w:szCs w:val="24"/>
+                <w:lang w:val="en-US"/>
+              </w:rPr>
+              <w:t>KhuongND</w:t>
+            </w:r>
+            <w:proofErr w:type="spellEnd"/>
           </w:p>
         </w:tc>
       </w:tr>
@@ -20124,6 +22444,7 @@
                 <w:szCs w:val="24"/>
               </w:rPr>
             </w:pPr>
+            <w:proofErr w:type="spellStart"/>
             <w:r>
               <w:rPr>
                 <w:rFonts w:asciiTheme="majorHAnsi" w:hAnsiTheme="majorHAnsi" w:cs="Arial"/>
@@ -20133,6 +22454,7 @@
               </w:rPr>
               <w:t>HuyBD</w:t>
             </w:r>
+            <w:proofErr w:type="spellEnd"/>
           </w:p>
         </w:tc>
       </w:tr>
@@ -20547,6 +22869,7 @@
                 <w:szCs w:val="24"/>
               </w:rPr>
             </w:pPr>
+            <w:proofErr w:type="spellStart"/>
             <w:r>
               <w:rPr>
                 <w:rFonts w:asciiTheme="majorHAnsi" w:hAnsiTheme="majorHAnsi" w:cs="Arial"/>
@@ -20556,6 +22879,7 @@
               </w:rPr>
               <w:t>HuyBD</w:t>
             </w:r>
+            <w:proofErr w:type="spellEnd"/>
           </w:p>
         </w:tc>
       </w:tr>
@@ -21012,6 +23336,7 @@
                 <w:szCs w:val="24"/>
               </w:rPr>
             </w:pPr>
+            <w:proofErr w:type="spellStart"/>
             <w:r>
               <w:rPr>
                 <w:rFonts w:asciiTheme="majorHAnsi" w:hAnsiTheme="majorHAnsi" w:cs="Arial"/>
@@ -21019,8 +23344,49 @@
                 <w:szCs w:val="24"/>
                 <w:lang w:val="en-US"/>
               </w:rPr>
-              <w:t>ThienDQ, ThinhDP, KhuongND</w:t>
-            </w:r>
+              <w:t>ThienDQ</w:t>
+            </w:r>
+            <w:proofErr w:type="spellEnd"/>
+            <w:r>
+              <w:rPr>
+                <w:rFonts w:asciiTheme="majorHAnsi" w:hAnsiTheme="majorHAnsi" w:cs="Arial"/>
+                <w:sz w:val="24"/>
+                <w:szCs w:val="24"/>
+                <w:lang w:val="en-US"/>
+              </w:rPr>
+              <w:t xml:space="preserve">, </w:t>
+            </w:r>
+            <w:proofErr w:type="spellStart"/>
+            <w:r>
+              <w:rPr>
+                <w:rFonts w:asciiTheme="majorHAnsi" w:hAnsiTheme="majorHAnsi" w:cs="Arial"/>
+                <w:sz w:val="24"/>
+                <w:szCs w:val="24"/>
+                <w:lang w:val="en-US"/>
+              </w:rPr>
+              <w:t>ThinhDP</w:t>
+            </w:r>
+            <w:proofErr w:type="spellEnd"/>
+            <w:r>
+              <w:rPr>
+                <w:rFonts w:asciiTheme="majorHAnsi" w:hAnsiTheme="majorHAnsi" w:cs="Arial"/>
+                <w:sz w:val="24"/>
+                <w:szCs w:val="24"/>
+                <w:lang w:val="en-US"/>
+              </w:rPr>
+              <w:t xml:space="preserve">, </w:t>
+            </w:r>
+            <w:proofErr w:type="spellStart"/>
+            <w:r>
+              <w:rPr>
+                <w:rFonts w:asciiTheme="majorHAnsi" w:hAnsiTheme="majorHAnsi" w:cs="Arial"/>
+                <w:sz w:val="24"/>
+                <w:szCs w:val="24"/>
+                <w:lang w:val="en-US"/>
+              </w:rPr>
+              <w:t>KhuongND</w:t>
+            </w:r>
+            <w:proofErr w:type="spellEnd"/>
           </w:p>
         </w:tc>
       </w:tr>
@@ -21219,6 +23585,7 @@
                 <w:szCs w:val="24"/>
               </w:rPr>
             </w:pPr>
+            <w:proofErr w:type="spellStart"/>
             <w:r>
               <w:rPr>
                 <w:rFonts w:asciiTheme="majorHAnsi" w:hAnsiTheme="majorHAnsi" w:cs="Arial"/>
@@ -21226,8 +23593,69 @@
                 <w:szCs w:val="24"/>
                 <w:lang w:val="en-US"/>
               </w:rPr>
-              <w:t>HuyBD, ThienDQ, ThinhDP, KhuongND</w:t>
-            </w:r>
+              <w:t>HuyBD</w:t>
+            </w:r>
+            <w:proofErr w:type="spellEnd"/>
+            <w:r>
+              <w:rPr>
+                <w:rFonts w:asciiTheme="majorHAnsi" w:hAnsiTheme="majorHAnsi" w:cs="Arial"/>
+                <w:sz w:val="24"/>
+                <w:szCs w:val="24"/>
+                <w:lang w:val="en-US"/>
+              </w:rPr>
+              <w:t xml:space="preserve">, </w:t>
+            </w:r>
+            <w:proofErr w:type="spellStart"/>
+            <w:r>
+              <w:rPr>
+                <w:rFonts w:asciiTheme="majorHAnsi" w:hAnsiTheme="majorHAnsi" w:cs="Arial"/>
+                <w:sz w:val="24"/>
+                <w:szCs w:val="24"/>
+                <w:lang w:val="en-US"/>
+              </w:rPr>
+              <w:t>ThienDQ</w:t>
+            </w:r>
+            <w:proofErr w:type="spellEnd"/>
+            <w:r>
+              <w:rPr>
+                <w:rFonts w:asciiTheme="majorHAnsi" w:hAnsiTheme="majorHAnsi" w:cs="Arial"/>
+                <w:sz w:val="24"/>
+                <w:szCs w:val="24"/>
+                <w:lang w:val="en-US"/>
+              </w:rPr>
+              <w:t xml:space="preserve">, </w:t>
+            </w:r>
+            <w:proofErr w:type="spellStart"/>
+            <w:r>
+              <w:rPr>
+                <w:rFonts w:asciiTheme="majorHAnsi" w:hAnsiTheme="majorHAnsi" w:cs="Arial"/>
+                <w:sz w:val="24"/>
+                <w:szCs w:val="24"/>
+                <w:lang w:val="en-US"/>
+              </w:rPr>
+              <w:t>ThinhDP</w:t>
+            </w:r>
+            <w:proofErr w:type="spellEnd"/>
+            <w:r>
+              <w:rPr>
+                <w:rFonts w:asciiTheme="majorHAnsi" w:hAnsiTheme="majorHAnsi" w:cs="Arial"/>
+                <w:sz w:val="24"/>
+                <w:szCs w:val="24"/>
+                <w:lang w:val="en-US"/>
+              </w:rPr>
+              <w:t xml:space="preserve">, </w:t>
+            </w:r>
+            <w:proofErr w:type="spellStart"/>
+            <w:r>
+              <w:rPr>
+                <w:rFonts w:asciiTheme="majorHAnsi" w:hAnsiTheme="majorHAnsi" w:cs="Arial"/>
+                <w:sz w:val="24"/>
+                <w:szCs w:val="24"/>
+                <w:lang w:val="en-US"/>
+              </w:rPr>
+              <w:t>KhuongND</w:t>
+            </w:r>
+            <w:proofErr w:type="spellEnd"/>
           </w:p>
         </w:tc>
       </w:tr>
@@ -21851,6 +24279,7 @@
               </w:rPr>
               <w:t xml:space="preserve"> </w:t>
             </w:r>
+            <w:proofErr w:type="spellStart"/>
             <w:r>
               <w:rPr>
                 <w:rFonts w:ascii="Cambria" w:eastAsia="Cambria" w:hAnsi="Cambria" w:cs="Cambria"/>
@@ -21868,6 +24297,7 @@
               </w:rPr>
               <w:t>ocx</w:t>
             </w:r>
+            <w:proofErr w:type="spellEnd"/>
             <w:r>
               <w:rPr>
                 <w:rFonts w:ascii="Cambria" w:eastAsia="Cambria" w:hAnsi="Cambria" w:cs="Cambria"/>
@@ -21907,6 +24337,7 @@
                 <w:szCs w:val="24"/>
               </w:rPr>
             </w:pPr>
+            <w:proofErr w:type="spellStart"/>
             <w:r>
               <w:rPr>
                 <w:rFonts w:asciiTheme="majorHAnsi" w:hAnsiTheme="majorHAnsi" w:cs="Arial"/>
@@ -21914,8 +24345,69 @@
                 <w:szCs w:val="24"/>
                 <w:lang w:val="en-US"/>
               </w:rPr>
-              <w:t>HuyBD, ThienDQ, ThinhDP, KhuongND</w:t>
-            </w:r>
+              <w:t>HuyBD</w:t>
+            </w:r>
+            <w:proofErr w:type="spellEnd"/>
+            <w:r>
+              <w:rPr>
+                <w:rFonts w:asciiTheme="majorHAnsi" w:hAnsiTheme="majorHAnsi" w:cs="Arial"/>
+                <w:sz w:val="24"/>
+                <w:szCs w:val="24"/>
+                <w:lang w:val="en-US"/>
+              </w:rPr>
+              <w:t xml:space="preserve">, </w:t>
+            </w:r>
+            <w:proofErr w:type="spellStart"/>
+            <w:r>
+              <w:rPr>
+                <w:rFonts w:asciiTheme="majorHAnsi" w:hAnsiTheme="majorHAnsi" w:cs="Arial"/>
+                <w:sz w:val="24"/>
+                <w:szCs w:val="24"/>
+                <w:lang w:val="en-US"/>
+              </w:rPr>
+              <w:t>ThienDQ</w:t>
+            </w:r>
+            <w:proofErr w:type="spellEnd"/>
+            <w:r>
+              <w:rPr>
+                <w:rFonts w:asciiTheme="majorHAnsi" w:hAnsiTheme="majorHAnsi" w:cs="Arial"/>
+                <w:sz w:val="24"/>
+                <w:szCs w:val="24"/>
+                <w:lang w:val="en-US"/>
+              </w:rPr>
+              <w:t xml:space="preserve">, </w:t>
+            </w:r>
+            <w:proofErr w:type="spellStart"/>
+            <w:r>
+              <w:rPr>
+                <w:rFonts w:asciiTheme="majorHAnsi" w:hAnsiTheme="majorHAnsi" w:cs="Arial"/>
+                <w:sz w:val="24"/>
+                <w:szCs w:val="24"/>
+                <w:lang w:val="en-US"/>
+              </w:rPr>
+              <w:t>ThinhDP</w:t>
+            </w:r>
+            <w:proofErr w:type="spellEnd"/>
+            <w:r>
+              <w:rPr>
+                <w:rFonts w:asciiTheme="majorHAnsi" w:hAnsiTheme="majorHAnsi" w:cs="Arial"/>
+                <w:sz w:val="24"/>
+                <w:szCs w:val="24"/>
+                <w:lang w:val="en-US"/>
+              </w:rPr>
+              <w:t xml:space="preserve">, </w:t>
+            </w:r>
+            <w:proofErr w:type="spellStart"/>
+            <w:r>
+              <w:rPr>
+                <w:rFonts w:asciiTheme="majorHAnsi" w:hAnsiTheme="majorHAnsi" w:cs="Arial"/>
+                <w:sz w:val="24"/>
+                <w:szCs w:val="24"/>
+                <w:lang w:val="en-US"/>
+              </w:rPr>
+              <w:t>KhuongND</w:t>
+            </w:r>
+            <w:proofErr w:type="spellEnd"/>
           </w:p>
         </w:tc>
       </w:tr>
@@ -21950,7 +24442,6 @@
                 <w:sz w:val="24"/>
                 <w:szCs w:val="24"/>
               </w:rPr>
-              <w:lastRenderedPageBreak/>
               <w:t>2.</w:t>
             </w:r>
             <w:r>
@@ -22323,6 +24814,7 @@
                 <w:szCs w:val="24"/>
               </w:rPr>
             </w:pPr>
+            <w:proofErr w:type="spellStart"/>
             <w:r>
               <w:rPr>
                 <w:rFonts w:asciiTheme="majorHAnsi" w:hAnsiTheme="majorHAnsi" w:cs="Arial"/>
@@ -22330,8 +24822,69 @@
                 <w:szCs w:val="24"/>
                 <w:lang w:val="en-US"/>
               </w:rPr>
-              <w:t>HuyBD, ThienDQ, ThinhDP, KhuongND</w:t>
-            </w:r>
+              <w:t>HuyBD</w:t>
+            </w:r>
+            <w:proofErr w:type="spellEnd"/>
+            <w:r>
+              <w:rPr>
+                <w:rFonts w:asciiTheme="majorHAnsi" w:hAnsiTheme="majorHAnsi" w:cs="Arial"/>
+                <w:sz w:val="24"/>
+                <w:szCs w:val="24"/>
+                <w:lang w:val="en-US"/>
+              </w:rPr>
+              <w:t xml:space="preserve">, </w:t>
+            </w:r>
+            <w:proofErr w:type="spellStart"/>
+            <w:r>
+              <w:rPr>
+                <w:rFonts w:asciiTheme="majorHAnsi" w:hAnsiTheme="majorHAnsi" w:cs="Arial"/>
+                <w:sz w:val="24"/>
+                <w:szCs w:val="24"/>
+                <w:lang w:val="en-US"/>
+              </w:rPr>
+              <w:t>ThienDQ</w:t>
+            </w:r>
+            <w:proofErr w:type="spellEnd"/>
+            <w:r>
+              <w:rPr>
+                <w:rFonts w:asciiTheme="majorHAnsi" w:hAnsiTheme="majorHAnsi" w:cs="Arial"/>
+                <w:sz w:val="24"/>
+                <w:szCs w:val="24"/>
+                <w:lang w:val="en-US"/>
+              </w:rPr>
+              <w:t xml:space="preserve">, </w:t>
+            </w:r>
+            <w:proofErr w:type="spellStart"/>
+            <w:r>
+              <w:rPr>
+                <w:rFonts w:asciiTheme="majorHAnsi" w:hAnsiTheme="majorHAnsi" w:cs="Arial"/>
+                <w:sz w:val="24"/>
+                <w:szCs w:val="24"/>
+                <w:lang w:val="en-US"/>
+              </w:rPr>
+              <w:t>ThinhDP</w:t>
+            </w:r>
+            <w:proofErr w:type="spellEnd"/>
+            <w:r>
+              <w:rPr>
+                <w:rFonts w:asciiTheme="majorHAnsi" w:hAnsiTheme="majorHAnsi" w:cs="Arial"/>
+                <w:sz w:val="24"/>
+                <w:szCs w:val="24"/>
+                <w:lang w:val="en-US"/>
+              </w:rPr>
+              <w:t xml:space="preserve">, </w:t>
+            </w:r>
+            <w:proofErr w:type="spellStart"/>
+            <w:r>
+              <w:rPr>
+                <w:rFonts w:asciiTheme="majorHAnsi" w:hAnsiTheme="majorHAnsi" w:cs="Arial"/>
+                <w:sz w:val="24"/>
+                <w:szCs w:val="24"/>
+                <w:lang w:val="en-US"/>
+              </w:rPr>
+              <w:t>KhuongND</w:t>
+            </w:r>
+            <w:proofErr w:type="spellEnd"/>
           </w:p>
         </w:tc>
       </w:tr>
@@ -22651,6 +25204,7 @@
                 <w:szCs w:val="24"/>
               </w:rPr>
             </w:pPr>
+            <w:proofErr w:type="spellStart"/>
             <w:r>
               <w:rPr>
                 <w:rFonts w:asciiTheme="majorHAnsi" w:hAnsiTheme="majorHAnsi" w:cs="Arial"/>
@@ -22658,8 +25212,69 @@
                 <w:szCs w:val="24"/>
                 <w:lang w:val="en-US"/>
               </w:rPr>
-              <w:t>HuyBD, ThienDQ, ThinhDP, KhuongND</w:t>
-            </w:r>
+              <w:t>HuyBD</w:t>
+            </w:r>
+            <w:proofErr w:type="spellEnd"/>
+            <w:r>
+              <w:rPr>
+                <w:rFonts w:asciiTheme="majorHAnsi" w:hAnsiTheme="majorHAnsi" w:cs="Arial"/>
+                <w:sz w:val="24"/>
+                <w:szCs w:val="24"/>
+                <w:lang w:val="en-US"/>
+              </w:rPr>
+              <w:t xml:space="preserve">, </w:t>
+            </w:r>
+            <w:proofErr w:type="spellStart"/>
+            <w:r>
+              <w:rPr>
+                <w:rFonts w:asciiTheme="majorHAnsi" w:hAnsiTheme="majorHAnsi" w:cs="Arial"/>
+                <w:sz w:val="24"/>
+                <w:szCs w:val="24"/>
+                <w:lang w:val="en-US"/>
+              </w:rPr>
+              <w:t>ThienDQ</w:t>
+            </w:r>
+            <w:proofErr w:type="spellEnd"/>
+            <w:r>
+              <w:rPr>
+                <w:rFonts w:asciiTheme="majorHAnsi" w:hAnsiTheme="majorHAnsi" w:cs="Arial"/>
+                <w:sz w:val="24"/>
+                <w:szCs w:val="24"/>
+                <w:lang w:val="en-US"/>
+              </w:rPr>
+              <w:t xml:space="preserve">, </w:t>
+            </w:r>
+            <w:proofErr w:type="spellStart"/>
+            <w:r>
+              <w:rPr>
+                <w:rFonts w:asciiTheme="majorHAnsi" w:hAnsiTheme="majorHAnsi" w:cs="Arial"/>
+                <w:sz w:val="24"/>
+                <w:szCs w:val="24"/>
+                <w:lang w:val="en-US"/>
+              </w:rPr>
+              <w:t>ThinhDP</w:t>
+            </w:r>
+            <w:proofErr w:type="spellEnd"/>
+            <w:r>
+              <w:rPr>
+                <w:rFonts w:asciiTheme="majorHAnsi" w:hAnsiTheme="majorHAnsi" w:cs="Arial"/>
+                <w:sz w:val="24"/>
+                <w:szCs w:val="24"/>
+                <w:lang w:val="en-US"/>
+              </w:rPr>
+              <w:t xml:space="preserve">, </w:t>
+            </w:r>
+            <w:proofErr w:type="spellStart"/>
+            <w:r>
+              <w:rPr>
+                <w:rFonts w:asciiTheme="majorHAnsi" w:hAnsiTheme="majorHAnsi" w:cs="Arial"/>
+                <w:sz w:val="24"/>
+                <w:szCs w:val="24"/>
+                <w:lang w:val="en-US"/>
+              </w:rPr>
+              <w:t>KhuongND</w:t>
+            </w:r>
+            <w:proofErr w:type="spellEnd"/>
           </w:p>
         </w:tc>
       </w:tr>
@@ -23087,6 +25702,7 @@
                 <w:szCs w:val="24"/>
               </w:rPr>
             </w:pPr>
+            <w:proofErr w:type="spellStart"/>
             <w:r>
               <w:rPr>
                 <w:rFonts w:asciiTheme="majorHAnsi" w:hAnsiTheme="majorHAnsi" w:cs="Arial"/>
@@ -23094,8 +25710,69 @@
                 <w:szCs w:val="24"/>
                 <w:lang w:val="en-US"/>
               </w:rPr>
-              <w:t>HuyBD, ThienDQ, ThinhDP, KhuongND</w:t>
-            </w:r>
+              <w:t>HuyBD</w:t>
+            </w:r>
+            <w:proofErr w:type="spellEnd"/>
+            <w:r>
+              <w:rPr>
+                <w:rFonts w:asciiTheme="majorHAnsi" w:hAnsiTheme="majorHAnsi" w:cs="Arial"/>
+                <w:sz w:val="24"/>
+                <w:szCs w:val="24"/>
+                <w:lang w:val="en-US"/>
+              </w:rPr>
+              <w:t xml:space="preserve">, </w:t>
+            </w:r>
+            <w:proofErr w:type="spellStart"/>
+            <w:r>
+              <w:rPr>
+                <w:rFonts w:asciiTheme="majorHAnsi" w:hAnsiTheme="majorHAnsi" w:cs="Arial"/>
+                <w:sz w:val="24"/>
+                <w:szCs w:val="24"/>
+                <w:lang w:val="en-US"/>
+              </w:rPr>
+              <w:t>ThienDQ</w:t>
+            </w:r>
+            <w:proofErr w:type="spellEnd"/>
+            <w:r>
+              <w:rPr>
+                <w:rFonts w:asciiTheme="majorHAnsi" w:hAnsiTheme="majorHAnsi" w:cs="Arial"/>
+                <w:sz w:val="24"/>
+                <w:szCs w:val="24"/>
+                <w:lang w:val="en-US"/>
+              </w:rPr>
+              <w:t xml:space="preserve">, </w:t>
+            </w:r>
+            <w:proofErr w:type="spellStart"/>
+            <w:r>
+              <w:rPr>
+                <w:rFonts w:asciiTheme="majorHAnsi" w:hAnsiTheme="majorHAnsi" w:cs="Arial"/>
+                <w:sz w:val="24"/>
+                <w:szCs w:val="24"/>
+                <w:lang w:val="en-US"/>
+              </w:rPr>
+              <w:t>ThinhDP</w:t>
+            </w:r>
+            <w:proofErr w:type="spellEnd"/>
+            <w:r>
+              <w:rPr>
+                <w:rFonts w:asciiTheme="majorHAnsi" w:hAnsiTheme="majorHAnsi" w:cs="Arial"/>
+                <w:sz w:val="24"/>
+                <w:szCs w:val="24"/>
+                <w:lang w:val="en-US"/>
+              </w:rPr>
+              <w:t xml:space="preserve">, </w:t>
+            </w:r>
+            <w:proofErr w:type="spellStart"/>
+            <w:r>
+              <w:rPr>
+                <w:rFonts w:asciiTheme="majorHAnsi" w:hAnsiTheme="majorHAnsi" w:cs="Arial"/>
+                <w:sz w:val="24"/>
+                <w:szCs w:val="24"/>
+                <w:lang w:val="en-US"/>
+              </w:rPr>
+              <w:t>KhuongND</w:t>
+            </w:r>
+            <w:proofErr w:type="spellEnd"/>
           </w:p>
         </w:tc>
       </w:tr>
@@ -23452,6 +26129,7 @@
                 <w:szCs w:val="24"/>
               </w:rPr>
             </w:pPr>
+            <w:proofErr w:type="spellStart"/>
             <w:r>
               <w:rPr>
                 <w:rFonts w:asciiTheme="majorHAnsi" w:hAnsiTheme="majorHAnsi" w:cs="Arial"/>
@@ -23461,6 +26139,7 @@
               </w:rPr>
               <w:t>HuyBD</w:t>
             </w:r>
+            <w:proofErr w:type="spellEnd"/>
             <w:r>
               <w:rPr>
                 <w:rFonts w:ascii="Cambria" w:eastAsia="Cambria" w:hAnsi="Cambria" w:cs="Cambria"/>
@@ -23469,6 +26148,7 @@
               </w:rPr>
               <w:t xml:space="preserve">, </w:t>
             </w:r>
+            <w:proofErr w:type="spellStart"/>
             <w:r>
               <w:rPr>
                 <w:rFonts w:asciiTheme="majorHAnsi" w:hAnsiTheme="majorHAnsi" w:cs="Arial"/>
@@ -23478,6 +26158,7 @@
               </w:rPr>
               <w:t>ThinhDP</w:t>
             </w:r>
+            <w:proofErr w:type="spellEnd"/>
           </w:p>
         </w:tc>
       </w:tr>
@@ -24158,14 +26839,34 @@
                 <w:szCs w:val="24"/>
               </w:rPr>
             </w:pPr>
-            <w:r>
-              <w:rPr>
-                <w:rFonts w:ascii="Cambria" w:eastAsia="Cambria" w:hAnsi="Cambria" w:cs="Cambria"/>
-                <w:sz w:val="24"/>
-                <w:szCs w:val="24"/>
-              </w:rPr>
-              <w:t>KhuongND, HuyBD</w:t>
-            </w:r>
+            <w:proofErr w:type="spellStart"/>
+            <w:r>
+              <w:rPr>
+                <w:rFonts w:ascii="Cambria" w:eastAsia="Cambria" w:hAnsi="Cambria" w:cs="Cambria"/>
+                <w:sz w:val="24"/>
+                <w:szCs w:val="24"/>
+              </w:rPr>
+              <w:t>KhuongND</w:t>
+            </w:r>
+            <w:proofErr w:type="spellEnd"/>
+            <w:r>
+              <w:rPr>
+                <w:rFonts w:ascii="Cambria" w:eastAsia="Cambria" w:hAnsi="Cambria" w:cs="Cambria"/>
+                <w:sz w:val="24"/>
+                <w:szCs w:val="24"/>
+              </w:rPr>
+              <w:t xml:space="preserve">, </w:t>
+            </w:r>
+            <w:proofErr w:type="spellStart"/>
+            <w:r>
+              <w:rPr>
+                <w:rFonts w:ascii="Cambria" w:eastAsia="Cambria" w:hAnsi="Cambria" w:cs="Cambria"/>
+                <w:sz w:val="24"/>
+                <w:szCs w:val="24"/>
+              </w:rPr>
+              <w:t>HuyBD</w:t>
+            </w:r>
+            <w:proofErr w:type="spellEnd"/>
           </w:p>
         </w:tc>
       </w:tr>
@@ -24536,6 +27237,7 @@
                 <w:szCs w:val="24"/>
               </w:rPr>
             </w:pPr>
+            <w:proofErr w:type="spellStart"/>
             <w:r>
               <w:rPr>
                 <w:rFonts w:asciiTheme="majorHAnsi" w:hAnsiTheme="majorHAnsi" w:cs="Arial"/>
@@ -24543,8 +27245,29 @@
                 <w:szCs w:val="24"/>
                 <w:lang w:val="en-US"/>
               </w:rPr>
-              <w:t>HuyBD, KhuongND</w:t>
-            </w:r>
+              <w:t>HuyBD</w:t>
+            </w:r>
+            <w:proofErr w:type="spellEnd"/>
+            <w:r>
+              <w:rPr>
+                <w:rFonts w:asciiTheme="majorHAnsi" w:hAnsiTheme="majorHAnsi" w:cs="Arial"/>
+                <w:sz w:val="24"/>
+                <w:szCs w:val="24"/>
+                <w:lang w:val="en-US"/>
+              </w:rPr>
+              <w:t xml:space="preserve">, </w:t>
+            </w:r>
+            <w:proofErr w:type="spellStart"/>
+            <w:r>
+              <w:rPr>
+                <w:rFonts w:asciiTheme="majorHAnsi" w:hAnsiTheme="majorHAnsi" w:cs="Arial"/>
+                <w:sz w:val="24"/>
+                <w:szCs w:val="24"/>
+                <w:lang w:val="en-US"/>
+              </w:rPr>
+              <w:t>KhuongND</w:t>
+            </w:r>
+            <w:proofErr w:type="spellEnd"/>
           </w:p>
         </w:tc>
       </w:tr>
@@ -24825,6 +27548,7 @@
                 <w:szCs w:val="24"/>
               </w:rPr>
             </w:pPr>
+            <w:proofErr w:type="spellStart"/>
             <w:r>
               <w:rPr>
                 <w:rFonts w:ascii="Cambria" w:eastAsia="Cambria" w:hAnsi="Cambria" w:cs="Cambria"/>
@@ -24832,8 +27556,49 @@
                 <w:sz w:val="24"/>
                 <w:szCs w:val="24"/>
               </w:rPr>
-              <w:t>HuyBD, ThienDQ, ThinhDP</w:t>
-            </w:r>
+              <w:t>HuyBD</w:t>
+            </w:r>
+            <w:proofErr w:type="spellEnd"/>
+            <w:r>
+              <w:rPr>
+                <w:rFonts w:ascii="Cambria" w:eastAsia="Cambria" w:hAnsi="Cambria" w:cs="Cambria"/>
+                <w:spacing w:val="1"/>
+                <w:sz w:val="24"/>
+                <w:szCs w:val="24"/>
+              </w:rPr>
+              <w:t xml:space="preserve">, </w:t>
+            </w:r>
+            <w:proofErr w:type="spellStart"/>
+            <w:r>
+              <w:rPr>
+                <w:rFonts w:ascii="Cambria" w:eastAsia="Cambria" w:hAnsi="Cambria" w:cs="Cambria"/>
+                <w:spacing w:val="1"/>
+                <w:sz w:val="24"/>
+                <w:szCs w:val="24"/>
+              </w:rPr>
+              <w:t>ThienDQ</w:t>
+            </w:r>
+            <w:proofErr w:type="spellEnd"/>
+            <w:r>
+              <w:rPr>
+                <w:rFonts w:ascii="Cambria" w:eastAsia="Cambria" w:hAnsi="Cambria" w:cs="Cambria"/>
+                <w:spacing w:val="1"/>
+                <w:sz w:val="24"/>
+                <w:szCs w:val="24"/>
+              </w:rPr>
+              <w:t xml:space="preserve">, </w:t>
+            </w:r>
+            <w:proofErr w:type="spellStart"/>
+            <w:r>
+              <w:rPr>
+                <w:rFonts w:ascii="Cambria" w:eastAsia="Cambria" w:hAnsi="Cambria" w:cs="Cambria"/>
+                <w:spacing w:val="1"/>
+                <w:sz w:val="24"/>
+                <w:szCs w:val="24"/>
+              </w:rPr>
+              <w:t>ThinhDP</w:t>
+            </w:r>
+            <w:proofErr w:type="spellEnd"/>
           </w:p>
         </w:tc>
       </w:tr>
@@ -25234,6 +27999,7 @@
                 <w:szCs w:val="24"/>
               </w:rPr>
             </w:pPr>
+            <w:proofErr w:type="spellStart"/>
             <w:r>
               <w:rPr>
                 <w:rFonts w:ascii="Cambria" w:eastAsia="Cambria" w:hAnsi="Cambria" w:cs="Cambria"/>
@@ -25242,6 +28008,7 @@
               </w:rPr>
               <w:t>HuyBD</w:t>
             </w:r>
+            <w:proofErr w:type="spellEnd"/>
           </w:p>
         </w:tc>
       </w:tr>
@@ -25630,6 +28397,7 @@
                 <w:szCs w:val="24"/>
               </w:rPr>
             </w:pPr>
+            <w:proofErr w:type="spellStart"/>
             <w:r>
               <w:rPr>
                 <w:rFonts w:ascii="Cambria" w:eastAsia="Cambria" w:hAnsi="Cambria" w:cs="Cambria"/>
@@ -25637,8 +28405,29 @@
                 <w:sz w:val="24"/>
                 <w:szCs w:val="24"/>
               </w:rPr>
-              <w:t>HuyBD, KhuongND</w:t>
-            </w:r>
+              <w:t>HuyBD</w:t>
+            </w:r>
+            <w:proofErr w:type="spellEnd"/>
+            <w:r>
+              <w:rPr>
+                <w:rFonts w:ascii="Cambria" w:eastAsia="Cambria" w:hAnsi="Cambria" w:cs="Cambria"/>
+                <w:spacing w:val="1"/>
+                <w:sz w:val="24"/>
+                <w:szCs w:val="24"/>
+              </w:rPr>
+              <w:t xml:space="preserve">, </w:t>
+            </w:r>
+            <w:proofErr w:type="spellStart"/>
+            <w:r>
+              <w:rPr>
+                <w:rFonts w:ascii="Cambria" w:eastAsia="Cambria" w:hAnsi="Cambria" w:cs="Cambria"/>
+                <w:spacing w:val="1"/>
+                <w:sz w:val="24"/>
+                <w:szCs w:val="24"/>
+              </w:rPr>
+              <w:t>KhuongND</w:t>
+            </w:r>
+            <w:proofErr w:type="spellEnd"/>
           </w:p>
         </w:tc>
       </w:tr>
@@ -25912,6 +28701,7 @@
                 <w:szCs w:val="24"/>
               </w:rPr>
             </w:pPr>
+            <w:proofErr w:type="spellStart"/>
             <w:r>
               <w:rPr>
                 <w:rFonts w:ascii="Cambria" w:eastAsia="Cambria" w:hAnsi="Cambria" w:cs="Cambria"/>
@@ -25919,8 +28709,29 @@
                 <w:sz w:val="24"/>
                 <w:szCs w:val="24"/>
               </w:rPr>
-              <w:t>ThienDQ, ThinhDP</w:t>
-            </w:r>
+              <w:t>ThienDQ</w:t>
+            </w:r>
+            <w:proofErr w:type="spellEnd"/>
+            <w:r>
+              <w:rPr>
+                <w:rFonts w:ascii="Cambria" w:eastAsia="Cambria" w:hAnsi="Cambria" w:cs="Cambria"/>
+                <w:spacing w:val="1"/>
+                <w:sz w:val="24"/>
+                <w:szCs w:val="24"/>
+              </w:rPr>
+              <w:t xml:space="preserve">, </w:t>
+            </w:r>
+            <w:proofErr w:type="spellStart"/>
+            <w:r>
+              <w:rPr>
+                <w:rFonts w:ascii="Cambria" w:eastAsia="Cambria" w:hAnsi="Cambria" w:cs="Cambria"/>
+                <w:spacing w:val="1"/>
+                <w:sz w:val="24"/>
+                <w:szCs w:val="24"/>
+              </w:rPr>
+              <w:t>ThinhDP</w:t>
+            </w:r>
+            <w:proofErr w:type="spellEnd"/>
           </w:p>
         </w:tc>
       </w:tr>
@@ -26633,6 +29444,7 @@
                 <w:szCs w:val="24"/>
               </w:rPr>
             </w:pPr>
+            <w:proofErr w:type="spellStart"/>
             <w:r>
               <w:rPr>
                 <w:rFonts w:asciiTheme="majorHAnsi" w:hAnsiTheme="majorHAnsi" w:cs="Arial"/>
@@ -26640,8 +29452,69 @@
                 <w:szCs w:val="24"/>
                 <w:lang w:val="en-US"/>
               </w:rPr>
-              <w:t>HuyBD, ThienDQ, ThinhDP, KhuongND</w:t>
-            </w:r>
+              <w:t>HuyBD</w:t>
+            </w:r>
+            <w:proofErr w:type="spellEnd"/>
+            <w:r>
+              <w:rPr>
+                <w:rFonts w:asciiTheme="majorHAnsi" w:hAnsiTheme="majorHAnsi" w:cs="Arial"/>
+                <w:sz w:val="24"/>
+                <w:szCs w:val="24"/>
+                <w:lang w:val="en-US"/>
+              </w:rPr>
+              <w:t xml:space="preserve">, </w:t>
+            </w:r>
+            <w:proofErr w:type="spellStart"/>
+            <w:r>
+              <w:rPr>
+                <w:rFonts w:asciiTheme="majorHAnsi" w:hAnsiTheme="majorHAnsi" w:cs="Arial"/>
+                <w:sz w:val="24"/>
+                <w:szCs w:val="24"/>
+                <w:lang w:val="en-US"/>
+              </w:rPr>
+              <w:t>ThienDQ</w:t>
+            </w:r>
+            <w:proofErr w:type="spellEnd"/>
+            <w:r>
+              <w:rPr>
+                <w:rFonts w:asciiTheme="majorHAnsi" w:hAnsiTheme="majorHAnsi" w:cs="Arial"/>
+                <w:sz w:val="24"/>
+                <w:szCs w:val="24"/>
+                <w:lang w:val="en-US"/>
+              </w:rPr>
+              <w:t xml:space="preserve">, </w:t>
+            </w:r>
+            <w:proofErr w:type="spellStart"/>
+            <w:r>
+              <w:rPr>
+                <w:rFonts w:asciiTheme="majorHAnsi" w:hAnsiTheme="majorHAnsi" w:cs="Arial"/>
+                <w:sz w:val="24"/>
+                <w:szCs w:val="24"/>
+                <w:lang w:val="en-US"/>
+              </w:rPr>
+              <w:t>ThinhDP</w:t>
+            </w:r>
+            <w:proofErr w:type="spellEnd"/>
+            <w:r>
+              <w:rPr>
+                <w:rFonts w:asciiTheme="majorHAnsi" w:hAnsiTheme="majorHAnsi" w:cs="Arial"/>
+                <w:sz w:val="24"/>
+                <w:szCs w:val="24"/>
+                <w:lang w:val="en-US"/>
+              </w:rPr>
+              <w:t xml:space="preserve">, </w:t>
+            </w:r>
+            <w:proofErr w:type="spellStart"/>
+            <w:r>
+              <w:rPr>
+                <w:rFonts w:asciiTheme="majorHAnsi" w:hAnsiTheme="majorHAnsi" w:cs="Arial"/>
+                <w:sz w:val="24"/>
+                <w:szCs w:val="24"/>
+                <w:lang w:val="en-US"/>
+              </w:rPr>
+              <w:t>KhuongND</w:t>
+            </w:r>
+            <w:proofErr w:type="spellEnd"/>
           </w:p>
         </w:tc>
       </w:tr>
@@ -26894,6 +29767,7 @@
                 <w:szCs w:val="24"/>
               </w:rPr>
             </w:pPr>
+            <w:proofErr w:type="spellStart"/>
             <w:r>
               <w:rPr>
                 <w:rFonts w:asciiTheme="majorHAnsi" w:hAnsiTheme="majorHAnsi" w:cs="Arial"/>
@@ -26901,8 +29775,69 @@
                 <w:szCs w:val="24"/>
                 <w:lang w:val="en-US"/>
               </w:rPr>
-              <w:t>HuyBD, ThienDQ, ThinhDP, KhuongND</w:t>
-            </w:r>
+              <w:t>HuyBD</w:t>
+            </w:r>
+            <w:proofErr w:type="spellEnd"/>
+            <w:r>
+              <w:rPr>
+                <w:rFonts w:asciiTheme="majorHAnsi" w:hAnsiTheme="majorHAnsi" w:cs="Arial"/>
+                <w:sz w:val="24"/>
+                <w:szCs w:val="24"/>
+                <w:lang w:val="en-US"/>
+              </w:rPr>
+              <w:t xml:space="preserve">, </w:t>
+            </w:r>
+            <w:proofErr w:type="spellStart"/>
+            <w:r>
+              <w:rPr>
+                <w:rFonts w:asciiTheme="majorHAnsi" w:hAnsiTheme="majorHAnsi" w:cs="Arial"/>
+                <w:sz w:val="24"/>
+                <w:szCs w:val="24"/>
+                <w:lang w:val="en-US"/>
+              </w:rPr>
+              <w:t>ThienDQ</w:t>
+            </w:r>
+            <w:proofErr w:type="spellEnd"/>
+            <w:r>
+              <w:rPr>
+                <w:rFonts w:asciiTheme="majorHAnsi" w:hAnsiTheme="majorHAnsi" w:cs="Arial"/>
+                <w:sz w:val="24"/>
+                <w:szCs w:val="24"/>
+                <w:lang w:val="en-US"/>
+              </w:rPr>
+              <w:t xml:space="preserve">, </w:t>
+            </w:r>
+            <w:proofErr w:type="spellStart"/>
+            <w:r>
+              <w:rPr>
+                <w:rFonts w:asciiTheme="majorHAnsi" w:hAnsiTheme="majorHAnsi" w:cs="Arial"/>
+                <w:sz w:val="24"/>
+                <w:szCs w:val="24"/>
+                <w:lang w:val="en-US"/>
+              </w:rPr>
+              <w:t>ThinhDP</w:t>
+            </w:r>
+            <w:proofErr w:type="spellEnd"/>
+            <w:r>
+              <w:rPr>
+                <w:rFonts w:asciiTheme="majorHAnsi" w:hAnsiTheme="majorHAnsi" w:cs="Arial"/>
+                <w:sz w:val="24"/>
+                <w:szCs w:val="24"/>
+                <w:lang w:val="en-US"/>
+              </w:rPr>
+              <w:t xml:space="preserve">, </w:t>
+            </w:r>
+            <w:proofErr w:type="spellStart"/>
+            <w:r>
+              <w:rPr>
+                <w:rFonts w:asciiTheme="majorHAnsi" w:hAnsiTheme="majorHAnsi" w:cs="Arial"/>
+                <w:sz w:val="24"/>
+                <w:szCs w:val="24"/>
+                <w:lang w:val="en-US"/>
+              </w:rPr>
+              <w:t>KhuongND</w:t>
+            </w:r>
+            <w:proofErr w:type="spellEnd"/>
           </w:p>
         </w:tc>
       </w:tr>
@@ -26926,6 +29861,7 @@
           <w:sz w:val="24"/>
           <w:szCs w:val="24"/>
         </w:rPr>
+        <w:lastRenderedPageBreak/>
         <w:t xml:space="preserve">Table </w:t>
       </w:r>
       <w:r>
@@ -27527,6 +30463,7 @@
                 <w:szCs w:val="24"/>
               </w:rPr>
             </w:pPr>
+            <w:proofErr w:type="spellStart"/>
             <w:r>
               <w:rPr>
                 <w:rFonts w:asciiTheme="majorHAnsi" w:hAnsiTheme="majorHAnsi" w:cs="Arial"/>
@@ -27536,6 +30473,7 @@
               </w:rPr>
               <w:t>HuyBD</w:t>
             </w:r>
+            <w:proofErr w:type="spellEnd"/>
           </w:p>
         </w:tc>
       </w:tr>
@@ -27769,6 +30707,7 @@
                 <w:szCs w:val="24"/>
               </w:rPr>
             </w:pPr>
+            <w:proofErr w:type="spellStart"/>
             <w:r>
               <w:rPr>
                 <w:rFonts w:asciiTheme="majorHAnsi" w:hAnsiTheme="majorHAnsi" w:cs="Arial"/>
@@ -27776,8 +30715,69 @@
                 <w:szCs w:val="24"/>
                 <w:lang w:val="en-US"/>
               </w:rPr>
-              <w:t>HuyBD, ThienDQ, ThinhDP, KhuongND</w:t>
-            </w:r>
+              <w:t>HuyBD</w:t>
+            </w:r>
+            <w:proofErr w:type="spellEnd"/>
+            <w:r>
+              <w:rPr>
+                <w:rFonts w:asciiTheme="majorHAnsi" w:hAnsiTheme="majorHAnsi" w:cs="Arial"/>
+                <w:sz w:val="24"/>
+                <w:szCs w:val="24"/>
+                <w:lang w:val="en-US"/>
+              </w:rPr>
+              <w:t xml:space="preserve">, </w:t>
+            </w:r>
+            <w:proofErr w:type="spellStart"/>
+            <w:r>
+              <w:rPr>
+                <w:rFonts w:asciiTheme="majorHAnsi" w:hAnsiTheme="majorHAnsi" w:cs="Arial"/>
+                <w:sz w:val="24"/>
+                <w:szCs w:val="24"/>
+                <w:lang w:val="en-US"/>
+              </w:rPr>
+              <w:t>ThienDQ</w:t>
+            </w:r>
+            <w:proofErr w:type="spellEnd"/>
+            <w:r>
+              <w:rPr>
+                <w:rFonts w:asciiTheme="majorHAnsi" w:hAnsiTheme="majorHAnsi" w:cs="Arial"/>
+                <w:sz w:val="24"/>
+                <w:szCs w:val="24"/>
+                <w:lang w:val="en-US"/>
+              </w:rPr>
+              <w:t xml:space="preserve">, </w:t>
+            </w:r>
+            <w:proofErr w:type="spellStart"/>
+            <w:r>
+              <w:rPr>
+                <w:rFonts w:asciiTheme="majorHAnsi" w:hAnsiTheme="majorHAnsi" w:cs="Arial"/>
+                <w:sz w:val="24"/>
+                <w:szCs w:val="24"/>
+                <w:lang w:val="en-US"/>
+              </w:rPr>
+              <w:t>ThinhDP</w:t>
+            </w:r>
+            <w:proofErr w:type="spellEnd"/>
+            <w:r>
+              <w:rPr>
+                <w:rFonts w:asciiTheme="majorHAnsi" w:hAnsiTheme="majorHAnsi" w:cs="Arial"/>
+                <w:sz w:val="24"/>
+                <w:szCs w:val="24"/>
+                <w:lang w:val="en-US"/>
+              </w:rPr>
+              <w:t xml:space="preserve">, </w:t>
+            </w:r>
+            <w:proofErr w:type="spellStart"/>
+            <w:r>
+              <w:rPr>
+                <w:rFonts w:asciiTheme="majorHAnsi" w:hAnsiTheme="majorHAnsi" w:cs="Arial"/>
+                <w:sz w:val="24"/>
+                <w:szCs w:val="24"/>
+                <w:lang w:val="en-US"/>
+              </w:rPr>
+              <w:t>KhuongND</w:t>
+            </w:r>
+            <w:proofErr w:type="spellEnd"/>
           </w:p>
         </w:tc>
       </w:tr>
@@ -27828,7 +30828,27 @@
           <w:sz w:val="24"/>
           <w:szCs w:val="24"/>
         </w:rPr>
-        <w:t xml:space="preserve"> Opration and maintenance</w:t>
+        <w:t xml:space="preserve"> </w:t>
+      </w:r>
+      <w:proofErr w:type="spellStart"/>
+      <w:r>
+        <w:rPr>
+          <w:rFonts w:asciiTheme="majorHAnsi" w:hAnsiTheme="majorHAnsi"/>
+          <w:color w:val="000000" w:themeColor="text1"/>
+          <w:sz w:val="24"/>
+          <w:szCs w:val="24"/>
+        </w:rPr>
+        <w:t>Opration</w:t>
+      </w:r>
+      <w:proofErr w:type="spellEnd"/>
+      <w:r>
+        <w:rPr>
+          <w:rFonts w:asciiTheme="majorHAnsi" w:hAnsiTheme="majorHAnsi"/>
+          <w:color w:val="000000" w:themeColor="text1"/>
+          <w:sz w:val="24"/>
+          <w:szCs w:val="24"/>
+        </w:rPr>
+        <w:t xml:space="preserve"> and maintenance</w:t>
       </w:r>
     </w:p>
     <w:p>
@@ -27971,7 +30991,6 @@
           <w:sz w:val="24"/>
           <w:szCs w:val="24"/>
         </w:rPr>
-        <w:lastRenderedPageBreak/>
         <w:t>Indentation.</w:t>
       </w:r>
     </w:p>
@@ -28306,6 +31325,7 @@
         <w:pStyle w:val="Heading4"/>
       </w:pPr>
       <w:r>
+        <w:lastRenderedPageBreak/>
         <w:t>Hardware Interface</w:t>
       </w:r>
     </w:p>
@@ -29336,8 +32356,18 @@
                       <w:sz w:val="24"/>
                       <w:szCs w:val="24"/>
                     </w:rPr>
-                    <w:t>System Respon</w:t>
+                    <w:t xml:space="preserve">System </w:t>
                   </w:r>
+                  <w:proofErr w:type="spellStart"/>
+                  <w:r>
+                    <w:rPr>
+                      <w:rFonts w:asciiTheme="majorHAnsi" w:hAnsiTheme="majorHAnsi"/>
+                      <w:sz w:val="24"/>
+                      <w:szCs w:val="24"/>
+                    </w:rPr>
+                    <w:t>Respon</w:t>
+                  </w:r>
+                  <w:proofErr w:type="spellEnd"/>
                   <w:r>
                     <w:rPr>
                       <w:rFonts w:asciiTheme="majorHAnsi" w:hAnsiTheme="majorHAnsi"/>
@@ -29583,7 +32613,24 @@
                       <w:szCs w:val="24"/>
                     </w:rPr>
                     <w:cr/>
-                    <w:t>ctor Action</w:t>
+                  </w:r>
+                  <w:proofErr w:type="spellStart"/>
+                  <w:r>
+                    <w:rPr>
+                      <w:rFonts w:asciiTheme="majorHAnsi" w:hAnsiTheme="majorHAnsi"/>
+                      <w:sz w:val="24"/>
+                      <w:szCs w:val="24"/>
+                    </w:rPr>
+                    <w:t>ctor</w:t>
+                  </w:r>
+                  <w:proofErr w:type="spellEnd"/>
+                  <w:r>
+                    <w:rPr>
+                      <w:rFonts w:asciiTheme="majorHAnsi" w:hAnsiTheme="majorHAnsi"/>
+                      <w:sz w:val="24"/>
+                      <w:szCs w:val="24"/>
+                    </w:rPr>
+                    <w:t xml:space="preserve"> Action</w:t>
                   </w:r>
                 </w:p>
               </w:tc>
@@ -30074,6 +33121,7 @@
           <w:sz w:val="24"/>
           <w:szCs w:val="24"/>
         </w:rPr>
+        <w:lastRenderedPageBreak/>
         <w:t xml:space="preserve">Table </w:t>
       </w:r>
       <w:r>
@@ -30238,7 +33286,6 @@
         <w:pStyle w:val="Heading3"/>
       </w:pPr>
       <w:r>
-        <w:lastRenderedPageBreak/>
         <w:t xml:space="preserve"> </w:t>
       </w:r>
       <w:bookmarkStart w:id="60" w:name="_Toc408433124"/>
@@ -30914,6 +33961,7 @@
       </w:pPr>
       <w:bookmarkStart w:id="67" w:name="_Toc408433131"/>
       <w:r>
+        <w:lastRenderedPageBreak/>
         <w:t>Design Overview</w:t>
       </w:r>
       <w:bookmarkEnd w:id="67"/>
@@ -33649,6 +36697,7 @@
           <w:lang w:eastAsia="zh-CN"/>
         </w:rPr>
       </w:pPr>
+      <w:proofErr w:type="spellStart"/>
       <w:r>
         <w:rPr>
           <w:rFonts w:asciiTheme="majorHAnsi" w:eastAsia="Times New Roman" w:hAnsiTheme="majorHAnsi" w:cs="Times New Roman"/>
@@ -33658,6 +36707,7 @@
         </w:rPr>
         <w:t>qweqwe</w:t>
       </w:r>
+      <w:proofErr w:type="spellEnd"/>
     </w:p>
     <w:p>
       <w:pPr>
@@ -33680,6 +36730,7 @@
           <w:docGrid w:linePitch="360"/>
         </w:sectPr>
       </w:pPr>
+      <w:proofErr w:type="spellStart"/>
       <w:r>
         <w:rPr>
           <w:rFonts w:asciiTheme="majorHAnsi" w:eastAsia="Times New Roman" w:hAnsiTheme="majorHAnsi" w:cs="Times New Roman"/>
@@ -33689,6 +36740,7 @@
         </w:rPr>
         <w:t>qweqw</w:t>
       </w:r>
+      <w:proofErr w:type="spellEnd"/>
     </w:p>
     <w:p>
       <w:pPr>
@@ -34614,7 +37666,7 @@
           <w:rPr>
             <w:noProof/>
           </w:rPr>
-          <w:t>13</w:t>
+          <w:t>12</w:t>
         </w:r>
         <w:r>
           <w:rPr>
@@ -35431,19 +38483,19 @@
       <w:lvlText w:val="-"/>
       <w:lvlJc w:val="left"/>
       <w:pPr>
-        <w:ind w:left="1080" w:hanging="360"/>
+        <w:ind w:left="1350" w:hanging="360"/>
       </w:pPr>
       <w:rPr>
         <w:rFonts w:ascii="Times New Roman" w:eastAsia="MS Mincho" w:hAnsi="Times New Roman" w:cs="Times New Roman" w:hint="default"/>
       </w:rPr>
     </w:lvl>
-    <w:lvl w:ilvl="1" w:tplc="04090003" w:tentative="1">
+    <w:lvl w:ilvl="1" w:tplc="04090003">
       <w:start w:val="1"/>
       <w:numFmt w:val="bullet"/>
       <w:lvlText w:val="o"/>
       <w:lvlJc w:val="left"/>
       <w:pPr>
-        <w:ind w:left="1800" w:hanging="360"/>
+        <w:ind w:left="2070" w:hanging="360"/>
       </w:pPr>
       <w:rPr>
         <w:rFonts w:ascii="Courier New" w:hAnsi="Courier New" w:cs="Courier New" w:hint="default"/>
@@ -35455,7 +38507,7 @@
       <w:lvlText w:val=""/>
       <w:lvlJc w:val="left"/>
       <w:pPr>
-        <w:ind w:left="2520" w:hanging="360"/>
+        <w:ind w:left="2790" w:hanging="360"/>
       </w:pPr>
       <w:rPr>
         <w:rFonts w:ascii="Wingdings" w:hAnsi="Wingdings" w:hint="default"/>
@@ -35467,7 +38519,7 @@
       <w:lvlText w:val=""/>
       <w:lvlJc w:val="left"/>
       <w:pPr>
-        <w:ind w:left="3240" w:hanging="360"/>
+        <w:ind w:left="3510" w:hanging="360"/>
       </w:pPr>
       <w:rPr>
         <w:rFonts w:ascii="Symbol" w:hAnsi="Symbol" w:hint="default"/>
@@ -35479,7 +38531,7 @@
       <w:lvlText w:val="o"/>
       <w:lvlJc w:val="left"/>
       <w:pPr>
-        <w:ind w:left="3960" w:hanging="360"/>
+        <w:ind w:left="4230" w:hanging="360"/>
       </w:pPr>
       <w:rPr>
         <w:rFonts w:ascii="Courier New" w:hAnsi="Courier New" w:cs="Courier New" w:hint="default"/>
@@ -35491,7 +38543,7 @@
       <w:lvlText w:val=""/>
       <w:lvlJc w:val="left"/>
       <w:pPr>
-        <w:ind w:left="4680" w:hanging="360"/>
+        <w:ind w:left="4950" w:hanging="360"/>
       </w:pPr>
       <w:rPr>
         <w:rFonts w:ascii="Wingdings" w:hAnsi="Wingdings" w:hint="default"/>
@@ -35503,7 +38555,7 @@
       <w:lvlText w:val=""/>
       <w:lvlJc w:val="left"/>
       <w:pPr>
-        <w:ind w:left="5400" w:hanging="360"/>
+        <w:ind w:left="5670" w:hanging="360"/>
       </w:pPr>
       <w:rPr>
         <w:rFonts w:ascii="Symbol" w:hAnsi="Symbol" w:hint="default"/>
@@ -35515,7 +38567,7 @@
       <w:lvlText w:val="o"/>
       <w:lvlJc w:val="left"/>
       <w:pPr>
-        <w:ind w:left="6120" w:hanging="360"/>
+        <w:ind w:left="6390" w:hanging="360"/>
       </w:pPr>
       <w:rPr>
         <w:rFonts w:ascii="Courier New" w:hAnsi="Courier New" w:cs="Courier New" w:hint="default"/>
@@ -35527,7 +38579,7 @@
       <w:lvlText w:val=""/>
       <w:lvlJc w:val="left"/>
       <w:pPr>
-        <w:ind w:left="6840" w:hanging="360"/>
+        <w:ind w:left="7110" w:hanging="360"/>
       </w:pPr>
       <w:rPr>
         <w:rFonts w:ascii="Wingdings" w:hAnsi="Wingdings" w:hint="default"/>
@@ -35963,7 +39015,7 @@
   <w:abstractNum w:abstractNumId="12">
     <w:nsid w:val="5DB07D3F"/>
     <w:multiLevelType w:val="hybridMultilevel"/>
-    <w:tmpl w:val="41FCD91C"/>
+    <w:tmpl w:val="13506A64"/>
     <w:lvl w:ilvl="0" w:tplc="CDDE4EC6">
       <w:start w:val="2003"/>
       <w:numFmt w:val="bullet"/>
@@ -35988,28 +39040,26 @@
         <w:rFonts w:ascii="Courier New" w:hAnsi="Courier New" w:cs="Courier New" w:hint="default"/>
       </w:rPr>
     </w:lvl>
-    <w:lvl w:ilvl="2" w:tplc="04090005" w:tentative="1">
-      <w:start w:val="1"/>
+    <w:lvl w:ilvl="2" w:tplc="89DC387C">
       <w:numFmt w:val="bullet"/>
-      <w:lvlText w:val=""/>
+      <w:lvlText w:val="-"/>
       <w:lvlJc w:val="left"/>
       <w:pPr>
         <w:ind w:left="2650" w:hanging="360"/>
       </w:pPr>
       <w:rPr>
-        <w:rFonts w:ascii="Wingdings" w:hAnsi="Wingdings" w:hint="default"/>
+        <w:rFonts w:ascii="Calibri" w:eastAsia="MS Mincho" w:hAnsi="Calibri" w:cs="Calibri" w:hint="default"/>
       </w:rPr>
     </w:lvl>
-    <w:lvl w:ilvl="3" w:tplc="04090001" w:tentative="1">
-      <w:start w:val="1"/>
+    <w:lvl w:ilvl="3" w:tplc="89DC387C">
       <w:numFmt w:val="bullet"/>
-      <w:lvlText w:val=""/>
+      <w:lvlText w:val="-"/>
       <w:lvlJc w:val="left"/>
       <w:pPr>
         <w:ind w:left="3370" w:hanging="360"/>
       </w:pPr>
       <w:rPr>
-        <w:rFonts w:ascii="Symbol" w:hAnsi="Symbol" w:hint="default"/>
+        <w:rFonts w:ascii="Calibri" w:eastAsia="MS Mincho" w:hAnsi="Calibri" w:cs="Calibri" w:hint="default"/>
       </w:rPr>
     </w:lvl>
     <w:lvl w:ilvl="4" w:tplc="04090003" w:tentative="1">
@@ -39584,7 +42634,7 @@
 </file>
 
 <file path=customXml/itemProps1.xml><?xml version="1.0" encoding="utf-8"?>
-<ds:datastoreItem xmlns:ds="http://schemas.openxmlformats.org/officeDocument/2006/customXml" ds:itemID="{D6E8BA21-1AAC-4956-9EF1-8404A89D86A4}">
+<ds:datastoreItem xmlns:ds="http://schemas.openxmlformats.org/officeDocument/2006/customXml" ds:itemID="{9CF91AD1-0E9E-4BC6-B0FE-01ECA9BAB3FD}">
   <ds:schemaRefs>
     <ds:schemaRef ds:uri="http://schemas.openxmlformats.org/officeDocument/2006/bibliography"/>
   </ds:schemaRefs>
@@ -39592,7 +42642,7 @@
 </file>
 
 <file path=customXml/itemProps10.xml><?xml version="1.0" encoding="utf-8"?>
-<ds:datastoreItem xmlns:ds="http://schemas.openxmlformats.org/officeDocument/2006/customXml" ds:itemID="{3C511A66-FD5A-4CBF-981A-DE20504410E7}">
+<ds:datastoreItem xmlns:ds="http://schemas.openxmlformats.org/officeDocument/2006/customXml" ds:itemID="{8B68E21C-E0F6-45C1-A388-8ED573950863}">
   <ds:schemaRefs>
     <ds:schemaRef ds:uri="http://schemas.openxmlformats.org/officeDocument/2006/bibliography"/>
   </ds:schemaRefs>
@@ -39600,7 +42650,7 @@
 </file>
 
 <file path=customXml/itemProps2.xml><?xml version="1.0" encoding="utf-8"?>
-<ds:datastoreItem xmlns:ds="http://schemas.openxmlformats.org/officeDocument/2006/customXml" ds:itemID="{7BF6C2F5-C077-4C6E-A165-EED5DC4031B2}">
+<ds:datastoreItem xmlns:ds="http://schemas.openxmlformats.org/officeDocument/2006/customXml" ds:itemID="{00FC82AF-6A66-42BC-A71F-6AFFD884D5F3}">
   <ds:schemaRefs>
     <ds:schemaRef ds:uri="http://schemas.openxmlformats.org/officeDocument/2006/bibliography"/>
   </ds:schemaRefs>
@@ -39608,7 +42658,7 @@
 </file>
 
 <file path=customXml/itemProps3.xml><?xml version="1.0" encoding="utf-8"?>
-<ds:datastoreItem xmlns:ds="http://schemas.openxmlformats.org/officeDocument/2006/customXml" ds:itemID="{83643140-4715-4767-8B7D-A104BD995626}">
+<ds:datastoreItem xmlns:ds="http://schemas.openxmlformats.org/officeDocument/2006/customXml" ds:itemID="{B9C591BA-19FB-443B-9C2A-402C5161539C}">
   <ds:schemaRefs>
     <ds:schemaRef ds:uri="http://schemas.openxmlformats.org/officeDocument/2006/bibliography"/>
   </ds:schemaRefs>
@@ -39616,7 +42666,7 @@
 </file>
 
 <file path=customXml/itemProps4.xml><?xml version="1.0" encoding="utf-8"?>
-<ds:datastoreItem xmlns:ds="http://schemas.openxmlformats.org/officeDocument/2006/customXml" ds:itemID="{58E3CD5E-F1BD-45A4-AD7D-6D448FFAC5FC}">
+<ds:datastoreItem xmlns:ds="http://schemas.openxmlformats.org/officeDocument/2006/customXml" ds:itemID="{7FC71DC4-4FDE-45A7-B3B1-5E01D06459A1}">
   <ds:schemaRefs>
     <ds:schemaRef ds:uri="http://schemas.openxmlformats.org/officeDocument/2006/bibliography"/>
   </ds:schemaRefs>
@@ -39624,7 +42674,7 @@
 </file>
 
 <file path=customXml/itemProps5.xml><?xml version="1.0" encoding="utf-8"?>
-<ds:datastoreItem xmlns:ds="http://schemas.openxmlformats.org/officeDocument/2006/customXml" ds:itemID="{A6F05A22-96AC-48C9-8EA5-9BB25A0ACA28}">
+<ds:datastoreItem xmlns:ds="http://schemas.openxmlformats.org/officeDocument/2006/customXml" ds:itemID="{D686C82B-CABC-43B9-BDCE-213F925C5969}">
   <ds:schemaRefs>
     <ds:schemaRef ds:uri="http://schemas.openxmlformats.org/officeDocument/2006/bibliography"/>
   </ds:schemaRefs>
@@ -39632,7 +42682,7 @@
 </file>
 
 <file path=customXml/itemProps6.xml><?xml version="1.0" encoding="utf-8"?>
-<ds:datastoreItem xmlns:ds="http://schemas.openxmlformats.org/officeDocument/2006/customXml" ds:itemID="{B83C615F-E983-4A36-A0FC-4A6AF5F0C897}">
+<ds:datastoreItem xmlns:ds="http://schemas.openxmlformats.org/officeDocument/2006/customXml" ds:itemID="{42C5B3E4-9C02-4699-B754-DA0A9C3BFD2B}">
   <ds:schemaRefs>
     <ds:schemaRef ds:uri="http://schemas.openxmlformats.org/officeDocument/2006/bibliography"/>
   </ds:schemaRefs>
@@ -39640,7 +42690,7 @@
 </file>
 
 <file path=customXml/itemProps7.xml><?xml version="1.0" encoding="utf-8"?>
-<ds:datastoreItem xmlns:ds="http://schemas.openxmlformats.org/officeDocument/2006/customXml" ds:itemID="{D6CDA922-AE5E-4859-9AC1-6F260C819B2F}">
+<ds:datastoreItem xmlns:ds="http://schemas.openxmlformats.org/officeDocument/2006/customXml" ds:itemID="{8F447EA6-11A0-42FB-84A9-CC6B576DC587}">
   <ds:schemaRefs>
     <ds:schemaRef ds:uri="http://schemas.openxmlformats.org/officeDocument/2006/bibliography"/>
   </ds:schemaRefs>
@@ -39648,7 +42698,7 @@
 </file>
 
 <file path=customXml/itemProps8.xml><?xml version="1.0" encoding="utf-8"?>
-<ds:datastoreItem xmlns:ds="http://schemas.openxmlformats.org/officeDocument/2006/customXml" ds:itemID="{F1A33F9A-40D5-4901-BD39-EA98561913A0}">
+<ds:datastoreItem xmlns:ds="http://schemas.openxmlformats.org/officeDocument/2006/customXml" ds:itemID="{C7CB25B0-BD03-4F4C-B0E8-8623CDC4DDD9}">
   <ds:schemaRefs>
     <ds:schemaRef ds:uri="http://schemas.openxmlformats.org/officeDocument/2006/bibliography"/>
   </ds:schemaRefs>
@@ -39656,7 +42706,7 @@
 </file>
 
 <file path=customXml/itemProps9.xml><?xml version="1.0" encoding="utf-8"?>
-<ds:datastoreItem xmlns:ds="http://schemas.openxmlformats.org/officeDocument/2006/customXml" ds:itemID="{CFF27844-826D-437E-BB68-1F6F5783FD97}">
+<ds:datastoreItem xmlns:ds="http://schemas.openxmlformats.org/officeDocument/2006/customXml" ds:itemID="{78C22699-5A9B-4D38-B8EC-8038BF7F1783}">
   <ds:schemaRefs>
     <ds:schemaRef ds:uri="http://schemas.openxmlformats.org/officeDocument/2006/bibliography"/>
   </ds:schemaRefs>

</xml_diff>